<commit_message>
Requerimientos funcionales y no funcionales
</commit_message>
<xml_diff>
--- a/Documentación Proyecto.docx
+++ b/Documentación Proyecto.docx
@@ -1,6 +1,6 @@
 
 <file path=word/document.xml><?xml version="1.0" encoding="utf-8"?>
-<w:document xmlns:wpc="http://schemas.microsoft.com/office/word/2010/wordprocessingCanvas" xmlns:cx="http://schemas.microsoft.com/office/drawing/2014/chartex" xmlns:cx1="http://schemas.microsoft.com/office/drawing/2015/9/8/chartex" xmlns:cx2="http://schemas.microsoft.com/office/drawing/2015/10/21/chartex" xmlns:cx3="http://schemas.microsoft.com/office/drawing/2016/5/9/chartex" xmlns:cx4="http://schemas.microsoft.com/office/drawing/2016/5/10/chartex" xmlns:cx5="http://schemas.microsoft.com/office/drawing/2016/5/11/chartex" xmlns:cx6="http://schemas.microsoft.com/office/drawing/2016/5/12/chartex" xmlns:cx7="http://schemas.microsoft.com/office/drawing/2016/5/13/chartex" xmlns:cx8="http://schemas.microsoft.com/office/drawing/2016/5/14/chartex" xmlns:mc="http://schemas.openxmlformats.org/markup-compatibility/2006" xmlns:aink="http://schemas.microsoft.com/office/drawing/2016/ink" xmlns:am3d="http://schemas.microsoft.com/office/drawing/2017/model3d" xmlns:o="urn:schemas-microsoft-com:office:office" xmlns:oel="http://schemas.microsoft.com/office/2019/extlst" xmlns:r="http://schemas.openxmlformats.org/officeDocument/2006/relationships" xmlns:m="http://schemas.openxmlformats.org/officeDocument/2006/math" xmlns:v="urn:schemas-microsoft-com:vml" xmlns:wp14="http://schemas.microsoft.com/office/word/2010/wordprocessingDrawing" xmlns:wp="http://schemas.openxmlformats.org/drawingml/2006/wordprocessingDrawing" xmlns:w10="urn:schemas-microsoft-com:office:word" xmlns:w="http://schemas.openxmlformats.org/wordprocessingml/2006/main" xmlns:w14="http://schemas.microsoft.com/office/word/2010/wordml" xmlns:w15="http://schemas.microsoft.com/office/word/2012/wordml" xmlns:w16cex="http://schemas.microsoft.com/office/word/2018/wordml/cex" xmlns:w16cid="http://schemas.microsoft.com/office/word/2016/wordml/cid" xmlns:w16="http://schemas.microsoft.com/office/word/2018/wordml" xmlns:w16du="http://schemas.microsoft.com/office/word/2023/wordml/word16du" xmlns:w16sdtdh="http://schemas.microsoft.com/office/word/2020/wordml/sdtdatahash" xmlns:w16se="http://schemas.microsoft.com/office/word/2015/wordml/symex" xmlns:wpg="http://schemas.microsoft.com/office/word/2010/wordprocessingGroup" xmlns:wpi="http://schemas.microsoft.com/office/word/2010/wordprocessingInk" xmlns:wne="http://schemas.microsoft.com/office/word/2006/wordml" xmlns:wps="http://schemas.microsoft.com/office/word/2010/wordprocessingShape" mc:Ignorable="w14 w15 w16se w16cid w16 w16cex w16sdtdh w16du wp14">
+<w:document xmlns:wpc="http://schemas.microsoft.com/office/word/2010/wordprocessingCanvas" xmlns:cx="http://schemas.microsoft.com/office/drawing/2014/chartex" xmlns:cx1="http://schemas.microsoft.com/office/drawing/2015/9/8/chartex" xmlns:cx2="http://schemas.microsoft.com/office/drawing/2015/10/21/chartex" xmlns:cx3="http://schemas.microsoft.com/office/drawing/2016/5/9/chartex" xmlns:cx4="http://schemas.microsoft.com/office/drawing/2016/5/10/chartex" xmlns:cx5="http://schemas.microsoft.com/office/drawing/2016/5/11/chartex" xmlns:cx6="http://schemas.microsoft.com/office/drawing/2016/5/12/chartex" xmlns:cx7="http://schemas.microsoft.com/office/drawing/2016/5/13/chartex" xmlns:cx8="http://schemas.microsoft.com/office/drawing/2016/5/14/chartex" xmlns:mc="http://schemas.openxmlformats.org/markup-compatibility/2006" xmlns:aink="http://schemas.microsoft.com/office/drawing/2016/ink" xmlns:am3d="http://schemas.microsoft.com/office/drawing/2017/model3d" xmlns:o="urn:schemas-microsoft-com:office:office" xmlns:r="http://schemas.openxmlformats.org/officeDocument/2006/relationships" xmlns:m="http://schemas.openxmlformats.org/officeDocument/2006/math" xmlns:v="urn:schemas-microsoft-com:vml" xmlns:wp14="http://schemas.microsoft.com/office/word/2010/wordprocessingDrawing" xmlns:wp="http://schemas.openxmlformats.org/drawingml/2006/wordprocessingDrawing" xmlns:w10="urn:schemas-microsoft-com:office:word" xmlns:w="http://schemas.openxmlformats.org/wordprocessingml/2006/main" xmlns:w14="http://schemas.microsoft.com/office/word/2010/wordml" xmlns:w15="http://schemas.microsoft.com/office/word/2012/wordml" xmlns:w16cid="http://schemas.microsoft.com/office/word/2016/wordml/cid" xmlns:w16se="http://schemas.microsoft.com/office/word/2015/wordml/symex" xmlns:wpg="http://schemas.microsoft.com/office/word/2010/wordprocessingGroup" xmlns:wpi="http://schemas.microsoft.com/office/word/2010/wordprocessingInk" xmlns:wne="http://schemas.microsoft.com/office/word/2006/wordml" xmlns:wps="http://schemas.microsoft.com/office/word/2010/wordprocessingShape" mc:Ignorable="w14 w15 w16se w16cid wp14">
   <w:body>
     <w:p>
       <w:pPr>
@@ -987,29 +987,7 @@
                 <w:lang w:val="es-MX"/>
               </w:rPr>
               <w:br/>
-              <w:t xml:space="preserve">Carreño Pinto </w:t>
-            </w:r>
-            <w:proofErr w:type="spellStart"/>
-            <w:r>
-              <w:rPr>
-                <w:rFonts w:ascii="Arial" w:hAnsi="Arial" w:cs="Arial"/>
-                <w:bCs/>
-                <w:sz w:val="24"/>
-                <w:szCs w:val="24"/>
-                <w:lang w:val="es-MX"/>
-              </w:rPr>
-              <w:t>Jhon</w:t>
-            </w:r>
-            <w:proofErr w:type="spellEnd"/>
-            <w:r>
-              <w:rPr>
-                <w:rFonts w:ascii="Arial" w:hAnsi="Arial" w:cs="Arial"/>
-                <w:bCs/>
-                <w:sz w:val="24"/>
-                <w:szCs w:val="24"/>
-                <w:lang w:val="es-MX"/>
-              </w:rPr>
-              <w:t xml:space="preserve"> Freddy</w:t>
+              <w:t>Carreño Pinto Jhon Freddy</w:t>
             </w:r>
           </w:p>
         </w:tc>
@@ -1495,29 +1473,7 @@
                 <w:lang w:val="es-MX"/>
               </w:rPr>
               <w:br/>
-              <w:t xml:space="preserve">Carreño Pinto </w:t>
-            </w:r>
-            <w:proofErr w:type="spellStart"/>
-            <w:r>
-              <w:rPr>
-                <w:rFonts w:ascii="Arial" w:hAnsi="Arial" w:cs="Arial"/>
-                <w:bCs/>
-                <w:sz w:val="24"/>
-                <w:szCs w:val="24"/>
-                <w:lang w:val="es-MX"/>
-              </w:rPr>
-              <w:t>Jhon</w:t>
-            </w:r>
-            <w:proofErr w:type="spellEnd"/>
-            <w:r>
-              <w:rPr>
-                <w:rFonts w:ascii="Arial" w:hAnsi="Arial" w:cs="Arial"/>
-                <w:bCs/>
-                <w:sz w:val="24"/>
-                <w:szCs w:val="24"/>
-                <w:lang w:val="es-MX"/>
-              </w:rPr>
-              <w:t xml:space="preserve"> Freddy</w:t>
+              <w:t>Carreño Pinto Jhon Freddy</w:t>
             </w:r>
           </w:p>
         </w:tc>
@@ -3580,7 +3536,28 @@
           <w:szCs w:val="24"/>
           <w:lang w:val="es-MX"/>
         </w:rPr>
-        <w:t>Registro de usuarios:</w:t>
+        <w:t>Registro de usuarios</w:t>
+      </w:r>
+      <w:r>
+        <w:rPr>
+          <w:rFonts w:ascii="Arial" w:hAnsi="Arial" w:cs="Arial"/>
+          <w:b/>
+          <w:bCs/>
+          <w:sz w:val="24"/>
+          <w:szCs w:val="24"/>
+          <w:lang w:val="es-MX"/>
+        </w:rPr>
+        <w:t xml:space="preserve">: </w:t>
+      </w:r>
+      <w:r>
+        <w:rPr>
+          <w:rFonts w:ascii="Arial" w:hAnsi="Arial" w:cs="Arial"/>
+          <w:bCs/>
+          <w:sz w:val="24"/>
+          <w:szCs w:val="24"/>
+          <w:lang w:val="es-MX"/>
+        </w:rPr>
+        <w:t>Se permitirán a los usuarios que ingresen al aplicativo, a hacer su respectivo registro validando el consentimiento de uso de datos personales.</w:t>
       </w:r>
     </w:p>
     <w:p>
@@ -3610,6 +3587,27 @@
         </w:rPr>
         <w:t>Verificación de correos institucionales:</w:t>
       </w:r>
+      <w:r>
+        <w:rPr>
+          <w:rFonts w:ascii="Arial" w:hAnsi="Arial" w:cs="Arial"/>
+          <w:b/>
+          <w:bCs/>
+          <w:sz w:val="24"/>
+          <w:szCs w:val="24"/>
+          <w:lang w:val="es-MX"/>
+        </w:rPr>
+        <w:t xml:space="preserve"> </w:t>
+      </w:r>
+      <w:r>
+        <w:rPr>
+          <w:rFonts w:ascii="Arial" w:hAnsi="Arial" w:cs="Arial"/>
+          <w:bCs/>
+          <w:sz w:val="24"/>
+          <w:szCs w:val="24"/>
+          <w:lang w:val="es-MX"/>
+        </w:rPr>
+        <w:t>Se notificará al usuario, que ha llegado un código de verificación para poder ingresar normalmente al aplicativo.</w:t>
+      </w:r>
     </w:p>
     <w:p>
       <w:pPr>
@@ -3638,6 +3636,27 @@
         </w:rPr>
         <w:t>Gestión de sesiones de usuario:</w:t>
       </w:r>
+      <w:r>
+        <w:rPr>
+          <w:rFonts w:ascii="Arial" w:hAnsi="Arial" w:cs="Arial"/>
+          <w:b/>
+          <w:bCs/>
+          <w:sz w:val="24"/>
+          <w:szCs w:val="24"/>
+          <w:lang w:val="es-MX"/>
+        </w:rPr>
+        <w:t xml:space="preserve"> </w:t>
+      </w:r>
+      <w:r>
+        <w:rPr>
+          <w:rFonts w:ascii="Arial" w:hAnsi="Arial" w:cs="Arial"/>
+          <w:bCs/>
+          <w:sz w:val="24"/>
+          <w:szCs w:val="24"/>
+          <w:lang w:val="es-MX"/>
+        </w:rPr>
+        <w:t>El sistema deberá permitir que el usuario ingrese normalmente con su correo institucional verificado y la contraseña que estableció y se mantendrá la sesión iniciada durante un periodo de tiempo adecuado.</w:t>
+      </w:r>
     </w:p>
     <w:p>
       <w:pPr>
@@ -3666,6 +3685,27 @@
         </w:rPr>
         <w:t>Asignación de monitores por instructores:</w:t>
       </w:r>
+      <w:r>
+        <w:rPr>
+          <w:rFonts w:ascii="Arial" w:hAnsi="Arial" w:cs="Arial"/>
+          <w:b/>
+          <w:bCs/>
+          <w:sz w:val="24"/>
+          <w:szCs w:val="24"/>
+          <w:lang w:val="es-MX"/>
+        </w:rPr>
+        <w:t xml:space="preserve"> </w:t>
+      </w:r>
+      <w:r>
+        <w:rPr>
+          <w:rFonts w:ascii="Arial" w:hAnsi="Arial" w:cs="Arial"/>
+          <w:bCs/>
+          <w:sz w:val="24"/>
+          <w:szCs w:val="24"/>
+          <w:lang w:val="es-MX"/>
+        </w:rPr>
+        <w:t>El sistema deberá permitir que un instructor le pueda asignar el rol de monitor a estimado aprendiz que lo requiera.</w:t>
+      </w:r>
     </w:p>
     <w:p>
       <w:pPr>
@@ -3694,6 +3734,27 @@
         </w:rPr>
         <w:t>Carga de material por monitores:</w:t>
       </w:r>
+      <w:r>
+        <w:rPr>
+          <w:rFonts w:ascii="Arial" w:hAnsi="Arial" w:cs="Arial"/>
+          <w:b/>
+          <w:bCs/>
+          <w:sz w:val="24"/>
+          <w:szCs w:val="24"/>
+          <w:lang w:val="es-MX"/>
+        </w:rPr>
+        <w:t xml:space="preserve"> </w:t>
+      </w:r>
+      <w:r>
+        <w:rPr>
+          <w:rFonts w:ascii="Arial" w:hAnsi="Arial" w:cs="Arial"/>
+          <w:bCs/>
+          <w:sz w:val="24"/>
+          <w:szCs w:val="24"/>
+          <w:lang w:val="es-MX"/>
+        </w:rPr>
+        <w:t>El sistema deberá permitir que los aprendices monitores puedan subir su material de apoyo asignado por el instructor, teniendo las funciones de poder crear editar y cargar su respectivo material de apoyo, como documentos, videos, presentaciones, etc.</w:t>
+      </w:r>
     </w:p>
     <w:p>
       <w:pPr>
@@ -3722,6 +3783,27 @@
         </w:rPr>
         <w:t>Aprobación de material por instructores:</w:t>
       </w:r>
+      <w:r>
+        <w:rPr>
+          <w:rFonts w:ascii="Arial" w:hAnsi="Arial" w:cs="Arial"/>
+          <w:b/>
+          <w:bCs/>
+          <w:sz w:val="24"/>
+          <w:szCs w:val="24"/>
+          <w:lang w:val="es-MX"/>
+        </w:rPr>
+        <w:t xml:space="preserve"> </w:t>
+      </w:r>
+      <w:r>
+        <w:rPr>
+          <w:rFonts w:ascii="Arial" w:hAnsi="Arial" w:cs="Arial"/>
+          <w:bCs/>
+          <w:sz w:val="24"/>
+          <w:szCs w:val="24"/>
+          <w:lang w:val="es-MX"/>
+        </w:rPr>
+        <w:t>Los instructores tendrán la posibilidad de revisar y verificar el material de apoyo que subió dicho aprendiz al que se le asigno la tarea y en base a eso se hará su respectiva publicación al portal web.</w:t>
+      </w:r>
     </w:p>
     <w:p>
       <w:pPr>
@@ -3750,6 +3832,27 @@
         </w:rPr>
         <w:t>Búsqueda de contenido:</w:t>
       </w:r>
+      <w:r>
+        <w:rPr>
+          <w:rFonts w:ascii="Arial" w:hAnsi="Arial" w:cs="Arial"/>
+          <w:b/>
+          <w:bCs/>
+          <w:sz w:val="24"/>
+          <w:szCs w:val="24"/>
+          <w:lang w:val="es-MX"/>
+        </w:rPr>
+        <w:t xml:space="preserve"> </w:t>
+      </w:r>
+      <w:r>
+        <w:rPr>
+          <w:rFonts w:ascii="Arial" w:hAnsi="Arial" w:cs="Arial"/>
+          <w:bCs/>
+          <w:sz w:val="24"/>
+          <w:szCs w:val="24"/>
+          <w:lang w:val="es-MX"/>
+        </w:rPr>
+        <w:t>El sistema debe permitir a los usuarios buscar el material de apoyo teniendo en cuenta una palabra clave para poder encontrar el resultado esperado.</w:t>
+      </w:r>
     </w:p>
     <w:p>
       <w:pPr>
@@ -3778,6 +3881,163 @@
         </w:rPr>
         <w:t>Notificaciones:</w:t>
       </w:r>
+      <w:r>
+        <w:rPr>
+          <w:rFonts w:ascii="Arial" w:hAnsi="Arial" w:cs="Arial"/>
+          <w:b/>
+          <w:bCs/>
+          <w:sz w:val="24"/>
+          <w:szCs w:val="24"/>
+          <w:lang w:val="es-MX"/>
+        </w:rPr>
+        <w:t xml:space="preserve"> </w:t>
+      </w:r>
+      <w:r>
+        <w:rPr>
+          <w:rFonts w:ascii="Arial" w:hAnsi="Arial" w:cs="Arial"/>
+          <w:bCs/>
+          <w:sz w:val="24"/>
+          <w:szCs w:val="24"/>
+          <w:lang w:val="es-MX"/>
+        </w:rPr>
+        <w:t>El sistema debera informar a los aprendices monitores que un instructor le asigno una tarea y le accedió el rol de monitor y a los instructores, se le informara que dicho aprendiz ha subido el material de apoyo.</w:t>
+      </w:r>
+    </w:p>
+    <w:p>
+      <w:pPr>
+        <w:pStyle w:val="Prrafodelista"/>
+        <w:numPr>
+          <w:ilvl w:val="2"/>
+          <w:numId w:val="1"/>
+        </w:numPr>
+        <w:spacing w:after="0"/>
+        <w:rPr>
+          <w:rFonts w:ascii="Arial" w:hAnsi="Arial" w:cs="Arial"/>
+          <w:bCs/>
+          <w:sz w:val="24"/>
+          <w:szCs w:val="24"/>
+          <w:lang w:val="es-MX"/>
+        </w:rPr>
+      </w:pPr>
+      <w:r>
+        <w:rPr>
+          <w:rFonts w:ascii="Arial" w:hAnsi="Arial" w:cs="Arial"/>
+          <w:b/>
+          <w:bCs/>
+          <w:sz w:val="24"/>
+          <w:szCs w:val="24"/>
+          <w:lang w:val="es-MX"/>
+        </w:rPr>
+        <w:t>Modificación de los datos de los usuarios:</w:t>
+      </w:r>
+      <w:r>
+        <w:rPr>
+          <w:rFonts w:ascii="Arial" w:hAnsi="Arial" w:cs="Arial"/>
+          <w:b/>
+          <w:bCs/>
+          <w:sz w:val="24"/>
+          <w:szCs w:val="24"/>
+          <w:lang w:val="es-MX"/>
+        </w:rPr>
+        <w:t xml:space="preserve"> </w:t>
+      </w:r>
+      <w:r>
+        <w:rPr>
+          <w:rFonts w:ascii="Arial" w:hAnsi="Arial" w:cs="Arial"/>
+          <w:bCs/>
+          <w:sz w:val="24"/>
+          <w:szCs w:val="24"/>
+          <w:lang w:val="es-MX"/>
+        </w:rPr>
+        <w:t>Se deberá permitir a los usuarios, la modificación de sus datos personales e inclusivamente el cambio de la contraseña.</w:t>
+      </w:r>
+    </w:p>
+    <w:p>
+      <w:pPr>
+        <w:pStyle w:val="Prrafodelista"/>
+        <w:numPr>
+          <w:ilvl w:val="2"/>
+          <w:numId w:val="1"/>
+        </w:numPr>
+        <w:spacing w:after="0"/>
+        <w:rPr>
+          <w:rFonts w:ascii="Arial" w:hAnsi="Arial" w:cs="Arial"/>
+          <w:bCs/>
+          <w:sz w:val="24"/>
+          <w:szCs w:val="24"/>
+          <w:lang w:val="es-MX"/>
+        </w:rPr>
+      </w:pPr>
+      <w:r>
+        <w:rPr>
+          <w:rFonts w:ascii="Arial" w:hAnsi="Arial" w:cs="Arial"/>
+          <w:b/>
+          <w:bCs/>
+          <w:sz w:val="24"/>
+          <w:szCs w:val="24"/>
+          <w:lang w:val="es-MX"/>
+        </w:rPr>
+        <w:t>Contenido descargable para los usuarios:</w:t>
+      </w:r>
+      <w:r>
+        <w:rPr>
+          <w:rFonts w:ascii="Arial" w:hAnsi="Arial" w:cs="Arial"/>
+          <w:b/>
+          <w:bCs/>
+          <w:sz w:val="24"/>
+          <w:szCs w:val="24"/>
+          <w:lang w:val="es-MX"/>
+        </w:rPr>
+        <w:t xml:space="preserve"> </w:t>
+      </w:r>
+      <w:r>
+        <w:rPr>
+          <w:rFonts w:ascii="Arial" w:hAnsi="Arial" w:cs="Arial"/>
+          <w:bCs/>
+          <w:sz w:val="24"/>
+          <w:szCs w:val="24"/>
+          <w:lang w:val="es-MX"/>
+        </w:rPr>
+        <w:t>A los usuarios se les permitirá descarga el material que suban los aprendices monitores validados por los instructores.</w:t>
+      </w:r>
+    </w:p>
+    <w:p>
+      <w:pPr>
+        <w:pStyle w:val="Prrafodelista"/>
+        <w:numPr>
+          <w:ilvl w:val="2"/>
+          <w:numId w:val="1"/>
+        </w:numPr>
+        <w:spacing w:after="0"/>
+        <w:rPr>
+          <w:rFonts w:ascii="Arial" w:hAnsi="Arial" w:cs="Arial"/>
+          <w:bCs/>
+          <w:sz w:val="24"/>
+          <w:szCs w:val="24"/>
+          <w:lang w:val="es-MX"/>
+        </w:rPr>
+      </w:pPr>
+      <w:r>
+        <w:rPr>
+          <w:rFonts w:ascii="Arial" w:hAnsi="Arial" w:cs="Arial"/>
+          <w:b/>
+          <w:bCs/>
+          <w:sz w:val="24"/>
+          <w:szCs w:val="24"/>
+          <w:lang w:val="es-MX"/>
+        </w:rPr>
+        <w:t>Seguridad y privacidad de datos:</w:t>
+      </w:r>
+      <w:r>
+        <w:rPr>
+          <w:rFonts w:ascii="Arial" w:hAnsi="Arial" w:cs="Arial"/>
+          <w:bCs/>
+          <w:sz w:val="24"/>
+          <w:szCs w:val="24"/>
+          <w:lang w:val="es-MX"/>
+        </w:rPr>
+        <w:t xml:space="preserve"> El sistema deberá garantizar a todos los usuarios la seguridad de sus datos teniendo en cuenta la autorización de sus datos personales.</w:t>
+      </w:r>
     </w:p>
     <w:p>
       <w:pPr>
@@ -3849,7 +4109,28 @@
           <w:szCs w:val="24"/>
           <w:lang w:val="es-MX"/>
         </w:rPr>
+        <w:lastRenderedPageBreak/>
         <w:t>Rendimiento:</w:t>
+      </w:r>
+      <w:r>
+        <w:rPr>
+          <w:rFonts w:ascii="Arial" w:hAnsi="Arial" w:cs="Arial"/>
+          <w:b/>
+          <w:sz w:val="24"/>
+          <w:szCs w:val="24"/>
+          <w:lang w:val="es-MX"/>
+        </w:rPr>
+        <w:softHyphen/>
+        <w:t xml:space="preserve"> </w:t>
+      </w:r>
+      <w:r>
+        <w:rPr>
+          <w:rFonts w:ascii="Arial" w:hAnsi="Arial" w:cs="Arial"/>
+          <w:sz w:val="24"/>
+          <w:szCs w:val="24"/>
+          <w:lang w:val="es-MX"/>
+        </w:rPr>
+        <w:t>El sistema debera ser capaz de manejar una carga de usuarios simultanea sin que la velocidad de respuesta exceda los 2 segundos.</w:t>
       </w:r>
     </w:p>
     <w:p>
@@ -3877,6 +4158,52 @@
         </w:rPr>
         <w:t>Usabilidad:</w:t>
       </w:r>
+      <w:r>
+        <w:rPr>
+          <w:rFonts w:ascii="Arial" w:hAnsi="Arial" w:cs="Arial"/>
+          <w:b/>
+          <w:sz w:val="24"/>
+          <w:szCs w:val="24"/>
+          <w:lang w:val="es-MX"/>
+        </w:rPr>
+        <w:t xml:space="preserve"> </w:t>
+      </w:r>
+      <w:r>
+        <w:rPr>
+          <w:rFonts w:ascii="Arial" w:hAnsi="Arial" w:cs="Arial"/>
+          <w:sz w:val="24"/>
+          <w:szCs w:val="24"/>
+          <w:lang w:val="es-MX"/>
+        </w:rPr>
+        <w:t xml:space="preserve">El sistema tendrá una interfaz de usuario amigable, donde </w:t>
+      </w:r>
+      <w:r>
+        <w:rPr>
+          <w:rFonts w:ascii="Arial" w:hAnsi="Arial" w:cs="Arial"/>
+          <w:sz w:val="24"/>
+          <w:szCs w:val="24"/>
+          <w:lang w:val="es-MX"/>
+        </w:rPr>
+        <w:t>manejará</w:t>
+      </w:r>
+      <w:r>
+        <w:rPr>
+          <w:rFonts w:ascii="Arial" w:hAnsi="Arial" w:cs="Arial"/>
+          <w:sz w:val="24"/>
+          <w:szCs w:val="24"/>
+          <w:lang w:val="es-MX"/>
+        </w:rPr>
+        <w:t xml:space="preserve"> las pautas de usabilidad estándar</w:t>
+      </w:r>
+      <w:r>
+        <w:rPr>
+          <w:rFonts w:ascii="Arial" w:hAnsi="Arial" w:cs="Arial"/>
+          <w:sz w:val="24"/>
+          <w:szCs w:val="24"/>
+          <w:lang w:val="es-MX"/>
+        </w:rPr>
+        <w:t>, independientemente de su nivel de habilidad técnica.</w:t>
+      </w:r>
     </w:p>
     <w:p>
       <w:pPr>
@@ -3903,6 +4230,27 @@
         </w:rPr>
         <w:t>Mantenibilidad:</w:t>
       </w:r>
+      <w:r>
+        <w:rPr>
+          <w:rFonts w:ascii="Arial" w:hAnsi="Arial" w:cs="Arial"/>
+          <w:b/>
+          <w:sz w:val="24"/>
+          <w:szCs w:val="24"/>
+          <w:lang w:val="es-MX"/>
+        </w:rPr>
+        <w:t xml:space="preserve"> </w:t>
+      </w:r>
+      <w:r>
+        <w:rPr>
+          <w:rFonts w:ascii="Arial" w:hAnsi="Arial" w:cs="Arial"/>
+          <w:sz w:val="24"/>
+          <w:szCs w:val="24"/>
+          <w:lang w:val="es-MX"/>
+        </w:rPr>
+        <w:t>El código en el que se desarrollo aplicativo, debera estar bien documentado y siguiendo las buenas practicas de desarrollo para facilitar su mantenimiento y teniendo en cuentas las actualizaciones futuras.</w:t>
+      </w:r>
+      <w:bookmarkStart w:id="7" w:name="_GoBack"/>
+      <w:bookmarkEnd w:id="7"/>
     </w:p>
     <w:p>
       <w:pPr>
@@ -3984,182 +4332,22 @@
     </w:p>
     <w:p>
       <w:pPr>
-        <w:spacing w:after="0"/>
-        <w:ind w:left="360"/>
-        <w:rPr>
-          <w:rFonts w:ascii="Arial" w:hAnsi="Arial" w:cs="Arial"/>
-          <w:sz w:val="24"/>
-          <w:szCs w:val="24"/>
-          <w:lang w:val="es-MX"/>
-        </w:rPr>
-      </w:pPr>
-    </w:p>
-    <w:p>
-      <w:pPr>
-        <w:spacing w:after="0"/>
-        <w:ind w:left="360"/>
-        <w:rPr>
-          <w:rFonts w:ascii="Arial" w:hAnsi="Arial" w:cs="Arial"/>
-          <w:sz w:val="24"/>
-          <w:szCs w:val="24"/>
-          <w:lang w:val="es-MX"/>
-        </w:rPr>
-      </w:pPr>
-    </w:p>
-    <w:p>
-      <w:pPr>
-        <w:spacing w:after="0"/>
-        <w:ind w:left="360"/>
-        <w:rPr>
-          <w:rFonts w:ascii="Arial" w:hAnsi="Arial" w:cs="Arial"/>
-          <w:sz w:val="24"/>
-          <w:szCs w:val="24"/>
-          <w:lang w:val="es-MX"/>
-        </w:rPr>
-      </w:pPr>
-    </w:p>
-    <w:p>
-      <w:pPr>
-        <w:spacing w:after="0"/>
-        <w:ind w:left="360"/>
-        <w:rPr>
-          <w:rFonts w:ascii="Arial" w:hAnsi="Arial" w:cs="Arial"/>
-          <w:sz w:val="24"/>
-          <w:szCs w:val="24"/>
-          <w:lang w:val="es-MX"/>
-        </w:rPr>
-      </w:pPr>
-    </w:p>
-    <w:p>
-      <w:pPr>
-        <w:spacing w:after="0"/>
-        <w:ind w:left="360"/>
-        <w:rPr>
-          <w:rFonts w:ascii="Arial" w:hAnsi="Arial" w:cs="Arial"/>
-          <w:sz w:val="24"/>
-          <w:szCs w:val="24"/>
-          <w:lang w:val="es-MX"/>
-        </w:rPr>
-      </w:pPr>
-    </w:p>
-    <w:p>
-      <w:pPr>
-        <w:spacing w:after="0"/>
-        <w:ind w:left="360"/>
-        <w:rPr>
-          <w:rFonts w:ascii="Arial" w:hAnsi="Arial" w:cs="Arial"/>
-          <w:sz w:val="24"/>
-          <w:szCs w:val="24"/>
-          <w:lang w:val="es-MX"/>
-        </w:rPr>
-      </w:pPr>
-    </w:p>
-    <w:p>
-      <w:pPr>
-        <w:spacing w:after="0"/>
-        <w:ind w:left="360"/>
-        <w:rPr>
-          <w:rFonts w:ascii="Arial" w:hAnsi="Arial" w:cs="Arial"/>
-          <w:sz w:val="24"/>
-          <w:szCs w:val="24"/>
-          <w:lang w:val="es-MX"/>
-        </w:rPr>
-      </w:pPr>
-    </w:p>
-    <w:p>
-      <w:pPr>
-        <w:spacing w:after="0"/>
-        <w:ind w:left="360"/>
-        <w:rPr>
-          <w:rFonts w:ascii="Arial" w:hAnsi="Arial" w:cs="Arial"/>
-          <w:sz w:val="24"/>
-          <w:szCs w:val="24"/>
-          <w:lang w:val="es-MX"/>
-        </w:rPr>
-      </w:pPr>
-    </w:p>
-    <w:p>
-      <w:pPr>
-        <w:spacing w:after="0"/>
-        <w:ind w:left="360"/>
-        <w:rPr>
-          <w:rFonts w:ascii="Arial" w:hAnsi="Arial" w:cs="Arial"/>
-          <w:sz w:val="24"/>
-          <w:szCs w:val="24"/>
-          <w:lang w:val="es-MX"/>
-        </w:rPr>
-      </w:pPr>
-    </w:p>
-    <w:p>
-      <w:pPr>
-        <w:spacing w:after="0"/>
-        <w:ind w:left="360"/>
-        <w:rPr>
-          <w:rFonts w:ascii="Arial" w:hAnsi="Arial" w:cs="Arial"/>
-          <w:sz w:val="24"/>
-          <w:szCs w:val="24"/>
-          <w:lang w:val="es-MX"/>
-        </w:rPr>
-      </w:pPr>
-    </w:p>
-    <w:p>
-      <w:pPr>
-        <w:spacing w:after="0"/>
-        <w:ind w:left="360"/>
-        <w:rPr>
-          <w:rFonts w:ascii="Arial" w:hAnsi="Arial" w:cs="Arial"/>
-          <w:sz w:val="24"/>
-          <w:szCs w:val="24"/>
-          <w:lang w:val="es-MX"/>
-        </w:rPr>
-      </w:pPr>
-    </w:p>
-    <w:p>
-      <w:pPr>
-        <w:spacing w:after="0"/>
-        <w:ind w:left="360"/>
-        <w:rPr>
-          <w:rFonts w:ascii="Arial" w:hAnsi="Arial" w:cs="Arial"/>
-          <w:sz w:val="24"/>
-          <w:szCs w:val="24"/>
-          <w:lang w:val="es-MX"/>
-        </w:rPr>
-      </w:pPr>
-    </w:p>
-    <w:p>
-      <w:pPr>
-        <w:spacing w:after="0"/>
-        <w:ind w:left="360"/>
-        <w:rPr>
-          <w:rFonts w:ascii="Arial" w:hAnsi="Arial" w:cs="Arial"/>
-          <w:sz w:val="24"/>
-          <w:szCs w:val="24"/>
-          <w:lang w:val="es-MX"/>
-        </w:rPr>
-      </w:pPr>
-    </w:p>
-    <w:p>
-      <w:pPr>
-        <w:spacing w:after="0"/>
-        <w:ind w:left="360"/>
-        <w:rPr>
-          <w:rFonts w:ascii="Arial" w:hAnsi="Arial" w:cs="Arial"/>
-          <w:sz w:val="24"/>
-          <w:szCs w:val="24"/>
-          <w:lang w:val="es-MX"/>
-        </w:rPr>
-      </w:pPr>
-    </w:p>
-    <w:p>
-      <w:pPr>
-        <w:spacing w:after="0"/>
-        <w:rPr>
-          <w:rFonts w:ascii="Arial" w:hAnsi="Arial" w:cs="Arial"/>
-          <w:sz w:val="24"/>
-          <w:szCs w:val="24"/>
-          <w:lang w:val="es-MX"/>
-        </w:rPr>
-      </w:pPr>
+        <w:rPr>
+          <w:rFonts w:ascii="Arial" w:hAnsi="Arial" w:cs="Arial"/>
+          <w:sz w:val="24"/>
+          <w:szCs w:val="24"/>
+          <w:lang w:val="es-MX"/>
+        </w:rPr>
+      </w:pPr>
+      <w:r>
+        <w:rPr>
+          <w:rFonts w:ascii="Arial" w:hAnsi="Arial" w:cs="Arial"/>
+          <w:sz w:val="24"/>
+          <w:szCs w:val="24"/>
+          <w:lang w:val="es-MX"/>
+        </w:rPr>
+        <w:br w:type="page"/>
+      </w:r>
     </w:p>
     <w:p>
       <w:pPr>
@@ -4187,6 +4375,7 @@
           <w:szCs w:val="24"/>
           <w:lang w:val="es-MX"/>
         </w:rPr>
+        <w:lastRenderedPageBreak/>
         <w:t>DIAGRAMAS</w:t>
       </w:r>
     </w:p>
@@ -4229,7 +4418,6 @@
           <w:szCs w:val="24"/>
           <w:lang w:val="es-MX"/>
         </w:rPr>
-        <w:lastRenderedPageBreak/>
         <w:drawing>
           <wp:anchor distT="0" distB="0" distL="114300" distR="114300" simplePos="0" relativeHeight="251658240" behindDoc="0" locked="0" layoutInCell="1" allowOverlap="1" wp14:anchorId="2FB7085E" wp14:editId="1EC7E50C">
             <wp:simplePos x="0" y="0"/>
@@ -4256,7 +4444,7 @@
                     </pic:cNvPicPr>
                   </pic:nvPicPr>
                   <pic:blipFill>
-                    <a:blip r:embed="rId9">
+                    <a:blip r:embed="rId8">
                       <a:extLst>
                         <a:ext uri="{28A0092B-C50C-407E-A947-70E740481C1C}">
                           <a14:useLocalDpi xmlns:a14="http://schemas.microsoft.com/office/drawing/2010/main" val="0"/>
@@ -4318,84 +4506,6 @@
     </w:p>
     <w:p>
       <w:pPr>
-        <w:pStyle w:val="Prrafodelista"/>
-        <w:spacing w:after="0"/>
-        <w:ind w:left="1080"/>
-        <w:rPr>
-          <w:rFonts w:ascii="Arial" w:hAnsi="Arial" w:cs="Arial"/>
-          <w:sz w:val="24"/>
-          <w:szCs w:val="24"/>
-          <w:lang w:val="es-MX"/>
-        </w:rPr>
-      </w:pPr>
-    </w:p>
-    <w:p>
-      <w:pPr>
-        <w:pStyle w:val="Prrafodelista"/>
-        <w:spacing w:after="0"/>
-        <w:ind w:left="1080"/>
-        <w:rPr>
-          <w:rFonts w:ascii="Arial" w:hAnsi="Arial" w:cs="Arial"/>
-          <w:sz w:val="24"/>
-          <w:szCs w:val="24"/>
-          <w:lang w:val="es-MX"/>
-        </w:rPr>
-      </w:pPr>
-    </w:p>
-    <w:p>
-      <w:pPr>
-        <w:pStyle w:val="Prrafodelista"/>
-        <w:spacing w:after="0"/>
-        <w:ind w:left="1080"/>
-        <w:rPr>
-          <w:rFonts w:ascii="Arial" w:hAnsi="Arial" w:cs="Arial"/>
-          <w:sz w:val="24"/>
-          <w:szCs w:val="24"/>
-          <w:lang w:val="es-MX"/>
-        </w:rPr>
-      </w:pPr>
-    </w:p>
-    <w:p>
-      <w:pPr>
-        <w:pStyle w:val="Prrafodelista"/>
-        <w:spacing w:after="0"/>
-        <w:ind w:left="1080"/>
-        <w:rPr>
-          <w:rFonts w:ascii="Arial" w:hAnsi="Arial" w:cs="Arial"/>
-          <w:sz w:val="24"/>
-          <w:szCs w:val="24"/>
-          <w:lang w:val="es-MX"/>
-        </w:rPr>
-      </w:pPr>
-    </w:p>
-    <w:p>
-      <w:pPr>
-        <w:pStyle w:val="Prrafodelista"/>
-        <w:spacing w:after="0"/>
-        <w:ind w:left="1080"/>
-        <w:rPr>
-          <w:rFonts w:ascii="Arial" w:hAnsi="Arial" w:cs="Arial"/>
-          <w:sz w:val="24"/>
-          <w:szCs w:val="24"/>
-          <w:lang w:val="es-MX"/>
-        </w:rPr>
-      </w:pPr>
-    </w:p>
-    <w:p>
-      <w:pPr>
-        <w:pStyle w:val="Prrafodelista"/>
-        <w:spacing w:after="0"/>
-        <w:ind w:left="1080"/>
-        <w:rPr>
-          <w:rFonts w:ascii="Arial" w:hAnsi="Arial" w:cs="Arial"/>
-          <w:sz w:val="24"/>
-          <w:szCs w:val="24"/>
-          <w:lang w:val="es-MX"/>
-        </w:rPr>
-      </w:pPr>
-    </w:p>
-    <w:p>
-      <w:pPr>
         <w:spacing w:after="0"/>
         <w:rPr>
           <w:rFonts w:ascii="Arial" w:hAnsi="Arial" w:cs="Arial"/>
@@ -4457,7 +4567,7 @@
                     </pic:cNvPicPr>
                   </pic:nvPicPr>
                   <pic:blipFill>
-                    <a:blip r:embed="rId10">
+                    <a:blip r:embed="rId9">
                       <a:extLst>
                         <a:ext uri="{28A0092B-C50C-407E-A947-70E740481C1C}">
                           <a14:useLocalDpi xmlns:a14="http://schemas.microsoft.com/office/drawing/2010/main" val="0"/>
@@ -4671,7 +4781,7 @@
                     </pic:cNvPicPr>
                   </pic:nvPicPr>
                   <pic:blipFill>
-                    <a:blip r:embed="rId11">
+                    <a:blip r:embed="rId10">
                       <a:extLst>
                         <a:ext uri="{28A0092B-C50C-407E-A947-70E740481C1C}">
                           <a14:useLocalDpi xmlns:a14="http://schemas.microsoft.com/office/drawing/2010/main" val="0"/>
@@ -4748,174 +4858,26 @@
     </w:p>
     <w:p>
       <w:pPr>
-        <w:spacing w:after="0"/>
-        <w:ind w:left="360"/>
-        <w:rPr>
-          <w:rFonts w:ascii="Arial" w:hAnsi="Arial" w:cs="Arial"/>
-          <w:sz w:val="24"/>
-          <w:szCs w:val="24"/>
-          <w:lang w:val="es-MX"/>
-        </w:rPr>
-      </w:pPr>
-    </w:p>
-    <w:p>
-      <w:pPr>
-        <w:spacing w:after="0"/>
-        <w:ind w:left="360"/>
-        <w:rPr>
-          <w:rFonts w:ascii="Arial" w:hAnsi="Arial" w:cs="Arial"/>
-          <w:sz w:val="24"/>
-          <w:szCs w:val="24"/>
-          <w:lang w:val="es-MX"/>
-        </w:rPr>
-      </w:pPr>
-    </w:p>
-    <w:p>
-      <w:pPr>
-        <w:spacing w:after="0"/>
-        <w:ind w:left="360"/>
-        <w:rPr>
-          <w:rFonts w:ascii="Arial" w:hAnsi="Arial" w:cs="Arial"/>
-          <w:sz w:val="24"/>
-          <w:szCs w:val="24"/>
-          <w:lang w:val="es-MX"/>
-        </w:rPr>
-      </w:pPr>
-    </w:p>
-    <w:p>
-      <w:pPr>
-        <w:spacing w:after="0"/>
-        <w:ind w:left="360"/>
-        <w:rPr>
-          <w:rFonts w:ascii="Arial" w:hAnsi="Arial" w:cs="Arial"/>
-          <w:sz w:val="24"/>
-          <w:szCs w:val="24"/>
-          <w:lang w:val="es-MX"/>
-        </w:rPr>
-      </w:pPr>
-    </w:p>
-    <w:p>
-      <w:pPr>
-        <w:spacing w:after="0"/>
-        <w:ind w:left="360"/>
-        <w:rPr>
-          <w:rFonts w:ascii="Arial" w:hAnsi="Arial" w:cs="Arial"/>
-          <w:sz w:val="24"/>
-          <w:szCs w:val="24"/>
-          <w:lang w:val="es-MX"/>
-        </w:rPr>
-      </w:pPr>
-    </w:p>
-    <w:p>
-      <w:pPr>
-        <w:spacing w:after="0"/>
-        <w:ind w:left="360"/>
-        <w:rPr>
-          <w:rFonts w:ascii="Arial" w:hAnsi="Arial" w:cs="Arial"/>
-          <w:sz w:val="24"/>
-          <w:szCs w:val="24"/>
-          <w:lang w:val="es-MX"/>
-        </w:rPr>
-      </w:pPr>
-    </w:p>
-    <w:p>
-      <w:pPr>
-        <w:spacing w:after="0"/>
-        <w:ind w:left="360"/>
-        <w:rPr>
-          <w:rFonts w:ascii="Arial" w:hAnsi="Arial" w:cs="Arial"/>
-          <w:sz w:val="24"/>
-          <w:szCs w:val="24"/>
-          <w:lang w:val="es-MX"/>
-        </w:rPr>
-      </w:pPr>
-    </w:p>
-    <w:p>
-      <w:pPr>
-        <w:spacing w:after="0"/>
-        <w:ind w:left="360"/>
-        <w:rPr>
-          <w:rFonts w:ascii="Arial" w:hAnsi="Arial" w:cs="Arial"/>
-          <w:sz w:val="24"/>
-          <w:szCs w:val="24"/>
-          <w:lang w:val="es-MX"/>
-        </w:rPr>
-      </w:pPr>
-    </w:p>
-    <w:p>
-      <w:pPr>
-        <w:spacing w:after="0"/>
-        <w:ind w:left="360"/>
-        <w:rPr>
-          <w:rFonts w:ascii="Arial" w:hAnsi="Arial" w:cs="Arial"/>
-          <w:sz w:val="24"/>
-          <w:szCs w:val="24"/>
-          <w:lang w:val="es-MX"/>
-        </w:rPr>
-      </w:pPr>
-    </w:p>
-    <w:p>
-      <w:pPr>
-        <w:spacing w:after="0"/>
-        <w:rPr>
-          <w:rFonts w:ascii="Arial" w:hAnsi="Arial" w:cs="Arial"/>
-          <w:sz w:val="24"/>
-          <w:szCs w:val="24"/>
-          <w:lang w:val="es-MX"/>
-        </w:rPr>
-      </w:pPr>
-    </w:p>
-    <w:p>
-      <w:pPr>
-        <w:spacing w:after="0"/>
-        <w:rPr>
-          <w:rFonts w:ascii="Arial" w:hAnsi="Arial" w:cs="Arial"/>
-          <w:sz w:val="24"/>
-          <w:szCs w:val="24"/>
-          <w:lang w:val="es-MX"/>
-        </w:rPr>
-      </w:pPr>
-    </w:p>
-    <w:p>
-      <w:pPr>
-        <w:spacing w:after="0"/>
-        <w:ind w:left="360"/>
-        <w:rPr>
-          <w:rFonts w:ascii="Arial" w:hAnsi="Arial" w:cs="Arial"/>
-          <w:sz w:val="24"/>
-          <w:szCs w:val="24"/>
-          <w:lang w:val="es-MX"/>
-        </w:rPr>
-      </w:pPr>
-    </w:p>
-    <w:p>
-      <w:pPr>
-        <w:spacing w:after="0"/>
-        <w:ind w:left="360"/>
-        <w:rPr>
-          <w:rFonts w:ascii="Arial" w:hAnsi="Arial" w:cs="Arial"/>
-          <w:sz w:val="24"/>
-          <w:szCs w:val="24"/>
-          <w:lang w:val="es-MX"/>
-        </w:rPr>
-      </w:pPr>
-    </w:p>
-    <w:p>
-      <w:pPr>
-        <w:spacing w:after="0"/>
-        <w:ind w:left="360"/>
-        <w:rPr>
-          <w:rFonts w:ascii="Arial" w:hAnsi="Arial" w:cs="Arial"/>
-          <w:sz w:val="24"/>
-          <w:szCs w:val="24"/>
-          <w:lang w:val="es-MX"/>
-        </w:rPr>
-      </w:pPr>
-    </w:p>
-    <w:p>
-      <w:pPr>
-        <w:spacing w:after="0"/>
-        <w:ind w:left="360"/>
+        <w:rPr>
+          <w:rFonts w:ascii="Arial" w:hAnsi="Arial" w:cs="Arial"/>
+          <w:sz w:val="24"/>
+          <w:szCs w:val="24"/>
+          <w:lang w:val="es-MX"/>
+        </w:rPr>
+      </w:pPr>
+      <w:r>
+        <w:rPr>
+          <w:rFonts w:ascii="Arial" w:hAnsi="Arial" w:cs="Arial"/>
+          <w:sz w:val="24"/>
+          <w:szCs w:val="24"/>
+          <w:lang w:val="es-MX"/>
+        </w:rPr>
+        <w:br w:type="page"/>
+      </w:r>
+    </w:p>
+    <w:p>
+      <w:pPr>
+        <w:spacing w:after="0"/>
         <w:rPr>
           <w:rFonts w:ascii="Arial" w:hAnsi="Arial" w:cs="Arial"/>
           <w:sz w:val="24"/>
@@ -4941,25 +4903,24 @@
           <w:lang w:val="es-MX"/>
         </w:rPr>
       </w:pPr>
-      <w:commentRangeStart w:id="7"/>
-      <w:r>
-        <w:rPr>
-          <w:rFonts w:ascii="Arial" w:hAnsi="Arial" w:cs="Arial"/>
-          <w:b/>
-          <w:bCs/>
-          <w:sz w:val="24"/>
-          <w:szCs w:val="24"/>
-          <w:lang w:val="es-MX"/>
-        </w:rPr>
-        <w:lastRenderedPageBreak/>
+      <w:commentRangeStart w:id="8"/>
+      <w:r>
+        <w:rPr>
+          <w:rFonts w:ascii="Arial" w:hAnsi="Arial" w:cs="Arial"/>
+          <w:b/>
+          <w:bCs/>
+          <w:sz w:val="24"/>
+          <w:szCs w:val="24"/>
+          <w:lang w:val="es-MX"/>
+        </w:rPr>
         <w:t>REQUERIMIENTOS TÉCNICOS</w:t>
       </w:r>
-      <w:commentRangeEnd w:id="7"/>
+      <w:commentRangeEnd w:id="8"/>
       <w:r>
         <w:rPr>
           <w:rStyle w:val="Refdecomentario"/>
         </w:rPr>
-        <w:commentReference w:id="7"/>
+        <w:commentReference w:id="8"/>
       </w:r>
     </w:p>
     <w:p>
@@ -4990,7 +4951,7 @@
           <w:lang w:val="es-MX"/>
         </w:rPr>
       </w:pPr>
-      <w:commentRangeStart w:id="8"/>
+      <w:commentRangeStart w:id="9"/>
       <w:r>
         <w:rPr>
           <w:rFonts w:ascii="Arial" w:hAnsi="Arial" w:cs="Arial"/>
@@ -5001,12 +4962,12 @@
         </w:rPr>
         <w:t>Requerimientos técnicos hardware:</w:t>
       </w:r>
-      <w:commentRangeEnd w:id="8"/>
+      <w:commentRangeEnd w:id="9"/>
       <w:r>
         <w:rPr>
           <w:rStyle w:val="Refdecomentario"/>
         </w:rPr>
-        <w:commentReference w:id="8"/>
+        <w:commentReference w:id="9"/>
       </w:r>
       <w:r>
         <w:rPr>
@@ -5134,7 +5095,7 @@
           <w:lang w:val="es-MX"/>
         </w:rPr>
       </w:pPr>
-      <w:commentRangeStart w:id="9"/>
+      <w:commentRangeStart w:id="10"/>
       <w:r>
         <w:rPr>
           <w:rFonts w:ascii="Arial" w:hAnsi="Arial" w:cs="Arial"/>
@@ -5145,12 +5106,12 @@
         </w:rPr>
         <w:t>Requerimiento técnicos software:</w:t>
       </w:r>
-      <w:commentRangeEnd w:id="9"/>
+      <w:commentRangeEnd w:id="10"/>
       <w:r>
         <w:rPr>
           <w:rStyle w:val="Refdecomentario"/>
         </w:rPr>
-        <w:commentReference w:id="9"/>
+        <w:commentReference w:id="10"/>
       </w:r>
       <w:r>
         <w:rPr>
@@ -5201,130 +5162,22 @@
     </w:p>
     <w:p>
       <w:pPr>
-        <w:spacing w:after="0"/>
-        <w:rPr>
-          <w:rFonts w:ascii="Arial" w:hAnsi="Arial" w:cs="Arial"/>
-          <w:sz w:val="24"/>
-          <w:szCs w:val="24"/>
-          <w:lang w:val="es-MX"/>
-        </w:rPr>
-      </w:pPr>
-    </w:p>
-    <w:p>
-      <w:pPr>
-        <w:spacing w:after="0"/>
-        <w:ind w:left="360"/>
-        <w:rPr>
-          <w:rFonts w:ascii="Arial" w:hAnsi="Arial" w:cs="Arial"/>
-          <w:sz w:val="24"/>
-          <w:szCs w:val="24"/>
-          <w:lang w:val="es-MX"/>
-        </w:rPr>
-      </w:pPr>
-    </w:p>
-    <w:p>
-      <w:pPr>
-        <w:spacing w:after="0"/>
-        <w:ind w:left="360"/>
-        <w:rPr>
-          <w:rFonts w:ascii="Arial" w:hAnsi="Arial" w:cs="Arial"/>
-          <w:sz w:val="24"/>
-          <w:szCs w:val="24"/>
-          <w:lang w:val="es-MX"/>
-        </w:rPr>
-      </w:pPr>
-    </w:p>
-    <w:p>
-      <w:pPr>
-        <w:spacing w:after="0"/>
-        <w:ind w:left="360"/>
-        <w:rPr>
-          <w:rFonts w:ascii="Arial" w:hAnsi="Arial" w:cs="Arial"/>
-          <w:sz w:val="24"/>
-          <w:szCs w:val="24"/>
-          <w:lang w:val="es-MX"/>
-        </w:rPr>
-      </w:pPr>
-    </w:p>
-    <w:p>
-      <w:pPr>
-        <w:spacing w:after="0"/>
-        <w:ind w:left="360"/>
-        <w:rPr>
-          <w:rFonts w:ascii="Arial" w:hAnsi="Arial" w:cs="Arial"/>
-          <w:sz w:val="24"/>
-          <w:szCs w:val="24"/>
-          <w:lang w:val="es-MX"/>
-        </w:rPr>
-      </w:pPr>
-    </w:p>
-    <w:p>
-      <w:pPr>
-        <w:spacing w:after="0"/>
-        <w:ind w:left="360"/>
-        <w:rPr>
-          <w:rFonts w:ascii="Arial" w:hAnsi="Arial" w:cs="Arial"/>
-          <w:sz w:val="24"/>
-          <w:szCs w:val="24"/>
-          <w:lang w:val="es-MX"/>
-        </w:rPr>
-      </w:pPr>
-    </w:p>
-    <w:p>
-      <w:pPr>
-        <w:spacing w:after="0"/>
-        <w:ind w:left="360"/>
-        <w:rPr>
-          <w:rFonts w:ascii="Arial" w:hAnsi="Arial" w:cs="Arial"/>
-          <w:sz w:val="24"/>
-          <w:szCs w:val="24"/>
-          <w:lang w:val="es-MX"/>
-        </w:rPr>
-      </w:pPr>
-    </w:p>
-    <w:p>
-      <w:pPr>
-        <w:spacing w:after="0"/>
-        <w:rPr>
-          <w:rFonts w:ascii="Arial" w:hAnsi="Arial" w:cs="Arial"/>
-          <w:sz w:val="24"/>
-          <w:szCs w:val="24"/>
-          <w:lang w:val="es-MX"/>
-        </w:rPr>
-      </w:pPr>
-    </w:p>
-    <w:p>
-      <w:pPr>
-        <w:spacing w:after="0"/>
-        <w:rPr>
-          <w:rFonts w:ascii="Arial" w:hAnsi="Arial" w:cs="Arial"/>
-          <w:sz w:val="24"/>
-          <w:szCs w:val="24"/>
-          <w:lang w:val="es-MX"/>
-        </w:rPr>
-      </w:pPr>
-    </w:p>
-    <w:p>
-      <w:pPr>
-        <w:spacing w:after="0"/>
-        <w:rPr>
-          <w:rFonts w:ascii="Arial" w:hAnsi="Arial" w:cs="Arial"/>
-          <w:sz w:val="24"/>
-          <w:szCs w:val="24"/>
-          <w:lang w:val="es-MX"/>
-        </w:rPr>
-      </w:pPr>
-    </w:p>
-    <w:p>
-      <w:pPr>
-        <w:spacing w:after="0"/>
-        <w:rPr>
-          <w:rFonts w:ascii="Arial" w:hAnsi="Arial" w:cs="Arial"/>
-          <w:sz w:val="24"/>
-          <w:szCs w:val="24"/>
-          <w:lang w:val="es-MX"/>
-        </w:rPr>
-      </w:pPr>
+        <w:rPr>
+          <w:rFonts w:ascii="Arial" w:hAnsi="Arial" w:cs="Arial"/>
+          <w:sz w:val="24"/>
+          <w:szCs w:val="24"/>
+          <w:lang w:val="es-MX"/>
+        </w:rPr>
+      </w:pPr>
+      <w:r>
+        <w:rPr>
+          <w:rFonts w:ascii="Arial" w:hAnsi="Arial" w:cs="Arial"/>
+          <w:sz w:val="24"/>
+          <w:szCs w:val="24"/>
+          <w:lang w:val="es-MX"/>
+        </w:rPr>
+        <w:br w:type="page"/>
+      </w:r>
     </w:p>
     <w:p>
       <w:pPr>
@@ -5352,6 +5205,7 @@
           <w:szCs w:val="24"/>
           <w:lang w:val="es-MX"/>
         </w:rPr>
+        <w:lastRenderedPageBreak/>
         <w:t>PRESUPUESTOS DEL PROYECTO</w:t>
       </w:r>
     </w:p>
@@ -5519,7 +5373,7 @@
                 <w:szCs w:val="24"/>
               </w:rPr>
             </w:pPr>
-            <w:hyperlink r:id="rId12" w:history="1">
+            <w:hyperlink r:id="rId11" w:history="1">
               <w:r>
                 <w:rPr>
                   <w:rStyle w:val="Hipervnculo"/>
@@ -5658,52 +5512,28 @@
           <w:rFonts w:ascii="Arial" w:hAnsi="Arial" w:cs="Arial"/>
           <w:sz w:val="24"/>
           <w:szCs w:val="24"/>
-        </w:rPr>
-      </w:pPr>
-    </w:p>
-    <w:p>
-      <w:pPr>
-        <w:spacing w:after="0"/>
-        <w:rPr>
-          <w:rFonts w:ascii="Arial" w:hAnsi="Arial" w:cs="Arial"/>
-          <w:sz w:val="24"/>
-          <w:szCs w:val="24"/>
-          <w:lang w:val="es-MX"/>
-        </w:rPr>
-      </w:pPr>
-    </w:p>
-    <w:p>
-      <w:pPr>
-        <w:spacing w:after="0"/>
-        <w:rPr>
-          <w:rFonts w:ascii="Arial" w:hAnsi="Arial" w:cs="Arial"/>
-          <w:sz w:val="24"/>
-          <w:szCs w:val="24"/>
-          <w:lang w:val="es-MX"/>
-        </w:rPr>
-      </w:pPr>
-    </w:p>
-    <w:p>
-      <w:pPr>
-        <w:spacing w:after="0"/>
-        <w:rPr>
-          <w:rFonts w:ascii="Arial" w:hAnsi="Arial" w:cs="Arial"/>
-          <w:sz w:val="24"/>
-          <w:szCs w:val="24"/>
-          <w:lang w:val="es-MX"/>
-        </w:rPr>
-      </w:pPr>
-    </w:p>
-    <w:p>
-      <w:pPr>
-        <w:spacing w:after="0"/>
-        <w:rPr>
-          <w:rFonts w:ascii="Arial" w:hAnsi="Arial" w:cs="Arial"/>
-          <w:sz w:val="24"/>
-          <w:szCs w:val="24"/>
-          <w:lang w:val="es-MX"/>
-        </w:rPr>
-      </w:pPr>
+          <w:lang w:val="es-MX"/>
+        </w:rPr>
+      </w:pPr>
+    </w:p>
+    <w:p>
+      <w:pPr>
+        <w:rPr>
+          <w:rFonts w:ascii="Arial" w:hAnsi="Arial" w:cs="Arial"/>
+          <w:sz w:val="24"/>
+          <w:szCs w:val="24"/>
+          <w:lang w:val="es-MX"/>
+        </w:rPr>
+      </w:pPr>
+      <w:r>
+        <w:rPr>
+          <w:rFonts w:ascii="Arial" w:hAnsi="Arial" w:cs="Arial"/>
+          <w:sz w:val="24"/>
+          <w:szCs w:val="24"/>
+          <w:lang w:val="es-MX"/>
+        </w:rPr>
+        <w:br w:type="page"/>
+      </w:r>
     </w:p>
     <w:p>
       <w:pPr>
@@ -5731,371 +5561,28 @@
           <w:szCs w:val="24"/>
           <w:lang w:val="es-MX"/>
         </w:rPr>
+        <w:lastRenderedPageBreak/>
         <w:t>CONCLUSIONES</w:t>
       </w:r>
     </w:p>
     <w:p>
       <w:pPr>
-        <w:spacing w:after="0"/>
-        <w:rPr>
-          <w:rFonts w:ascii="Arial" w:hAnsi="Arial" w:cs="Arial"/>
-          <w:sz w:val="24"/>
-          <w:szCs w:val="24"/>
-          <w:lang w:val="es-MX"/>
-        </w:rPr>
-      </w:pPr>
-    </w:p>
-    <w:p>
-      <w:pPr>
-        <w:spacing w:after="0"/>
-        <w:rPr>
-          <w:rFonts w:ascii="Arial" w:hAnsi="Arial" w:cs="Arial"/>
-          <w:sz w:val="24"/>
-          <w:szCs w:val="24"/>
-          <w:lang w:val="es-MX"/>
-        </w:rPr>
-      </w:pPr>
-    </w:p>
-    <w:p>
-      <w:pPr>
-        <w:spacing w:after="0"/>
-        <w:rPr>
-          <w:rFonts w:ascii="Arial" w:hAnsi="Arial" w:cs="Arial"/>
-          <w:sz w:val="24"/>
-          <w:szCs w:val="24"/>
-          <w:lang w:val="es-MX"/>
-        </w:rPr>
-      </w:pPr>
-    </w:p>
-    <w:p>
-      <w:pPr>
-        <w:spacing w:after="0"/>
-        <w:rPr>
-          <w:rFonts w:ascii="Arial" w:hAnsi="Arial" w:cs="Arial"/>
-          <w:sz w:val="24"/>
-          <w:szCs w:val="24"/>
-          <w:lang w:val="es-MX"/>
-        </w:rPr>
-      </w:pPr>
-    </w:p>
-    <w:p>
-      <w:pPr>
-        <w:spacing w:after="0"/>
-        <w:rPr>
-          <w:rFonts w:ascii="Arial" w:hAnsi="Arial" w:cs="Arial"/>
-          <w:sz w:val="24"/>
-          <w:szCs w:val="24"/>
-          <w:lang w:val="es-MX"/>
-        </w:rPr>
-      </w:pPr>
-    </w:p>
-    <w:p>
-      <w:pPr>
-        <w:spacing w:after="0"/>
-        <w:rPr>
-          <w:rFonts w:ascii="Arial" w:hAnsi="Arial" w:cs="Arial"/>
-          <w:sz w:val="24"/>
-          <w:szCs w:val="24"/>
-          <w:lang w:val="es-MX"/>
-        </w:rPr>
-      </w:pPr>
-    </w:p>
-    <w:p>
-      <w:pPr>
-        <w:spacing w:after="0"/>
-        <w:rPr>
-          <w:rFonts w:ascii="Arial" w:hAnsi="Arial" w:cs="Arial"/>
-          <w:sz w:val="24"/>
-          <w:szCs w:val="24"/>
-          <w:lang w:val="es-MX"/>
-        </w:rPr>
-      </w:pPr>
-    </w:p>
-    <w:p>
-      <w:pPr>
-        <w:spacing w:after="0"/>
-        <w:rPr>
-          <w:rFonts w:ascii="Arial" w:hAnsi="Arial" w:cs="Arial"/>
-          <w:sz w:val="24"/>
-          <w:szCs w:val="24"/>
-          <w:lang w:val="es-MX"/>
-        </w:rPr>
-      </w:pPr>
-    </w:p>
-    <w:p>
-      <w:pPr>
-        <w:spacing w:after="0"/>
-        <w:rPr>
-          <w:rFonts w:ascii="Arial" w:hAnsi="Arial" w:cs="Arial"/>
-          <w:sz w:val="24"/>
-          <w:szCs w:val="24"/>
-          <w:lang w:val="es-MX"/>
-        </w:rPr>
-      </w:pPr>
-    </w:p>
-    <w:p>
-      <w:pPr>
-        <w:spacing w:after="0"/>
-        <w:rPr>
-          <w:rFonts w:ascii="Arial" w:hAnsi="Arial" w:cs="Arial"/>
-          <w:sz w:val="24"/>
-          <w:szCs w:val="24"/>
-          <w:lang w:val="es-MX"/>
-        </w:rPr>
-      </w:pPr>
-    </w:p>
-    <w:p>
-      <w:pPr>
-        <w:spacing w:after="0"/>
-        <w:rPr>
-          <w:rFonts w:ascii="Arial" w:hAnsi="Arial" w:cs="Arial"/>
-          <w:sz w:val="24"/>
-          <w:szCs w:val="24"/>
-          <w:lang w:val="es-MX"/>
-        </w:rPr>
-      </w:pPr>
-    </w:p>
-    <w:p>
-      <w:pPr>
-        <w:spacing w:after="0"/>
-        <w:rPr>
-          <w:rFonts w:ascii="Arial" w:hAnsi="Arial" w:cs="Arial"/>
-          <w:sz w:val="24"/>
-          <w:szCs w:val="24"/>
-          <w:lang w:val="es-MX"/>
-        </w:rPr>
-      </w:pPr>
-    </w:p>
-    <w:p>
-      <w:pPr>
-        <w:spacing w:after="0"/>
-        <w:rPr>
-          <w:rFonts w:ascii="Arial" w:hAnsi="Arial" w:cs="Arial"/>
-          <w:sz w:val="24"/>
-          <w:szCs w:val="24"/>
-          <w:lang w:val="es-MX"/>
-        </w:rPr>
-      </w:pPr>
-    </w:p>
-    <w:p>
-      <w:pPr>
-        <w:spacing w:after="0"/>
-        <w:rPr>
-          <w:rFonts w:ascii="Arial" w:hAnsi="Arial" w:cs="Arial"/>
-          <w:sz w:val="24"/>
-          <w:szCs w:val="24"/>
-          <w:lang w:val="es-MX"/>
-        </w:rPr>
-      </w:pPr>
-    </w:p>
-    <w:p>
-      <w:pPr>
-        <w:spacing w:after="0"/>
-        <w:rPr>
-          <w:rFonts w:ascii="Arial" w:hAnsi="Arial" w:cs="Arial"/>
-          <w:sz w:val="24"/>
-          <w:szCs w:val="24"/>
-          <w:lang w:val="es-MX"/>
-        </w:rPr>
-      </w:pPr>
-    </w:p>
-    <w:p>
-      <w:pPr>
-        <w:spacing w:after="0"/>
-        <w:rPr>
-          <w:rFonts w:ascii="Arial" w:hAnsi="Arial" w:cs="Arial"/>
-          <w:sz w:val="24"/>
-          <w:szCs w:val="24"/>
-          <w:lang w:val="es-MX"/>
-        </w:rPr>
-      </w:pPr>
-    </w:p>
-    <w:p>
-      <w:pPr>
-        <w:spacing w:after="0"/>
-        <w:rPr>
-          <w:rFonts w:ascii="Arial" w:hAnsi="Arial" w:cs="Arial"/>
-          <w:sz w:val="24"/>
-          <w:szCs w:val="24"/>
-          <w:lang w:val="es-MX"/>
-        </w:rPr>
-      </w:pPr>
-    </w:p>
-    <w:p>
-      <w:pPr>
-        <w:spacing w:after="0"/>
-        <w:rPr>
-          <w:rFonts w:ascii="Arial" w:hAnsi="Arial" w:cs="Arial"/>
-          <w:sz w:val="24"/>
-          <w:szCs w:val="24"/>
-          <w:lang w:val="es-MX"/>
-        </w:rPr>
-      </w:pPr>
-    </w:p>
-    <w:p>
-      <w:pPr>
-        <w:spacing w:after="0"/>
-        <w:rPr>
-          <w:rFonts w:ascii="Arial" w:hAnsi="Arial" w:cs="Arial"/>
-          <w:sz w:val="24"/>
-          <w:szCs w:val="24"/>
-          <w:lang w:val="es-MX"/>
-        </w:rPr>
-      </w:pPr>
-    </w:p>
-    <w:p>
-      <w:pPr>
-        <w:spacing w:after="0"/>
-        <w:rPr>
-          <w:rFonts w:ascii="Arial" w:hAnsi="Arial" w:cs="Arial"/>
-          <w:sz w:val="24"/>
-          <w:szCs w:val="24"/>
-          <w:lang w:val="es-MX"/>
-        </w:rPr>
-      </w:pPr>
-    </w:p>
-    <w:p>
-      <w:pPr>
-        <w:spacing w:after="0"/>
-        <w:rPr>
-          <w:rFonts w:ascii="Arial" w:hAnsi="Arial" w:cs="Arial"/>
-          <w:sz w:val="24"/>
-          <w:szCs w:val="24"/>
-          <w:lang w:val="es-MX"/>
-        </w:rPr>
-      </w:pPr>
-    </w:p>
-    <w:p>
-      <w:pPr>
-        <w:spacing w:after="0"/>
-        <w:rPr>
-          <w:rFonts w:ascii="Arial" w:hAnsi="Arial" w:cs="Arial"/>
-          <w:sz w:val="24"/>
-          <w:szCs w:val="24"/>
-          <w:lang w:val="es-MX"/>
-        </w:rPr>
-      </w:pPr>
-    </w:p>
-    <w:p>
-      <w:pPr>
-        <w:spacing w:after="0"/>
-        <w:rPr>
-          <w:rFonts w:ascii="Arial" w:hAnsi="Arial" w:cs="Arial"/>
-          <w:sz w:val="24"/>
-          <w:szCs w:val="24"/>
-          <w:lang w:val="es-MX"/>
-        </w:rPr>
-      </w:pPr>
-    </w:p>
-    <w:p>
-      <w:pPr>
-        <w:spacing w:after="0"/>
-        <w:rPr>
-          <w:rFonts w:ascii="Arial" w:hAnsi="Arial" w:cs="Arial"/>
-          <w:sz w:val="24"/>
-          <w:szCs w:val="24"/>
-          <w:lang w:val="es-MX"/>
-        </w:rPr>
-      </w:pPr>
-    </w:p>
-    <w:p>
-      <w:pPr>
-        <w:spacing w:after="0"/>
-        <w:rPr>
-          <w:rFonts w:ascii="Arial" w:hAnsi="Arial" w:cs="Arial"/>
-          <w:sz w:val="24"/>
-          <w:szCs w:val="24"/>
-          <w:lang w:val="es-MX"/>
-        </w:rPr>
-      </w:pPr>
-    </w:p>
-    <w:p>
-      <w:pPr>
-        <w:spacing w:after="0"/>
-        <w:rPr>
-          <w:rFonts w:ascii="Arial" w:hAnsi="Arial" w:cs="Arial"/>
-          <w:sz w:val="24"/>
-          <w:szCs w:val="24"/>
-          <w:lang w:val="es-MX"/>
-        </w:rPr>
-      </w:pPr>
-    </w:p>
-    <w:p>
-      <w:pPr>
-        <w:spacing w:after="0"/>
-        <w:rPr>
-          <w:rFonts w:ascii="Arial" w:hAnsi="Arial" w:cs="Arial"/>
-          <w:sz w:val="24"/>
-          <w:szCs w:val="24"/>
-          <w:lang w:val="es-MX"/>
-        </w:rPr>
-      </w:pPr>
-    </w:p>
-    <w:p>
-      <w:pPr>
-        <w:spacing w:after="0"/>
-        <w:rPr>
-          <w:rFonts w:ascii="Arial" w:hAnsi="Arial" w:cs="Arial"/>
-          <w:sz w:val="24"/>
-          <w:szCs w:val="24"/>
-          <w:lang w:val="es-MX"/>
-        </w:rPr>
-      </w:pPr>
-    </w:p>
-    <w:p>
-      <w:pPr>
-        <w:spacing w:after="0"/>
-        <w:rPr>
-          <w:rFonts w:ascii="Arial" w:hAnsi="Arial" w:cs="Arial"/>
-          <w:sz w:val="24"/>
-          <w:szCs w:val="24"/>
-          <w:lang w:val="es-MX"/>
-        </w:rPr>
-      </w:pPr>
-    </w:p>
-    <w:p>
-      <w:pPr>
-        <w:spacing w:after="0"/>
-        <w:rPr>
-          <w:rFonts w:ascii="Arial" w:hAnsi="Arial" w:cs="Arial"/>
-          <w:sz w:val="24"/>
-          <w:szCs w:val="24"/>
-          <w:lang w:val="es-MX"/>
-        </w:rPr>
-      </w:pPr>
-    </w:p>
-    <w:p>
-      <w:pPr>
-        <w:spacing w:after="0"/>
-        <w:rPr>
-          <w:rFonts w:ascii="Arial" w:hAnsi="Arial" w:cs="Arial"/>
-          <w:sz w:val="24"/>
-          <w:szCs w:val="24"/>
-          <w:lang w:val="es-MX"/>
-        </w:rPr>
-      </w:pPr>
-    </w:p>
-    <w:p>
-      <w:pPr>
-        <w:spacing w:after="0"/>
-        <w:rPr>
-          <w:rFonts w:ascii="Arial" w:hAnsi="Arial" w:cs="Arial"/>
-          <w:sz w:val="24"/>
-          <w:szCs w:val="24"/>
-          <w:lang w:val="es-MX"/>
-        </w:rPr>
-      </w:pPr>
-    </w:p>
-    <w:p>
-      <w:pPr>
-        <w:spacing w:after="0"/>
-        <w:rPr>
-          <w:rFonts w:ascii="Arial" w:hAnsi="Arial" w:cs="Arial"/>
-          <w:sz w:val="24"/>
-          <w:szCs w:val="24"/>
-          <w:lang w:val="es-MX"/>
-        </w:rPr>
-      </w:pPr>
+        <w:rPr>
+          <w:rFonts w:ascii="Arial" w:hAnsi="Arial" w:cs="Arial"/>
+          <w:sz w:val="24"/>
+          <w:szCs w:val="24"/>
+          <w:lang w:val="es-MX"/>
+        </w:rPr>
+      </w:pPr>
+      <w:r>
+        <w:rPr>
+          <w:rFonts w:ascii="Arial" w:hAnsi="Arial" w:cs="Arial"/>
+          <w:sz w:val="24"/>
+          <w:szCs w:val="24"/>
+          <w:lang w:val="es-MX"/>
+        </w:rPr>
+        <w:br w:type="page"/>
+      </w:r>
     </w:p>
     <w:p>
       <w:pPr>
@@ -6177,7 +5664,7 @@
           <w:lang w:val="es-MX"/>
         </w:rPr>
       </w:pPr>
-      <w:hyperlink r:id="rId13" w:anchor=":~:text=La%20visi%C3%B3n%20artificial%20es%20una,actuar%20de%20una%20manera%20determinada" w:history="1">
+      <w:hyperlink r:id="rId12" w:anchor=":~:text=La%20visi%C3%B3n%20artificial%20es%20una,actuar%20de%20una%20manera%20determinada" w:history="1">
         <w:r>
           <w:rPr>
             <w:rStyle w:val="Hipervnculo"/>
@@ -6205,7 +5692,7 @@
           <w:lang w:val="es-MX"/>
         </w:rPr>
       </w:pPr>
-      <w:hyperlink r:id="rId14" w:history="1">
+      <w:hyperlink r:id="rId13" w:history="1">
         <w:r>
           <w:rPr>
             <w:rStyle w:val="Hipervnculo"/>
@@ -6233,7 +5720,7 @@
           <w:lang w:val="es-MX"/>
         </w:rPr>
       </w:pPr>
-      <w:hyperlink r:id="rId15" w:anchor=":~:text=Seg%C3%BAn%20esta%20establecido%20en%20el,art%C3%ADstico%2C%20literario%2C%20cient%C3%ADfico%20o%20el" w:history="1">
+      <w:hyperlink r:id="rId14" w:anchor=":~:text=Seg%C3%BAn%20esta%20establecido%20en%20el,art%C3%ADstico%2C%20literario%2C%20cient%C3%ADfico%20o%20el" w:history="1">
         <w:r>
           <w:rPr>
             <w:rStyle w:val="Hipervnculo"/>
@@ -6264,7 +5751,7 @@
           <w:lang w:val="es-MX"/>
         </w:rPr>
       </w:pPr>
-      <w:hyperlink r:id="rId16" w:history="1">
+      <w:hyperlink r:id="rId15" w:history="1">
         <w:r>
           <w:rPr>
             <w:rStyle w:val="Hipervnculo"/>
@@ -6292,7 +5779,7 @@
           <w:lang w:val="es-MX"/>
         </w:rPr>
       </w:pPr>
-      <w:hyperlink r:id="rId17" w:history="1">
+      <w:hyperlink r:id="rId16" w:history="1">
         <w:r>
           <w:rPr>
             <w:rStyle w:val="Hipervnculo"/>
@@ -6320,7 +5807,7 @@
           <w:lang w:val="es-MX"/>
         </w:rPr>
       </w:pPr>
-      <w:hyperlink r:id="rId18" w:history="1">
+      <w:hyperlink r:id="rId17" w:history="1">
         <w:r>
           <w:rPr>
             <w:rStyle w:val="Hipervnculo"/>
@@ -6333,17 +5820,6 @@
         </w:r>
       </w:hyperlink>
     </w:p>
-    <w:p>
-      <w:pPr>
-        <w:spacing w:after="0"/>
-        <w:rPr>
-          <w:rFonts w:ascii="Arial" w:hAnsi="Arial" w:cs="Arial"/>
-          <w:sz w:val="24"/>
-          <w:szCs w:val="24"/>
-          <w:lang w:val="es-MX"/>
-        </w:rPr>
-      </w:pPr>
-    </w:p>
     <w:sectPr>
       <w:pgSz w:w="12240" w:h="15840"/>
       <w:pgMar w:top="1440" w:right="1440" w:bottom="1440" w:left="1440" w:header="709" w:footer="709" w:gutter="0"/>
@@ -6355,7 +5831,7 @@
 </file>
 
 <file path=word/comments.xml><?xml version="1.0" encoding="utf-8"?>
-<w:comments xmlns:wpc="http://schemas.microsoft.com/office/word/2010/wordprocessingCanvas" xmlns:cx="http://schemas.microsoft.com/office/drawing/2014/chartex" xmlns:cx1="http://schemas.microsoft.com/office/drawing/2015/9/8/chartex" xmlns:cx2="http://schemas.microsoft.com/office/drawing/2015/10/21/chartex" xmlns:cx3="http://schemas.microsoft.com/office/drawing/2016/5/9/chartex" xmlns:cx4="http://schemas.microsoft.com/office/drawing/2016/5/10/chartex" xmlns:cx5="http://schemas.microsoft.com/office/drawing/2016/5/11/chartex" xmlns:cx6="http://schemas.microsoft.com/office/drawing/2016/5/12/chartex" xmlns:cx7="http://schemas.microsoft.com/office/drawing/2016/5/13/chartex" xmlns:cx8="http://schemas.microsoft.com/office/drawing/2016/5/14/chartex" xmlns:mc="http://schemas.openxmlformats.org/markup-compatibility/2006" xmlns:aink="http://schemas.microsoft.com/office/drawing/2016/ink" xmlns:am3d="http://schemas.microsoft.com/office/drawing/2017/model3d" xmlns:o="urn:schemas-microsoft-com:office:office" xmlns:oel="http://schemas.microsoft.com/office/2019/extlst" xmlns:r="http://schemas.openxmlformats.org/officeDocument/2006/relationships" xmlns:m="http://schemas.openxmlformats.org/officeDocument/2006/math" xmlns:v="urn:schemas-microsoft-com:vml" xmlns:wp14="http://schemas.microsoft.com/office/word/2010/wordprocessingDrawing" xmlns:wp="http://schemas.openxmlformats.org/drawingml/2006/wordprocessingDrawing" xmlns:w10="urn:schemas-microsoft-com:office:word" xmlns:w="http://schemas.openxmlformats.org/wordprocessingml/2006/main" xmlns:w14="http://schemas.microsoft.com/office/word/2010/wordml" xmlns:w15="http://schemas.microsoft.com/office/word/2012/wordml" xmlns:w16cex="http://schemas.microsoft.com/office/word/2018/wordml/cex" xmlns:w16cid="http://schemas.microsoft.com/office/word/2016/wordml/cid" xmlns:w16="http://schemas.microsoft.com/office/word/2018/wordml" xmlns:w16du="http://schemas.microsoft.com/office/word/2023/wordml/word16du" xmlns:w16sdtdh="http://schemas.microsoft.com/office/word/2020/wordml/sdtdatahash" xmlns:w16se="http://schemas.microsoft.com/office/word/2015/wordml/symex" xmlns:wpg="http://schemas.microsoft.com/office/word/2010/wordprocessingGroup" xmlns:wpi="http://schemas.microsoft.com/office/word/2010/wordprocessingInk" xmlns:wne="http://schemas.microsoft.com/office/word/2006/wordml" xmlns:wps="http://schemas.microsoft.com/office/word/2010/wordprocessingShape" mc:Ignorable="w14 w15 w16se w16cid w16 w16cex w16sdtdh w16du wp14">
+<w:comments xmlns:wpc="http://schemas.microsoft.com/office/word/2010/wordprocessingCanvas" xmlns:cx="http://schemas.microsoft.com/office/drawing/2014/chartex" xmlns:cx1="http://schemas.microsoft.com/office/drawing/2015/9/8/chartex" xmlns:cx2="http://schemas.microsoft.com/office/drawing/2015/10/21/chartex" xmlns:cx3="http://schemas.microsoft.com/office/drawing/2016/5/9/chartex" xmlns:cx4="http://schemas.microsoft.com/office/drawing/2016/5/10/chartex" xmlns:cx5="http://schemas.microsoft.com/office/drawing/2016/5/11/chartex" xmlns:cx6="http://schemas.microsoft.com/office/drawing/2016/5/12/chartex" xmlns:cx7="http://schemas.microsoft.com/office/drawing/2016/5/13/chartex" xmlns:cx8="http://schemas.microsoft.com/office/drawing/2016/5/14/chartex" xmlns:mc="http://schemas.openxmlformats.org/markup-compatibility/2006" xmlns:aink="http://schemas.microsoft.com/office/drawing/2016/ink" xmlns:am3d="http://schemas.microsoft.com/office/drawing/2017/model3d" xmlns:o="urn:schemas-microsoft-com:office:office" xmlns:r="http://schemas.openxmlformats.org/officeDocument/2006/relationships" xmlns:m="http://schemas.openxmlformats.org/officeDocument/2006/math" xmlns:v="urn:schemas-microsoft-com:vml" xmlns:wp14="http://schemas.microsoft.com/office/word/2010/wordprocessingDrawing" xmlns:wp="http://schemas.openxmlformats.org/drawingml/2006/wordprocessingDrawing" xmlns:w10="urn:schemas-microsoft-com:office:word" xmlns:w="http://schemas.openxmlformats.org/wordprocessingml/2006/main" xmlns:w14="http://schemas.microsoft.com/office/word/2010/wordml" xmlns:w15="http://schemas.microsoft.com/office/word/2012/wordml" xmlns:w16cid="http://schemas.microsoft.com/office/word/2016/wordml/cid" xmlns:w16se="http://schemas.microsoft.com/office/word/2015/wordml/symex" xmlns:wpg="http://schemas.microsoft.com/office/word/2010/wordprocessingGroup" xmlns:wpi="http://schemas.microsoft.com/office/word/2010/wordprocessingInk" xmlns:wne="http://schemas.microsoft.com/office/word/2006/wordml" xmlns:wps="http://schemas.microsoft.com/office/word/2010/wordprocessingShape" mc:Ignorable="w14 w15 w16se w16cid wp14">
   <w:comment w:id="0" w:author="Tonos de Azul" w:date="2024-04-02T21:43:00Z" w:initials="TdA">
     <w:p>
       <w:pPr>
@@ -6475,10 +5951,7 @@
         <w:t>Estos requisitos se centran en lo que el sistema debe hacer</w:t>
       </w:r>
       <w:r>
-        <w:t>, describiendo las funciones y características que debe tener el sistema.</w:t>
-      </w:r>
-      <w:r>
-        <w:t xml:space="preserve"> </w:t>
+        <w:t xml:space="preserve">, describiendo las funciones y características que debe tener el sistema. </w:t>
       </w:r>
     </w:p>
   </w:comment>
@@ -6498,7 +5971,7 @@
       </w:r>
     </w:p>
   </w:comment>
-  <w:comment w:id="7" w:author="Tonos de Azul" w:date="2024-04-02T22:48:00Z" w:initials="TdA">
+  <w:comment w:id="8" w:author="Tonos de Azul" w:date="2024-04-02T22:48:00Z" w:initials="TdA">
     <w:p>
       <w:pPr>
         <w:pStyle w:val="Textocomentario"/>
@@ -6529,7 +6002,7 @@
       </w:r>
     </w:p>
   </w:comment>
-  <w:comment w:id="8" w:author="Tonos de Azul" w:date="2024-04-02T23:12:00Z" w:initials="TdA">
+  <w:comment w:id="9" w:author="Tonos de Azul" w:date="2024-04-02T23:12:00Z" w:initials="TdA">
     <w:p>
       <w:pPr>
         <w:pStyle w:val="Textocomentario"/>
@@ -6560,7 +6033,7 @@
       </w:r>
     </w:p>
   </w:comment>
-  <w:comment w:id="9" w:author="Tonos de Azul" w:date="2024-04-02T23:15:00Z" w:initials="TdA">
+  <w:comment w:id="10" w:author="Tonos de Azul" w:date="2024-04-02T23:15:00Z" w:initials="TdA">
     <w:p>
       <w:pPr>
         <w:pStyle w:val="Textocomentario"/>
@@ -6575,10 +6048,7 @@
         <w:t>E</w:t>
       </w:r>
       <w:r>
-        <w:t xml:space="preserve">specificaciones y características del software necesario </w:t>
-      </w:r>
-      <w:r>
-        <w:t xml:space="preserve">para ejecutar </w:t>
+        <w:t xml:space="preserve">specificaciones y características del software necesario para ejecutar </w:t>
       </w:r>
       <w:r>
         <w:t xml:space="preserve">el </w:t>
@@ -6592,7 +6062,7 @@
 </file>
 
 <file path=word/commentsExtended.xml><?xml version="1.0" encoding="utf-8"?>
-<w15:commentsEx xmlns:wpc="http://schemas.microsoft.com/office/word/2010/wordprocessingCanvas" xmlns:cx="http://schemas.microsoft.com/office/drawing/2014/chartex" xmlns:cx1="http://schemas.microsoft.com/office/drawing/2015/9/8/chartex" xmlns:cx2="http://schemas.microsoft.com/office/drawing/2015/10/21/chartex" xmlns:cx3="http://schemas.microsoft.com/office/drawing/2016/5/9/chartex" xmlns:cx4="http://schemas.microsoft.com/office/drawing/2016/5/10/chartex" xmlns:cx5="http://schemas.microsoft.com/office/drawing/2016/5/11/chartex" xmlns:cx6="http://schemas.microsoft.com/office/drawing/2016/5/12/chartex" xmlns:cx7="http://schemas.microsoft.com/office/drawing/2016/5/13/chartex" xmlns:cx8="http://schemas.microsoft.com/office/drawing/2016/5/14/chartex" xmlns:mc="http://schemas.openxmlformats.org/markup-compatibility/2006" xmlns:aink="http://schemas.microsoft.com/office/drawing/2016/ink" xmlns:am3d="http://schemas.microsoft.com/office/drawing/2017/model3d" xmlns:o="urn:schemas-microsoft-com:office:office" xmlns:oel="http://schemas.microsoft.com/office/2019/extlst" xmlns:r="http://schemas.openxmlformats.org/officeDocument/2006/relationships" xmlns:m="http://schemas.openxmlformats.org/officeDocument/2006/math" xmlns:v="urn:schemas-microsoft-com:vml" xmlns:wp14="http://schemas.microsoft.com/office/word/2010/wordprocessingDrawing" xmlns:wp="http://schemas.openxmlformats.org/drawingml/2006/wordprocessingDrawing" xmlns:w10="urn:schemas-microsoft-com:office:word" xmlns:w="http://schemas.openxmlformats.org/wordprocessingml/2006/main" xmlns:w14="http://schemas.microsoft.com/office/word/2010/wordml" xmlns:w15="http://schemas.microsoft.com/office/word/2012/wordml" xmlns:w16cex="http://schemas.microsoft.com/office/word/2018/wordml/cex" xmlns:w16cid="http://schemas.microsoft.com/office/word/2016/wordml/cid" xmlns:w16="http://schemas.microsoft.com/office/word/2018/wordml" xmlns:w16du="http://schemas.microsoft.com/office/word/2023/wordml/word16du" xmlns:w16sdtdh="http://schemas.microsoft.com/office/word/2020/wordml/sdtdatahash" xmlns:w16se="http://schemas.microsoft.com/office/word/2015/wordml/symex" xmlns:wpg="http://schemas.microsoft.com/office/word/2010/wordprocessingGroup" xmlns:wpi="http://schemas.microsoft.com/office/word/2010/wordprocessingInk" xmlns:wne="http://schemas.microsoft.com/office/word/2006/wordml" xmlns:wps="http://schemas.microsoft.com/office/word/2010/wordprocessingShape" mc:Ignorable="w14 w15 w16se w16cid w16 w16cex w16sdtdh w16du wp14">
+<w15:commentsEx xmlns:wpc="http://schemas.microsoft.com/office/word/2010/wordprocessingCanvas" xmlns:cx="http://schemas.microsoft.com/office/drawing/2014/chartex" xmlns:cx1="http://schemas.microsoft.com/office/drawing/2015/9/8/chartex" xmlns:cx2="http://schemas.microsoft.com/office/drawing/2015/10/21/chartex" xmlns:cx3="http://schemas.microsoft.com/office/drawing/2016/5/9/chartex" xmlns:cx4="http://schemas.microsoft.com/office/drawing/2016/5/10/chartex" xmlns:cx5="http://schemas.microsoft.com/office/drawing/2016/5/11/chartex" xmlns:cx6="http://schemas.microsoft.com/office/drawing/2016/5/12/chartex" xmlns:cx7="http://schemas.microsoft.com/office/drawing/2016/5/13/chartex" xmlns:cx8="http://schemas.microsoft.com/office/drawing/2016/5/14/chartex" xmlns:mc="http://schemas.openxmlformats.org/markup-compatibility/2006" xmlns:aink="http://schemas.microsoft.com/office/drawing/2016/ink" xmlns:am3d="http://schemas.microsoft.com/office/drawing/2017/model3d" xmlns:o="urn:schemas-microsoft-com:office:office" xmlns:r="http://schemas.openxmlformats.org/officeDocument/2006/relationships" xmlns:m="http://schemas.openxmlformats.org/officeDocument/2006/math" xmlns:v="urn:schemas-microsoft-com:vml" xmlns:wp14="http://schemas.microsoft.com/office/word/2010/wordprocessingDrawing" xmlns:wp="http://schemas.openxmlformats.org/drawingml/2006/wordprocessingDrawing" xmlns:w10="urn:schemas-microsoft-com:office:word" xmlns:w="http://schemas.openxmlformats.org/wordprocessingml/2006/main" xmlns:w14="http://schemas.microsoft.com/office/word/2010/wordml" xmlns:w15="http://schemas.microsoft.com/office/word/2012/wordml" xmlns:w16cid="http://schemas.microsoft.com/office/word/2016/wordml/cid" xmlns:w16se="http://schemas.microsoft.com/office/word/2015/wordml/symex" xmlns:wpg="http://schemas.microsoft.com/office/word/2010/wordprocessingGroup" xmlns:wpi="http://schemas.microsoft.com/office/word/2010/wordprocessingInk" xmlns:wne="http://schemas.microsoft.com/office/word/2006/wordml" xmlns:wps="http://schemas.microsoft.com/office/word/2010/wordprocessingShape" mc:Ignorable="w14 w15 w16se w16cid wp14">
   <w15:commentEx w15:paraId="4474DC00" w15:done="0"/>
   <w15:commentEx w15:paraId="54478E90" w15:done="0"/>
   <w15:commentEx w15:paraId="6CBE470F" w15:done="0"/>
@@ -6622,7 +6092,7 @@
 </file>
 
 <file path=word/commentsIds.xml><?xml version="1.0" encoding="utf-8"?>
-<w16cid:commentsIds xmlns:wpc="http://schemas.microsoft.com/office/word/2010/wordprocessingCanvas" xmlns:cx="http://schemas.microsoft.com/office/drawing/2014/chartex" xmlns:cx1="http://schemas.microsoft.com/office/drawing/2015/9/8/chartex" xmlns:cx2="http://schemas.microsoft.com/office/drawing/2015/10/21/chartex" xmlns:cx3="http://schemas.microsoft.com/office/drawing/2016/5/9/chartex" xmlns:cx4="http://schemas.microsoft.com/office/drawing/2016/5/10/chartex" xmlns:cx5="http://schemas.microsoft.com/office/drawing/2016/5/11/chartex" xmlns:cx6="http://schemas.microsoft.com/office/drawing/2016/5/12/chartex" xmlns:cx7="http://schemas.microsoft.com/office/drawing/2016/5/13/chartex" xmlns:cx8="http://schemas.microsoft.com/office/drawing/2016/5/14/chartex" xmlns:mc="http://schemas.openxmlformats.org/markup-compatibility/2006" xmlns:aink="http://schemas.microsoft.com/office/drawing/2016/ink" xmlns:am3d="http://schemas.microsoft.com/office/drawing/2017/model3d" xmlns:o="urn:schemas-microsoft-com:office:office" xmlns:oel="http://schemas.microsoft.com/office/2019/extlst" xmlns:r="http://schemas.openxmlformats.org/officeDocument/2006/relationships" xmlns:m="http://schemas.openxmlformats.org/officeDocument/2006/math" xmlns:v="urn:schemas-microsoft-com:vml" xmlns:wp14="http://schemas.microsoft.com/office/word/2010/wordprocessingDrawing" xmlns:wp="http://schemas.openxmlformats.org/drawingml/2006/wordprocessingDrawing" xmlns:w10="urn:schemas-microsoft-com:office:word" xmlns:w="http://schemas.openxmlformats.org/wordprocessingml/2006/main" xmlns:w14="http://schemas.microsoft.com/office/word/2010/wordml" xmlns:w15="http://schemas.microsoft.com/office/word/2012/wordml" xmlns:w16cex="http://schemas.microsoft.com/office/word/2018/wordml/cex" xmlns:w16cid="http://schemas.microsoft.com/office/word/2016/wordml/cid" xmlns:w16="http://schemas.microsoft.com/office/word/2018/wordml" xmlns:w16du="http://schemas.microsoft.com/office/word/2023/wordml/word16du" xmlns:w16sdtdh="http://schemas.microsoft.com/office/word/2020/wordml/sdtdatahash" xmlns:w16se="http://schemas.microsoft.com/office/word/2015/wordml/symex" xmlns:wpg="http://schemas.microsoft.com/office/word/2010/wordprocessingGroup" xmlns:wpi="http://schemas.microsoft.com/office/word/2010/wordprocessingInk" xmlns:wne="http://schemas.microsoft.com/office/word/2006/wordml" xmlns:wps="http://schemas.microsoft.com/office/word/2010/wordprocessingShape" mc:Ignorable="w14 w15 w16se w16cid w16 w16cex w16sdtdh w16du wp14">
+<w16cid:commentsIds xmlns:wpc="http://schemas.microsoft.com/office/word/2010/wordprocessingCanvas" xmlns:cx="http://schemas.microsoft.com/office/drawing/2014/chartex" xmlns:cx1="http://schemas.microsoft.com/office/drawing/2015/9/8/chartex" xmlns:cx2="http://schemas.microsoft.com/office/drawing/2015/10/21/chartex" xmlns:cx3="http://schemas.microsoft.com/office/drawing/2016/5/9/chartex" xmlns:cx4="http://schemas.microsoft.com/office/drawing/2016/5/10/chartex" xmlns:cx5="http://schemas.microsoft.com/office/drawing/2016/5/11/chartex" xmlns:cx6="http://schemas.microsoft.com/office/drawing/2016/5/12/chartex" xmlns:cx7="http://schemas.microsoft.com/office/drawing/2016/5/13/chartex" xmlns:cx8="http://schemas.microsoft.com/office/drawing/2016/5/14/chartex" xmlns:mc="http://schemas.openxmlformats.org/markup-compatibility/2006" xmlns:aink="http://schemas.microsoft.com/office/drawing/2016/ink" xmlns:am3d="http://schemas.microsoft.com/office/drawing/2017/model3d" xmlns:o="urn:schemas-microsoft-com:office:office" xmlns:r="http://schemas.openxmlformats.org/officeDocument/2006/relationships" xmlns:m="http://schemas.openxmlformats.org/officeDocument/2006/math" xmlns:v="urn:schemas-microsoft-com:vml" xmlns:wp14="http://schemas.microsoft.com/office/word/2010/wordprocessingDrawing" xmlns:wp="http://schemas.openxmlformats.org/drawingml/2006/wordprocessingDrawing" xmlns:w10="urn:schemas-microsoft-com:office:word" xmlns:w="http://schemas.openxmlformats.org/wordprocessingml/2006/main" xmlns:w14="http://schemas.microsoft.com/office/word/2010/wordml" xmlns:w15="http://schemas.microsoft.com/office/word/2012/wordml" xmlns:w16cid="http://schemas.microsoft.com/office/word/2016/wordml/cid" xmlns:w16se="http://schemas.microsoft.com/office/word/2015/wordml/symex" xmlns:wpg="http://schemas.microsoft.com/office/word/2010/wordprocessingGroup" xmlns:wpi="http://schemas.microsoft.com/office/word/2010/wordprocessingInk" xmlns:wne="http://schemas.microsoft.com/office/word/2006/wordml" xmlns:wps="http://schemas.microsoft.com/office/word/2010/wordprocessingShape" mc:Ignorable="w14 w15 w16se w16cid wp14">
   <w16cid:commentId w16cid:paraId="4474DC00" w16cid:durableId="3F1C87FB"/>
   <w16cid:commentId w16cid:paraId="54478E90" w16cid:durableId="78FD1F79"/>
   <w16cid:commentId w16cid:paraId="6CBE470F" w16cid:durableId="342C5A16"/>
@@ -6637,7 +6107,7 @@
 </file>
 
 <file path=word/numbering.xml><?xml version="1.0" encoding="utf-8"?>
-<w:numbering xmlns:wpc="http://schemas.microsoft.com/office/word/2010/wordprocessingCanvas" xmlns:cx="http://schemas.microsoft.com/office/drawing/2014/chartex" xmlns:cx1="http://schemas.microsoft.com/office/drawing/2015/9/8/chartex" xmlns:cx2="http://schemas.microsoft.com/office/drawing/2015/10/21/chartex" xmlns:cx3="http://schemas.microsoft.com/office/drawing/2016/5/9/chartex" xmlns:cx4="http://schemas.microsoft.com/office/drawing/2016/5/10/chartex" xmlns:cx5="http://schemas.microsoft.com/office/drawing/2016/5/11/chartex" xmlns:cx6="http://schemas.microsoft.com/office/drawing/2016/5/12/chartex" xmlns:cx7="http://schemas.microsoft.com/office/drawing/2016/5/13/chartex" xmlns:cx8="http://schemas.microsoft.com/office/drawing/2016/5/14/chartex" xmlns:mc="http://schemas.openxmlformats.org/markup-compatibility/2006" xmlns:aink="http://schemas.microsoft.com/office/drawing/2016/ink" xmlns:am3d="http://schemas.microsoft.com/office/drawing/2017/model3d" xmlns:o="urn:schemas-microsoft-com:office:office" xmlns:oel="http://schemas.microsoft.com/office/2019/extlst" xmlns:r="http://schemas.openxmlformats.org/officeDocument/2006/relationships" xmlns:m="http://schemas.openxmlformats.org/officeDocument/2006/math" xmlns:v="urn:schemas-microsoft-com:vml" xmlns:wp14="http://schemas.microsoft.com/office/word/2010/wordprocessingDrawing" xmlns:wp="http://schemas.openxmlformats.org/drawingml/2006/wordprocessingDrawing" xmlns:w10="urn:schemas-microsoft-com:office:word" xmlns:w="http://schemas.openxmlformats.org/wordprocessingml/2006/main" xmlns:w14="http://schemas.microsoft.com/office/word/2010/wordml" xmlns:w15="http://schemas.microsoft.com/office/word/2012/wordml" xmlns:w16cex="http://schemas.microsoft.com/office/word/2018/wordml/cex" xmlns:w16cid="http://schemas.microsoft.com/office/word/2016/wordml/cid" xmlns:w16="http://schemas.microsoft.com/office/word/2018/wordml" xmlns:w16du="http://schemas.microsoft.com/office/word/2023/wordml/word16du" xmlns:w16sdtdh="http://schemas.microsoft.com/office/word/2020/wordml/sdtdatahash" xmlns:w16se="http://schemas.microsoft.com/office/word/2015/wordml/symex" xmlns:wpg="http://schemas.microsoft.com/office/word/2010/wordprocessingGroup" xmlns:wpi="http://schemas.microsoft.com/office/word/2010/wordprocessingInk" xmlns:wne="http://schemas.microsoft.com/office/word/2006/wordml" xmlns:wps="http://schemas.microsoft.com/office/word/2010/wordprocessingShape" mc:Ignorable="w14 w15 w16se w16cid w16 w16cex w16sdtdh w16du wp14">
+<w:numbering xmlns:wpc="http://schemas.microsoft.com/office/word/2010/wordprocessingCanvas" xmlns:cx="http://schemas.microsoft.com/office/drawing/2014/chartex" xmlns:cx1="http://schemas.microsoft.com/office/drawing/2015/9/8/chartex" xmlns:cx2="http://schemas.microsoft.com/office/drawing/2015/10/21/chartex" xmlns:cx3="http://schemas.microsoft.com/office/drawing/2016/5/9/chartex" xmlns:cx4="http://schemas.microsoft.com/office/drawing/2016/5/10/chartex" xmlns:cx5="http://schemas.microsoft.com/office/drawing/2016/5/11/chartex" xmlns:cx6="http://schemas.microsoft.com/office/drawing/2016/5/12/chartex" xmlns:cx7="http://schemas.microsoft.com/office/drawing/2016/5/13/chartex" xmlns:cx8="http://schemas.microsoft.com/office/drawing/2016/5/14/chartex" xmlns:mc="http://schemas.openxmlformats.org/markup-compatibility/2006" xmlns:aink="http://schemas.microsoft.com/office/drawing/2016/ink" xmlns:am3d="http://schemas.microsoft.com/office/drawing/2017/model3d" xmlns:o="urn:schemas-microsoft-com:office:office" xmlns:r="http://schemas.openxmlformats.org/officeDocument/2006/relationships" xmlns:m="http://schemas.openxmlformats.org/officeDocument/2006/math" xmlns:v="urn:schemas-microsoft-com:vml" xmlns:wp14="http://schemas.microsoft.com/office/word/2010/wordprocessingDrawing" xmlns:wp="http://schemas.openxmlformats.org/drawingml/2006/wordprocessingDrawing" xmlns:w10="urn:schemas-microsoft-com:office:word" xmlns:w="http://schemas.openxmlformats.org/wordprocessingml/2006/main" xmlns:w14="http://schemas.microsoft.com/office/word/2010/wordml" xmlns:w15="http://schemas.microsoft.com/office/word/2012/wordml" xmlns:w16cid="http://schemas.microsoft.com/office/word/2016/wordml/cid" xmlns:w16se="http://schemas.microsoft.com/office/word/2015/wordml/symex" xmlns:wpg="http://schemas.microsoft.com/office/word/2010/wordprocessingGroup" xmlns:wpi="http://schemas.microsoft.com/office/word/2010/wordprocessingInk" xmlns:wne="http://schemas.microsoft.com/office/word/2006/wordml" xmlns:wps="http://schemas.microsoft.com/office/word/2010/wordprocessingShape" mc:Ignorable="w14 w15 w16se w16cid wp14">
   <w:abstractNum w:abstractNumId="0" w15:restartNumberingAfterBreak="0">
     <w:nsid w:val="057A43D8"/>
     <w:multiLevelType w:val="multilevel"/>
@@ -9134,80 +8604,80 @@
       </w:rPr>
     </w:lvl>
   </w:abstractNum>
-  <w:num w:numId="1" w16cid:durableId="382297013">
+  <w:num w:numId="1">
     <w:abstractNumId w:val="13"/>
   </w:num>
-  <w:num w:numId="2" w16cid:durableId="681324794">
+  <w:num w:numId="2">
     <w:abstractNumId w:val="2"/>
   </w:num>
-  <w:num w:numId="3" w16cid:durableId="914050150">
+  <w:num w:numId="3">
     <w:abstractNumId w:val="21"/>
   </w:num>
-  <w:num w:numId="4" w16cid:durableId="784158454">
+  <w:num w:numId="4">
     <w:abstractNumId w:val="17"/>
   </w:num>
-  <w:num w:numId="5" w16cid:durableId="1790585459">
+  <w:num w:numId="5">
     <w:abstractNumId w:val="15"/>
   </w:num>
-  <w:num w:numId="6" w16cid:durableId="1485927511">
+  <w:num w:numId="6">
     <w:abstractNumId w:val="19"/>
   </w:num>
-  <w:num w:numId="7" w16cid:durableId="1717461362">
+  <w:num w:numId="7">
     <w:abstractNumId w:val="3"/>
   </w:num>
-  <w:num w:numId="8" w16cid:durableId="1454902916">
+  <w:num w:numId="8">
     <w:abstractNumId w:val="9"/>
   </w:num>
-  <w:num w:numId="9" w16cid:durableId="146169799">
+  <w:num w:numId="9">
     <w:abstractNumId w:val="6"/>
   </w:num>
-  <w:num w:numId="10" w16cid:durableId="1791969007">
+  <w:num w:numId="10">
     <w:abstractNumId w:val="7"/>
   </w:num>
-  <w:num w:numId="11" w16cid:durableId="733163529">
+  <w:num w:numId="11">
     <w:abstractNumId w:val="1"/>
   </w:num>
-  <w:num w:numId="12" w16cid:durableId="1898278424">
+  <w:num w:numId="12">
     <w:abstractNumId w:val="10"/>
   </w:num>
-  <w:num w:numId="13" w16cid:durableId="2120710544">
+  <w:num w:numId="13">
     <w:abstractNumId w:val="8"/>
   </w:num>
-  <w:num w:numId="14" w16cid:durableId="1845125342">
+  <w:num w:numId="14">
     <w:abstractNumId w:val="16"/>
   </w:num>
-  <w:num w:numId="15" w16cid:durableId="1368027463">
+  <w:num w:numId="15">
     <w:abstractNumId w:val="22"/>
   </w:num>
-  <w:num w:numId="16" w16cid:durableId="1102840360">
+  <w:num w:numId="16">
     <w:abstractNumId w:val="11"/>
   </w:num>
-  <w:num w:numId="17" w16cid:durableId="1452943310">
+  <w:num w:numId="17">
     <w:abstractNumId w:val="18"/>
   </w:num>
-  <w:num w:numId="18" w16cid:durableId="120610818">
+  <w:num w:numId="18">
     <w:abstractNumId w:val="12"/>
   </w:num>
-  <w:num w:numId="19" w16cid:durableId="1287543256">
+  <w:num w:numId="19">
     <w:abstractNumId w:val="20"/>
   </w:num>
-  <w:num w:numId="20" w16cid:durableId="2035958735">
+  <w:num w:numId="20">
     <w:abstractNumId w:val="14"/>
   </w:num>
-  <w:num w:numId="21" w16cid:durableId="1491869302">
+  <w:num w:numId="21">
     <w:abstractNumId w:val="5"/>
   </w:num>
-  <w:num w:numId="22" w16cid:durableId="1036733364">
+  <w:num w:numId="22">
     <w:abstractNumId w:val="0"/>
   </w:num>
-  <w:num w:numId="23" w16cid:durableId="2055538879">
+  <w:num w:numId="23">
     <w:abstractNumId w:val="4"/>
   </w:num>
 </w:numbering>
 </file>
 
 <file path=word/people.xml><?xml version="1.0" encoding="utf-8"?>
-<w15:people xmlns:wpc="http://schemas.microsoft.com/office/word/2010/wordprocessingCanvas" xmlns:cx="http://schemas.microsoft.com/office/drawing/2014/chartex" xmlns:cx1="http://schemas.microsoft.com/office/drawing/2015/9/8/chartex" xmlns:cx2="http://schemas.microsoft.com/office/drawing/2015/10/21/chartex" xmlns:cx3="http://schemas.microsoft.com/office/drawing/2016/5/9/chartex" xmlns:cx4="http://schemas.microsoft.com/office/drawing/2016/5/10/chartex" xmlns:cx5="http://schemas.microsoft.com/office/drawing/2016/5/11/chartex" xmlns:cx6="http://schemas.microsoft.com/office/drawing/2016/5/12/chartex" xmlns:cx7="http://schemas.microsoft.com/office/drawing/2016/5/13/chartex" xmlns:cx8="http://schemas.microsoft.com/office/drawing/2016/5/14/chartex" xmlns:mc="http://schemas.openxmlformats.org/markup-compatibility/2006" xmlns:aink="http://schemas.microsoft.com/office/drawing/2016/ink" xmlns:am3d="http://schemas.microsoft.com/office/drawing/2017/model3d" xmlns:o="urn:schemas-microsoft-com:office:office" xmlns:oel="http://schemas.microsoft.com/office/2019/extlst" xmlns:r="http://schemas.openxmlformats.org/officeDocument/2006/relationships" xmlns:m="http://schemas.openxmlformats.org/officeDocument/2006/math" xmlns:v="urn:schemas-microsoft-com:vml" xmlns:wp14="http://schemas.microsoft.com/office/word/2010/wordprocessingDrawing" xmlns:wp="http://schemas.openxmlformats.org/drawingml/2006/wordprocessingDrawing" xmlns:w10="urn:schemas-microsoft-com:office:word" xmlns:w="http://schemas.openxmlformats.org/wordprocessingml/2006/main" xmlns:w14="http://schemas.microsoft.com/office/word/2010/wordml" xmlns:w15="http://schemas.microsoft.com/office/word/2012/wordml" xmlns:w16cex="http://schemas.microsoft.com/office/word/2018/wordml/cex" xmlns:w16cid="http://schemas.microsoft.com/office/word/2016/wordml/cid" xmlns:w16="http://schemas.microsoft.com/office/word/2018/wordml" xmlns:w16du="http://schemas.microsoft.com/office/word/2023/wordml/word16du" xmlns:w16sdtdh="http://schemas.microsoft.com/office/word/2020/wordml/sdtdatahash" xmlns:w16se="http://schemas.microsoft.com/office/word/2015/wordml/symex" xmlns:wpg="http://schemas.microsoft.com/office/word/2010/wordprocessingGroup" xmlns:wpi="http://schemas.microsoft.com/office/word/2010/wordprocessingInk" xmlns:wne="http://schemas.microsoft.com/office/word/2006/wordml" xmlns:wps="http://schemas.microsoft.com/office/word/2010/wordprocessingShape" mc:Ignorable="w14 w15 w16se w16cid w16 w16cex w16sdtdh w16du wp14">
+<w15:people xmlns:wpc="http://schemas.microsoft.com/office/word/2010/wordprocessingCanvas" xmlns:cx="http://schemas.microsoft.com/office/drawing/2014/chartex" xmlns:cx1="http://schemas.microsoft.com/office/drawing/2015/9/8/chartex" xmlns:cx2="http://schemas.microsoft.com/office/drawing/2015/10/21/chartex" xmlns:cx3="http://schemas.microsoft.com/office/drawing/2016/5/9/chartex" xmlns:cx4="http://schemas.microsoft.com/office/drawing/2016/5/10/chartex" xmlns:cx5="http://schemas.microsoft.com/office/drawing/2016/5/11/chartex" xmlns:cx6="http://schemas.microsoft.com/office/drawing/2016/5/12/chartex" xmlns:cx7="http://schemas.microsoft.com/office/drawing/2016/5/13/chartex" xmlns:cx8="http://schemas.microsoft.com/office/drawing/2016/5/14/chartex" xmlns:mc="http://schemas.openxmlformats.org/markup-compatibility/2006" xmlns:aink="http://schemas.microsoft.com/office/drawing/2016/ink" xmlns:am3d="http://schemas.microsoft.com/office/drawing/2017/model3d" xmlns:o="urn:schemas-microsoft-com:office:office" xmlns:r="http://schemas.openxmlformats.org/officeDocument/2006/relationships" xmlns:m="http://schemas.openxmlformats.org/officeDocument/2006/math" xmlns:v="urn:schemas-microsoft-com:vml" xmlns:wp14="http://schemas.microsoft.com/office/word/2010/wordprocessingDrawing" xmlns:wp="http://schemas.openxmlformats.org/drawingml/2006/wordprocessingDrawing" xmlns:w10="urn:schemas-microsoft-com:office:word" xmlns:w="http://schemas.openxmlformats.org/wordprocessingml/2006/main" xmlns:w14="http://schemas.microsoft.com/office/word/2010/wordml" xmlns:w15="http://schemas.microsoft.com/office/word/2012/wordml" xmlns:w16cid="http://schemas.microsoft.com/office/word/2016/wordml/cid" xmlns:w16se="http://schemas.microsoft.com/office/word/2015/wordml/symex" xmlns:wpg="http://schemas.microsoft.com/office/word/2010/wordprocessingGroup" xmlns:wpi="http://schemas.microsoft.com/office/word/2010/wordprocessingInk" xmlns:wne="http://schemas.microsoft.com/office/word/2006/wordml" xmlns:wps="http://schemas.microsoft.com/office/word/2010/wordprocessingShape" mc:Ignorable="w14 w15 w16se w16cid wp14">
   <w15:person w15:author="Tonos de Azul">
     <w15:presenceInfo w15:providerId="None" w15:userId="Tonos de Azul"/>
   </w15:person>
@@ -9215,7 +8685,7 @@
 </file>
 
 <file path=word/styles.xml><?xml version="1.0" encoding="utf-8"?>
-<w:styles xmlns:mc="http://schemas.openxmlformats.org/markup-compatibility/2006" xmlns:r="http://schemas.openxmlformats.org/officeDocument/2006/relationships" xmlns:w="http://schemas.openxmlformats.org/wordprocessingml/2006/main" xmlns:w14="http://schemas.microsoft.com/office/word/2010/wordml" xmlns:w15="http://schemas.microsoft.com/office/word/2012/wordml" xmlns:w16cex="http://schemas.microsoft.com/office/word/2018/wordml/cex" xmlns:w16cid="http://schemas.microsoft.com/office/word/2016/wordml/cid" xmlns:w16="http://schemas.microsoft.com/office/word/2018/wordml" xmlns:w16du="http://schemas.microsoft.com/office/word/2023/wordml/word16du" xmlns:w16sdtdh="http://schemas.microsoft.com/office/word/2020/wordml/sdtdatahash" xmlns:w16se="http://schemas.microsoft.com/office/word/2015/wordml/symex" mc:Ignorable="w14 w15 w16se w16cid w16 w16cex w16sdtdh w16du">
+<w:styles xmlns:mc="http://schemas.openxmlformats.org/markup-compatibility/2006" xmlns:r="http://schemas.openxmlformats.org/officeDocument/2006/relationships" xmlns:w="http://schemas.openxmlformats.org/wordprocessingml/2006/main" xmlns:w14="http://schemas.microsoft.com/office/word/2010/wordml" xmlns:w15="http://schemas.microsoft.com/office/word/2012/wordml" xmlns:w16cid="http://schemas.microsoft.com/office/word/2016/wordml/cid" xmlns:w16se="http://schemas.microsoft.com/office/word/2015/wordml/symex" mc:Ignorable="w14 w15 w16se w16cid">
   <w:docDefaults>
     <w:rPrDefault>
       <w:rPr>
@@ -9233,7 +8703,7 @@
       </w:pPr>
     </w:pPrDefault>
   </w:docDefaults>
-  <w:latentStyles w:defLockedState="0" w:defUIPriority="99" w:defSemiHidden="0" w:defUnhideWhenUsed="0" w:defQFormat="0" w:count="376">
+  <w:latentStyles w:defLockedState="0" w:defUIPriority="99" w:defSemiHidden="0" w:defUnhideWhenUsed="0" w:defQFormat="0" w:count="375">
     <w:lsdException w:name="Normal" w:uiPriority="0" w:qFormat="1"/>
     <w:lsdException w:name="heading 1" w:uiPriority="9" w:qFormat="1"/>
     <w:lsdException w:name="heading 2" w:semiHidden="1" w:uiPriority="9" w:unhideWhenUsed="1" w:qFormat="1"/>
@@ -9609,7 +9079,6 @@
     <w:lsdException w:name="Smart Hyperlink" w:semiHidden="1" w:unhideWhenUsed="1"/>
     <w:lsdException w:name="Hashtag" w:semiHidden="1" w:unhideWhenUsed="1"/>
     <w:lsdException w:name="Unresolved Mention" w:semiHidden="1" w:unhideWhenUsed="1"/>
-    <w:lsdException w:name="Smart Link" w:semiHidden="1" w:unhideWhenUsed="1"/>
   </w:latentStyles>
   <w:style w:type="paragraph" w:default="1" w:styleId="Normal">
     <w:name w:val="Normal"/>
@@ -9773,6 +9242,36 @@
       <w:bCs/>
       <w:sz w:val="20"/>
       <w:szCs w:val="20"/>
+    </w:rPr>
+  </w:style>
+  <w:style w:type="paragraph" w:styleId="Textodeglobo">
+    <w:name w:val="Balloon Text"/>
+    <w:basedOn w:val="Normal"/>
+    <w:link w:val="TextodegloboCar"/>
+    <w:uiPriority w:val="99"/>
+    <w:semiHidden/>
+    <w:unhideWhenUsed/>
+    <w:rsid w:val="00606E89"/>
+    <w:pPr>
+      <w:spacing w:after="0" w:line="240" w:lineRule="auto"/>
+    </w:pPr>
+    <w:rPr>
+      <w:rFonts w:ascii="Segoe UI" w:hAnsi="Segoe UI" w:cs="Segoe UI"/>
+      <w:sz w:val="18"/>
+      <w:szCs w:val="18"/>
+    </w:rPr>
+  </w:style>
+  <w:style w:type="character" w:customStyle="1" w:styleId="TextodegloboCar">
+    <w:name w:val="Texto de globo Car"/>
+    <w:basedOn w:val="Fuentedeprrafopredeter"/>
+    <w:link w:val="Textodeglobo"/>
+    <w:uiPriority w:val="99"/>
+    <w:semiHidden/>
+    <w:rsid w:val="00606E89"/>
+    <w:rPr>
+      <w:rFonts w:ascii="Segoe UI" w:hAnsi="Segoe UI" w:cs="Segoe UI"/>
+      <w:sz w:val="18"/>
+      <w:szCs w:val="18"/>
     </w:rPr>
   </w:style>
 </w:styles>

</xml_diff>

<commit_message>
Corrección de algunos puntos
</commit_message>
<xml_diff>
--- a/Documentación Proyecto.docx
+++ b/Documentación Proyecto.docx
@@ -1,6 +1,6 @@
 
 <file path=word/document.xml><?xml version="1.0" encoding="utf-8"?>
-<w:document xmlns:wpc="http://schemas.microsoft.com/office/word/2010/wordprocessingCanvas" xmlns:cx="http://schemas.microsoft.com/office/drawing/2014/chartex" xmlns:cx1="http://schemas.microsoft.com/office/drawing/2015/9/8/chartex" xmlns:cx2="http://schemas.microsoft.com/office/drawing/2015/10/21/chartex" xmlns:cx3="http://schemas.microsoft.com/office/drawing/2016/5/9/chartex" xmlns:cx4="http://schemas.microsoft.com/office/drawing/2016/5/10/chartex" xmlns:cx5="http://schemas.microsoft.com/office/drawing/2016/5/11/chartex" xmlns:cx6="http://schemas.microsoft.com/office/drawing/2016/5/12/chartex" xmlns:cx7="http://schemas.microsoft.com/office/drawing/2016/5/13/chartex" xmlns:cx8="http://schemas.microsoft.com/office/drawing/2016/5/14/chartex" xmlns:mc="http://schemas.openxmlformats.org/markup-compatibility/2006" xmlns:aink="http://schemas.microsoft.com/office/drawing/2016/ink" xmlns:am3d="http://schemas.microsoft.com/office/drawing/2017/model3d" xmlns:o="urn:schemas-microsoft-com:office:office" xmlns:r="http://schemas.openxmlformats.org/officeDocument/2006/relationships" xmlns:m="http://schemas.openxmlformats.org/officeDocument/2006/math" xmlns:v="urn:schemas-microsoft-com:vml" xmlns:wp14="http://schemas.microsoft.com/office/word/2010/wordprocessingDrawing" xmlns:wp="http://schemas.openxmlformats.org/drawingml/2006/wordprocessingDrawing" xmlns:w10="urn:schemas-microsoft-com:office:word" xmlns:w="http://schemas.openxmlformats.org/wordprocessingml/2006/main" xmlns:w14="http://schemas.microsoft.com/office/word/2010/wordml" xmlns:w15="http://schemas.microsoft.com/office/word/2012/wordml" xmlns:w16cex="http://schemas.microsoft.com/office/word/2018/wordml/cex" xmlns:w16cid="http://schemas.microsoft.com/office/word/2016/wordml/cid" xmlns:w16="http://schemas.microsoft.com/office/word/2018/wordml" xmlns:w16sdtdh="http://schemas.microsoft.com/office/word/2020/wordml/sdtdatahash" xmlns:w16se="http://schemas.microsoft.com/office/word/2015/wordml/symex" xmlns:wpg="http://schemas.microsoft.com/office/word/2010/wordprocessingGroup" xmlns:wpi="http://schemas.microsoft.com/office/word/2010/wordprocessingInk" xmlns:wne="http://schemas.microsoft.com/office/word/2006/wordml" xmlns:wps="http://schemas.microsoft.com/office/word/2010/wordprocessingShape" mc:Ignorable="w14 w15 w16se w16cid w16 w16cex w16sdtdh wp14">
+<w:document xmlns:wpc="http://schemas.microsoft.com/office/word/2010/wordprocessingCanvas" xmlns:cx="http://schemas.microsoft.com/office/drawing/2014/chartex" xmlns:cx1="http://schemas.microsoft.com/office/drawing/2015/9/8/chartex" xmlns:cx2="http://schemas.microsoft.com/office/drawing/2015/10/21/chartex" xmlns:cx3="http://schemas.microsoft.com/office/drawing/2016/5/9/chartex" xmlns:cx4="http://schemas.microsoft.com/office/drawing/2016/5/10/chartex" xmlns:cx5="http://schemas.microsoft.com/office/drawing/2016/5/11/chartex" xmlns:cx6="http://schemas.microsoft.com/office/drawing/2016/5/12/chartex" xmlns:cx7="http://schemas.microsoft.com/office/drawing/2016/5/13/chartex" xmlns:cx8="http://schemas.microsoft.com/office/drawing/2016/5/14/chartex" xmlns:mc="http://schemas.openxmlformats.org/markup-compatibility/2006" xmlns:aink="http://schemas.microsoft.com/office/drawing/2016/ink" xmlns:am3d="http://schemas.microsoft.com/office/drawing/2017/model3d" xmlns:o="urn:schemas-microsoft-com:office:office" xmlns:r="http://schemas.openxmlformats.org/officeDocument/2006/relationships" xmlns:m="http://schemas.openxmlformats.org/officeDocument/2006/math" xmlns:v="urn:schemas-microsoft-com:vml" xmlns:wp14="http://schemas.microsoft.com/office/word/2010/wordprocessingDrawing" xmlns:wp="http://schemas.openxmlformats.org/drawingml/2006/wordprocessingDrawing" xmlns:w10="urn:schemas-microsoft-com:office:word" xmlns:w="http://schemas.openxmlformats.org/wordprocessingml/2006/main" xmlns:w14="http://schemas.microsoft.com/office/word/2010/wordml" xmlns:w15="http://schemas.microsoft.com/office/word/2012/wordml" xmlns:w16cid="http://schemas.microsoft.com/office/word/2016/wordml/cid" xmlns:w16se="http://schemas.microsoft.com/office/word/2015/wordml/symex" xmlns:wpg="http://schemas.microsoft.com/office/word/2010/wordprocessingGroup" xmlns:wpi="http://schemas.microsoft.com/office/word/2010/wordprocessingInk" xmlns:wne="http://schemas.microsoft.com/office/word/2006/wordml" xmlns:wps="http://schemas.microsoft.com/office/word/2010/wordprocessingShape" mc:Ignorable="w14 w15 w16se w16cid wp14">
   <w:body>
     <w:p>
       <w:pPr>
@@ -3510,6 +3510,17 @@
         </w:rPr>
         <w:commentReference w:id="5"/>
       </w:r>
+      <w:r>
+        <w:rPr>
+          <w:rFonts w:ascii="Arial" w:hAnsi="Arial" w:cs="Arial"/>
+          <w:b/>
+          <w:bCs/>
+          <w:sz w:val="24"/>
+          <w:szCs w:val="24"/>
+          <w:lang w:val="es-MX"/>
+        </w:rPr>
+        <w:br/>
+      </w:r>
     </w:p>
     <w:p>
       <w:pPr>
@@ -3557,7 +3568,17 @@
           <w:szCs w:val="24"/>
           <w:lang w:val="es-MX"/>
         </w:rPr>
-        <w:t>Se permitirán a los usuarios que ingresen al aplicativo, a hacer su respectivo registro validando el consentimiento de uso de datos personales.</w:t>
+        <w:t>El sistema permitirá que los usuarios se registren como aprendices o instructores, deberán proporcionar una información básica para la creación de su cuenta.</w:t>
+      </w:r>
+      <w:r>
+        <w:rPr>
+          <w:rFonts w:ascii="Arial" w:hAnsi="Arial" w:cs="Arial"/>
+          <w:bCs/>
+          <w:sz w:val="24"/>
+          <w:szCs w:val="24"/>
+          <w:lang w:val="es-MX"/>
+        </w:rPr>
+        <w:br/>
       </w:r>
     </w:p>
     <w:p>
@@ -3606,7 +3627,67 @@
           <w:szCs w:val="24"/>
           <w:lang w:val="es-MX"/>
         </w:rPr>
-        <w:t>Se notificará al usuario, que ha llegado un código de verificación para poder ingresar normalmente al aplicativo.</w:t>
+        <w:t xml:space="preserve">En medio del formulario se </w:t>
+      </w:r>
+      <w:r>
+        <w:rPr>
+          <w:rFonts w:ascii="Arial" w:hAnsi="Arial" w:cs="Arial"/>
+          <w:bCs/>
+          <w:sz w:val="24"/>
+          <w:szCs w:val="24"/>
+          <w:lang w:val="es-MX"/>
+        </w:rPr>
+        <w:t>verificar</w:t>
+      </w:r>
+      <w:r>
+        <w:rPr>
+          <w:rFonts w:ascii="Arial" w:hAnsi="Arial" w:cs="Arial"/>
+          <w:bCs/>
+          <w:sz w:val="24"/>
+          <w:szCs w:val="24"/>
+          <w:lang w:val="es-MX"/>
+        </w:rPr>
+        <w:t>á que el correo pertenezca al dominio de la institución</w:t>
+      </w:r>
+      <w:r>
+        <w:rPr>
+          <w:rFonts w:ascii="Arial" w:hAnsi="Arial" w:cs="Arial"/>
+          <w:bCs/>
+          <w:sz w:val="24"/>
+          <w:szCs w:val="24"/>
+          <w:lang w:val="es-MX"/>
+        </w:rPr>
+        <w:t xml:space="preserve"> y </w:t>
+      </w:r>
+      <w:r>
+        <w:rPr>
+          <w:rFonts w:ascii="Arial" w:hAnsi="Arial" w:cs="Arial"/>
+          <w:bCs/>
+          <w:sz w:val="24"/>
+          <w:szCs w:val="24"/>
+          <w:lang w:val="es-MX"/>
+        </w:rPr>
+        <w:t>también se enviará un correo para cerciorar que el correo se encuentre activo</w:t>
+      </w:r>
+      <w:r>
+        <w:rPr>
+          <w:rFonts w:ascii="Arial" w:hAnsi="Arial" w:cs="Arial"/>
+          <w:bCs/>
+          <w:sz w:val="24"/>
+          <w:szCs w:val="24"/>
+          <w:lang w:val="es-MX"/>
+        </w:rPr>
+        <w:t>.</w:t>
+      </w:r>
+      <w:r>
+        <w:rPr>
+          <w:rFonts w:ascii="Arial" w:hAnsi="Arial" w:cs="Arial"/>
+          <w:bCs/>
+          <w:sz w:val="24"/>
+          <w:szCs w:val="24"/>
+          <w:lang w:val="es-MX"/>
+        </w:rPr>
+        <w:br/>
       </w:r>
     </w:p>
     <w:p>
@@ -3657,6 +3738,16 @@
         </w:rPr>
         <w:t>El sistema deberá permitir que el usuario ingrese normalmente con su correo institucional verificado y la contraseña que estableció y se mantendrá la sesión iniciada durante un periodo de tiempo adecuado.</w:t>
       </w:r>
+      <w:r>
+        <w:rPr>
+          <w:rFonts w:ascii="Arial" w:hAnsi="Arial" w:cs="Arial"/>
+          <w:bCs/>
+          <w:sz w:val="24"/>
+          <w:szCs w:val="24"/>
+          <w:lang w:val="es-MX"/>
+        </w:rPr>
+        <w:br/>
+      </w:r>
     </w:p>
     <w:p>
       <w:pPr>
@@ -3704,7 +3795,57 @@
           <w:szCs w:val="24"/>
           <w:lang w:val="es-MX"/>
         </w:rPr>
-        <w:t>El sistema deberá permitir que un instructor le pueda asignar el rol de monitor a estimado aprendiz que lo requiera.</w:t>
+        <w:t xml:space="preserve">El sistema deberá permitir que </w:t>
+      </w:r>
+      <w:r>
+        <w:rPr>
+          <w:rFonts w:ascii="Arial" w:hAnsi="Arial" w:cs="Arial"/>
+          <w:bCs/>
+          <w:sz w:val="24"/>
+          <w:szCs w:val="24"/>
+          <w:lang w:val="es-MX"/>
+        </w:rPr>
+        <w:t>el</w:t>
+      </w:r>
+      <w:r>
+        <w:rPr>
+          <w:rFonts w:ascii="Arial" w:hAnsi="Arial" w:cs="Arial"/>
+          <w:bCs/>
+          <w:sz w:val="24"/>
+          <w:szCs w:val="24"/>
+          <w:lang w:val="es-MX"/>
+        </w:rPr>
+        <w:t xml:space="preserve"> instructor le pueda asignar el rol de monitor </w:t>
+      </w:r>
+      <w:r>
+        <w:rPr>
+          <w:rFonts w:ascii="Arial" w:hAnsi="Arial" w:cs="Arial"/>
+          <w:bCs/>
+          <w:sz w:val="24"/>
+          <w:szCs w:val="24"/>
+          <w:lang w:val="es-MX"/>
+        </w:rPr>
+        <w:t>a su aprendiz designado</w:t>
+      </w:r>
+      <w:r>
+        <w:rPr>
+          <w:rFonts w:ascii="Arial" w:hAnsi="Arial" w:cs="Arial"/>
+          <w:bCs/>
+          <w:sz w:val="24"/>
+          <w:szCs w:val="24"/>
+          <w:lang w:val="es-MX"/>
+        </w:rPr>
+        <w:t>.</w:t>
+      </w:r>
+      <w:r>
+        <w:rPr>
+          <w:rFonts w:ascii="Arial" w:hAnsi="Arial" w:cs="Arial"/>
+          <w:bCs/>
+          <w:sz w:val="24"/>
+          <w:szCs w:val="24"/>
+          <w:lang w:val="es-MX"/>
+        </w:rPr>
+        <w:br/>
       </w:r>
     </w:p>
     <w:p>
@@ -3753,7 +3894,117 @@
           <w:szCs w:val="24"/>
           <w:lang w:val="es-MX"/>
         </w:rPr>
-        <w:t>El sistema deberá permitir que los aprendices monitores puedan subir su material de apoyo asignado por el instructor, teniendo las funciones de poder crear editar y cargar su respectivo material de apoyo, como documentos, videos, presentaciones, etc.</w:t>
+        <w:t xml:space="preserve">El sistema deberá permitir que los aprendices monitores puedan </w:t>
+      </w:r>
+      <w:r>
+        <w:rPr>
+          <w:rFonts w:ascii="Arial" w:hAnsi="Arial" w:cs="Arial"/>
+          <w:bCs/>
+          <w:sz w:val="24"/>
+          <w:szCs w:val="24"/>
+          <w:lang w:val="es-MX"/>
+        </w:rPr>
+        <w:t>cargar</w:t>
+      </w:r>
+      <w:r>
+        <w:rPr>
+          <w:rFonts w:ascii="Arial" w:hAnsi="Arial" w:cs="Arial"/>
+          <w:bCs/>
+          <w:sz w:val="24"/>
+          <w:szCs w:val="24"/>
+          <w:lang w:val="es-MX"/>
+        </w:rPr>
+        <w:t xml:space="preserve"> </w:t>
+      </w:r>
+      <w:r>
+        <w:rPr>
+          <w:rFonts w:ascii="Arial" w:hAnsi="Arial" w:cs="Arial"/>
+          <w:bCs/>
+          <w:sz w:val="24"/>
+          <w:szCs w:val="24"/>
+          <w:lang w:val="es-MX"/>
+        </w:rPr>
+        <w:t>el</w:t>
+      </w:r>
+      <w:r>
+        <w:rPr>
+          <w:rFonts w:ascii="Arial" w:hAnsi="Arial" w:cs="Arial"/>
+          <w:bCs/>
+          <w:sz w:val="24"/>
+          <w:szCs w:val="24"/>
+          <w:lang w:val="es-MX"/>
+        </w:rPr>
+        <w:t xml:space="preserve"> material de apoyo</w:t>
+      </w:r>
+      <w:r>
+        <w:rPr>
+          <w:rFonts w:ascii="Arial" w:hAnsi="Arial" w:cs="Arial"/>
+          <w:bCs/>
+          <w:sz w:val="24"/>
+          <w:szCs w:val="24"/>
+          <w:lang w:val="es-MX"/>
+        </w:rPr>
+        <w:t xml:space="preserve">, que deberá contar las </w:t>
+      </w:r>
+      <w:r>
+        <w:rPr>
+          <w:rFonts w:ascii="Arial" w:hAnsi="Arial" w:cs="Arial"/>
+          <w:bCs/>
+          <w:sz w:val="24"/>
+          <w:szCs w:val="24"/>
+          <w:lang w:val="es-MX"/>
+        </w:rPr>
+        <w:t>respectivas directrices dadas por</w:t>
+      </w:r>
+      <w:r>
+        <w:rPr>
+          <w:rFonts w:ascii="Arial" w:hAnsi="Arial" w:cs="Arial"/>
+          <w:bCs/>
+          <w:sz w:val="24"/>
+          <w:szCs w:val="24"/>
+          <w:lang w:val="es-MX"/>
+        </w:rPr>
+        <w:t xml:space="preserve"> </w:t>
+      </w:r>
+      <w:r>
+        <w:rPr>
+          <w:rFonts w:ascii="Arial" w:hAnsi="Arial" w:cs="Arial"/>
+          <w:bCs/>
+          <w:sz w:val="24"/>
+          <w:szCs w:val="24"/>
+          <w:lang w:val="es-MX"/>
+        </w:rPr>
+        <w:t xml:space="preserve">su </w:t>
+      </w:r>
+      <w:r>
+        <w:rPr>
+          <w:rFonts w:ascii="Arial" w:hAnsi="Arial" w:cs="Arial"/>
+          <w:bCs/>
+          <w:sz w:val="24"/>
+          <w:szCs w:val="24"/>
+          <w:lang w:val="es-MX"/>
+        </w:rPr>
+        <w:t>instructor</w:t>
+      </w:r>
+      <w:r>
+        <w:rPr>
+          <w:rFonts w:ascii="Arial" w:hAnsi="Arial" w:cs="Arial"/>
+          <w:bCs/>
+          <w:sz w:val="24"/>
+          <w:szCs w:val="24"/>
+          <w:lang w:val="es-MX"/>
+        </w:rPr>
+        <w:t>.</w:t>
+      </w:r>
+      <w:r>
+        <w:rPr>
+          <w:rFonts w:ascii="Arial" w:hAnsi="Arial" w:cs="Arial"/>
+          <w:bCs/>
+          <w:sz w:val="24"/>
+          <w:szCs w:val="24"/>
+          <w:lang w:val="es-MX"/>
+        </w:rPr>
+        <w:br/>
       </w:r>
     </w:p>
     <w:p>
@@ -3802,7 +4053,107 @@
           <w:szCs w:val="24"/>
           <w:lang w:val="es-MX"/>
         </w:rPr>
-        <w:t>Los instructores tendrán la posibilidad de revisar y verificar el material de apoyo que subió dicho aprendiz al que se le asigno la tarea y en base a eso se hará su respectiva publicación al portal web.</w:t>
+        <w:t>El</w:t>
+      </w:r>
+      <w:r>
+        <w:rPr>
+          <w:rFonts w:ascii="Arial" w:hAnsi="Arial" w:cs="Arial"/>
+          <w:bCs/>
+          <w:sz w:val="24"/>
+          <w:szCs w:val="24"/>
+          <w:lang w:val="es-MX"/>
+        </w:rPr>
+        <w:t xml:space="preserve"> instructor tendrá la posibilidad de revisar y verificar el material de apoyo que </w:t>
+      </w:r>
+      <w:r>
+        <w:rPr>
+          <w:rFonts w:ascii="Arial" w:hAnsi="Arial" w:cs="Arial"/>
+          <w:bCs/>
+          <w:sz w:val="24"/>
+          <w:szCs w:val="24"/>
+          <w:lang w:val="es-MX"/>
+        </w:rPr>
+        <w:t>cargó</w:t>
+      </w:r>
+      <w:r>
+        <w:rPr>
+          <w:rFonts w:ascii="Arial" w:hAnsi="Arial" w:cs="Arial"/>
+          <w:bCs/>
+          <w:sz w:val="24"/>
+          <w:szCs w:val="24"/>
+          <w:lang w:val="es-MX"/>
+        </w:rPr>
+        <w:t xml:space="preserve"> dicho aprendiz </w:t>
+      </w:r>
+      <w:r>
+        <w:rPr>
+          <w:rFonts w:ascii="Arial" w:hAnsi="Arial" w:cs="Arial"/>
+          <w:bCs/>
+          <w:sz w:val="24"/>
+          <w:szCs w:val="24"/>
+          <w:lang w:val="es-MX"/>
+        </w:rPr>
+        <w:t xml:space="preserve">monitor </w:t>
+      </w:r>
+      <w:r>
+        <w:rPr>
+          <w:rFonts w:ascii="Arial" w:hAnsi="Arial" w:cs="Arial"/>
+          <w:bCs/>
+          <w:sz w:val="24"/>
+          <w:szCs w:val="24"/>
+          <w:lang w:val="es-MX"/>
+        </w:rPr>
+        <w:t xml:space="preserve">al que se le asigno la </w:t>
+      </w:r>
+      <w:r>
+        <w:rPr>
+          <w:rFonts w:ascii="Arial" w:hAnsi="Arial" w:cs="Arial"/>
+          <w:bCs/>
+          <w:sz w:val="24"/>
+          <w:szCs w:val="24"/>
+          <w:lang w:val="es-MX"/>
+        </w:rPr>
+        <w:t>labor</w:t>
+      </w:r>
+      <w:r>
+        <w:rPr>
+          <w:rFonts w:ascii="Arial" w:hAnsi="Arial" w:cs="Arial"/>
+          <w:bCs/>
+          <w:sz w:val="24"/>
+          <w:szCs w:val="24"/>
+          <w:lang w:val="es-MX"/>
+        </w:rPr>
+        <w:t xml:space="preserve"> y en base a eso se hará su</w:t>
+      </w:r>
+      <w:r>
+        <w:rPr>
+          <w:rFonts w:ascii="Arial" w:hAnsi="Arial" w:cs="Arial"/>
+          <w:bCs/>
+          <w:sz w:val="24"/>
+          <w:szCs w:val="24"/>
+          <w:lang w:val="es-MX"/>
+        </w:rPr>
+        <w:t xml:space="preserve"> </w:t>
+      </w:r>
+      <w:r>
+        <w:rPr>
+          <w:rFonts w:ascii="Arial" w:hAnsi="Arial" w:cs="Arial"/>
+          <w:bCs/>
+          <w:sz w:val="24"/>
+          <w:szCs w:val="24"/>
+          <w:lang w:val="es-MX"/>
+        </w:rPr>
+        <w:t>publicación al portal web.</w:t>
+      </w:r>
+      <w:r>
+        <w:rPr>
+          <w:rFonts w:ascii="Arial" w:hAnsi="Arial" w:cs="Arial"/>
+          <w:bCs/>
+          <w:sz w:val="24"/>
+          <w:szCs w:val="24"/>
+          <w:lang w:val="es-MX"/>
+        </w:rPr>
+        <w:br/>
       </w:r>
     </w:p>
     <w:p>
@@ -3853,6 +4204,16 @@
         </w:rPr>
         <w:t>El sistema debe permitir a los usuarios buscar el material de apoyo teniendo en cuenta una palabra clave para poder encontrar el resultado esperado.</w:t>
       </w:r>
+      <w:r>
+        <w:rPr>
+          <w:rFonts w:ascii="Arial" w:hAnsi="Arial" w:cs="Arial"/>
+          <w:bCs/>
+          <w:sz w:val="24"/>
+          <w:szCs w:val="24"/>
+          <w:lang w:val="es-MX"/>
+        </w:rPr>
+        <w:br/>
+      </w:r>
     </w:p>
     <w:p>
       <w:pPr>
@@ -3900,7 +4261,137 @@
           <w:szCs w:val="24"/>
           <w:lang w:val="es-MX"/>
         </w:rPr>
-        <w:t>El sistema debera informar a los aprendices monitores que un instructor le asigno una tarea y le accedió el rol de monitor y a los instructores, se le informara que dicho aprendiz ha subido el material de apoyo.</w:t>
+        <w:t>El sistema deber</w:t>
+      </w:r>
+      <w:r>
+        <w:rPr>
+          <w:rFonts w:ascii="Arial" w:hAnsi="Arial" w:cs="Arial"/>
+          <w:bCs/>
+          <w:sz w:val="24"/>
+          <w:szCs w:val="24"/>
+          <w:lang w:val="es-MX"/>
+        </w:rPr>
+        <w:t>á</w:t>
+      </w:r>
+      <w:r>
+        <w:rPr>
+          <w:rFonts w:ascii="Arial" w:hAnsi="Arial" w:cs="Arial"/>
+          <w:bCs/>
+          <w:sz w:val="24"/>
+          <w:szCs w:val="24"/>
+          <w:lang w:val="es-MX"/>
+        </w:rPr>
+        <w:t xml:space="preserve"> informar a los aprendices monitores que </w:t>
+      </w:r>
+      <w:r>
+        <w:rPr>
+          <w:rFonts w:ascii="Arial" w:hAnsi="Arial" w:cs="Arial"/>
+          <w:bCs/>
+          <w:sz w:val="24"/>
+          <w:szCs w:val="24"/>
+          <w:lang w:val="es-MX"/>
+        </w:rPr>
+        <w:t>el</w:t>
+      </w:r>
+      <w:r>
+        <w:rPr>
+          <w:rFonts w:ascii="Arial" w:hAnsi="Arial" w:cs="Arial"/>
+          <w:bCs/>
+          <w:sz w:val="24"/>
+          <w:szCs w:val="24"/>
+          <w:lang w:val="es-MX"/>
+        </w:rPr>
+        <w:t xml:space="preserve"> instructor le </w:t>
+      </w:r>
+      <w:r>
+        <w:rPr>
+          <w:rFonts w:ascii="Arial" w:hAnsi="Arial" w:cs="Arial"/>
+          <w:bCs/>
+          <w:sz w:val="24"/>
+          <w:szCs w:val="24"/>
+          <w:lang w:val="es-MX"/>
+        </w:rPr>
+        <w:t xml:space="preserve">permitió el </w:t>
+      </w:r>
+      <w:r>
+        <w:rPr>
+          <w:rFonts w:ascii="Arial" w:hAnsi="Arial" w:cs="Arial"/>
+          <w:bCs/>
+          <w:sz w:val="24"/>
+          <w:szCs w:val="24"/>
+          <w:lang w:val="es-MX"/>
+        </w:rPr>
+        <w:t>acce</w:t>
+      </w:r>
+      <w:r>
+        <w:rPr>
+          <w:rFonts w:ascii="Arial" w:hAnsi="Arial" w:cs="Arial"/>
+          <w:bCs/>
+          <w:sz w:val="24"/>
+          <w:szCs w:val="24"/>
+          <w:lang w:val="es-MX"/>
+        </w:rPr>
+        <w:t>so a</w:t>
+      </w:r>
+      <w:r>
+        <w:rPr>
+          <w:rFonts w:ascii="Arial" w:hAnsi="Arial" w:cs="Arial"/>
+          <w:bCs/>
+          <w:sz w:val="24"/>
+          <w:szCs w:val="24"/>
+          <w:lang w:val="es-MX"/>
+        </w:rPr>
+        <w:t>l rol de monitor y a los instructores, se le informar</w:t>
+      </w:r>
+      <w:r>
+        <w:rPr>
+          <w:rFonts w:ascii="Arial" w:hAnsi="Arial" w:cs="Arial"/>
+          <w:bCs/>
+          <w:sz w:val="24"/>
+          <w:szCs w:val="24"/>
+          <w:lang w:val="es-MX"/>
+        </w:rPr>
+        <w:t>á</w:t>
+      </w:r>
+      <w:r>
+        <w:rPr>
+          <w:rFonts w:ascii="Arial" w:hAnsi="Arial" w:cs="Arial"/>
+          <w:bCs/>
+          <w:sz w:val="24"/>
+          <w:szCs w:val="24"/>
+          <w:lang w:val="es-MX"/>
+        </w:rPr>
+        <w:t xml:space="preserve"> </w:t>
+      </w:r>
+      <w:r>
+        <w:rPr>
+          <w:rFonts w:ascii="Arial" w:hAnsi="Arial" w:cs="Arial"/>
+          <w:bCs/>
+          <w:sz w:val="24"/>
+          <w:szCs w:val="24"/>
+          <w:lang w:val="es-MX"/>
+        </w:rPr>
+        <w:t>cuando el aprendiz cargue material de apoyo</w:t>
+      </w:r>
+      <w:r>
+        <w:rPr>
+          <w:rFonts w:ascii="Arial" w:hAnsi="Arial" w:cs="Arial"/>
+          <w:bCs/>
+          <w:sz w:val="24"/>
+          <w:szCs w:val="24"/>
+          <w:lang w:val="es-MX"/>
+        </w:rPr>
+        <w:t>.</w:t>
+      </w:r>
+      <w:r>
+        <w:rPr>
+          <w:rFonts w:ascii="Arial" w:hAnsi="Arial" w:cs="Arial"/>
+          <w:bCs/>
+          <w:sz w:val="24"/>
+          <w:szCs w:val="24"/>
+          <w:lang w:val="es-MX"/>
+        </w:rPr>
+        <w:br/>
       </w:r>
     </w:p>
     <w:p>
@@ -3949,7 +4440,37 @@
           <w:szCs w:val="24"/>
           <w:lang w:val="es-MX"/>
         </w:rPr>
-        <w:t>Se deberá permitir a los usuarios, la modificación de sus datos personales e inclusivamente el cambio de la contraseña.</w:t>
+        <w:t xml:space="preserve">Se deberá permitir a los usuarios, la modificación de sus datos personales </w:t>
+      </w:r>
+      <w:r>
+        <w:rPr>
+          <w:rFonts w:ascii="Arial" w:hAnsi="Arial" w:cs="Arial"/>
+          <w:bCs/>
+          <w:sz w:val="24"/>
+          <w:szCs w:val="24"/>
+          <w:lang w:val="es-MX"/>
+        </w:rPr>
+        <w:t xml:space="preserve">y </w:t>
+      </w:r>
+      <w:r>
+        <w:rPr>
+          <w:rFonts w:ascii="Arial" w:hAnsi="Arial" w:cs="Arial"/>
+          <w:bCs/>
+          <w:sz w:val="24"/>
+          <w:szCs w:val="24"/>
+          <w:lang w:val="es-MX"/>
+        </w:rPr>
+        <w:t>el cambio de la contraseña.</w:t>
+      </w:r>
+      <w:r>
+        <w:rPr>
+          <w:rFonts w:ascii="Arial" w:hAnsi="Arial" w:cs="Arial"/>
+          <w:bCs/>
+          <w:sz w:val="24"/>
+          <w:szCs w:val="24"/>
+          <w:lang w:val="es-MX"/>
+        </w:rPr>
+        <w:br/>
       </w:r>
     </w:p>
     <w:p>
@@ -3998,7 +4519,98 @@
           <w:szCs w:val="24"/>
           <w:lang w:val="es-MX"/>
         </w:rPr>
-        <w:t>A los usuarios se les permitirá descarga el material que suban los aprendices monitores validados por los instructores.</w:t>
+        <w:t>A los usuarios se les permitirá descarga</w:t>
+      </w:r>
+      <w:r>
+        <w:rPr>
+          <w:rFonts w:ascii="Arial" w:hAnsi="Arial" w:cs="Arial"/>
+          <w:bCs/>
+          <w:sz w:val="24"/>
+          <w:szCs w:val="24"/>
+          <w:lang w:val="es-MX"/>
+        </w:rPr>
+        <w:t>r</w:t>
+      </w:r>
+      <w:r>
+        <w:rPr>
+          <w:rFonts w:ascii="Arial" w:hAnsi="Arial" w:cs="Arial"/>
+          <w:bCs/>
+          <w:sz w:val="24"/>
+          <w:szCs w:val="24"/>
+          <w:lang w:val="es-MX"/>
+        </w:rPr>
+        <w:t xml:space="preserve"> el material </w:t>
+      </w:r>
+      <w:r>
+        <w:rPr>
+          <w:rFonts w:ascii="Arial" w:hAnsi="Arial" w:cs="Arial"/>
+          <w:bCs/>
+          <w:sz w:val="24"/>
+          <w:szCs w:val="24"/>
+          <w:lang w:val="es-MX"/>
+        </w:rPr>
+        <w:t xml:space="preserve">(previamente validado por los </w:t>
+      </w:r>
+      <w:r>
+        <w:rPr>
+          <w:rFonts w:ascii="Arial" w:hAnsi="Arial" w:cs="Arial"/>
+          <w:bCs/>
+          <w:sz w:val="24"/>
+          <w:szCs w:val="24"/>
+          <w:lang w:val="es-MX"/>
+        </w:rPr>
+        <w:t>instructores</w:t>
+      </w:r>
+      <w:r>
+        <w:rPr>
+          <w:rFonts w:ascii="Arial" w:hAnsi="Arial" w:cs="Arial"/>
+          <w:bCs/>
+          <w:sz w:val="24"/>
+          <w:szCs w:val="24"/>
+          <w:lang w:val="es-MX"/>
+        </w:rPr>
+        <w:t xml:space="preserve">) </w:t>
+      </w:r>
+      <w:r>
+        <w:rPr>
+          <w:rFonts w:ascii="Arial" w:hAnsi="Arial" w:cs="Arial"/>
+          <w:bCs/>
+          <w:sz w:val="24"/>
+          <w:szCs w:val="24"/>
+          <w:lang w:val="es-MX"/>
+        </w:rPr>
+        <w:lastRenderedPageBreak/>
+        <w:t>creado</w:t>
+      </w:r>
+      <w:r>
+        <w:rPr>
+          <w:rFonts w:ascii="Arial" w:hAnsi="Arial" w:cs="Arial"/>
+          <w:bCs/>
+          <w:sz w:val="24"/>
+          <w:szCs w:val="24"/>
+          <w:lang w:val="es-MX"/>
+        </w:rPr>
+        <w:t xml:space="preserve"> los aprendices monitores</w:t>
+      </w:r>
+      <w:r>
+        <w:rPr>
+          <w:rFonts w:ascii="Arial" w:hAnsi="Arial" w:cs="Arial"/>
+          <w:bCs/>
+          <w:sz w:val="24"/>
+          <w:szCs w:val="24"/>
+          <w:lang w:val="es-MX"/>
+        </w:rPr>
+        <w:t>.</w:t>
+      </w:r>
+      <w:r>
+        <w:rPr>
+          <w:rFonts w:ascii="Arial" w:hAnsi="Arial" w:cs="Arial"/>
+          <w:bCs/>
+          <w:sz w:val="24"/>
+          <w:szCs w:val="24"/>
+          <w:lang w:val="es-MX"/>
+        </w:rPr>
+        <w:br/>
       </w:r>
     </w:p>
     <w:p>
@@ -4036,7 +4648,17 @@
           <w:szCs w:val="24"/>
           <w:lang w:val="es-MX"/>
         </w:rPr>
-        <w:t xml:space="preserve"> El sistema deberá garantizar a todos los usuarios la seguridad de sus datos teniendo en cuenta la autorización de sus datos personales.</w:t>
+        <w:t xml:space="preserve"> El sistema deberá garantizar a todos los usuarios la seguridad de sus datos </w:t>
+      </w:r>
+      <w:r>
+        <w:rPr>
+          <w:rFonts w:ascii="Arial" w:hAnsi="Arial" w:cs="Arial"/>
+          <w:bCs/>
+          <w:sz w:val="24"/>
+          <w:szCs w:val="24"/>
+          <w:lang w:val="es-MX"/>
+        </w:rPr>
+        <w:t>implementando medidas de autenticación y cifrado de contraseñas.</w:t>
       </w:r>
     </w:p>
     <w:p>
@@ -4085,6 +4707,16 @@
         </w:rPr>
         <w:commentReference w:id="6"/>
       </w:r>
+      <w:r>
+        <w:rPr>
+          <w:rFonts w:ascii="Arial" w:hAnsi="Arial" w:cs="Arial"/>
+          <w:b/>
+          <w:sz w:val="24"/>
+          <w:szCs w:val="24"/>
+          <w:lang w:val="es-MX"/>
+        </w:rPr>
+        <w:br/>
+      </w:r>
     </w:p>
     <w:p>
       <w:pPr>
@@ -4109,8 +4741,7 @@
           <w:szCs w:val="24"/>
           <w:lang w:val="es-MX"/>
         </w:rPr>
-        <w:lastRenderedPageBreak/>
-        <w:t>Rendimiento:</w:t>
+        <w:t xml:space="preserve">Rendimiento: </w:t>
       </w:r>
       <w:r>
         <w:rPr>
@@ -4121,6 +4752,15 @@
           <w:lang w:val="es-MX"/>
         </w:rPr>
         <w:softHyphen/>
+      </w:r>
+      <w:r>
+        <w:rPr>
+          <w:rFonts w:ascii="Arial" w:hAnsi="Arial" w:cs="Arial"/>
+          <w:b/>
+          <w:sz w:val="24"/>
+          <w:szCs w:val="24"/>
+          <w:lang w:val="es-MX"/>
+        </w:rPr>
         <w:t xml:space="preserve"> </w:t>
       </w:r>
       <w:r>
@@ -4130,7 +4770,52 @@
           <w:szCs w:val="24"/>
           <w:lang w:val="es-MX"/>
         </w:rPr>
-        <w:t>El sistema debera ser capaz de manejar una carga de usuarios simultanea sin que la velocidad de respuesta exceda los 2 segundos.</w:t>
+        <w:t xml:space="preserve">El sistema </w:t>
+      </w:r>
+      <w:r>
+        <w:rPr>
+          <w:rFonts w:ascii="Arial" w:hAnsi="Arial" w:cs="Arial"/>
+          <w:sz w:val="24"/>
+          <w:szCs w:val="24"/>
+          <w:lang w:val="es-MX"/>
+        </w:rPr>
+        <w:t>deberá</w:t>
+      </w:r>
+      <w:r>
+        <w:rPr>
+          <w:rFonts w:ascii="Arial" w:hAnsi="Arial" w:cs="Arial"/>
+          <w:sz w:val="24"/>
+          <w:szCs w:val="24"/>
+          <w:lang w:val="es-MX"/>
+        </w:rPr>
+        <w:t xml:space="preserve"> ser capaz de manejar una carga de usuarios simultanea sin que la velocidad de respuesta </w:t>
+      </w:r>
+      <w:r>
+        <w:rPr>
+          <w:rFonts w:ascii="Arial" w:hAnsi="Arial" w:cs="Arial"/>
+          <w:sz w:val="24"/>
+          <w:szCs w:val="24"/>
+          <w:lang w:val="es-MX"/>
+        </w:rPr>
+        <w:t>se vea gravemente afectada</w:t>
+      </w:r>
+      <w:r>
+        <w:rPr>
+          <w:rFonts w:ascii="Arial" w:hAnsi="Arial" w:cs="Arial"/>
+          <w:sz w:val="24"/>
+          <w:szCs w:val="24"/>
+          <w:lang w:val="es-MX"/>
+        </w:rPr>
+        <w:t>.</w:t>
+      </w:r>
+      <w:r>
+        <w:rPr>
+          <w:rFonts w:ascii="Arial" w:hAnsi="Arial" w:cs="Arial"/>
+          <w:sz w:val="24"/>
+          <w:szCs w:val="24"/>
+          <w:lang w:val="es-MX"/>
+        </w:rPr>
+        <w:br/>
       </w:r>
     </w:p>
     <w:p>
@@ -4175,7 +4860,16 @@
           <w:szCs w:val="24"/>
           <w:lang w:val="es-MX"/>
         </w:rPr>
-        <w:t xml:space="preserve">El sistema tendrá una interfaz de usuario amigable, donde </w:t>
+        <w:t xml:space="preserve">El sistema tendrá una interfaz de usuario amigable, </w:t>
+      </w:r>
+      <w:r>
+        <w:rPr>
+          <w:rFonts w:ascii="Arial" w:hAnsi="Arial" w:cs="Arial"/>
+          <w:sz w:val="24"/>
+          <w:szCs w:val="24"/>
+          <w:lang w:val="es-MX"/>
+        </w:rPr>
+        <w:t xml:space="preserve">el cual </w:t>
       </w:r>
       <w:r>
         <w:rPr>
@@ -4202,7 +4896,25 @@
           <w:szCs w:val="24"/>
           <w:lang w:val="es-MX"/>
         </w:rPr>
-        <w:t>, independientemente de su nivel de habilidad técnica.</w:t>
+        <w:t>, teniendo en cuenta la experiencia de usuario</w:t>
+      </w:r>
+      <w:r>
+        <w:rPr>
+          <w:rFonts w:ascii="Arial" w:hAnsi="Arial" w:cs="Arial"/>
+          <w:sz w:val="24"/>
+          <w:szCs w:val="24"/>
+          <w:lang w:val="es-MX"/>
+        </w:rPr>
+        <w:t>.</w:t>
+      </w:r>
+      <w:r>
+        <w:rPr>
+          <w:rFonts w:ascii="Arial" w:hAnsi="Arial" w:cs="Arial"/>
+          <w:sz w:val="24"/>
+          <w:szCs w:val="24"/>
+          <w:lang w:val="es-MX"/>
+        </w:rPr>
+        <w:br/>
       </w:r>
     </w:p>
     <w:p>
@@ -4247,7 +4959,97 @@
           <w:szCs w:val="24"/>
           <w:lang w:val="es-MX"/>
         </w:rPr>
-        <w:t>El código en el que se desarrollo aplicativo, debera estar bien documentado y siguiendo las buenas practicas de desarrollo para facilitar su mantenimiento y teniendo en cuentas las actualizaciones futuras.</w:t>
+        <w:t>El código</w:t>
+      </w:r>
+      <w:r>
+        <w:rPr>
+          <w:rFonts w:ascii="Arial" w:hAnsi="Arial" w:cs="Arial"/>
+          <w:sz w:val="24"/>
+          <w:szCs w:val="24"/>
+          <w:lang w:val="es-MX"/>
+        </w:rPr>
+        <w:t xml:space="preserve"> deberá de estar </w:t>
+      </w:r>
+      <w:r>
+        <w:rPr>
+          <w:rFonts w:ascii="Arial" w:hAnsi="Arial" w:cs="Arial"/>
+          <w:sz w:val="24"/>
+          <w:szCs w:val="24"/>
+          <w:lang w:val="es-MX"/>
+        </w:rPr>
+        <w:t xml:space="preserve">debidamente documentado </w:t>
+      </w:r>
+      <w:r>
+        <w:rPr>
+          <w:rFonts w:ascii="Arial" w:hAnsi="Arial" w:cs="Arial"/>
+          <w:sz w:val="24"/>
+          <w:szCs w:val="24"/>
+          <w:lang w:val="es-MX"/>
+        </w:rPr>
+        <w:t>y siguiendo las buenas practicas de desarrollo para facilitar su mantenimiento</w:t>
+      </w:r>
+      <w:r>
+        <w:rPr>
+          <w:rFonts w:ascii="Arial" w:hAnsi="Arial" w:cs="Arial"/>
+          <w:sz w:val="24"/>
+          <w:szCs w:val="24"/>
+          <w:lang w:val="es-MX"/>
+        </w:rPr>
+        <w:t xml:space="preserve"> </w:t>
+      </w:r>
+      <w:r>
+        <w:rPr>
+          <w:rFonts w:ascii="Arial" w:hAnsi="Arial" w:cs="Arial"/>
+          <w:sz w:val="24"/>
+          <w:szCs w:val="24"/>
+          <w:lang w:val="es-MX"/>
+        </w:rPr>
+        <w:t>en</w:t>
+      </w:r>
+      <w:r>
+        <w:rPr>
+          <w:rFonts w:ascii="Arial" w:hAnsi="Arial" w:cs="Arial"/>
+          <w:sz w:val="24"/>
+          <w:szCs w:val="24"/>
+          <w:lang w:val="es-MX"/>
+        </w:rPr>
+        <w:t xml:space="preserve"> </w:t>
+      </w:r>
+      <w:r>
+        <w:rPr>
+          <w:rFonts w:ascii="Arial" w:hAnsi="Arial" w:cs="Arial"/>
+          <w:sz w:val="24"/>
+          <w:szCs w:val="24"/>
+          <w:lang w:val="es-MX"/>
+        </w:rPr>
+        <w:t>futuras</w:t>
+      </w:r>
+      <w:r>
+        <w:rPr>
+          <w:rFonts w:ascii="Arial" w:hAnsi="Arial" w:cs="Arial"/>
+          <w:sz w:val="24"/>
+          <w:szCs w:val="24"/>
+          <w:lang w:val="es-MX"/>
+        </w:rPr>
+        <w:t xml:space="preserve"> actualizaciones</w:t>
+      </w:r>
+      <w:r>
+        <w:rPr>
+          <w:rFonts w:ascii="Arial" w:hAnsi="Arial" w:cs="Arial"/>
+          <w:sz w:val="24"/>
+          <w:szCs w:val="24"/>
+          <w:lang w:val="es-MX"/>
+        </w:rPr>
+        <w:t>.</w:t>
+      </w:r>
+      <w:r>
+        <w:rPr>
+          <w:rFonts w:ascii="Arial" w:hAnsi="Arial" w:cs="Arial"/>
+          <w:sz w:val="24"/>
+          <w:szCs w:val="24"/>
+          <w:lang w:val="es-MX"/>
+        </w:rPr>
+        <w:br/>
       </w:r>
     </w:p>
     <w:p>
@@ -4293,7 +5095,137 @@
           <w:szCs w:val="24"/>
           <w:lang w:val="es-MX"/>
         </w:rPr>
-        <w:t>El sistema deberá permitir y deberá ser capaz de manejar un aumento en el trafico de usuarios sin disminución del rendimiento del aplicativo.</w:t>
+        <w:t xml:space="preserve">El sistema deberá permitir y ser capaz de </w:t>
+      </w:r>
+      <w:r>
+        <w:rPr>
+          <w:rFonts w:ascii="Arial" w:hAnsi="Arial" w:cs="Arial"/>
+          <w:bCs/>
+          <w:sz w:val="24"/>
+          <w:szCs w:val="24"/>
+          <w:lang w:val="es-MX"/>
+        </w:rPr>
+        <w:t>man</w:t>
+      </w:r>
+      <w:r>
+        <w:rPr>
+          <w:rFonts w:ascii="Arial" w:hAnsi="Arial" w:cs="Arial"/>
+          <w:bCs/>
+          <w:sz w:val="24"/>
+          <w:szCs w:val="24"/>
+          <w:lang w:val="es-MX"/>
+        </w:rPr>
+        <w:t>ejar</w:t>
+      </w:r>
+      <w:r>
+        <w:rPr>
+          <w:rFonts w:ascii="Arial" w:hAnsi="Arial" w:cs="Arial"/>
+          <w:bCs/>
+          <w:sz w:val="24"/>
+          <w:szCs w:val="24"/>
+          <w:lang w:val="es-MX"/>
+        </w:rPr>
+        <w:t xml:space="preserve"> un aumento en el </w:t>
+      </w:r>
+      <w:r>
+        <w:rPr>
+          <w:rFonts w:ascii="Arial" w:hAnsi="Arial" w:cs="Arial"/>
+          <w:bCs/>
+          <w:sz w:val="24"/>
+          <w:szCs w:val="24"/>
+          <w:lang w:val="es-MX"/>
+        </w:rPr>
+        <w:t>tráfico</w:t>
+      </w:r>
+      <w:r>
+        <w:rPr>
+          <w:rFonts w:ascii="Arial" w:hAnsi="Arial" w:cs="Arial"/>
+          <w:bCs/>
+          <w:sz w:val="24"/>
+          <w:szCs w:val="24"/>
+          <w:lang w:val="es-MX"/>
+        </w:rPr>
+        <w:t xml:space="preserve"> de usuarios sin</w:t>
+      </w:r>
+      <w:r>
+        <w:rPr>
+          <w:rFonts w:ascii="Arial" w:hAnsi="Arial" w:cs="Arial"/>
+          <w:bCs/>
+          <w:sz w:val="24"/>
+          <w:szCs w:val="24"/>
+          <w:lang w:val="es-MX"/>
+        </w:rPr>
+        <w:t xml:space="preserve"> presentar una</w:t>
+      </w:r>
+      <w:r>
+        <w:rPr>
+          <w:rFonts w:ascii="Arial" w:hAnsi="Arial" w:cs="Arial"/>
+          <w:bCs/>
+          <w:sz w:val="24"/>
+          <w:szCs w:val="24"/>
+          <w:lang w:val="es-MX"/>
+        </w:rPr>
+        <w:t xml:space="preserve"> disminución de</w:t>
+      </w:r>
+      <w:r>
+        <w:rPr>
+          <w:rFonts w:ascii="Arial" w:hAnsi="Arial" w:cs="Arial"/>
+          <w:bCs/>
+          <w:sz w:val="24"/>
+          <w:szCs w:val="24"/>
+          <w:lang w:val="es-MX"/>
+        </w:rPr>
+        <w:t xml:space="preserve"> </w:t>
+      </w:r>
+      <w:r>
+        <w:rPr>
+          <w:rFonts w:ascii="Arial" w:hAnsi="Arial" w:cs="Arial"/>
+          <w:bCs/>
+          <w:sz w:val="24"/>
+          <w:szCs w:val="24"/>
+          <w:lang w:val="es-MX"/>
+        </w:rPr>
+        <w:t xml:space="preserve">rendimiento </w:t>
+      </w:r>
+      <w:r>
+        <w:rPr>
+          <w:rFonts w:ascii="Arial" w:hAnsi="Arial" w:cs="Arial"/>
+          <w:bCs/>
+          <w:sz w:val="24"/>
+          <w:szCs w:val="24"/>
+          <w:lang w:val="es-MX"/>
+        </w:rPr>
+        <w:t>en el</w:t>
+      </w:r>
+      <w:r>
+        <w:rPr>
+          <w:rFonts w:ascii="Arial" w:hAnsi="Arial" w:cs="Arial"/>
+          <w:bCs/>
+          <w:sz w:val="24"/>
+          <w:szCs w:val="24"/>
+          <w:lang w:val="es-MX"/>
+        </w:rPr>
+        <w:t xml:space="preserve"> portal web</w:t>
+      </w:r>
+      <w:r>
+        <w:rPr>
+          <w:rFonts w:ascii="Arial" w:hAnsi="Arial" w:cs="Arial"/>
+          <w:bCs/>
+          <w:sz w:val="24"/>
+          <w:szCs w:val="24"/>
+          <w:lang w:val="es-MX"/>
+        </w:rPr>
+        <w:t>.</w:t>
+      </w:r>
+      <w:r>
+        <w:rPr>
+          <w:rFonts w:ascii="Arial" w:hAnsi="Arial" w:cs="Arial"/>
+          <w:bCs/>
+          <w:sz w:val="24"/>
+          <w:szCs w:val="24"/>
+          <w:lang w:val="es-MX"/>
+        </w:rPr>
+        <w:br/>
       </w:r>
     </w:p>
     <w:p>
@@ -4339,7 +5271,77 @@
           <w:szCs w:val="24"/>
           <w:lang w:val="es-MX"/>
         </w:rPr>
-        <w:t>El portal web cumplirá con los estándares de seguridad de datos, incluyendo el cifrado de los datos personales del usuario, también contará con la protección de ciberataques como las famosas inyecciones SQL y XSS (Cross-Site Scripting).</w:t>
+        <w:t xml:space="preserve">El portal web cumplirá con los estándares de seguridad </w:t>
+      </w:r>
+      <w:r>
+        <w:rPr>
+          <w:rFonts w:ascii="Arial" w:hAnsi="Arial" w:cs="Arial"/>
+          <w:bCs/>
+          <w:sz w:val="24"/>
+          <w:szCs w:val="24"/>
+          <w:lang w:val="es-MX"/>
+        </w:rPr>
+        <w:t xml:space="preserve">para </w:t>
+      </w:r>
+      <w:r>
+        <w:rPr>
+          <w:rFonts w:ascii="Arial" w:hAnsi="Arial" w:cs="Arial"/>
+          <w:bCs/>
+          <w:sz w:val="24"/>
+          <w:szCs w:val="24"/>
+          <w:lang w:val="es-MX"/>
+        </w:rPr>
+        <w:t xml:space="preserve">la protección de </w:t>
+      </w:r>
+      <w:r>
+        <w:rPr>
+          <w:rFonts w:ascii="Arial" w:hAnsi="Arial" w:cs="Arial"/>
+          <w:bCs/>
+          <w:sz w:val="24"/>
+          <w:szCs w:val="24"/>
+          <w:lang w:val="es-MX"/>
+        </w:rPr>
+        <w:t xml:space="preserve">los datos personales de </w:t>
+      </w:r>
+      <w:r>
+        <w:rPr>
+          <w:rFonts w:ascii="Arial" w:hAnsi="Arial" w:cs="Arial"/>
+          <w:bCs/>
+          <w:sz w:val="24"/>
+          <w:szCs w:val="24"/>
+          <w:lang w:val="es-MX"/>
+        </w:rPr>
+        <w:t xml:space="preserve">todos los </w:t>
+      </w:r>
+      <w:r>
+        <w:rPr>
+          <w:rFonts w:ascii="Arial" w:hAnsi="Arial" w:cs="Arial"/>
+          <w:bCs/>
+          <w:sz w:val="24"/>
+          <w:szCs w:val="24"/>
+          <w:lang w:val="es-MX"/>
+        </w:rPr>
+        <w:t>usuarios</w:t>
+      </w:r>
+      <w:r>
+        <w:rPr>
+          <w:rFonts w:ascii="Arial" w:hAnsi="Arial" w:cs="Arial"/>
+          <w:bCs/>
+          <w:sz w:val="24"/>
+          <w:szCs w:val="24"/>
+          <w:lang w:val="es-MX"/>
+        </w:rPr>
+        <w:t>.</w:t>
+      </w:r>
+      <w:r>
+        <w:rPr>
+          <w:rFonts w:ascii="Arial" w:hAnsi="Arial" w:cs="Arial"/>
+          <w:bCs/>
+          <w:sz w:val="24"/>
+          <w:szCs w:val="24"/>
+          <w:lang w:val="es-MX"/>
+        </w:rPr>
+        <w:br/>
       </w:r>
     </w:p>
     <w:p>
@@ -4375,7 +5377,47 @@
           <w:szCs w:val="24"/>
           <w:lang w:val="es-MX"/>
         </w:rPr>
-        <w:t xml:space="preserve"> El sistema contará con una utilidad de 24 horas donde ciertos 0.1% del tiempo total se recuperará de fallos durante todos los servicios que ofrece el portal web.</w:t>
+        <w:t xml:space="preserve"> El sistema </w:t>
+      </w:r>
+      <w:r>
+        <w:rPr>
+          <w:rFonts w:ascii="Arial" w:hAnsi="Arial" w:cs="Arial"/>
+          <w:bCs/>
+          <w:sz w:val="24"/>
+          <w:szCs w:val="24"/>
+          <w:lang w:val="es-MX"/>
+        </w:rPr>
+        <w:t xml:space="preserve">deberá de </w:t>
+      </w:r>
+      <w:r>
+        <w:rPr>
+          <w:rFonts w:ascii="Arial" w:hAnsi="Arial" w:cs="Arial"/>
+          <w:bCs/>
+          <w:sz w:val="24"/>
+          <w:szCs w:val="24"/>
+          <w:lang w:val="es-MX"/>
+        </w:rPr>
+        <w:t>ser capaz de recuperarse rápidamente de fallos y evitar estar fuera de servicio durante largos periodos</w:t>
+      </w:r>
+      <w:r>
+        <w:rPr>
+          <w:rFonts w:ascii="Arial" w:hAnsi="Arial" w:cs="Arial"/>
+          <w:bCs/>
+          <w:sz w:val="24"/>
+          <w:szCs w:val="24"/>
+          <w:lang w:val="es-MX"/>
+        </w:rPr>
+        <w:t>.</w:t>
+      </w:r>
+      <w:r>
+        <w:rPr>
+          <w:rFonts w:ascii="Arial" w:hAnsi="Arial" w:cs="Arial"/>
+          <w:bCs/>
+          <w:sz w:val="24"/>
+          <w:szCs w:val="24"/>
+          <w:lang w:val="es-MX"/>
+        </w:rPr>
+        <w:br/>
       </w:r>
     </w:p>
     <w:p>
@@ -4411,19 +5453,109 @@
           <w:szCs w:val="24"/>
           <w:lang w:val="es-MX"/>
         </w:rPr>
-        <w:t xml:space="preserve">El sistema deberá ser utilizado en cualquier sistema operativo e inclusivamente deberá ser compatible con cualquier navegador web manejando las respectivas adaptaciones de dispositivos donde se </w:t>
-      </w:r>
-      <w:proofErr w:type="gramStart"/>
-      <w:r>
-        <w:rPr>
-          <w:rFonts w:ascii="Arial" w:hAnsi="Arial" w:cs="Arial"/>
-          <w:sz w:val="24"/>
-          <w:szCs w:val="24"/>
-          <w:lang w:val="es-MX"/>
-        </w:rPr>
-        <w:t>utilizara</w:t>
-      </w:r>
-      <w:proofErr w:type="gramEnd"/>
+        <w:t xml:space="preserve">El sistema deberá </w:t>
+      </w:r>
+      <w:r>
+        <w:rPr>
+          <w:rFonts w:ascii="Arial" w:hAnsi="Arial" w:cs="Arial"/>
+          <w:sz w:val="24"/>
+          <w:szCs w:val="24"/>
+          <w:lang w:val="es-MX"/>
+        </w:rPr>
+        <w:t>de poder ser utilizado</w:t>
+      </w:r>
+      <w:r>
+        <w:rPr>
+          <w:rFonts w:ascii="Arial" w:hAnsi="Arial" w:cs="Arial"/>
+          <w:sz w:val="24"/>
+          <w:szCs w:val="24"/>
+          <w:lang w:val="es-MX"/>
+        </w:rPr>
+        <w:t xml:space="preserve"> en cualquier </w:t>
+      </w:r>
+      <w:r>
+        <w:rPr>
+          <w:rFonts w:ascii="Arial" w:hAnsi="Arial" w:cs="Arial"/>
+          <w:sz w:val="24"/>
+          <w:szCs w:val="24"/>
+          <w:lang w:val="es-MX"/>
+        </w:rPr>
+        <w:t>navegador web y</w:t>
+      </w:r>
+      <w:r>
+        <w:rPr>
+          <w:rFonts w:ascii="Arial" w:hAnsi="Arial" w:cs="Arial"/>
+          <w:sz w:val="24"/>
+          <w:szCs w:val="24"/>
+          <w:lang w:val="es-MX"/>
+        </w:rPr>
+        <w:t xml:space="preserve"> </w:t>
+      </w:r>
+      <w:r>
+        <w:rPr>
+          <w:rFonts w:ascii="Arial" w:hAnsi="Arial" w:cs="Arial"/>
+          <w:sz w:val="24"/>
+          <w:szCs w:val="24"/>
+          <w:lang w:val="es-MX"/>
+        </w:rPr>
+        <w:t xml:space="preserve">manejar </w:t>
+      </w:r>
+      <w:r>
+        <w:rPr>
+          <w:rFonts w:ascii="Arial" w:hAnsi="Arial" w:cs="Arial"/>
+          <w:sz w:val="24"/>
+          <w:szCs w:val="24"/>
+          <w:lang w:val="es-MX"/>
+        </w:rPr>
+        <w:t xml:space="preserve">las respectivas adaptaciones </w:t>
+      </w:r>
+      <w:r>
+        <w:rPr>
+          <w:rFonts w:ascii="Arial" w:hAnsi="Arial" w:cs="Arial"/>
+          <w:sz w:val="24"/>
+          <w:szCs w:val="24"/>
+          <w:lang w:val="es-MX"/>
+        </w:rPr>
+        <w:t>a los distintos tamaños de pantalla de los dispositivos</w:t>
+      </w:r>
+      <w:bookmarkStart w:id="7" w:name="_GoBack"/>
+      <w:bookmarkEnd w:id="7"/>
+      <w:r>
+        <w:rPr>
+          <w:rFonts w:ascii="Arial" w:hAnsi="Arial" w:cs="Arial"/>
+          <w:sz w:val="24"/>
+          <w:szCs w:val="24"/>
+          <w:lang w:val="es-MX"/>
+        </w:rPr>
+        <w:t xml:space="preserve"> </w:t>
+      </w:r>
+      <w:r>
+        <w:rPr>
+          <w:rFonts w:ascii="Arial" w:hAnsi="Arial" w:cs="Arial"/>
+          <w:sz w:val="24"/>
+          <w:szCs w:val="24"/>
+          <w:lang w:val="es-MX"/>
+        </w:rPr>
+        <w:t xml:space="preserve">en </w:t>
+      </w:r>
+      <w:r>
+        <w:rPr>
+          <w:rFonts w:ascii="Arial" w:hAnsi="Arial" w:cs="Arial"/>
+          <w:sz w:val="24"/>
+          <w:szCs w:val="24"/>
+          <w:lang w:val="es-MX"/>
+        </w:rPr>
+        <w:t xml:space="preserve">donde se </w:t>
+      </w:r>
+      <w:r>
+        <w:rPr>
+          <w:rFonts w:ascii="Arial" w:hAnsi="Arial" w:cs="Arial"/>
+          <w:sz w:val="24"/>
+          <w:szCs w:val="24"/>
+          <w:lang w:val="es-MX"/>
+        </w:rPr>
+        <w:t>utilizará</w:t>
+      </w:r>
       <w:r>
         <w:rPr>
           <w:rFonts w:ascii="Arial" w:hAnsi="Arial" w:cs="Arial"/>
@@ -4548,7 +5680,7 @@
                     </pic:cNvPicPr>
                   </pic:nvPicPr>
                   <pic:blipFill>
-                    <a:blip r:embed="rId9">
+                    <a:blip r:embed="rId8">
                       <a:extLst>
                         <a:ext uri="{28A0092B-C50C-407E-A947-70E740481C1C}">
                           <a14:useLocalDpi xmlns:a14="http://schemas.microsoft.com/office/drawing/2010/main" val="0"/>
@@ -4671,7 +5803,7 @@
                     </pic:cNvPicPr>
                   </pic:nvPicPr>
                   <pic:blipFill>
-                    <a:blip r:embed="rId10">
+                    <a:blip r:embed="rId9">
                       <a:extLst>
                         <a:ext uri="{28A0092B-C50C-407E-A947-70E740481C1C}">
                           <a14:useLocalDpi xmlns:a14="http://schemas.microsoft.com/office/drawing/2010/main" val="0"/>
@@ -4885,7 +6017,7 @@
                     </pic:cNvPicPr>
                   </pic:nvPicPr>
                   <pic:blipFill>
-                    <a:blip r:embed="rId11">
+                    <a:blip r:embed="rId10">
                       <a:extLst>
                         <a:ext uri="{28A0092B-C50C-407E-A947-70E740481C1C}">
                           <a14:useLocalDpi xmlns:a14="http://schemas.microsoft.com/office/drawing/2010/main" val="0"/>
@@ -5007,7 +6139,7 @@
           <w:lang w:val="es-MX"/>
         </w:rPr>
       </w:pPr>
-      <w:commentRangeStart w:id="7"/>
+      <w:commentRangeStart w:id="8"/>
       <w:r>
         <w:rPr>
           <w:rFonts w:ascii="Arial" w:hAnsi="Arial" w:cs="Arial"/>
@@ -5019,12 +6151,12 @@
         </w:rPr>
         <w:t>REQUERIMIENTOS TÉCNICOS</w:t>
       </w:r>
-      <w:commentRangeEnd w:id="7"/>
+      <w:commentRangeEnd w:id="8"/>
       <w:r>
         <w:rPr>
           <w:rStyle w:val="Refdecomentario"/>
         </w:rPr>
-        <w:commentReference w:id="7"/>
+        <w:commentReference w:id="8"/>
       </w:r>
     </w:p>
     <w:p>
@@ -5055,7 +6187,7 @@
           <w:lang w:val="es-MX"/>
         </w:rPr>
       </w:pPr>
-      <w:commentRangeStart w:id="8"/>
+      <w:commentRangeStart w:id="9"/>
       <w:r>
         <w:rPr>
           <w:rFonts w:ascii="Arial" w:hAnsi="Arial" w:cs="Arial"/>
@@ -5066,12 +6198,12 @@
         </w:rPr>
         <w:t>Requerimientos técnicos hardware:</w:t>
       </w:r>
-      <w:commentRangeEnd w:id="8"/>
+      <w:commentRangeEnd w:id="9"/>
       <w:r>
         <w:rPr>
           <w:rStyle w:val="Refdecomentario"/>
         </w:rPr>
-        <w:commentReference w:id="8"/>
+        <w:commentReference w:id="9"/>
       </w:r>
       <w:r>
         <w:rPr>
@@ -5100,7 +6232,7 @@
           <w:lang w:val="es-MX"/>
         </w:rPr>
       </w:pPr>
-      <w:commentRangeStart w:id="9"/>
+      <w:commentRangeStart w:id="10"/>
       <w:r>
         <w:rPr>
           <w:rFonts w:ascii="Arial" w:hAnsi="Arial" w:cs="Arial"/>
@@ -5111,12 +6243,12 @@
         </w:rPr>
         <w:t>Requerimiento técnicos software:</w:t>
       </w:r>
-      <w:commentRangeEnd w:id="9"/>
+      <w:commentRangeEnd w:id="10"/>
       <w:r>
         <w:rPr>
           <w:rStyle w:val="Refdecomentario"/>
         </w:rPr>
-        <w:commentReference w:id="9"/>
+        <w:commentReference w:id="10"/>
       </w:r>
       <w:r>
         <w:rPr>
@@ -5378,7 +6510,7 @@
                 <w:szCs w:val="24"/>
               </w:rPr>
             </w:pPr>
-            <w:hyperlink r:id="rId12" w:history="1">
+            <w:hyperlink r:id="rId11" w:history="1">
               <w:r>
                 <w:rPr>
                   <w:rStyle w:val="Hipervnculo"/>
@@ -5669,7 +6801,7 @@
           <w:lang w:val="es-MX"/>
         </w:rPr>
       </w:pPr>
-      <w:hyperlink r:id="rId13" w:anchor=":~:text=La%20visi%C3%B3n%20artificial%20es%20una,actuar%20de%20una%20manera%20determinada" w:history="1">
+      <w:hyperlink r:id="rId12" w:anchor=":~:text=La%20visi%C3%B3n%20artificial%20es%20una,actuar%20de%20una%20manera%20determinada" w:history="1">
         <w:r>
           <w:rPr>
             <w:rStyle w:val="Hipervnculo"/>
@@ -5697,7 +6829,7 @@
           <w:lang w:val="es-MX"/>
         </w:rPr>
       </w:pPr>
-      <w:hyperlink r:id="rId14" w:history="1">
+      <w:hyperlink r:id="rId13" w:history="1">
         <w:r>
           <w:rPr>
             <w:rStyle w:val="Hipervnculo"/>
@@ -5725,7 +6857,7 @@
           <w:lang w:val="es-MX"/>
         </w:rPr>
       </w:pPr>
-      <w:hyperlink r:id="rId15" w:anchor=":~:text=Seg%C3%BAn%20esta%20establecido%20en%20el,art%C3%ADstico%2C%20literario%2C%20cient%C3%ADfico%20o%20el" w:history="1">
+      <w:hyperlink r:id="rId14" w:anchor=":~:text=Seg%C3%BAn%20esta%20establecido%20en%20el,art%C3%ADstico%2C%20literario%2C%20cient%C3%ADfico%20o%20el" w:history="1">
         <w:r>
           <w:rPr>
             <w:rStyle w:val="Hipervnculo"/>
@@ -5756,7 +6888,7 @@
           <w:lang w:val="es-MX"/>
         </w:rPr>
       </w:pPr>
-      <w:hyperlink r:id="rId16" w:history="1">
+      <w:hyperlink r:id="rId15" w:history="1">
         <w:r>
           <w:rPr>
             <w:rStyle w:val="Hipervnculo"/>
@@ -5784,7 +6916,7 @@
           <w:lang w:val="es-MX"/>
         </w:rPr>
       </w:pPr>
-      <w:hyperlink r:id="rId17" w:history="1">
+      <w:hyperlink r:id="rId16" w:history="1">
         <w:r>
           <w:rPr>
             <w:rStyle w:val="Hipervnculo"/>
@@ -5812,7 +6944,7 @@
           <w:lang w:val="es-MX"/>
         </w:rPr>
       </w:pPr>
-      <w:hyperlink r:id="rId18" w:history="1">
+      <w:hyperlink r:id="rId17" w:history="1">
         <w:r>
           <w:rPr>
             <w:rStyle w:val="Hipervnculo"/>
@@ -5836,7 +6968,7 @@
 </file>
 
 <file path=word/comments.xml><?xml version="1.0" encoding="utf-8"?>
-<w:comments xmlns:wpc="http://schemas.microsoft.com/office/word/2010/wordprocessingCanvas" xmlns:cx="http://schemas.microsoft.com/office/drawing/2014/chartex" xmlns:cx1="http://schemas.microsoft.com/office/drawing/2015/9/8/chartex" xmlns:cx2="http://schemas.microsoft.com/office/drawing/2015/10/21/chartex" xmlns:cx3="http://schemas.microsoft.com/office/drawing/2016/5/9/chartex" xmlns:cx4="http://schemas.microsoft.com/office/drawing/2016/5/10/chartex" xmlns:cx5="http://schemas.microsoft.com/office/drawing/2016/5/11/chartex" xmlns:cx6="http://schemas.microsoft.com/office/drawing/2016/5/12/chartex" xmlns:cx7="http://schemas.microsoft.com/office/drawing/2016/5/13/chartex" xmlns:cx8="http://schemas.microsoft.com/office/drawing/2016/5/14/chartex" xmlns:mc="http://schemas.openxmlformats.org/markup-compatibility/2006" xmlns:aink="http://schemas.microsoft.com/office/drawing/2016/ink" xmlns:am3d="http://schemas.microsoft.com/office/drawing/2017/model3d" xmlns:o="urn:schemas-microsoft-com:office:office" xmlns:r="http://schemas.openxmlformats.org/officeDocument/2006/relationships" xmlns:m="http://schemas.openxmlformats.org/officeDocument/2006/math" xmlns:v="urn:schemas-microsoft-com:vml" xmlns:wp14="http://schemas.microsoft.com/office/word/2010/wordprocessingDrawing" xmlns:wp="http://schemas.openxmlformats.org/drawingml/2006/wordprocessingDrawing" xmlns:w10="urn:schemas-microsoft-com:office:word" xmlns:w="http://schemas.openxmlformats.org/wordprocessingml/2006/main" xmlns:w14="http://schemas.microsoft.com/office/word/2010/wordml" xmlns:w15="http://schemas.microsoft.com/office/word/2012/wordml" xmlns:w16cex="http://schemas.microsoft.com/office/word/2018/wordml/cex" xmlns:w16cid="http://schemas.microsoft.com/office/word/2016/wordml/cid" xmlns:w16="http://schemas.microsoft.com/office/word/2018/wordml" xmlns:w16sdtdh="http://schemas.microsoft.com/office/word/2020/wordml/sdtdatahash" xmlns:w16se="http://schemas.microsoft.com/office/word/2015/wordml/symex" xmlns:wpg="http://schemas.microsoft.com/office/word/2010/wordprocessingGroup" xmlns:wpi="http://schemas.microsoft.com/office/word/2010/wordprocessingInk" xmlns:wne="http://schemas.microsoft.com/office/word/2006/wordml" xmlns:wps="http://schemas.microsoft.com/office/word/2010/wordprocessingShape" mc:Ignorable="w14 w15 w16se w16cid w16 w16cex w16sdtdh wp14">
+<w:comments xmlns:wpc="http://schemas.microsoft.com/office/word/2010/wordprocessingCanvas" xmlns:cx="http://schemas.microsoft.com/office/drawing/2014/chartex" xmlns:cx1="http://schemas.microsoft.com/office/drawing/2015/9/8/chartex" xmlns:cx2="http://schemas.microsoft.com/office/drawing/2015/10/21/chartex" xmlns:cx3="http://schemas.microsoft.com/office/drawing/2016/5/9/chartex" xmlns:cx4="http://schemas.microsoft.com/office/drawing/2016/5/10/chartex" xmlns:cx5="http://schemas.microsoft.com/office/drawing/2016/5/11/chartex" xmlns:cx6="http://schemas.microsoft.com/office/drawing/2016/5/12/chartex" xmlns:cx7="http://schemas.microsoft.com/office/drawing/2016/5/13/chartex" xmlns:cx8="http://schemas.microsoft.com/office/drawing/2016/5/14/chartex" xmlns:mc="http://schemas.openxmlformats.org/markup-compatibility/2006" xmlns:aink="http://schemas.microsoft.com/office/drawing/2016/ink" xmlns:am3d="http://schemas.microsoft.com/office/drawing/2017/model3d" xmlns:o="urn:schemas-microsoft-com:office:office" xmlns:r="http://schemas.openxmlformats.org/officeDocument/2006/relationships" xmlns:m="http://schemas.openxmlformats.org/officeDocument/2006/math" xmlns:v="urn:schemas-microsoft-com:vml" xmlns:wp14="http://schemas.microsoft.com/office/word/2010/wordprocessingDrawing" xmlns:wp="http://schemas.openxmlformats.org/drawingml/2006/wordprocessingDrawing" xmlns:w10="urn:schemas-microsoft-com:office:word" xmlns:w="http://schemas.openxmlformats.org/wordprocessingml/2006/main" xmlns:w14="http://schemas.microsoft.com/office/word/2010/wordml" xmlns:w15="http://schemas.microsoft.com/office/word/2012/wordml" xmlns:w16cid="http://schemas.microsoft.com/office/word/2016/wordml/cid" xmlns:w16se="http://schemas.microsoft.com/office/word/2015/wordml/symex" xmlns:wpg="http://schemas.microsoft.com/office/word/2010/wordprocessingGroup" xmlns:wpi="http://schemas.microsoft.com/office/word/2010/wordprocessingInk" xmlns:wne="http://schemas.microsoft.com/office/word/2006/wordml" xmlns:wps="http://schemas.microsoft.com/office/word/2010/wordprocessingShape" mc:Ignorable="w14 w15 w16se w16cid wp14">
   <w:comment w:id="0" w:author="Tonos de Azul" w:date="2024-04-02T21:43:00Z" w:initials="TdA">
     <w:p>
       <w:pPr>
@@ -5976,7 +7108,7 @@
       </w:r>
     </w:p>
   </w:comment>
-  <w:comment w:id="7" w:author="Tonos de Azul" w:date="2024-04-02T22:48:00Z" w:initials="TdA">
+  <w:comment w:id="8" w:author="Tonos de Azul" w:date="2024-04-02T22:48:00Z" w:initials="TdA">
     <w:p>
       <w:pPr>
         <w:pStyle w:val="Textocomentario"/>
@@ -6007,7 +7139,7 @@
       </w:r>
     </w:p>
   </w:comment>
-  <w:comment w:id="8" w:author="Tonos de Azul" w:date="2024-04-02T23:12:00Z" w:initials="TdA">
+  <w:comment w:id="9" w:author="Tonos de Azul" w:date="2024-04-02T23:12:00Z" w:initials="TdA">
     <w:p>
       <w:pPr>
         <w:pStyle w:val="Textocomentario"/>
@@ -6038,7 +7170,7 @@
       </w:r>
     </w:p>
   </w:comment>
-  <w:comment w:id="9" w:author="Tonos de Azul" w:date="2024-04-02T23:15:00Z" w:initials="TdA">
+  <w:comment w:id="10" w:author="Tonos de Azul" w:date="2024-04-02T23:15:00Z" w:initials="TdA">
     <w:p>
       <w:pPr>
         <w:pStyle w:val="Textocomentario"/>
@@ -6067,7 +7199,7 @@
 </file>
 
 <file path=word/commentsExtended.xml><?xml version="1.0" encoding="utf-8"?>
-<w15:commentsEx xmlns:wpc="http://schemas.microsoft.com/office/word/2010/wordprocessingCanvas" xmlns:cx="http://schemas.microsoft.com/office/drawing/2014/chartex" xmlns:cx1="http://schemas.microsoft.com/office/drawing/2015/9/8/chartex" xmlns:cx2="http://schemas.microsoft.com/office/drawing/2015/10/21/chartex" xmlns:cx3="http://schemas.microsoft.com/office/drawing/2016/5/9/chartex" xmlns:cx4="http://schemas.microsoft.com/office/drawing/2016/5/10/chartex" xmlns:cx5="http://schemas.microsoft.com/office/drawing/2016/5/11/chartex" xmlns:cx6="http://schemas.microsoft.com/office/drawing/2016/5/12/chartex" xmlns:cx7="http://schemas.microsoft.com/office/drawing/2016/5/13/chartex" xmlns:cx8="http://schemas.microsoft.com/office/drawing/2016/5/14/chartex" xmlns:mc="http://schemas.openxmlformats.org/markup-compatibility/2006" xmlns:aink="http://schemas.microsoft.com/office/drawing/2016/ink" xmlns:am3d="http://schemas.microsoft.com/office/drawing/2017/model3d" xmlns:o="urn:schemas-microsoft-com:office:office" xmlns:r="http://schemas.openxmlformats.org/officeDocument/2006/relationships" xmlns:m="http://schemas.openxmlformats.org/officeDocument/2006/math" xmlns:v="urn:schemas-microsoft-com:vml" xmlns:wp14="http://schemas.microsoft.com/office/word/2010/wordprocessingDrawing" xmlns:wp="http://schemas.openxmlformats.org/drawingml/2006/wordprocessingDrawing" xmlns:w10="urn:schemas-microsoft-com:office:word" xmlns:w="http://schemas.openxmlformats.org/wordprocessingml/2006/main" xmlns:w14="http://schemas.microsoft.com/office/word/2010/wordml" xmlns:w15="http://schemas.microsoft.com/office/word/2012/wordml" xmlns:w16cex="http://schemas.microsoft.com/office/word/2018/wordml/cex" xmlns:w16cid="http://schemas.microsoft.com/office/word/2016/wordml/cid" xmlns:w16="http://schemas.microsoft.com/office/word/2018/wordml" xmlns:w16sdtdh="http://schemas.microsoft.com/office/word/2020/wordml/sdtdatahash" xmlns:w16se="http://schemas.microsoft.com/office/word/2015/wordml/symex" xmlns:wpg="http://schemas.microsoft.com/office/word/2010/wordprocessingGroup" xmlns:wpi="http://schemas.microsoft.com/office/word/2010/wordprocessingInk" xmlns:wne="http://schemas.microsoft.com/office/word/2006/wordml" xmlns:wps="http://schemas.microsoft.com/office/word/2010/wordprocessingShape" mc:Ignorable="w14 w15 w16se w16cid w16 w16cex w16sdtdh wp14">
+<w15:commentsEx xmlns:wpc="http://schemas.microsoft.com/office/word/2010/wordprocessingCanvas" xmlns:cx="http://schemas.microsoft.com/office/drawing/2014/chartex" xmlns:cx1="http://schemas.microsoft.com/office/drawing/2015/9/8/chartex" xmlns:cx2="http://schemas.microsoft.com/office/drawing/2015/10/21/chartex" xmlns:cx3="http://schemas.microsoft.com/office/drawing/2016/5/9/chartex" xmlns:cx4="http://schemas.microsoft.com/office/drawing/2016/5/10/chartex" xmlns:cx5="http://schemas.microsoft.com/office/drawing/2016/5/11/chartex" xmlns:cx6="http://schemas.microsoft.com/office/drawing/2016/5/12/chartex" xmlns:cx7="http://schemas.microsoft.com/office/drawing/2016/5/13/chartex" xmlns:cx8="http://schemas.microsoft.com/office/drawing/2016/5/14/chartex" xmlns:mc="http://schemas.openxmlformats.org/markup-compatibility/2006" xmlns:aink="http://schemas.microsoft.com/office/drawing/2016/ink" xmlns:am3d="http://schemas.microsoft.com/office/drawing/2017/model3d" xmlns:o="urn:schemas-microsoft-com:office:office" xmlns:r="http://schemas.openxmlformats.org/officeDocument/2006/relationships" xmlns:m="http://schemas.openxmlformats.org/officeDocument/2006/math" xmlns:v="urn:schemas-microsoft-com:vml" xmlns:wp14="http://schemas.microsoft.com/office/word/2010/wordprocessingDrawing" xmlns:wp="http://schemas.openxmlformats.org/drawingml/2006/wordprocessingDrawing" xmlns:w10="urn:schemas-microsoft-com:office:word" xmlns:w="http://schemas.openxmlformats.org/wordprocessingml/2006/main" xmlns:w14="http://schemas.microsoft.com/office/word/2010/wordml" xmlns:w15="http://schemas.microsoft.com/office/word/2012/wordml" xmlns:w16cid="http://schemas.microsoft.com/office/word/2016/wordml/cid" xmlns:w16se="http://schemas.microsoft.com/office/word/2015/wordml/symex" xmlns:wpg="http://schemas.microsoft.com/office/word/2010/wordprocessingGroup" xmlns:wpi="http://schemas.microsoft.com/office/word/2010/wordprocessingInk" xmlns:wne="http://schemas.microsoft.com/office/word/2006/wordml" xmlns:wps="http://schemas.microsoft.com/office/word/2010/wordprocessingShape" mc:Ignorable="w14 w15 w16se w16cid wp14">
   <w15:commentEx w15:paraId="4474DC00" w15:done="0"/>
   <w15:commentEx w15:paraId="54478E90" w15:done="0"/>
   <w15:commentEx w15:paraId="6CBE470F" w15:done="0"/>
@@ -6097,7 +7229,7 @@
 </file>
 
 <file path=word/commentsIds.xml><?xml version="1.0" encoding="utf-8"?>
-<w16cid:commentsIds xmlns:wpc="http://schemas.microsoft.com/office/word/2010/wordprocessingCanvas" xmlns:cx="http://schemas.microsoft.com/office/drawing/2014/chartex" xmlns:cx1="http://schemas.microsoft.com/office/drawing/2015/9/8/chartex" xmlns:cx2="http://schemas.microsoft.com/office/drawing/2015/10/21/chartex" xmlns:cx3="http://schemas.microsoft.com/office/drawing/2016/5/9/chartex" xmlns:cx4="http://schemas.microsoft.com/office/drawing/2016/5/10/chartex" xmlns:cx5="http://schemas.microsoft.com/office/drawing/2016/5/11/chartex" xmlns:cx6="http://schemas.microsoft.com/office/drawing/2016/5/12/chartex" xmlns:cx7="http://schemas.microsoft.com/office/drawing/2016/5/13/chartex" xmlns:cx8="http://schemas.microsoft.com/office/drawing/2016/5/14/chartex" xmlns:mc="http://schemas.openxmlformats.org/markup-compatibility/2006" xmlns:aink="http://schemas.microsoft.com/office/drawing/2016/ink" xmlns:am3d="http://schemas.microsoft.com/office/drawing/2017/model3d" xmlns:o="urn:schemas-microsoft-com:office:office" xmlns:r="http://schemas.openxmlformats.org/officeDocument/2006/relationships" xmlns:m="http://schemas.openxmlformats.org/officeDocument/2006/math" xmlns:v="urn:schemas-microsoft-com:vml" xmlns:wp14="http://schemas.microsoft.com/office/word/2010/wordprocessingDrawing" xmlns:wp="http://schemas.openxmlformats.org/drawingml/2006/wordprocessingDrawing" xmlns:w10="urn:schemas-microsoft-com:office:word" xmlns:w="http://schemas.openxmlformats.org/wordprocessingml/2006/main" xmlns:w14="http://schemas.microsoft.com/office/word/2010/wordml" xmlns:w15="http://schemas.microsoft.com/office/word/2012/wordml" xmlns:w16cex="http://schemas.microsoft.com/office/word/2018/wordml/cex" xmlns:w16cid="http://schemas.microsoft.com/office/word/2016/wordml/cid" xmlns:w16="http://schemas.microsoft.com/office/word/2018/wordml" xmlns:w16sdtdh="http://schemas.microsoft.com/office/word/2020/wordml/sdtdatahash" xmlns:w16se="http://schemas.microsoft.com/office/word/2015/wordml/symex" xmlns:wpg="http://schemas.microsoft.com/office/word/2010/wordprocessingGroup" xmlns:wpi="http://schemas.microsoft.com/office/word/2010/wordprocessingInk" xmlns:wne="http://schemas.microsoft.com/office/word/2006/wordml" xmlns:wps="http://schemas.microsoft.com/office/word/2010/wordprocessingShape" mc:Ignorable="w14 w15 w16se w16cid w16 w16cex w16sdtdh wp14">
+<w16cid:commentsIds xmlns:wpc="http://schemas.microsoft.com/office/word/2010/wordprocessingCanvas" xmlns:cx="http://schemas.microsoft.com/office/drawing/2014/chartex" xmlns:cx1="http://schemas.microsoft.com/office/drawing/2015/9/8/chartex" xmlns:cx2="http://schemas.microsoft.com/office/drawing/2015/10/21/chartex" xmlns:cx3="http://schemas.microsoft.com/office/drawing/2016/5/9/chartex" xmlns:cx4="http://schemas.microsoft.com/office/drawing/2016/5/10/chartex" xmlns:cx5="http://schemas.microsoft.com/office/drawing/2016/5/11/chartex" xmlns:cx6="http://schemas.microsoft.com/office/drawing/2016/5/12/chartex" xmlns:cx7="http://schemas.microsoft.com/office/drawing/2016/5/13/chartex" xmlns:cx8="http://schemas.microsoft.com/office/drawing/2016/5/14/chartex" xmlns:mc="http://schemas.openxmlformats.org/markup-compatibility/2006" xmlns:aink="http://schemas.microsoft.com/office/drawing/2016/ink" xmlns:am3d="http://schemas.microsoft.com/office/drawing/2017/model3d" xmlns:o="urn:schemas-microsoft-com:office:office" xmlns:r="http://schemas.openxmlformats.org/officeDocument/2006/relationships" xmlns:m="http://schemas.openxmlformats.org/officeDocument/2006/math" xmlns:v="urn:schemas-microsoft-com:vml" xmlns:wp14="http://schemas.microsoft.com/office/word/2010/wordprocessingDrawing" xmlns:wp="http://schemas.openxmlformats.org/drawingml/2006/wordprocessingDrawing" xmlns:w10="urn:schemas-microsoft-com:office:word" xmlns:w="http://schemas.openxmlformats.org/wordprocessingml/2006/main" xmlns:w14="http://schemas.microsoft.com/office/word/2010/wordml" xmlns:w15="http://schemas.microsoft.com/office/word/2012/wordml" xmlns:w16cid="http://schemas.microsoft.com/office/word/2016/wordml/cid" xmlns:w16se="http://schemas.microsoft.com/office/word/2015/wordml/symex" xmlns:wpg="http://schemas.microsoft.com/office/word/2010/wordprocessingGroup" xmlns:wpi="http://schemas.microsoft.com/office/word/2010/wordprocessingInk" xmlns:wne="http://schemas.microsoft.com/office/word/2006/wordml" xmlns:wps="http://schemas.microsoft.com/office/word/2010/wordprocessingShape" mc:Ignorable="w14 w15 w16se w16cid wp14">
   <w16cid:commentId w16cid:paraId="4474DC00" w16cid:durableId="3F1C87FB"/>
   <w16cid:commentId w16cid:paraId="54478E90" w16cid:durableId="78FD1F79"/>
   <w16cid:commentId w16cid:paraId="6CBE470F" w16cid:durableId="342C5A16"/>
@@ -6112,7 +7244,7 @@
 </file>
 
 <file path=word/numbering.xml><?xml version="1.0" encoding="utf-8"?>
-<w:numbering xmlns:wpc="http://schemas.microsoft.com/office/word/2010/wordprocessingCanvas" xmlns:cx="http://schemas.microsoft.com/office/drawing/2014/chartex" xmlns:cx1="http://schemas.microsoft.com/office/drawing/2015/9/8/chartex" xmlns:cx2="http://schemas.microsoft.com/office/drawing/2015/10/21/chartex" xmlns:cx3="http://schemas.microsoft.com/office/drawing/2016/5/9/chartex" xmlns:cx4="http://schemas.microsoft.com/office/drawing/2016/5/10/chartex" xmlns:cx5="http://schemas.microsoft.com/office/drawing/2016/5/11/chartex" xmlns:cx6="http://schemas.microsoft.com/office/drawing/2016/5/12/chartex" xmlns:cx7="http://schemas.microsoft.com/office/drawing/2016/5/13/chartex" xmlns:cx8="http://schemas.microsoft.com/office/drawing/2016/5/14/chartex" xmlns:mc="http://schemas.openxmlformats.org/markup-compatibility/2006" xmlns:aink="http://schemas.microsoft.com/office/drawing/2016/ink" xmlns:am3d="http://schemas.microsoft.com/office/drawing/2017/model3d" xmlns:o="urn:schemas-microsoft-com:office:office" xmlns:r="http://schemas.openxmlformats.org/officeDocument/2006/relationships" xmlns:m="http://schemas.openxmlformats.org/officeDocument/2006/math" xmlns:v="urn:schemas-microsoft-com:vml" xmlns:wp14="http://schemas.microsoft.com/office/word/2010/wordprocessingDrawing" xmlns:wp="http://schemas.openxmlformats.org/drawingml/2006/wordprocessingDrawing" xmlns:w10="urn:schemas-microsoft-com:office:word" xmlns:w="http://schemas.openxmlformats.org/wordprocessingml/2006/main" xmlns:w14="http://schemas.microsoft.com/office/word/2010/wordml" xmlns:w15="http://schemas.microsoft.com/office/word/2012/wordml" xmlns:w16cex="http://schemas.microsoft.com/office/word/2018/wordml/cex" xmlns:w16cid="http://schemas.microsoft.com/office/word/2016/wordml/cid" xmlns:w16="http://schemas.microsoft.com/office/word/2018/wordml" xmlns:w16sdtdh="http://schemas.microsoft.com/office/word/2020/wordml/sdtdatahash" xmlns:w16se="http://schemas.microsoft.com/office/word/2015/wordml/symex" xmlns:wpg="http://schemas.microsoft.com/office/word/2010/wordprocessingGroup" xmlns:wpi="http://schemas.microsoft.com/office/word/2010/wordprocessingInk" xmlns:wne="http://schemas.microsoft.com/office/word/2006/wordml" xmlns:wps="http://schemas.microsoft.com/office/word/2010/wordprocessingShape" mc:Ignorable="w14 w15 w16se w16cid w16 w16cex w16sdtdh wp14">
+<w:numbering xmlns:wpc="http://schemas.microsoft.com/office/word/2010/wordprocessingCanvas" xmlns:cx="http://schemas.microsoft.com/office/drawing/2014/chartex" xmlns:cx1="http://schemas.microsoft.com/office/drawing/2015/9/8/chartex" xmlns:cx2="http://schemas.microsoft.com/office/drawing/2015/10/21/chartex" xmlns:cx3="http://schemas.microsoft.com/office/drawing/2016/5/9/chartex" xmlns:cx4="http://schemas.microsoft.com/office/drawing/2016/5/10/chartex" xmlns:cx5="http://schemas.microsoft.com/office/drawing/2016/5/11/chartex" xmlns:cx6="http://schemas.microsoft.com/office/drawing/2016/5/12/chartex" xmlns:cx7="http://schemas.microsoft.com/office/drawing/2016/5/13/chartex" xmlns:cx8="http://schemas.microsoft.com/office/drawing/2016/5/14/chartex" xmlns:mc="http://schemas.openxmlformats.org/markup-compatibility/2006" xmlns:aink="http://schemas.microsoft.com/office/drawing/2016/ink" xmlns:am3d="http://schemas.microsoft.com/office/drawing/2017/model3d" xmlns:o="urn:schemas-microsoft-com:office:office" xmlns:r="http://schemas.openxmlformats.org/officeDocument/2006/relationships" xmlns:m="http://schemas.openxmlformats.org/officeDocument/2006/math" xmlns:v="urn:schemas-microsoft-com:vml" xmlns:wp14="http://schemas.microsoft.com/office/word/2010/wordprocessingDrawing" xmlns:wp="http://schemas.openxmlformats.org/drawingml/2006/wordprocessingDrawing" xmlns:w10="urn:schemas-microsoft-com:office:word" xmlns:w="http://schemas.openxmlformats.org/wordprocessingml/2006/main" xmlns:w14="http://schemas.microsoft.com/office/word/2010/wordml" xmlns:w15="http://schemas.microsoft.com/office/word/2012/wordml" xmlns:w16cid="http://schemas.microsoft.com/office/word/2016/wordml/cid" xmlns:w16se="http://schemas.microsoft.com/office/word/2015/wordml/symex" xmlns:wpg="http://schemas.microsoft.com/office/word/2010/wordprocessingGroup" xmlns:wpi="http://schemas.microsoft.com/office/word/2010/wordprocessingInk" xmlns:wne="http://schemas.microsoft.com/office/word/2006/wordml" xmlns:wps="http://schemas.microsoft.com/office/word/2010/wordprocessingShape" mc:Ignorable="w14 w15 w16se w16cid wp14">
   <w:abstractNum w:abstractNumId="0" w15:restartNumberingAfterBreak="0">
     <w:nsid w:val="057A43D8"/>
     <w:multiLevelType w:val="multilevel"/>
@@ -8682,7 +9814,7 @@
 </file>
 
 <file path=word/people.xml><?xml version="1.0" encoding="utf-8"?>
-<w15:people xmlns:wpc="http://schemas.microsoft.com/office/word/2010/wordprocessingCanvas" xmlns:cx="http://schemas.microsoft.com/office/drawing/2014/chartex" xmlns:cx1="http://schemas.microsoft.com/office/drawing/2015/9/8/chartex" xmlns:cx2="http://schemas.microsoft.com/office/drawing/2015/10/21/chartex" xmlns:cx3="http://schemas.microsoft.com/office/drawing/2016/5/9/chartex" xmlns:cx4="http://schemas.microsoft.com/office/drawing/2016/5/10/chartex" xmlns:cx5="http://schemas.microsoft.com/office/drawing/2016/5/11/chartex" xmlns:cx6="http://schemas.microsoft.com/office/drawing/2016/5/12/chartex" xmlns:cx7="http://schemas.microsoft.com/office/drawing/2016/5/13/chartex" xmlns:cx8="http://schemas.microsoft.com/office/drawing/2016/5/14/chartex" xmlns:mc="http://schemas.openxmlformats.org/markup-compatibility/2006" xmlns:aink="http://schemas.microsoft.com/office/drawing/2016/ink" xmlns:am3d="http://schemas.microsoft.com/office/drawing/2017/model3d" xmlns:o="urn:schemas-microsoft-com:office:office" xmlns:r="http://schemas.openxmlformats.org/officeDocument/2006/relationships" xmlns:m="http://schemas.openxmlformats.org/officeDocument/2006/math" xmlns:v="urn:schemas-microsoft-com:vml" xmlns:wp14="http://schemas.microsoft.com/office/word/2010/wordprocessingDrawing" xmlns:wp="http://schemas.openxmlformats.org/drawingml/2006/wordprocessingDrawing" xmlns:w10="urn:schemas-microsoft-com:office:word" xmlns:w="http://schemas.openxmlformats.org/wordprocessingml/2006/main" xmlns:w14="http://schemas.microsoft.com/office/word/2010/wordml" xmlns:w15="http://schemas.microsoft.com/office/word/2012/wordml" xmlns:w16cex="http://schemas.microsoft.com/office/word/2018/wordml/cex" xmlns:w16cid="http://schemas.microsoft.com/office/word/2016/wordml/cid" xmlns:w16="http://schemas.microsoft.com/office/word/2018/wordml" xmlns:w16sdtdh="http://schemas.microsoft.com/office/word/2020/wordml/sdtdatahash" xmlns:w16se="http://schemas.microsoft.com/office/word/2015/wordml/symex" xmlns:wpg="http://schemas.microsoft.com/office/word/2010/wordprocessingGroup" xmlns:wpi="http://schemas.microsoft.com/office/word/2010/wordprocessingInk" xmlns:wne="http://schemas.microsoft.com/office/word/2006/wordml" xmlns:wps="http://schemas.microsoft.com/office/word/2010/wordprocessingShape" mc:Ignorable="w14 w15 w16se w16cid w16 w16cex w16sdtdh wp14">
+<w15:people xmlns:wpc="http://schemas.microsoft.com/office/word/2010/wordprocessingCanvas" xmlns:cx="http://schemas.microsoft.com/office/drawing/2014/chartex" xmlns:cx1="http://schemas.microsoft.com/office/drawing/2015/9/8/chartex" xmlns:cx2="http://schemas.microsoft.com/office/drawing/2015/10/21/chartex" xmlns:cx3="http://schemas.microsoft.com/office/drawing/2016/5/9/chartex" xmlns:cx4="http://schemas.microsoft.com/office/drawing/2016/5/10/chartex" xmlns:cx5="http://schemas.microsoft.com/office/drawing/2016/5/11/chartex" xmlns:cx6="http://schemas.microsoft.com/office/drawing/2016/5/12/chartex" xmlns:cx7="http://schemas.microsoft.com/office/drawing/2016/5/13/chartex" xmlns:cx8="http://schemas.microsoft.com/office/drawing/2016/5/14/chartex" xmlns:mc="http://schemas.openxmlformats.org/markup-compatibility/2006" xmlns:aink="http://schemas.microsoft.com/office/drawing/2016/ink" xmlns:am3d="http://schemas.microsoft.com/office/drawing/2017/model3d" xmlns:o="urn:schemas-microsoft-com:office:office" xmlns:r="http://schemas.openxmlformats.org/officeDocument/2006/relationships" xmlns:m="http://schemas.openxmlformats.org/officeDocument/2006/math" xmlns:v="urn:schemas-microsoft-com:vml" xmlns:wp14="http://schemas.microsoft.com/office/word/2010/wordprocessingDrawing" xmlns:wp="http://schemas.openxmlformats.org/drawingml/2006/wordprocessingDrawing" xmlns:w10="urn:schemas-microsoft-com:office:word" xmlns:w="http://schemas.openxmlformats.org/wordprocessingml/2006/main" xmlns:w14="http://schemas.microsoft.com/office/word/2010/wordml" xmlns:w15="http://schemas.microsoft.com/office/word/2012/wordml" xmlns:w16cid="http://schemas.microsoft.com/office/word/2016/wordml/cid" xmlns:w16se="http://schemas.microsoft.com/office/word/2015/wordml/symex" xmlns:wpg="http://schemas.microsoft.com/office/word/2010/wordprocessingGroup" xmlns:wpi="http://schemas.microsoft.com/office/word/2010/wordprocessingInk" xmlns:wne="http://schemas.microsoft.com/office/word/2006/wordml" xmlns:wps="http://schemas.microsoft.com/office/word/2010/wordprocessingShape" mc:Ignorable="w14 w15 w16se w16cid wp14">
   <w15:person w15:author="Tonos de Azul">
     <w15:presenceInfo w15:providerId="None" w15:userId="Tonos de Azul"/>
   </w15:person>
@@ -8690,7 +9822,7 @@
 </file>
 
 <file path=word/styles.xml><?xml version="1.0" encoding="utf-8"?>
-<w:styles xmlns:mc="http://schemas.openxmlformats.org/markup-compatibility/2006" xmlns:r="http://schemas.openxmlformats.org/officeDocument/2006/relationships" xmlns:w="http://schemas.openxmlformats.org/wordprocessingml/2006/main" xmlns:w14="http://schemas.microsoft.com/office/word/2010/wordml" xmlns:w15="http://schemas.microsoft.com/office/word/2012/wordml" xmlns:w16cex="http://schemas.microsoft.com/office/word/2018/wordml/cex" xmlns:w16cid="http://schemas.microsoft.com/office/word/2016/wordml/cid" xmlns:w16="http://schemas.microsoft.com/office/word/2018/wordml" xmlns:w16sdtdh="http://schemas.microsoft.com/office/word/2020/wordml/sdtdatahash" xmlns:w16se="http://schemas.microsoft.com/office/word/2015/wordml/symex" mc:Ignorable="w14 w15 w16se w16cid w16 w16cex w16sdtdh">
+<w:styles xmlns:mc="http://schemas.openxmlformats.org/markup-compatibility/2006" xmlns:r="http://schemas.openxmlformats.org/officeDocument/2006/relationships" xmlns:w="http://schemas.openxmlformats.org/wordprocessingml/2006/main" xmlns:w14="http://schemas.microsoft.com/office/word/2010/wordml" xmlns:w15="http://schemas.microsoft.com/office/word/2012/wordml" xmlns:w16cid="http://schemas.microsoft.com/office/word/2016/wordml/cid" xmlns:w16se="http://schemas.microsoft.com/office/word/2015/wordml/symex" mc:Ignorable="w14 w15 w16se w16cid">
   <w:docDefaults>
     <w:rPrDefault>
       <w:rPr>
@@ -8708,7 +9840,7 @@
       </w:pPr>
     </w:pPrDefault>
   </w:docDefaults>
-  <w:latentStyles w:defLockedState="0" w:defUIPriority="99" w:defSemiHidden="0" w:defUnhideWhenUsed="0" w:defQFormat="0" w:count="376">
+  <w:latentStyles w:defLockedState="0" w:defUIPriority="99" w:defSemiHidden="0" w:defUnhideWhenUsed="0" w:defQFormat="0" w:count="375">
     <w:lsdException w:name="Normal" w:uiPriority="0" w:qFormat="1"/>
     <w:lsdException w:name="heading 1" w:uiPriority="9" w:qFormat="1"/>
     <w:lsdException w:name="heading 2" w:semiHidden="1" w:uiPriority="9" w:unhideWhenUsed="1" w:qFormat="1"/>
@@ -8814,6 +9946,7 @@
     <w:lsdException w:name="HTML Sample" w:semiHidden="1" w:unhideWhenUsed="1"/>
     <w:lsdException w:name="HTML Typewriter" w:semiHidden="1" w:unhideWhenUsed="1"/>
     <w:lsdException w:name="HTML Variable" w:semiHidden="1" w:unhideWhenUsed="1"/>
+    <w:lsdException w:name="Normal Table" w:semiHidden="1" w:unhideWhenUsed="1"/>
     <w:lsdException w:name="annotation subject" w:semiHidden="1" w:unhideWhenUsed="1"/>
     <w:lsdException w:name="No List" w:semiHidden="1" w:unhideWhenUsed="1"/>
     <w:lsdException w:name="Outline List 1" w:semiHidden="1" w:unhideWhenUsed="1"/>
@@ -8860,8 +9993,10 @@
     <w:lsdException w:name="Table Subtle 2" w:semiHidden="1" w:unhideWhenUsed="1"/>
     <w:lsdException w:name="Table Web 1" w:semiHidden="1" w:unhideWhenUsed="1"/>
     <w:lsdException w:name="Table Web 2" w:semiHidden="1" w:unhideWhenUsed="1"/>
+    <w:lsdException w:name="Table Web 3" w:semiHidden="1" w:unhideWhenUsed="1"/>
     <w:lsdException w:name="Balloon Text" w:semiHidden="1" w:unhideWhenUsed="1"/>
     <w:lsdException w:name="Table Grid" w:uiPriority="39"/>
+    <w:lsdException w:name="Table Theme" w:semiHidden="1" w:unhideWhenUsed="1"/>
     <w:lsdException w:name="Placeholder Text" w:semiHidden="1"/>
     <w:lsdException w:name="No Spacing" w:uiPriority="1" w:qFormat="1"/>
     <w:lsdException w:name="Light Shading" w:uiPriority="60"/>
@@ -9081,7 +10216,6 @@
     <w:lsdException w:name="Smart Hyperlink" w:semiHidden="1" w:unhideWhenUsed="1"/>
     <w:lsdException w:name="Hashtag" w:semiHidden="1" w:unhideWhenUsed="1"/>
     <w:lsdException w:name="Unresolved Mention" w:semiHidden="1" w:unhideWhenUsed="1"/>
-    <w:lsdException w:name="Smart Link" w:semiHidden="1" w:unhideWhenUsed="1"/>
   </w:latentStyles>
   <w:style w:type="paragraph" w:default="1" w:styleId="Normal">
     <w:name w:val="Normal"/>

</xml_diff>

<commit_message>
Falta presupuesto, conclusión y bibliografía
</commit_message>
<xml_diff>
--- a/Documentación Proyecto.docx
+++ b/Documentación Proyecto.docx
@@ -204,7 +204,7 @@
           <w:szCs w:val="24"/>
           <w:lang w:val="es-MX"/>
         </w:rPr>
-        <w:t>CARREÑO PINTO JHON FREDDY</w:t>
+        <w:t>CARREÑO PINTO JHON FREDY</w:t>
       </w:r>
     </w:p>
     <w:p>
@@ -987,7 +987,29 @@
                 <w:lang w:val="es-MX"/>
               </w:rPr>
               <w:br/>
-              <w:t>Carreño Pinto Jhon Freddy</w:t>
+              <w:t xml:space="preserve">Carreño Pinto </w:t>
+            </w:r>
+            <w:proofErr w:type="spellStart"/>
+            <w:r>
+              <w:rPr>
+                <w:rFonts w:ascii="Arial" w:hAnsi="Arial" w:cs="Arial"/>
+                <w:bCs/>
+                <w:sz w:val="24"/>
+                <w:szCs w:val="24"/>
+                <w:lang w:val="es-MX"/>
+              </w:rPr>
+              <w:t>Jhon</w:t>
+            </w:r>
+            <w:proofErr w:type="spellEnd"/>
+            <w:r>
+              <w:rPr>
+                <w:rFonts w:ascii="Arial" w:hAnsi="Arial" w:cs="Arial"/>
+                <w:bCs/>
+                <w:sz w:val="24"/>
+                <w:szCs w:val="24"/>
+                <w:lang w:val="es-MX"/>
+              </w:rPr>
+              <w:t xml:space="preserve"> Fredy</w:t>
             </w:r>
           </w:p>
         </w:tc>
@@ -1473,7 +1495,29 @@
                 <w:lang w:val="es-MX"/>
               </w:rPr>
               <w:br/>
-              <w:t>Carreño Pinto Jhon Freddy</w:t>
+              <w:t xml:space="preserve">Carreño Pinto </w:t>
+            </w:r>
+            <w:proofErr w:type="spellStart"/>
+            <w:r>
+              <w:rPr>
+                <w:rFonts w:ascii="Arial" w:hAnsi="Arial" w:cs="Arial"/>
+                <w:bCs/>
+                <w:sz w:val="24"/>
+                <w:szCs w:val="24"/>
+                <w:lang w:val="es-MX"/>
+              </w:rPr>
+              <w:t>Jhon</w:t>
+            </w:r>
+            <w:proofErr w:type="spellEnd"/>
+            <w:r>
+              <w:rPr>
+                <w:rFonts w:ascii="Arial" w:hAnsi="Arial" w:cs="Arial"/>
+                <w:bCs/>
+                <w:sz w:val="24"/>
+                <w:szCs w:val="24"/>
+                <w:lang w:val="es-MX"/>
+              </w:rPr>
+              <w:t xml:space="preserve"> Fredy</w:t>
             </w:r>
           </w:p>
         </w:tc>
@@ -5518,8 +5562,6 @@
         </w:rPr>
         <w:t>a los distintos tamaños de pantalla de los dispositivos</w:t>
       </w:r>
-      <w:bookmarkStart w:id="7" w:name="_GoBack"/>
-      <w:bookmarkEnd w:id="7"/>
       <w:r>
         <w:rPr>
           <w:rFonts w:ascii="Arial" w:hAnsi="Arial" w:cs="Arial"/>
@@ -6139,7 +6181,7 @@
           <w:lang w:val="es-MX"/>
         </w:rPr>
       </w:pPr>
-      <w:commentRangeStart w:id="8"/>
+      <w:commentRangeStart w:id="7"/>
       <w:r>
         <w:rPr>
           <w:rFonts w:ascii="Arial" w:hAnsi="Arial" w:cs="Arial"/>
@@ -6151,12 +6193,12 @@
         </w:rPr>
         <w:t>REQUERIMIENTOS TÉCNICOS</w:t>
       </w:r>
-      <w:commentRangeEnd w:id="8"/>
+      <w:commentRangeEnd w:id="7"/>
       <w:r>
         <w:rPr>
           <w:rStyle w:val="Refdecomentario"/>
         </w:rPr>
-        <w:commentReference w:id="8"/>
+        <w:commentReference w:id="7"/>
       </w:r>
     </w:p>
     <w:p>
@@ -6187,7 +6229,7 @@
           <w:lang w:val="es-MX"/>
         </w:rPr>
       </w:pPr>
-      <w:commentRangeStart w:id="9"/>
+      <w:commentRangeStart w:id="8"/>
       <w:r>
         <w:rPr>
           <w:rFonts w:ascii="Arial" w:hAnsi="Arial" w:cs="Arial"/>
@@ -6198,12 +6240,322 @@
         </w:rPr>
         <w:t>Requerimientos técnicos hardware:</w:t>
       </w:r>
-      <w:commentRangeEnd w:id="9"/>
+      <w:commentRangeEnd w:id="8"/>
       <w:r>
         <w:rPr>
           <w:rStyle w:val="Refdecomentario"/>
         </w:rPr>
-        <w:commentReference w:id="9"/>
+        <w:commentReference w:id="8"/>
+      </w:r>
+      <w:r>
+        <w:rPr>
+          <w:rFonts w:ascii="Arial" w:hAnsi="Arial" w:cs="Arial"/>
+          <w:b/>
+          <w:sz w:val="24"/>
+          <w:szCs w:val="24"/>
+          <w:lang w:val="es-MX"/>
+        </w:rPr>
+        <w:br/>
+      </w:r>
+    </w:p>
+    <w:p>
+      <w:pPr>
+        <w:pStyle w:val="Prrafodelista"/>
+        <w:numPr>
+          <w:ilvl w:val="2"/>
+          <w:numId w:val="1"/>
+        </w:numPr>
+        <w:spacing w:after="0"/>
+        <w:rPr>
+          <w:rFonts w:ascii="Arial" w:hAnsi="Arial" w:cs="Arial"/>
+          <w:b/>
+          <w:sz w:val="24"/>
+          <w:szCs w:val="24"/>
+          <w:lang w:val="es-MX"/>
+        </w:rPr>
+      </w:pPr>
+      <w:r>
+        <w:rPr>
+          <w:rFonts w:ascii="Arial" w:hAnsi="Arial" w:cs="Arial"/>
+          <w:b/>
+          <w:sz w:val="24"/>
+          <w:szCs w:val="24"/>
+          <w:lang w:val="es-MX"/>
+        </w:rPr>
+        <w:t xml:space="preserve">Computadoras de desarrollo: </w:t>
+      </w:r>
+      <w:r>
+        <w:rPr>
+          <w:rFonts w:ascii="Arial" w:hAnsi="Arial" w:cs="Arial"/>
+          <w:sz w:val="24"/>
+          <w:szCs w:val="24"/>
+          <w:lang w:val="es-MX"/>
+        </w:rPr>
+        <w:t>Se desarrollará en una computadora que tenga un procesador moderno (preferiblemente Intel Core i3), contendrá una memoria RAM mínima de 8GB, un disco duro de mínimo 100GB de almacenamiento y componentes de entrada como mouse y teclado, y un monitor de 24 pulgadas.</w:t>
+      </w:r>
+      <w:r>
+        <w:rPr>
+          <w:rFonts w:ascii="Arial" w:hAnsi="Arial" w:cs="Arial"/>
+          <w:b/>
+          <w:sz w:val="24"/>
+          <w:szCs w:val="24"/>
+          <w:lang w:val="es-MX"/>
+        </w:rPr>
+        <w:br/>
+      </w:r>
+    </w:p>
+    <w:p>
+      <w:pPr>
+        <w:pStyle w:val="Prrafodelista"/>
+        <w:numPr>
+          <w:ilvl w:val="2"/>
+          <w:numId w:val="1"/>
+        </w:numPr>
+        <w:spacing w:after="0"/>
+        <w:rPr>
+          <w:rFonts w:ascii="Arial" w:hAnsi="Arial" w:cs="Arial"/>
+          <w:b/>
+          <w:sz w:val="24"/>
+          <w:szCs w:val="24"/>
+          <w:lang w:val="es-MX"/>
+        </w:rPr>
+      </w:pPr>
+      <w:r>
+        <w:rPr>
+          <w:rFonts w:ascii="Arial" w:hAnsi="Arial" w:cs="Arial"/>
+          <w:b/>
+          <w:sz w:val="24"/>
+          <w:szCs w:val="24"/>
+          <w:lang w:val="es-MX"/>
+        </w:rPr>
+        <w:t xml:space="preserve">Servidor de alojamiento: </w:t>
+      </w:r>
+      <w:r>
+        <w:rPr>
+          <w:rFonts w:ascii="Arial" w:hAnsi="Arial" w:cs="Arial"/>
+          <w:sz w:val="24"/>
+          <w:szCs w:val="24"/>
+          <w:lang w:val="es-MX"/>
+        </w:rPr>
+        <w:t xml:space="preserve">Se pensaba desde un principio manejar </w:t>
+      </w:r>
+      <w:proofErr w:type="spellStart"/>
+      <w:r>
+        <w:rPr>
+          <w:rFonts w:ascii="Arial" w:hAnsi="Arial" w:cs="Arial"/>
+          <w:sz w:val="24"/>
+          <w:szCs w:val="24"/>
+          <w:lang w:val="es-MX"/>
+        </w:rPr>
+        <w:t>Github</w:t>
+      </w:r>
+      <w:proofErr w:type="spellEnd"/>
+      <w:r>
+        <w:rPr>
+          <w:rFonts w:ascii="Arial" w:hAnsi="Arial" w:cs="Arial"/>
+          <w:sz w:val="24"/>
+          <w:szCs w:val="24"/>
+          <w:lang w:val="es-MX"/>
+        </w:rPr>
+        <w:t xml:space="preserve"> Pages, pero al no poder manejar aplicaciones completas, se </w:t>
+      </w:r>
+      <w:proofErr w:type="gramStart"/>
+      <w:r>
+        <w:rPr>
+          <w:rFonts w:ascii="Arial" w:hAnsi="Arial" w:cs="Arial"/>
+          <w:sz w:val="24"/>
+          <w:szCs w:val="24"/>
+          <w:lang w:val="es-MX"/>
+        </w:rPr>
+        <w:t>revisara</w:t>
+      </w:r>
+      <w:proofErr w:type="gramEnd"/>
+      <w:r>
+        <w:rPr>
+          <w:rFonts w:ascii="Arial" w:hAnsi="Arial" w:cs="Arial"/>
+          <w:sz w:val="24"/>
+          <w:szCs w:val="24"/>
+          <w:lang w:val="es-MX"/>
+        </w:rPr>
+        <w:t xml:space="preserve"> la posibilidad de que se pueda conseguir un servidor, al ser un portal educativo, se espera la colaboración de los administradores de la institución educativa.</w:t>
+      </w:r>
+      <w:r>
+        <w:rPr>
+          <w:rFonts w:ascii="Arial" w:hAnsi="Arial" w:cs="Arial"/>
+          <w:b/>
+          <w:sz w:val="24"/>
+          <w:szCs w:val="24"/>
+          <w:lang w:val="es-MX"/>
+        </w:rPr>
+        <w:br/>
+      </w:r>
+    </w:p>
+    <w:p>
+      <w:pPr>
+        <w:pStyle w:val="Prrafodelista"/>
+        <w:numPr>
+          <w:ilvl w:val="2"/>
+          <w:numId w:val="1"/>
+        </w:numPr>
+        <w:spacing w:after="0"/>
+        <w:rPr>
+          <w:rFonts w:ascii="Arial" w:hAnsi="Arial" w:cs="Arial"/>
+          <w:b/>
+          <w:sz w:val="24"/>
+          <w:szCs w:val="24"/>
+          <w:lang w:val="es-MX"/>
+        </w:rPr>
+      </w:pPr>
+      <w:r>
+        <w:rPr>
+          <w:rFonts w:ascii="Arial" w:hAnsi="Arial" w:cs="Arial"/>
+          <w:b/>
+          <w:sz w:val="24"/>
+          <w:szCs w:val="24"/>
+          <w:lang w:val="es-MX"/>
+        </w:rPr>
+        <w:t xml:space="preserve">Conexión a red: </w:t>
+      </w:r>
+      <w:r>
+        <w:rPr>
+          <w:rFonts w:ascii="Arial" w:hAnsi="Arial" w:cs="Arial"/>
+          <w:sz w:val="24"/>
+          <w:szCs w:val="24"/>
+          <w:lang w:val="es-MX"/>
+        </w:rPr>
+        <w:t>Una conexión a red estable y de alta velocidad de mínimo 100 megas, para poder acceder a internet y desarrollar colaborativamente.</w:t>
+      </w:r>
+      <w:r>
+        <w:rPr>
+          <w:rFonts w:ascii="Arial" w:hAnsi="Arial" w:cs="Arial"/>
+          <w:b/>
+          <w:sz w:val="24"/>
+          <w:szCs w:val="24"/>
+          <w:lang w:val="es-MX"/>
+        </w:rPr>
+        <w:br/>
+      </w:r>
+    </w:p>
+    <w:p>
+      <w:pPr>
+        <w:pStyle w:val="Prrafodelista"/>
+        <w:numPr>
+          <w:ilvl w:val="2"/>
+          <w:numId w:val="1"/>
+        </w:numPr>
+        <w:spacing w:after="0"/>
+        <w:rPr>
+          <w:rFonts w:ascii="Arial" w:hAnsi="Arial" w:cs="Arial"/>
+          <w:b/>
+          <w:sz w:val="24"/>
+          <w:szCs w:val="24"/>
+          <w:lang w:val="es-MX"/>
+        </w:rPr>
+      </w:pPr>
+      <w:r>
+        <w:rPr>
+          <w:rFonts w:ascii="Arial" w:hAnsi="Arial" w:cs="Arial"/>
+          <w:b/>
+          <w:sz w:val="24"/>
+          <w:szCs w:val="24"/>
+          <w:lang w:val="es-MX"/>
+        </w:rPr>
+        <w:t xml:space="preserve">Copias de seguridad: </w:t>
+      </w:r>
+      <w:r>
+        <w:rPr>
+          <w:rFonts w:ascii="Arial" w:hAnsi="Arial" w:cs="Arial"/>
+          <w:sz w:val="24"/>
+          <w:szCs w:val="24"/>
+          <w:lang w:val="es-MX"/>
+        </w:rPr>
+        <w:t xml:space="preserve">Se tendrán copias de seguridad en memorias </w:t>
+      </w:r>
+      <w:proofErr w:type="spellStart"/>
+      <w:r>
+        <w:rPr>
+          <w:rFonts w:ascii="Arial" w:hAnsi="Arial" w:cs="Arial"/>
+          <w:sz w:val="24"/>
+          <w:szCs w:val="24"/>
+          <w:lang w:val="es-MX"/>
+        </w:rPr>
+        <w:t>usb</w:t>
+      </w:r>
+      <w:proofErr w:type="spellEnd"/>
+      <w:r>
+        <w:rPr>
+          <w:rFonts w:ascii="Arial" w:hAnsi="Arial" w:cs="Arial"/>
+          <w:sz w:val="24"/>
+          <w:szCs w:val="24"/>
+          <w:lang w:val="es-MX"/>
+        </w:rPr>
+        <w:t xml:space="preserve">, almacenamiento en la nube y en los repositorios remotos </w:t>
+      </w:r>
+      <w:proofErr w:type="spellStart"/>
+      <w:r>
+        <w:rPr>
+          <w:rFonts w:ascii="Arial" w:hAnsi="Arial" w:cs="Arial"/>
+          <w:sz w:val="24"/>
+          <w:szCs w:val="24"/>
+          <w:lang w:val="es-MX"/>
+        </w:rPr>
+        <w:t>Github</w:t>
+      </w:r>
+      <w:proofErr w:type="spellEnd"/>
+      <w:r>
+        <w:rPr>
+          <w:rFonts w:ascii="Arial" w:hAnsi="Arial" w:cs="Arial"/>
+          <w:sz w:val="24"/>
+          <w:szCs w:val="24"/>
+          <w:lang w:val="es-MX"/>
+        </w:rPr>
+        <w:t>.</w:t>
+      </w:r>
+      <w:r>
+        <w:rPr>
+          <w:rFonts w:ascii="Arial" w:hAnsi="Arial" w:cs="Arial"/>
+          <w:b/>
+          <w:sz w:val="24"/>
+          <w:szCs w:val="24"/>
+          <w:lang w:val="es-MX"/>
+        </w:rPr>
+        <w:br/>
+      </w:r>
+    </w:p>
+    <w:p>
+      <w:pPr>
+        <w:pStyle w:val="Prrafodelista"/>
+        <w:numPr>
+          <w:ilvl w:val="2"/>
+          <w:numId w:val="1"/>
+        </w:numPr>
+        <w:spacing w:after="0"/>
+        <w:rPr>
+          <w:rFonts w:ascii="Arial" w:hAnsi="Arial" w:cs="Arial"/>
+          <w:b/>
+          <w:sz w:val="24"/>
+          <w:szCs w:val="24"/>
+          <w:lang w:val="es-MX"/>
+        </w:rPr>
+      </w:pPr>
+      <w:r>
+        <w:rPr>
+          <w:rFonts w:ascii="Arial" w:hAnsi="Arial" w:cs="Arial"/>
+          <w:b/>
+          <w:sz w:val="24"/>
+          <w:szCs w:val="24"/>
+          <w:lang w:val="es-MX"/>
+        </w:rPr>
+        <w:t xml:space="preserve">Dispositivos móviles para pruebas: </w:t>
+      </w:r>
+      <w:r>
+        <w:rPr>
+          <w:rFonts w:ascii="Arial" w:hAnsi="Arial" w:cs="Arial"/>
+          <w:sz w:val="24"/>
+          <w:szCs w:val="24"/>
+          <w:lang w:val="es-MX"/>
+        </w:rPr>
+        <w:t>Para realizar pruebas de adaptabilidad a los dispositivos móviles, como Android o Apple.</w:t>
       </w:r>
       <w:r>
         <w:rPr>
@@ -6232,7 +6584,7 @@
           <w:lang w:val="es-MX"/>
         </w:rPr>
       </w:pPr>
-      <w:commentRangeStart w:id="10"/>
+      <w:commentRangeStart w:id="9"/>
       <w:r>
         <w:rPr>
           <w:rFonts w:ascii="Arial" w:hAnsi="Arial" w:cs="Arial"/>
@@ -6243,12 +6595,12 @@
         </w:rPr>
         <w:t>Requerimiento técnicos software:</w:t>
       </w:r>
-      <w:commentRangeEnd w:id="10"/>
+      <w:commentRangeEnd w:id="9"/>
       <w:r>
         <w:rPr>
           <w:rStyle w:val="Refdecomentario"/>
         </w:rPr>
-        <w:commentReference w:id="10"/>
+        <w:commentReference w:id="9"/>
       </w:r>
       <w:r>
         <w:rPr>
@@ -6271,21 +6623,341 @@
         <w:spacing w:after="0"/>
         <w:rPr>
           <w:rFonts w:ascii="Arial" w:hAnsi="Arial" w:cs="Arial"/>
-          <w:sz w:val="24"/>
-          <w:szCs w:val="24"/>
-          <w:lang w:val="es-MX"/>
-        </w:rPr>
-      </w:pPr>
-      <w:r>
-        <w:rPr>
-          <w:rFonts w:ascii="Arial" w:hAnsi="Arial" w:cs="Arial"/>
-          <w:b/>
-          <w:sz w:val="24"/>
-          <w:szCs w:val="24"/>
-          <w:lang w:val="es-MX"/>
-        </w:rPr>
-        <w:t>Sistema</w:t>
-      </w:r>
+          <w:b/>
+          <w:sz w:val="24"/>
+          <w:szCs w:val="24"/>
+          <w:lang w:val="es-MX"/>
+        </w:rPr>
+      </w:pPr>
+      <w:r>
+        <w:rPr>
+          <w:rFonts w:ascii="Arial" w:hAnsi="Arial" w:cs="Arial"/>
+          <w:b/>
+          <w:sz w:val="24"/>
+          <w:szCs w:val="24"/>
+          <w:lang w:val="es-MX"/>
+        </w:rPr>
+        <w:t xml:space="preserve">Entorno de desarrollo (IDE): </w:t>
+      </w:r>
+      <w:r>
+        <w:rPr>
+          <w:rFonts w:ascii="Arial" w:hAnsi="Arial" w:cs="Arial"/>
+          <w:sz w:val="24"/>
+          <w:szCs w:val="24"/>
+          <w:lang w:val="es-MX"/>
+        </w:rPr>
+        <w:t xml:space="preserve">Desarrollo colaborativamente en un editor de texto, el cual será Visual Studio </w:t>
+      </w:r>
+      <w:proofErr w:type="spellStart"/>
+      <w:r>
+        <w:rPr>
+          <w:rFonts w:ascii="Arial" w:hAnsi="Arial" w:cs="Arial"/>
+          <w:sz w:val="24"/>
+          <w:szCs w:val="24"/>
+          <w:lang w:val="es-MX"/>
+        </w:rPr>
+        <w:t>Code</w:t>
+      </w:r>
+      <w:proofErr w:type="spellEnd"/>
+      <w:r>
+        <w:rPr>
+          <w:rFonts w:ascii="Arial" w:hAnsi="Arial" w:cs="Arial"/>
+          <w:sz w:val="24"/>
+          <w:szCs w:val="24"/>
+          <w:lang w:val="es-MX"/>
+        </w:rPr>
+        <w:t>.</w:t>
+      </w:r>
+      <w:r>
+        <w:rPr>
+          <w:rFonts w:ascii="Arial" w:hAnsi="Arial" w:cs="Arial"/>
+          <w:sz w:val="24"/>
+          <w:szCs w:val="24"/>
+          <w:lang w:val="es-MX"/>
+        </w:rPr>
+        <w:br/>
+      </w:r>
+    </w:p>
+    <w:p>
+      <w:pPr>
+        <w:pStyle w:val="Prrafodelista"/>
+        <w:numPr>
+          <w:ilvl w:val="2"/>
+          <w:numId w:val="1"/>
+        </w:numPr>
+        <w:spacing w:after="0"/>
+        <w:rPr>
+          <w:rFonts w:ascii="Arial" w:hAnsi="Arial" w:cs="Arial"/>
+          <w:b/>
+          <w:sz w:val="24"/>
+          <w:szCs w:val="24"/>
+          <w:lang w:val="es-MX"/>
+        </w:rPr>
+      </w:pPr>
+      <w:r>
+        <w:rPr>
+          <w:rFonts w:ascii="Arial" w:hAnsi="Arial" w:cs="Arial"/>
+          <w:b/>
+          <w:sz w:val="24"/>
+          <w:szCs w:val="24"/>
+          <w:lang w:val="es-MX"/>
+        </w:rPr>
+        <w:t xml:space="preserve">Servidor web local (localhost): </w:t>
+      </w:r>
+      <w:r>
+        <w:rPr>
+          <w:rFonts w:ascii="Arial" w:hAnsi="Arial" w:cs="Arial"/>
+          <w:sz w:val="24"/>
+          <w:szCs w:val="24"/>
+          <w:lang w:val="es-MX"/>
+        </w:rPr>
+        <w:t xml:space="preserve">Un servidor local para el desarrollo del portal, se usará </w:t>
+      </w:r>
+      <w:proofErr w:type="spellStart"/>
+      <w:r>
+        <w:rPr>
+          <w:rFonts w:ascii="Arial" w:hAnsi="Arial" w:cs="Arial"/>
+          <w:sz w:val="24"/>
+          <w:szCs w:val="24"/>
+          <w:lang w:val="es-MX"/>
+        </w:rPr>
+        <w:t>Laragon</w:t>
+      </w:r>
+      <w:proofErr w:type="spellEnd"/>
+      <w:r>
+        <w:rPr>
+          <w:rFonts w:ascii="Arial" w:hAnsi="Arial" w:cs="Arial"/>
+          <w:sz w:val="24"/>
+          <w:szCs w:val="24"/>
+          <w:lang w:val="es-MX"/>
+        </w:rPr>
+        <w:t xml:space="preserve"> para poder obtener los servicios necesitados para el desarrollo.</w:t>
+      </w:r>
+      <w:r>
+        <w:rPr>
+          <w:rFonts w:ascii="Arial" w:hAnsi="Arial" w:cs="Arial"/>
+          <w:b/>
+          <w:sz w:val="24"/>
+          <w:szCs w:val="24"/>
+          <w:lang w:val="es-MX"/>
+        </w:rPr>
+        <w:br/>
+      </w:r>
+    </w:p>
+    <w:p>
+      <w:pPr>
+        <w:pStyle w:val="Prrafodelista"/>
+        <w:numPr>
+          <w:ilvl w:val="2"/>
+          <w:numId w:val="1"/>
+        </w:numPr>
+        <w:spacing w:after="0"/>
+        <w:rPr>
+          <w:rFonts w:ascii="Arial" w:hAnsi="Arial" w:cs="Arial"/>
+          <w:b/>
+          <w:sz w:val="24"/>
+          <w:szCs w:val="24"/>
+          <w:lang w:val="es-MX"/>
+        </w:rPr>
+      </w:pPr>
+      <w:r>
+        <w:rPr>
+          <w:rFonts w:ascii="Arial" w:hAnsi="Arial" w:cs="Arial"/>
+          <w:b/>
+          <w:sz w:val="24"/>
+          <w:szCs w:val="24"/>
+          <w:lang w:val="es-MX"/>
+        </w:rPr>
+        <w:t xml:space="preserve">Bases de datos (MYSQL): </w:t>
+      </w:r>
+      <w:r>
+        <w:rPr>
+          <w:rFonts w:ascii="Arial" w:hAnsi="Arial" w:cs="Arial"/>
+          <w:sz w:val="24"/>
+          <w:szCs w:val="24"/>
+          <w:lang w:val="es-MX"/>
+        </w:rPr>
+        <w:t xml:space="preserve">Gracias a </w:t>
+      </w:r>
+      <w:proofErr w:type="spellStart"/>
+      <w:r>
+        <w:rPr>
+          <w:rFonts w:ascii="Arial" w:hAnsi="Arial" w:cs="Arial"/>
+          <w:sz w:val="24"/>
+          <w:szCs w:val="24"/>
+          <w:lang w:val="es-MX"/>
+        </w:rPr>
+        <w:t>Laragon</w:t>
+      </w:r>
+      <w:proofErr w:type="spellEnd"/>
+      <w:r>
+        <w:rPr>
+          <w:rFonts w:ascii="Arial" w:hAnsi="Arial" w:cs="Arial"/>
+          <w:sz w:val="24"/>
+          <w:szCs w:val="24"/>
+          <w:lang w:val="es-MX"/>
+        </w:rPr>
+        <w:t xml:space="preserve">, se obtendrá la versión 8.0 de MySQL, que es donde se manejaran las bases de datos, las cuales su gestor de interfaz gráfica, la manejara </w:t>
+      </w:r>
+      <w:proofErr w:type="spellStart"/>
+      <w:r>
+        <w:rPr>
+          <w:rFonts w:ascii="Arial" w:hAnsi="Arial" w:cs="Arial"/>
+          <w:sz w:val="24"/>
+          <w:szCs w:val="24"/>
+          <w:lang w:val="es-MX"/>
+        </w:rPr>
+        <w:t>phpMyAdmin</w:t>
+      </w:r>
+      <w:proofErr w:type="spellEnd"/>
+      <w:r>
+        <w:rPr>
+          <w:rFonts w:ascii="Arial" w:hAnsi="Arial" w:cs="Arial"/>
+          <w:sz w:val="24"/>
+          <w:szCs w:val="24"/>
+          <w:lang w:val="es-MX"/>
+        </w:rPr>
+        <w:t>.</w:t>
+      </w:r>
+      <w:r>
+        <w:rPr>
+          <w:rFonts w:ascii="Arial" w:hAnsi="Arial" w:cs="Arial"/>
+          <w:b/>
+          <w:sz w:val="24"/>
+          <w:szCs w:val="24"/>
+          <w:lang w:val="es-MX"/>
+        </w:rPr>
+        <w:br/>
+      </w:r>
+    </w:p>
+    <w:p>
+      <w:pPr>
+        <w:pStyle w:val="Prrafodelista"/>
+        <w:numPr>
+          <w:ilvl w:val="2"/>
+          <w:numId w:val="1"/>
+        </w:numPr>
+        <w:spacing w:after="0"/>
+        <w:rPr>
+          <w:rFonts w:ascii="Arial" w:hAnsi="Arial" w:cs="Arial"/>
+          <w:b/>
+          <w:sz w:val="24"/>
+          <w:szCs w:val="24"/>
+          <w:lang w:val="es-MX"/>
+        </w:rPr>
+      </w:pPr>
+      <w:r>
+        <w:rPr>
+          <w:rFonts w:ascii="Arial" w:hAnsi="Arial" w:cs="Arial"/>
+          <w:b/>
+          <w:sz w:val="24"/>
+          <w:szCs w:val="24"/>
+          <w:lang w:val="es-MX"/>
+        </w:rPr>
+        <w:t xml:space="preserve">Control de versiones (Git): </w:t>
+      </w:r>
+      <w:r>
+        <w:rPr>
+          <w:rFonts w:ascii="Arial" w:hAnsi="Arial" w:cs="Arial"/>
+          <w:sz w:val="24"/>
+          <w:szCs w:val="24"/>
+          <w:lang w:val="es-MX"/>
+        </w:rPr>
+        <w:t>Para desarrollar el portal web, se necesita poder utilizar un controlador de versiones, esto pensando en la</w:t>
+      </w:r>
+      <w:r>
+        <w:rPr>
+          <w:rFonts w:ascii="Arial" w:hAnsi="Arial" w:cs="Arial"/>
+          <w:b/>
+          <w:sz w:val="24"/>
+          <w:szCs w:val="24"/>
+          <w:lang w:val="es-MX"/>
+        </w:rPr>
+        <w:t xml:space="preserve"> </w:t>
+      </w:r>
+      <w:r>
+        <w:rPr>
+          <w:rFonts w:ascii="Arial" w:hAnsi="Arial" w:cs="Arial"/>
+          <w:sz w:val="24"/>
+          <w:szCs w:val="24"/>
+          <w:lang w:val="es-MX"/>
+        </w:rPr>
+        <w:lastRenderedPageBreak/>
+        <w:t>escalabilidad a futuro.</w:t>
+      </w:r>
+      <w:bookmarkStart w:id="10" w:name="_GoBack"/>
+      <w:bookmarkEnd w:id="10"/>
+      <w:r>
+        <w:rPr>
+          <w:rFonts w:ascii="Arial" w:hAnsi="Arial" w:cs="Arial"/>
+          <w:b/>
+          <w:sz w:val="24"/>
+          <w:szCs w:val="24"/>
+          <w:lang w:val="es-MX"/>
+        </w:rPr>
+        <w:br/>
+      </w:r>
+    </w:p>
+    <w:p>
+      <w:pPr>
+        <w:pStyle w:val="Prrafodelista"/>
+        <w:numPr>
+          <w:ilvl w:val="2"/>
+          <w:numId w:val="1"/>
+        </w:numPr>
+        <w:spacing w:after="0"/>
+        <w:rPr>
+          <w:rFonts w:ascii="Arial" w:hAnsi="Arial" w:cs="Arial"/>
+          <w:b/>
+          <w:sz w:val="24"/>
+          <w:szCs w:val="24"/>
+          <w:lang w:val="es-MX"/>
+        </w:rPr>
+      </w:pPr>
+      <w:r>
+        <w:rPr>
+          <w:rFonts w:ascii="Arial" w:hAnsi="Arial" w:cs="Arial"/>
+          <w:b/>
+          <w:sz w:val="24"/>
+          <w:szCs w:val="24"/>
+          <w:lang w:val="es-MX"/>
+        </w:rPr>
+        <w:t xml:space="preserve">Tecnologías de </w:t>
+      </w:r>
+      <w:proofErr w:type="spellStart"/>
+      <w:r>
+        <w:rPr>
+          <w:rFonts w:ascii="Arial" w:hAnsi="Arial" w:cs="Arial"/>
+          <w:b/>
+          <w:sz w:val="24"/>
+          <w:szCs w:val="24"/>
+          <w:lang w:val="es-MX"/>
+        </w:rPr>
+        <w:t>fronted</w:t>
+      </w:r>
+      <w:proofErr w:type="spellEnd"/>
+      <w:r>
+        <w:rPr>
+          <w:rFonts w:ascii="Arial" w:hAnsi="Arial" w:cs="Arial"/>
+          <w:b/>
+          <w:sz w:val="24"/>
+          <w:szCs w:val="24"/>
+          <w:lang w:val="es-MX"/>
+        </w:rPr>
+        <w:t xml:space="preserve"> y </w:t>
+      </w:r>
+      <w:proofErr w:type="spellStart"/>
+      <w:r>
+        <w:rPr>
+          <w:rFonts w:ascii="Arial" w:hAnsi="Arial" w:cs="Arial"/>
+          <w:b/>
+          <w:sz w:val="24"/>
+          <w:szCs w:val="24"/>
+          <w:lang w:val="es-MX"/>
+        </w:rPr>
+        <w:t>backend</w:t>
+      </w:r>
+      <w:proofErr w:type="spellEnd"/>
       <w:r>
         <w:rPr>
           <w:rFonts w:ascii="Arial" w:hAnsi="Arial" w:cs="Arial"/>
@@ -6296,16 +6968,61 @@
         </w:rPr>
         <w:t xml:space="preserve">: </w:t>
       </w:r>
-    </w:p>
-    <w:p>
-      <w:pPr>
-        <w:rPr>
-          <w:rFonts w:ascii="Arial" w:hAnsi="Arial" w:cs="Arial"/>
-          <w:sz w:val="24"/>
-          <w:szCs w:val="24"/>
-          <w:lang w:val="es-MX"/>
-        </w:rPr>
-      </w:pPr>
+      <w:r>
+        <w:rPr>
+          <w:rFonts w:ascii="Arial" w:hAnsi="Arial" w:cs="Arial"/>
+          <w:sz w:val="24"/>
+          <w:szCs w:val="24"/>
+          <w:lang w:val="es-MX"/>
+        </w:rPr>
+        <w:t>-----------</w:t>
+      </w:r>
+      <w:r>
+        <w:rPr>
+          <w:rFonts w:ascii="Arial" w:hAnsi="Arial" w:cs="Arial"/>
+          <w:b/>
+          <w:sz w:val="24"/>
+          <w:szCs w:val="24"/>
+          <w:lang w:val="es-MX"/>
+        </w:rPr>
+        <w:br/>
+      </w:r>
+    </w:p>
+    <w:p>
+      <w:pPr>
+        <w:pStyle w:val="Prrafodelista"/>
+        <w:numPr>
+          <w:ilvl w:val="2"/>
+          <w:numId w:val="1"/>
+        </w:numPr>
+        <w:spacing w:after="0"/>
+        <w:rPr>
+          <w:rFonts w:ascii="Arial" w:hAnsi="Arial" w:cs="Arial"/>
+          <w:b/>
+          <w:sz w:val="24"/>
+          <w:szCs w:val="24"/>
+          <w:lang w:val="es-MX"/>
+        </w:rPr>
+      </w:pPr>
+      <w:r>
+        <w:rPr>
+          <w:rFonts w:ascii="Arial" w:hAnsi="Arial" w:cs="Arial"/>
+          <w:b/>
+          <w:sz w:val="24"/>
+          <w:szCs w:val="24"/>
+          <w:lang w:val="es-MX"/>
+        </w:rPr>
+        <w:t xml:space="preserve">Gestión de dependencias: </w:t>
+      </w:r>
+      <w:r>
+        <w:rPr>
+          <w:rFonts w:ascii="Arial" w:hAnsi="Arial" w:cs="Arial"/>
+          <w:sz w:val="24"/>
+          <w:szCs w:val="24"/>
+          <w:lang w:val="es-MX"/>
+        </w:rPr>
+        <w:t>--------</w:t>
+      </w:r>
       <w:r>
         <w:rPr>
           <w:rFonts w:ascii="Arial" w:hAnsi="Arial" w:cs="Arial"/>
@@ -7108,7 +7825,7 @@
       </w:r>
     </w:p>
   </w:comment>
-  <w:comment w:id="8" w:author="Tonos de Azul" w:date="2024-04-02T22:48:00Z" w:initials="TdA">
+  <w:comment w:id="7" w:author="Tonos de Azul" w:date="2024-04-02T22:48:00Z" w:initials="TdA">
     <w:p>
       <w:pPr>
         <w:pStyle w:val="Textocomentario"/>
@@ -7139,7 +7856,7 @@
       </w:r>
     </w:p>
   </w:comment>
-  <w:comment w:id="9" w:author="Tonos de Azul" w:date="2024-04-02T23:12:00Z" w:initials="TdA">
+  <w:comment w:id="8" w:author="Tonos de Azul" w:date="2024-04-02T23:12:00Z" w:initials="TdA">
     <w:p>
       <w:pPr>
         <w:pStyle w:val="Textocomentario"/>
@@ -7170,7 +7887,7 @@
       </w:r>
     </w:p>
   </w:comment>
-  <w:comment w:id="10" w:author="Tonos de Azul" w:date="2024-04-02T23:15:00Z" w:initials="TdA">
+  <w:comment w:id="9" w:author="Tonos de Azul" w:date="2024-04-02T23:15:00Z" w:initials="TdA">
     <w:p>
       <w:pPr>
         <w:pStyle w:val="Textocomentario"/>

</xml_diff>

<commit_message>
Se agregaron los casos de uso
</commit_message>
<xml_diff>
--- a/Documentación Proyecto.docx
+++ b/Documentación Proyecto.docx
@@ -3780,7 +3780,27 @@
           <w:szCs w:val="24"/>
           <w:lang w:val="es-MX"/>
         </w:rPr>
-        <w:t>El sistema deberá permitir que el usuario ingrese normalmente con su correo institucional verificado y la contraseña que estableció y se mantendrá la sesión iniciada durante un periodo de tiempo adecuado.</w:t>
+        <w:t xml:space="preserve">El sistema deberá permitir que el usuario ingrese normalmente con su </w:t>
+      </w:r>
+      <w:r>
+        <w:rPr>
+          <w:rFonts w:ascii="Arial" w:hAnsi="Arial" w:cs="Arial"/>
+          <w:bCs/>
+          <w:sz w:val="24"/>
+          <w:szCs w:val="24"/>
+          <w:lang w:val="es-MX"/>
+        </w:rPr>
+        <w:t>número de documento</w:t>
+      </w:r>
+      <w:r>
+        <w:rPr>
+          <w:rFonts w:ascii="Arial" w:hAnsi="Arial" w:cs="Arial"/>
+          <w:bCs/>
+          <w:sz w:val="24"/>
+          <w:szCs w:val="24"/>
+          <w:lang w:val="es-MX"/>
+        </w:rPr>
+        <w:t xml:space="preserve"> y la contraseña que estableció y se mantendrá la sesión iniciada durante un periodo de tiempo adecuado.</w:t>
       </w:r>
       <w:r>
         <w:rPr>
@@ -5688,27 +5708,30 @@
           <w:lang w:val="es-MX"/>
         </w:rPr>
       </w:pPr>
-      <w:r>
-        <w:rPr>
-          <w:rFonts w:ascii="Arial" w:hAnsi="Arial" w:cs="Arial"/>
+      <w:bookmarkStart w:id="7" w:name="_GoBack"/>
+      <w:r>
+        <w:rPr>
+          <w:rFonts w:ascii="Arial" w:hAnsi="Arial" w:cs="Arial"/>
+          <w:b/>
+          <w:bCs/>
           <w:noProof/>
           <w:sz w:val="24"/>
           <w:szCs w:val="24"/>
           <w:lang w:val="es-MX"/>
         </w:rPr>
         <w:drawing>
-          <wp:anchor distT="0" distB="0" distL="114300" distR="114300" simplePos="0" relativeHeight="251658240" behindDoc="0" locked="0" layoutInCell="1" allowOverlap="1" wp14:anchorId="2FB7085E" wp14:editId="1EC7E50C">
+          <wp:anchor distT="0" distB="0" distL="114300" distR="114300" simplePos="0" relativeHeight="251661312" behindDoc="0" locked="0" layoutInCell="1" allowOverlap="1" wp14:anchorId="49F5FD03" wp14:editId="245936D6">
             <wp:simplePos x="0" y="0"/>
             <wp:positionH relativeFrom="margin">
-              <wp:align>center</wp:align>
+              <wp:posOffset>-787400</wp:posOffset>
             </wp:positionH>
             <wp:positionV relativeFrom="paragraph">
-              <wp:posOffset>266481</wp:posOffset>
+              <wp:posOffset>290830</wp:posOffset>
             </wp:positionV>
-            <wp:extent cx="7456805" cy="6169025"/>
-            <wp:effectExtent l="0" t="0" r="0" b="3175"/>
+            <wp:extent cx="7463790" cy="5674360"/>
+            <wp:effectExtent l="0" t="0" r="3810" b="2540"/>
             <wp:wrapTopAndBottom/>
-            <wp:docPr id="470633888" name="Imagen 1"/>
+            <wp:docPr id="3" name="Imagen 3" descr="C:\Users\Windows 10\Downloads\Casos de uso (Portal Web).drawio.png"/>
             <wp:cNvGraphicFramePr>
               <a:graphicFrameLocks xmlns:a="http://schemas.openxmlformats.org/drawingml/2006/main" noChangeAspect="1"/>
             </wp:cNvGraphicFramePr>
@@ -5716,7 +5739,7 @@
               <a:graphicData uri="http://schemas.openxmlformats.org/drawingml/2006/picture">
                 <pic:pic xmlns:pic="http://schemas.openxmlformats.org/drawingml/2006/picture">
                   <pic:nvPicPr>
-                    <pic:cNvPr id="0" name="Picture 1"/>
+                    <pic:cNvPr id="0" name="Picture 3" descr="C:\Users\Windows 10\Downloads\Casos de uso (Portal Web).drawio.png"/>
                     <pic:cNvPicPr>
                       <a:picLocks noChangeAspect="1" noChangeArrowheads="1"/>
                     </pic:cNvPicPr>
@@ -5737,7 +5760,7 @@
                   <pic:spPr bwMode="auto">
                     <a:xfrm>
                       <a:off x="0" y="0"/>
-                      <a:ext cx="7456805" cy="6169025"/>
+                      <a:ext cx="7463790" cy="5674360"/>
                     </a:xfrm>
                     <a:prstGeom prst="rect">
                       <a:avLst/>
@@ -5750,10 +5773,10 @@
                 </pic:pic>
               </a:graphicData>
             </a:graphic>
-            <wp14:sizeRelH relativeFrom="page">
+            <wp14:sizeRelH relativeFrom="margin">
               <wp14:pctWidth>0</wp14:pctWidth>
             </wp14:sizeRelH>
-            <wp14:sizeRelV relativeFrom="page">
+            <wp14:sizeRelV relativeFrom="margin">
               <wp14:pctHeight>0</wp14:pctHeight>
             </wp14:sizeRelV>
           </wp:anchor>
@@ -5782,16 +5805,41 @@
         <w:t>asos de uso</w:t>
       </w:r>
     </w:p>
-    <w:p>
-      <w:pPr>
-        <w:spacing w:after="0"/>
-        <w:rPr>
-          <w:rFonts w:ascii="Arial" w:hAnsi="Arial" w:cs="Arial"/>
-          <w:sz w:val="24"/>
-          <w:szCs w:val="24"/>
-          <w:lang w:val="es-MX"/>
-        </w:rPr>
-      </w:pPr>
+    <w:bookmarkEnd w:id="7"/>
+    <w:p>
+      <w:pPr>
+        <w:spacing w:after="0"/>
+        <w:rPr>
+          <w:rFonts w:ascii="Arial" w:hAnsi="Arial" w:cs="Arial"/>
+          <w:b/>
+          <w:bCs/>
+          <w:sz w:val="24"/>
+          <w:szCs w:val="24"/>
+          <w:lang w:val="es-MX"/>
+        </w:rPr>
+      </w:pPr>
+      <w:r>
+        <w:rPr>
+          <w:rFonts w:ascii="Arial" w:hAnsi="Arial" w:cs="Arial"/>
+          <w:b/>
+          <w:bCs/>
+          <w:sz w:val="24"/>
+          <w:szCs w:val="24"/>
+          <w:lang w:val="es-MX"/>
+        </w:rPr>
+        <w:br/>
+      </w:r>
+      <w:r>
+        <w:rPr>
+          <w:rFonts w:ascii="Arial" w:hAnsi="Arial" w:cs="Arial"/>
+          <w:b/>
+          <w:bCs/>
+          <w:sz w:val="24"/>
+          <w:szCs w:val="24"/>
+          <w:lang w:val="es-MX"/>
+        </w:rPr>
+        <w:br/>
+      </w:r>
     </w:p>
     <w:p>
       <w:pPr>
@@ -6181,7 +6229,7 @@
           <w:lang w:val="es-MX"/>
         </w:rPr>
       </w:pPr>
-      <w:commentRangeStart w:id="7"/>
+      <w:commentRangeStart w:id="8"/>
       <w:r>
         <w:rPr>
           <w:rFonts w:ascii="Arial" w:hAnsi="Arial" w:cs="Arial"/>
@@ -6193,12 +6241,12 @@
         </w:rPr>
         <w:t>REQUERIMIENTOS TÉCNICOS</w:t>
       </w:r>
-      <w:commentRangeEnd w:id="7"/>
+      <w:commentRangeEnd w:id="8"/>
       <w:r>
         <w:rPr>
           <w:rStyle w:val="Refdecomentario"/>
         </w:rPr>
-        <w:commentReference w:id="7"/>
+        <w:commentReference w:id="8"/>
       </w:r>
     </w:p>
     <w:p>
@@ -6229,7 +6277,7 @@
           <w:lang w:val="es-MX"/>
         </w:rPr>
       </w:pPr>
-      <w:commentRangeStart w:id="8"/>
+      <w:commentRangeStart w:id="9"/>
       <w:r>
         <w:rPr>
           <w:rFonts w:ascii="Arial" w:hAnsi="Arial" w:cs="Arial"/>
@@ -6240,12 +6288,12 @@
         </w:rPr>
         <w:t>Requerimientos técnicos hardware:</w:t>
       </w:r>
-      <w:commentRangeEnd w:id="8"/>
+      <w:commentRangeEnd w:id="9"/>
       <w:r>
         <w:rPr>
           <w:rStyle w:val="Refdecomentario"/>
         </w:rPr>
-        <w:commentReference w:id="8"/>
+        <w:commentReference w:id="9"/>
       </w:r>
       <w:r>
         <w:rPr>
@@ -6584,7 +6632,7 @@
           <w:lang w:val="es-MX"/>
         </w:rPr>
       </w:pPr>
-      <w:commentRangeStart w:id="9"/>
+      <w:commentRangeStart w:id="10"/>
       <w:r>
         <w:rPr>
           <w:rFonts w:ascii="Arial" w:hAnsi="Arial" w:cs="Arial"/>
@@ -6595,12 +6643,12 @@
         </w:rPr>
         <w:t>Requerimiento técnicos software:</w:t>
       </w:r>
-      <w:commentRangeEnd w:id="9"/>
+      <w:commentRangeEnd w:id="10"/>
       <w:r>
         <w:rPr>
           <w:rStyle w:val="Refdecomentario"/>
         </w:rPr>
-        <w:commentReference w:id="9"/>
+        <w:commentReference w:id="10"/>
       </w:r>
       <w:r>
         <w:rPr>
@@ -6885,8 +6933,6 @@
         <w:lastRenderedPageBreak/>
         <w:t>escalabilidad a futuro.</w:t>
       </w:r>
-      <w:bookmarkStart w:id="10" w:name="_GoBack"/>
-      <w:bookmarkEnd w:id="10"/>
       <w:r>
         <w:rPr>
           <w:rFonts w:ascii="Arial" w:hAnsi="Arial" w:cs="Arial"/>
@@ -7825,7 +7871,7 @@
       </w:r>
     </w:p>
   </w:comment>
-  <w:comment w:id="7" w:author="Tonos de Azul" w:date="2024-04-02T22:48:00Z" w:initials="TdA">
+  <w:comment w:id="8" w:author="Tonos de Azul" w:date="2024-04-02T22:48:00Z" w:initials="TdA">
     <w:p>
       <w:pPr>
         <w:pStyle w:val="Textocomentario"/>
@@ -7856,7 +7902,7 @@
       </w:r>
     </w:p>
   </w:comment>
-  <w:comment w:id="8" w:author="Tonos de Azul" w:date="2024-04-02T23:12:00Z" w:initials="TdA">
+  <w:comment w:id="9" w:author="Tonos de Azul" w:date="2024-04-02T23:12:00Z" w:initials="TdA">
     <w:p>
       <w:pPr>
         <w:pStyle w:val="Textocomentario"/>
@@ -7887,7 +7933,7 @@
       </w:r>
     </w:p>
   </w:comment>
-  <w:comment w:id="9" w:author="Tonos de Azul" w:date="2024-04-02T23:15:00Z" w:initials="TdA">
+  <w:comment w:id="10" w:author="Tonos de Azul" w:date="2024-04-02T23:15:00Z" w:initials="TdA">
     <w:p>
       <w:pPr>
         <w:pStyle w:val="Textocomentario"/>

</xml_diff>

<commit_message>
Se verificó los requerimientos técnicos
</commit_message>
<xml_diff>
--- a/Documentación Proyecto.docx
+++ b/Documentación Proyecto.docx
@@ -5708,7 +5708,6 @@
           <w:lang w:val="es-MX"/>
         </w:rPr>
       </w:pPr>
-      <w:bookmarkStart w:id="7" w:name="_GoBack"/>
       <w:r>
         <w:rPr>
           <w:rFonts w:ascii="Arial" w:hAnsi="Arial" w:cs="Arial"/>
@@ -5805,7 +5804,6 @@
         <w:t>asos de uso</w:t>
       </w:r>
     </w:p>
-    <w:bookmarkEnd w:id="7"/>
     <w:p>
       <w:pPr>
         <w:spacing w:after="0"/>
@@ -6229,7 +6227,7 @@
           <w:lang w:val="es-MX"/>
         </w:rPr>
       </w:pPr>
-      <w:commentRangeStart w:id="8"/>
+      <w:commentRangeStart w:id="7"/>
       <w:r>
         <w:rPr>
           <w:rFonts w:ascii="Arial" w:hAnsi="Arial" w:cs="Arial"/>
@@ -6241,12 +6239,12 @@
         </w:rPr>
         <w:t>REQUERIMIENTOS TÉCNICOS</w:t>
       </w:r>
-      <w:commentRangeEnd w:id="8"/>
+      <w:commentRangeEnd w:id="7"/>
       <w:r>
         <w:rPr>
           <w:rStyle w:val="Refdecomentario"/>
         </w:rPr>
-        <w:commentReference w:id="8"/>
+        <w:commentReference w:id="7"/>
       </w:r>
     </w:p>
     <w:p>
@@ -6277,7 +6275,7 @@
           <w:lang w:val="es-MX"/>
         </w:rPr>
       </w:pPr>
-      <w:commentRangeStart w:id="9"/>
+      <w:commentRangeStart w:id="8"/>
       <w:r>
         <w:rPr>
           <w:rFonts w:ascii="Arial" w:hAnsi="Arial" w:cs="Arial"/>
@@ -6288,12 +6286,12 @@
         </w:rPr>
         <w:t>Requerimientos técnicos hardware:</w:t>
       </w:r>
-      <w:commentRangeEnd w:id="9"/>
+      <w:commentRangeEnd w:id="8"/>
       <w:r>
         <w:rPr>
           <w:rStyle w:val="Refdecomentario"/>
         </w:rPr>
-        <w:commentReference w:id="9"/>
+        <w:commentReference w:id="8"/>
       </w:r>
       <w:r>
         <w:rPr>
@@ -6339,7 +6337,25 @@
           <w:szCs w:val="24"/>
           <w:lang w:val="es-MX"/>
         </w:rPr>
-        <w:t>Se desarrollará en una computadora que tenga un procesador moderno (preferiblemente Intel Core i3), contendrá una memoria RAM mínima de 8GB, un disco duro de mínimo 100GB de almacenamiento y componentes de entrada como mouse y teclado, y un monitor de 24 pulgadas.</w:t>
+        <w:t xml:space="preserve">Se desarrollará en una computadora que tenga un procesador moderno (preferiblemente Intel Core i3), </w:t>
+      </w:r>
+      <w:r>
+        <w:rPr>
+          <w:rFonts w:ascii="Arial" w:hAnsi="Arial" w:cs="Arial"/>
+          <w:sz w:val="24"/>
+          <w:szCs w:val="24"/>
+          <w:lang w:val="es-MX"/>
+        </w:rPr>
+        <w:t>poseerá</w:t>
+      </w:r>
+      <w:r>
+        <w:rPr>
+          <w:rFonts w:ascii="Arial" w:hAnsi="Arial" w:cs="Arial"/>
+          <w:sz w:val="24"/>
+          <w:szCs w:val="24"/>
+          <w:lang w:val="es-MX"/>
+        </w:rPr>
+        <w:t xml:space="preserve"> una memoria RAM mínima de 8GB, un disco duro de mínimo 100GB de almacenamiento y componentes de entrada como mouse y teclado, y un monitor de 24 pulgadas.</w:t>
       </w:r>
       <w:r>
         <w:rPr>
@@ -6385,47 +6401,79 @@
           <w:szCs w:val="24"/>
           <w:lang w:val="es-MX"/>
         </w:rPr>
-        <w:t xml:space="preserve">Se pensaba desde un principio manejar </w:t>
-      </w:r>
-      <w:proofErr w:type="spellStart"/>
-      <w:r>
-        <w:rPr>
-          <w:rFonts w:ascii="Arial" w:hAnsi="Arial" w:cs="Arial"/>
-          <w:sz w:val="24"/>
-          <w:szCs w:val="24"/>
-          <w:lang w:val="es-MX"/>
-        </w:rPr>
-        <w:t>Github</w:t>
-      </w:r>
-      <w:proofErr w:type="spellEnd"/>
-      <w:r>
-        <w:rPr>
-          <w:rFonts w:ascii="Arial" w:hAnsi="Arial" w:cs="Arial"/>
-          <w:sz w:val="24"/>
-          <w:szCs w:val="24"/>
-          <w:lang w:val="es-MX"/>
-        </w:rPr>
-        <w:t xml:space="preserve"> Pages, pero al no poder manejar aplicaciones completas, se </w:t>
-      </w:r>
-      <w:proofErr w:type="gramStart"/>
-      <w:r>
-        <w:rPr>
-          <w:rFonts w:ascii="Arial" w:hAnsi="Arial" w:cs="Arial"/>
-          <w:sz w:val="24"/>
-          <w:szCs w:val="24"/>
-          <w:lang w:val="es-MX"/>
-        </w:rPr>
-        <w:t>revisara</w:t>
-      </w:r>
-      <w:proofErr w:type="gramEnd"/>
-      <w:r>
-        <w:rPr>
-          <w:rFonts w:ascii="Arial" w:hAnsi="Arial" w:cs="Arial"/>
-          <w:sz w:val="24"/>
-          <w:szCs w:val="24"/>
-          <w:lang w:val="es-MX"/>
-        </w:rPr>
-        <w:t xml:space="preserve"> la posibilidad de que se pueda conseguir un servidor, al ser un portal educativo, se espera la colaboración de los administradores de la institución educativa.</w:t>
+        <w:t>Se pensaba desde un principio manejar Git</w:t>
+      </w:r>
+      <w:r>
+        <w:rPr>
+          <w:rFonts w:ascii="Arial" w:hAnsi="Arial" w:cs="Arial"/>
+          <w:sz w:val="24"/>
+          <w:szCs w:val="24"/>
+          <w:lang w:val="es-MX"/>
+        </w:rPr>
+        <w:t>H</w:t>
+      </w:r>
+      <w:r>
+        <w:rPr>
+          <w:rFonts w:ascii="Arial" w:hAnsi="Arial" w:cs="Arial"/>
+          <w:sz w:val="24"/>
+          <w:szCs w:val="24"/>
+          <w:lang w:val="es-MX"/>
+        </w:rPr>
+        <w:t xml:space="preserve">ub Pages, pero al no poder manejar </w:t>
+      </w:r>
+      <w:r>
+        <w:rPr>
+          <w:rFonts w:ascii="Arial" w:hAnsi="Arial" w:cs="Arial"/>
+          <w:sz w:val="24"/>
+          <w:szCs w:val="24"/>
+          <w:lang w:val="es-MX"/>
+        </w:rPr>
+        <w:t>aplicativos</w:t>
+      </w:r>
+      <w:r>
+        <w:rPr>
+          <w:rFonts w:ascii="Arial" w:hAnsi="Arial" w:cs="Arial"/>
+          <w:sz w:val="24"/>
+          <w:szCs w:val="24"/>
+          <w:lang w:val="es-MX"/>
+        </w:rPr>
+        <w:t xml:space="preserve"> complet</w:t>
+      </w:r>
+      <w:r>
+        <w:rPr>
+          <w:rFonts w:ascii="Arial" w:hAnsi="Arial" w:cs="Arial"/>
+          <w:sz w:val="24"/>
+          <w:szCs w:val="24"/>
+          <w:lang w:val="es-MX"/>
+        </w:rPr>
+        <w:t>o</w:t>
+      </w:r>
+      <w:r>
+        <w:rPr>
+          <w:rFonts w:ascii="Arial" w:hAnsi="Arial" w:cs="Arial"/>
+          <w:sz w:val="24"/>
+          <w:szCs w:val="24"/>
+          <w:lang w:val="es-MX"/>
+        </w:rPr>
+        <w:t xml:space="preserve">s, se </w:t>
+      </w:r>
+      <w:r>
+        <w:rPr>
+          <w:rFonts w:ascii="Arial" w:hAnsi="Arial" w:cs="Arial"/>
+          <w:sz w:val="24"/>
+          <w:szCs w:val="24"/>
+          <w:lang w:val="es-MX"/>
+        </w:rPr>
+        <w:t>analizará</w:t>
+      </w:r>
+      <w:r>
+        <w:rPr>
+          <w:rFonts w:ascii="Arial" w:hAnsi="Arial" w:cs="Arial"/>
+          <w:sz w:val="24"/>
+          <w:szCs w:val="24"/>
+          <w:lang w:val="es-MX"/>
+        </w:rPr>
+        <w:t xml:space="preserve"> la posibilidad de que se pueda conseguir un servidor, al ser un portal educativo, se espera la colaboración de los administradores de la institución.</w:t>
       </w:r>
       <w:r>
         <w:rPr>
@@ -6508,48 +6556,62 @@
           <w:szCs w:val="24"/>
           <w:lang w:val="es-MX"/>
         </w:rPr>
-        <w:t xml:space="preserve">Copias de seguridad: </w:t>
-      </w:r>
-      <w:r>
-        <w:rPr>
-          <w:rFonts w:ascii="Arial" w:hAnsi="Arial" w:cs="Arial"/>
-          <w:sz w:val="24"/>
-          <w:szCs w:val="24"/>
-          <w:lang w:val="es-MX"/>
-        </w:rPr>
-        <w:t xml:space="preserve">Se tendrán copias de seguridad en memorias </w:t>
-      </w:r>
-      <w:proofErr w:type="spellStart"/>
-      <w:r>
-        <w:rPr>
-          <w:rFonts w:ascii="Arial" w:hAnsi="Arial" w:cs="Arial"/>
-          <w:sz w:val="24"/>
-          <w:szCs w:val="24"/>
-          <w:lang w:val="es-MX"/>
-        </w:rPr>
-        <w:t>usb</w:t>
-      </w:r>
-      <w:proofErr w:type="spellEnd"/>
-      <w:r>
-        <w:rPr>
-          <w:rFonts w:ascii="Arial" w:hAnsi="Arial" w:cs="Arial"/>
-          <w:sz w:val="24"/>
-          <w:szCs w:val="24"/>
-          <w:lang w:val="es-MX"/>
-        </w:rPr>
-        <w:t xml:space="preserve">, almacenamiento en la nube y en los repositorios remotos </w:t>
-      </w:r>
-      <w:proofErr w:type="spellStart"/>
-      <w:r>
-        <w:rPr>
-          <w:rFonts w:ascii="Arial" w:hAnsi="Arial" w:cs="Arial"/>
-          <w:sz w:val="24"/>
-          <w:szCs w:val="24"/>
-          <w:lang w:val="es-MX"/>
-        </w:rPr>
-        <w:t>Github</w:t>
-      </w:r>
-      <w:proofErr w:type="spellEnd"/>
+        <w:t xml:space="preserve">Dispositivos móviles para pruebas: </w:t>
+      </w:r>
+      <w:r>
+        <w:rPr>
+          <w:rFonts w:ascii="Arial" w:hAnsi="Arial" w:cs="Arial"/>
+          <w:sz w:val="24"/>
+          <w:szCs w:val="24"/>
+          <w:lang w:val="es-MX"/>
+        </w:rPr>
+        <w:t xml:space="preserve">Para realizar pruebas de </w:t>
+      </w:r>
+      <w:r>
+        <w:rPr>
+          <w:rFonts w:ascii="Arial" w:hAnsi="Arial" w:cs="Arial"/>
+          <w:sz w:val="24"/>
+          <w:szCs w:val="24"/>
+          <w:lang w:val="es-MX"/>
+        </w:rPr>
+        <w:t xml:space="preserve">velocidad y </w:t>
+      </w:r>
+      <w:r>
+        <w:rPr>
+          <w:rFonts w:ascii="Arial" w:hAnsi="Arial" w:cs="Arial"/>
+          <w:sz w:val="24"/>
+          <w:szCs w:val="24"/>
+          <w:lang w:val="es-MX"/>
+        </w:rPr>
+        <w:t>adaptabilidad a</w:t>
+      </w:r>
+      <w:r>
+        <w:rPr>
+          <w:rFonts w:ascii="Arial" w:hAnsi="Arial" w:cs="Arial"/>
+          <w:sz w:val="24"/>
+          <w:szCs w:val="24"/>
+          <w:lang w:val="es-MX"/>
+        </w:rPr>
+        <w:t>l tamaño de</w:t>
+      </w:r>
+      <w:r>
+        <w:rPr>
+          <w:rFonts w:ascii="Arial" w:hAnsi="Arial" w:cs="Arial"/>
+          <w:sz w:val="24"/>
+          <w:szCs w:val="24"/>
+          <w:lang w:val="es-MX"/>
+        </w:rPr>
+        <w:t xml:space="preserve"> pantalla de</w:t>
+      </w:r>
+      <w:r>
+        <w:rPr>
+          <w:rFonts w:ascii="Arial" w:hAnsi="Arial" w:cs="Arial"/>
+          <w:sz w:val="24"/>
+          <w:szCs w:val="24"/>
+          <w:lang w:val="es-MX"/>
+        </w:rPr>
+        <w:t xml:space="preserve"> los dispositivos móviles</w:t>
+      </w:r>
       <w:r>
         <w:rPr>
           <w:rFonts w:ascii="Arial" w:hAnsi="Arial" w:cs="Arial"/>
@@ -6558,6 +6620,51 @@
           <w:lang w:val="es-MX"/>
         </w:rPr>
         <w:t>.</w:t>
+      </w:r>
+      <w:r>
+        <w:rPr>
+          <w:rFonts w:ascii="Arial" w:hAnsi="Arial" w:cs="Arial"/>
+          <w:b/>
+          <w:sz w:val="24"/>
+          <w:szCs w:val="24"/>
+          <w:lang w:val="es-MX"/>
+        </w:rPr>
+        <w:br/>
+      </w:r>
+    </w:p>
+    <w:p>
+      <w:pPr>
+        <w:pStyle w:val="Prrafodelista"/>
+        <w:numPr>
+          <w:ilvl w:val="1"/>
+          <w:numId w:val="1"/>
+        </w:numPr>
+        <w:spacing w:after="0"/>
+        <w:rPr>
+          <w:rFonts w:ascii="Arial" w:hAnsi="Arial" w:cs="Arial"/>
+          <w:b/>
+          <w:sz w:val="24"/>
+          <w:szCs w:val="24"/>
+          <w:lang w:val="es-MX"/>
+        </w:rPr>
+      </w:pPr>
+      <w:commentRangeStart w:id="9"/>
+      <w:r>
+        <w:rPr>
+          <w:rFonts w:ascii="Arial" w:hAnsi="Arial" w:cs="Arial"/>
+          <w:b/>
+          <w:sz w:val="24"/>
+          <w:szCs w:val="24"/>
+          <w:lang w:val="es-MX"/>
+        </w:rPr>
+        <w:t>Requerimiento técnicos software:</w:t>
+      </w:r>
+      <w:commentRangeEnd w:id="9"/>
+      <w:r>
+        <w:rPr>
+          <w:rStyle w:val="Refdecomentario"/>
+        </w:rPr>
+        <w:commentReference w:id="9"/>
       </w:r>
       <w:r>
         <w:rPr>
@@ -6594,66 +6701,50 @@
           <w:szCs w:val="24"/>
           <w:lang w:val="es-MX"/>
         </w:rPr>
-        <w:t xml:space="preserve">Dispositivos móviles para pruebas: </w:t>
-      </w:r>
-      <w:r>
-        <w:rPr>
-          <w:rFonts w:ascii="Arial" w:hAnsi="Arial" w:cs="Arial"/>
-          <w:sz w:val="24"/>
-          <w:szCs w:val="24"/>
-          <w:lang w:val="es-MX"/>
-        </w:rPr>
-        <w:t>Para realizar pruebas de adaptabilidad a los dispositivos móviles, como Android o Apple.</w:t>
-      </w:r>
-      <w:r>
-        <w:rPr>
-          <w:rFonts w:ascii="Arial" w:hAnsi="Arial" w:cs="Arial"/>
-          <w:b/>
-          <w:sz w:val="24"/>
-          <w:szCs w:val="24"/>
-          <w:lang w:val="es-MX"/>
-        </w:rPr>
-        <w:br/>
-      </w:r>
-    </w:p>
-    <w:p>
-      <w:pPr>
-        <w:pStyle w:val="Prrafodelista"/>
-        <w:numPr>
-          <w:ilvl w:val="1"/>
-          <w:numId w:val="1"/>
-        </w:numPr>
-        <w:spacing w:after="0"/>
-        <w:rPr>
-          <w:rFonts w:ascii="Arial" w:hAnsi="Arial" w:cs="Arial"/>
-          <w:b/>
-          <w:sz w:val="24"/>
-          <w:szCs w:val="24"/>
-          <w:lang w:val="es-MX"/>
-        </w:rPr>
-      </w:pPr>
-      <w:commentRangeStart w:id="10"/>
-      <w:r>
-        <w:rPr>
-          <w:rFonts w:ascii="Arial" w:hAnsi="Arial" w:cs="Arial"/>
-          <w:b/>
-          <w:sz w:val="24"/>
-          <w:szCs w:val="24"/>
-          <w:lang w:val="es-MX"/>
-        </w:rPr>
-        <w:t>Requerimiento técnicos software:</w:t>
-      </w:r>
-      <w:commentRangeEnd w:id="10"/>
-      <w:r>
-        <w:rPr>
-          <w:rStyle w:val="Refdecomentario"/>
-        </w:rPr>
-        <w:commentReference w:id="10"/>
-      </w:r>
-      <w:r>
-        <w:rPr>
-          <w:rFonts w:ascii="Arial" w:hAnsi="Arial" w:cs="Arial"/>
-          <w:b/>
+        <w:t>Editor de código</w:t>
+      </w:r>
+      <w:r>
+        <w:rPr>
+          <w:rFonts w:ascii="Arial" w:hAnsi="Arial" w:cs="Arial"/>
+          <w:b/>
+          <w:sz w:val="24"/>
+          <w:szCs w:val="24"/>
+          <w:lang w:val="es-MX"/>
+        </w:rPr>
+        <w:t xml:space="preserve">: </w:t>
+      </w:r>
+      <w:r>
+        <w:rPr>
+          <w:rFonts w:ascii="Arial" w:hAnsi="Arial" w:cs="Arial"/>
+          <w:sz w:val="24"/>
+          <w:szCs w:val="24"/>
+          <w:lang w:val="es-MX"/>
+        </w:rPr>
+        <w:t xml:space="preserve">Desarrollo colaborativamente en un editor de texto, el cual será Visual Studio </w:t>
+      </w:r>
+      <w:proofErr w:type="spellStart"/>
+      <w:r>
+        <w:rPr>
+          <w:rFonts w:ascii="Arial" w:hAnsi="Arial" w:cs="Arial"/>
+          <w:sz w:val="24"/>
+          <w:szCs w:val="24"/>
+          <w:lang w:val="es-MX"/>
+        </w:rPr>
+        <w:t>Code</w:t>
+      </w:r>
+      <w:proofErr w:type="spellEnd"/>
+      <w:r>
+        <w:rPr>
+          <w:rFonts w:ascii="Arial" w:hAnsi="Arial" w:cs="Arial"/>
+          <w:sz w:val="24"/>
+          <w:szCs w:val="24"/>
+          <w:lang w:val="es-MX"/>
+        </w:rPr>
+        <w:t>.</w:t>
+      </w:r>
+      <w:r>
+        <w:rPr>
+          <w:rFonts w:ascii="Arial" w:hAnsi="Arial" w:cs="Arial"/>
           <w:sz w:val="24"/>
           <w:szCs w:val="24"/>
           <w:lang w:val="es-MX"/>
@@ -6685,16 +6776,16 @@
           <w:szCs w:val="24"/>
           <w:lang w:val="es-MX"/>
         </w:rPr>
-        <w:t xml:space="preserve">Entorno de desarrollo (IDE): </w:t>
-      </w:r>
-      <w:r>
-        <w:rPr>
-          <w:rFonts w:ascii="Arial" w:hAnsi="Arial" w:cs="Arial"/>
-          <w:sz w:val="24"/>
-          <w:szCs w:val="24"/>
-          <w:lang w:val="es-MX"/>
-        </w:rPr>
-        <w:t xml:space="preserve">Desarrollo colaborativamente en un editor de texto, el cual será Visual Studio </w:t>
+        <w:t xml:space="preserve">Servidor web local (localhost): </w:t>
+      </w:r>
+      <w:r>
+        <w:rPr>
+          <w:rFonts w:ascii="Arial" w:hAnsi="Arial" w:cs="Arial"/>
+          <w:sz w:val="24"/>
+          <w:szCs w:val="24"/>
+          <w:lang w:val="es-MX"/>
+        </w:rPr>
+        <w:t xml:space="preserve">Un servidor local para el desarrollo del portal, se usará </w:t>
       </w:r>
       <w:proofErr w:type="spellStart"/>
       <w:r>
@@ -6704,7 +6795,7 @@
           <w:szCs w:val="24"/>
           <w:lang w:val="es-MX"/>
         </w:rPr>
-        <w:t>Code</w:t>
+        <w:t>Laragon</w:t>
       </w:r>
       <w:proofErr w:type="spellEnd"/>
       <w:r>
@@ -6714,11 +6805,12 @@
           <w:szCs w:val="24"/>
           <w:lang w:val="es-MX"/>
         </w:rPr>
-        <w:t>.</w:t>
-      </w:r>
-      <w:r>
-        <w:rPr>
-          <w:rFonts w:ascii="Arial" w:hAnsi="Arial" w:cs="Arial"/>
+        <w:t xml:space="preserve"> para poder obtener los servicios necesitados para el desarrollo.</w:t>
+      </w:r>
+      <w:r>
+        <w:rPr>
+          <w:rFonts w:ascii="Arial" w:hAnsi="Arial" w:cs="Arial"/>
+          <w:b/>
           <w:sz w:val="24"/>
           <w:szCs w:val="24"/>
           <w:lang w:val="es-MX"/>
@@ -6750,16 +6842,46 @@
           <w:szCs w:val="24"/>
           <w:lang w:val="es-MX"/>
         </w:rPr>
-        <w:t xml:space="preserve">Servidor web local (localhost): </w:t>
-      </w:r>
-      <w:r>
-        <w:rPr>
-          <w:rFonts w:ascii="Arial" w:hAnsi="Arial" w:cs="Arial"/>
-          <w:sz w:val="24"/>
-          <w:szCs w:val="24"/>
-          <w:lang w:val="es-MX"/>
-        </w:rPr>
-        <w:t xml:space="preserve">Un servidor local para el desarrollo del portal, se usará </w:t>
+        <w:t>Gestor de b</w:t>
+      </w:r>
+      <w:r>
+        <w:rPr>
+          <w:rFonts w:ascii="Arial" w:hAnsi="Arial" w:cs="Arial"/>
+          <w:b/>
+          <w:sz w:val="24"/>
+          <w:szCs w:val="24"/>
+          <w:lang w:val="es-MX"/>
+        </w:rPr>
+        <w:t>ase</w:t>
+      </w:r>
+      <w:r>
+        <w:rPr>
+          <w:rFonts w:ascii="Arial" w:hAnsi="Arial" w:cs="Arial"/>
+          <w:b/>
+          <w:sz w:val="24"/>
+          <w:szCs w:val="24"/>
+          <w:lang w:val="es-MX"/>
+        </w:rPr>
+        <w:t xml:space="preserve"> </w:t>
+      </w:r>
+      <w:r>
+        <w:rPr>
+          <w:rFonts w:ascii="Arial" w:hAnsi="Arial" w:cs="Arial"/>
+          <w:b/>
+          <w:sz w:val="24"/>
+          <w:szCs w:val="24"/>
+          <w:lang w:val="es-MX"/>
+        </w:rPr>
+        <w:t xml:space="preserve">de datos (MYSQL): </w:t>
+      </w:r>
+      <w:r>
+        <w:rPr>
+          <w:rFonts w:ascii="Arial" w:hAnsi="Arial" w:cs="Arial"/>
+          <w:sz w:val="24"/>
+          <w:szCs w:val="24"/>
+          <w:lang w:val="es-MX"/>
+        </w:rPr>
+        <w:t xml:space="preserve">Gracias a </w:t>
       </w:r>
       <w:proofErr w:type="spellStart"/>
       <w:r>
@@ -6779,7 +6901,72 @@
           <w:szCs w:val="24"/>
           <w:lang w:val="es-MX"/>
         </w:rPr>
-        <w:t xml:space="preserve"> para poder obtener los servicios necesitados para el desarrollo.</w:t>
+        <w:t>, se obtendrá la versión 8.0 de MySQL, que es donde se manejar</w:t>
+      </w:r>
+      <w:r>
+        <w:rPr>
+          <w:rFonts w:ascii="Arial" w:hAnsi="Arial" w:cs="Arial"/>
+          <w:sz w:val="24"/>
+          <w:szCs w:val="24"/>
+          <w:lang w:val="es-MX"/>
+        </w:rPr>
+        <w:t>á</w:t>
+      </w:r>
+      <w:r>
+        <w:rPr>
+          <w:rFonts w:ascii="Arial" w:hAnsi="Arial" w:cs="Arial"/>
+          <w:sz w:val="24"/>
+          <w:szCs w:val="24"/>
+          <w:lang w:val="es-MX"/>
+        </w:rPr>
+        <w:t xml:space="preserve"> la base de datos, </w:t>
+      </w:r>
+      <w:r>
+        <w:rPr>
+          <w:rFonts w:ascii="Arial" w:hAnsi="Arial" w:cs="Arial"/>
+          <w:sz w:val="24"/>
+          <w:szCs w:val="24"/>
+          <w:lang w:val="es-MX"/>
+        </w:rPr>
+        <w:t xml:space="preserve">con la </w:t>
+      </w:r>
+      <w:r>
+        <w:rPr>
+          <w:rFonts w:ascii="Arial" w:hAnsi="Arial" w:cs="Arial"/>
+          <w:sz w:val="24"/>
+          <w:szCs w:val="24"/>
+          <w:lang w:val="es-MX"/>
+        </w:rPr>
+        <w:t>interfaz gráfica</w:t>
+      </w:r>
+      <w:r>
+        <w:rPr>
+          <w:rFonts w:ascii="Arial" w:hAnsi="Arial" w:cs="Arial"/>
+          <w:sz w:val="24"/>
+          <w:szCs w:val="24"/>
+          <w:lang w:val="es-MX"/>
+        </w:rPr>
+        <w:t xml:space="preserve"> </w:t>
+      </w:r>
+      <w:proofErr w:type="spellStart"/>
+      <w:r>
+        <w:rPr>
+          <w:rFonts w:ascii="Arial" w:hAnsi="Arial" w:cs="Arial"/>
+          <w:sz w:val="24"/>
+          <w:szCs w:val="24"/>
+          <w:lang w:val="es-MX"/>
+        </w:rPr>
+        <w:t>phpMyAdmin</w:t>
+      </w:r>
+      <w:proofErr w:type="spellEnd"/>
+      <w:r>
+        <w:rPr>
+          <w:rFonts w:ascii="Arial" w:hAnsi="Arial" w:cs="Arial"/>
+          <w:sz w:val="24"/>
+          <w:szCs w:val="24"/>
+          <w:lang w:val="es-MX"/>
+        </w:rPr>
+        <w:t>.</w:t>
       </w:r>
       <w:r>
         <w:rPr>
@@ -6816,61 +7003,39 @@
           <w:szCs w:val="24"/>
           <w:lang w:val="es-MX"/>
         </w:rPr>
-        <w:t xml:space="preserve">Bases de datos (MYSQL): </w:t>
-      </w:r>
-      <w:r>
-        <w:rPr>
-          <w:rFonts w:ascii="Arial" w:hAnsi="Arial" w:cs="Arial"/>
-          <w:sz w:val="24"/>
-          <w:szCs w:val="24"/>
-          <w:lang w:val="es-MX"/>
-        </w:rPr>
-        <w:t xml:space="preserve">Gracias a </w:t>
-      </w:r>
-      <w:proofErr w:type="spellStart"/>
-      <w:r>
-        <w:rPr>
-          <w:rFonts w:ascii="Arial" w:hAnsi="Arial" w:cs="Arial"/>
-          <w:sz w:val="24"/>
-          <w:szCs w:val="24"/>
-          <w:lang w:val="es-MX"/>
-        </w:rPr>
-        <w:t>Laragon</w:t>
-      </w:r>
-      <w:proofErr w:type="spellEnd"/>
-      <w:r>
-        <w:rPr>
-          <w:rFonts w:ascii="Arial" w:hAnsi="Arial" w:cs="Arial"/>
-          <w:sz w:val="24"/>
-          <w:szCs w:val="24"/>
-          <w:lang w:val="es-MX"/>
-        </w:rPr>
-        <w:t xml:space="preserve">, se obtendrá la versión 8.0 de MySQL, que es donde se manejaran las bases de datos, las cuales su gestor de interfaz gráfica, la manejara </w:t>
-      </w:r>
-      <w:proofErr w:type="spellStart"/>
-      <w:r>
-        <w:rPr>
-          <w:rFonts w:ascii="Arial" w:hAnsi="Arial" w:cs="Arial"/>
-          <w:sz w:val="24"/>
-          <w:szCs w:val="24"/>
-          <w:lang w:val="es-MX"/>
-        </w:rPr>
-        <w:t>phpMyAdmin</w:t>
-      </w:r>
-      <w:proofErr w:type="spellEnd"/>
-      <w:r>
-        <w:rPr>
-          <w:rFonts w:ascii="Arial" w:hAnsi="Arial" w:cs="Arial"/>
-          <w:sz w:val="24"/>
-          <w:szCs w:val="24"/>
-          <w:lang w:val="es-MX"/>
-        </w:rPr>
-        <w:t>.</w:t>
-      </w:r>
-      <w:r>
-        <w:rPr>
-          <w:rFonts w:ascii="Arial" w:hAnsi="Arial" w:cs="Arial"/>
-          <w:b/>
+        <w:t xml:space="preserve">Control de versiones (Git): </w:t>
+      </w:r>
+      <w:r>
+        <w:rPr>
+          <w:rFonts w:ascii="Arial" w:hAnsi="Arial" w:cs="Arial"/>
+          <w:sz w:val="24"/>
+          <w:szCs w:val="24"/>
+          <w:lang w:val="es-MX"/>
+        </w:rPr>
+        <w:t>Para desarrollar el portal web, se necesita poder utilizar un controlador de versiones, esto pensando en la</w:t>
+      </w:r>
+      <w:r>
+        <w:rPr>
+          <w:rFonts w:ascii="Arial" w:hAnsi="Arial" w:cs="Arial"/>
+          <w:b/>
+          <w:sz w:val="24"/>
+          <w:szCs w:val="24"/>
+          <w:lang w:val="es-MX"/>
+        </w:rPr>
+        <w:t xml:space="preserve"> </w:t>
+      </w:r>
+      <w:r>
+        <w:rPr>
+          <w:rFonts w:ascii="Arial" w:hAnsi="Arial" w:cs="Arial"/>
+          <w:sz w:val="24"/>
+          <w:szCs w:val="24"/>
+          <w:lang w:val="es-MX"/>
+        </w:rPr>
+        <w:t>escalabilidad a futuro.</w:t>
+      </w:r>
+      <w:r>
+        <w:rPr>
+          <w:rFonts w:ascii="Arial" w:hAnsi="Arial" w:cs="Arial"/>
           <w:sz w:val="24"/>
           <w:szCs w:val="24"/>
           <w:lang w:val="es-MX"/>
@@ -6902,21 +7067,21 @@
           <w:szCs w:val="24"/>
           <w:lang w:val="es-MX"/>
         </w:rPr>
-        <w:t xml:space="preserve">Control de versiones (Git): </w:t>
-      </w:r>
-      <w:r>
-        <w:rPr>
-          <w:rFonts w:ascii="Arial" w:hAnsi="Arial" w:cs="Arial"/>
-          <w:sz w:val="24"/>
-          <w:szCs w:val="24"/>
-          <w:lang w:val="es-MX"/>
-        </w:rPr>
-        <w:t>Para desarrollar el portal web, se necesita poder utilizar un controlador de versiones, esto pensando en la</w:t>
-      </w:r>
-      <w:r>
-        <w:rPr>
-          <w:rFonts w:ascii="Arial" w:hAnsi="Arial" w:cs="Arial"/>
-          <w:b/>
+        <w:lastRenderedPageBreak/>
+        <w:t xml:space="preserve">Copias de seguridad: </w:t>
+      </w:r>
+      <w:r>
+        <w:rPr>
+          <w:rFonts w:ascii="Arial" w:hAnsi="Arial" w:cs="Arial"/>
+          <w:sz w:val="24"/>
+          <w:szCs w:val="24"/>
+          <w:lang w:val="es-MX"/>
+        </w:rPr>
+        <w:t>Se tendrán copias de seguridad en</w:t>
+      </w:r>
+      <w:r>
+        <w:rPr>
+          <w:rFonts w:ascii="Arial" w:hAnsi="Arial" w:cs="Arial"/>
           <w:sz w:val="24"/>
           <w:szCs w:val="24"/>
           <w:lang w:val="es-MX"/>
@@ -6930,8 +7095,43 @@
           <w:szCs w:val="24"/>
           <w:lang w:val="es-MX"/>
         </w:rPr>
-        <w:lastRenderedPageBreak/>
-        <w:t>escalabilidad a futuro.</w:t>
+        <w:t xml:space="preserve">almacenamiento en la nube y en los repositorios remotos </w:t>
+      </w:r>
+      <w:r>
+        <w:rPr>
+          <w:rFonts w:ascii="Arial" w:hAnsi="Arial" w:cs="Arial"/>
+          <w:sz w:val="24"/>
+          <w:szCs w:val="24"/>
+          <w:lang w:val="es-MX"/>
+        </w:rPr>
+        <w:t xml:space="preserve">de </w:t>
+      </w:r>
+      <w:r>
+        <w:rPr>
+          <w:rFonts w:ascii="Arial" w:hAnsi="Arial" w:cs="Arial"/>
+          <w:sz w:val="24"/>
+          <w:szCs w:val="24"/>
+          <w:lang w:val="es-MX"/>
+        </w:rPr>
+        <w:t>Git</w:t>
+      </w:r>
+      <w:r>
+        <w:rPr>
+          <w:rFonts w:ascii="Arial" w:hAnsi="Arial" w:cs="Arial"/>
+          <w:sz w:val="24"/>
+          <w:szCs w:val="24"/>
+          <w:lang w:val="es-MX"/>
+        </w:rPr>
+        <w:t>H</w:t>
+      </w:r>
+      <w:r>
+        <w:rPr>
+          <w:rFonts w:ascii="Arial" w:hAnsi="Arial" w:cs="Arial"/>
+          <w:sz w:val="24"/>
+          <w:szCs w:val="24"/>
+          <w:lang w:val="es-MX"/>
+        </w:rPr>
+        <w:t>ub.</w:t>
       </w:r>
       <w:r>
         <w:rPr>
@@ -7021,7 +7221,7 @@
           <w:szCs w:val="24"/>
           <w:lang w:val="es-MX"/>
         </w:rPr>
-        <w:t>-----------</w:t>
+        <w:t>Por definir.</w:t>
       </w:r>
       <w:r>
         <w:rPr>
@@ -7067,17 +7267,70 @@
           <w:szCs w:val="24"/>
           <w:lang w:val="es-MX"/>
         </w:rPr>
-        <w:t>--------</w:t>
-      </w:r>
-      <w:r>
-        <w:rPr>
-          <w:rFonts w:ascii="Arial" w:hAnsi="Arial" w:cs="Arial"/>
-          <w:sz w:val="24"/>
-          <w:szCs w:val="24"/>
-          <w:lang w:val="es-MX"/>
-        </w:rPr>
-        <w:br w:type="page"/>
-      </w:r>
+        <w:t>Por definir</w:t>
+      </w:r>
+      <w:bookmarkStart w:id="10" w:name="_GoBack"/>
+      <w:bookmarkEnd w:id="10"/>
+    </w:p>
+    <w:p>
+      <w:pPr>
+        <w:spacing w:after="0"/>
+        <w:rPr>
+          <w:rFonts w:ascii="Arial" w:hAnsi="Arial" w:cs="Arial"/>
+          <w:b/>
+          <w:sz w:val="24"/>
+          <w:szCs w:val="24"/>
+          <w:lang w:val="es-MX"/>
+        </w:rPr>
+      </w:pPr>
+    </w:p>
+    <w:p>
+      <w:pPr>
+        <w:spacing w:after="0"/>
+        <w:rPr>
+          <w:rFonts w:ascii="Arial" w:hAnsi="Arial" w:cs="Arial"/>
+          <w:b/>
+          <w:sz w:val="24"/>
+          <w:szCs w:val="24"/>
+          <w:lang w:val="es-MX"/>
+        </w:rPr>
+      </w:pPr>
+    </w:p>
+    <w:p>
+      <w:pPr>
+        <w:spacing w:after="0"/>
+        <w:rPr>
+          <w:rFonts w:ascii="Arial" w:hAnsi="Arial" w:cs="Arial"/>
+          <w:b/>
+          <w:sz w:val="24"/>
+          <w:szCs w:val="24"/>
+          <w:lang w:val="es-MX"/>
+        </w:rPr>
+      </w:pPr>
+    </w:p>
+    <w:p>
+      <w:pPr>
+        <w:spacing w:after="0"/>
+        <w:rPr>
+          <w:rFonts w:ascii="Arial" w:hAnsi="Arial" w:cs="Arial"/>
+          <w:b/>
+          <w:sz w:val="24"/>
+          <w:szCs w:val="24"/>
+          <w:lang w:val="es-MX"/>
+        </w:rPr>
+      </w:pPr>
+    </w:p>
+    <w:p>
+      <w:pPr>
+        <w:spacing w:after="0"/>
+        <w:rPr>
+          <w:rFonts w:ascii="Arial" w:hAnsi="Arial" w:cs="Arial"/>
+          <w:b/>
+          <w:sz w:val="24"/>
+          <w:szCs w:val="24"/>
+          <w:lang w:val="es-MX"/>
+        </w:rPr>
+      </w:pPr>
     </w:p>
     <w:p>
       <w:pPr>
@@ -7105,7 +7358,6 @@
           <w:szCs w:val="24"/>
           <w:lang w:val="es-MX"/>
         </w:rPr>
-        <w:lastRenderedPageBreak/>
         <w:t>PRESUPUESTOS DEL PROYECTO</w:t>
       </w:r>
     </w:p>
@@ -7871,7 +8123,7 @@
       </w:r>
     </w:p>
   </w:comment>
-  <w:comment w:id="8" w:author="Tonos de Azul" w:date="2024-04-02T22:48:00Z" w:initials="TdA">
+  <w:comment w:id="7" w:author="Tonos de Azul" w:date="2024-04-02T22:48:00Z" w:initials="TdA">
     <w:p>
       <w:pPr>
         <w:pStyle w:val="Textocomentario"/>
@@ -7902,7 +8154,7 @@
       </w:r>
     </w:p>
   </w:comment>
-  <w:comment w:id="9" w:author="Tonos de Azul" w:date="2024-04-02T23:12:00Z" w:initials="TdA">
+  <w:comment w:id="8" w:author="Tonos de Azul" w:date="2024-04-02T23:12:00Z" w:initials="TdA">
     <w:p>
       <w:pPr>
         <w:pStyle w:val="Textocomentario"/>
@@ -7933,7 +8185,7 @@
       </w:r>
     </w:p>
   </w:comment>
-  <w:comment w:id="10" w:author="Tonos de Azul" w:date="2024-04-02T23:15:00Z" w:initials="TdA">
+  <w:comment w:id="9" w:author="Tonos de Azul" w:date="2024-04-02T23:15:00Z" w:initials="TdA">
     <w:p>
       <w:pPr>
         <w:pStyle w:val="Textocomentario"/>

</xml_diff>

<commit_message>
diagrama entidad relacion, hecho
</commit_message>
<xml_diff>
--- a/Documentación Proyecto.docx
+++ b/Documentación Proyecto.docx
@@ -5994,25 +5994,52 @@
       <w:r>
         <w:rPr>
           <w:rFonts w:ascii="Arial" w:hAnsi="Arial" w:cs="Arial"/>
+          <w:b/>
+          <w:bCs/>
+          <w:sz w:val="24"/>
+          <w:szCs w:val="24"/>
+          <w:lang w:val="es-MX"/>
+        </w:rPr>
+        <w:lastRenderedPageBreak/>
+        <w:t>Modelado de base de datos</w:t>
+      </w:r>
+      <w:r>
+        <w:rPr>
+          <w:rFonts w:ascii="Arial" w:hAnsi="Arial" w:cs="Arial"/>
+          <w:b/>
+          <w:bCs/>
+          <w:sz w:val="24"/>
+          <w:szCs w:val="24"/>
+          <w:lang w:val="es-MX"/>
+        </w:rPr>
+        <w:br/>
+      </w:r>
+      <w:r>
+        <w:rPr>
+          <w:rFonts w:ascii="Arial" w:hAnsi="Arial" w:cs="Arial"/>
+          <w:b/>
+          <w:bCs/>
+          <w:sz w:val="24"/>
+          <w:szCs w:val="24"/>
+          <w:lang w:val="es-MX"/>
+        </w:rPr>
+        <w:br/>
+      </w:r>
+      <w:r>
+        <w:rPr>
+          <w:rFonts w:ascii="Arial" w:hAnsi="Arial" w:cs="Arial"/>
+          <w:b/>
+          <w:bCs/>
           <w:noProof/>
           <w:sz w:val="24"/>
           <w:szCs w:val="24"/>
           <w:lang w:val="es-MX"/>
         </w:rPr>
-        <w:lastRenderedPageBreak/>
         <w:drawing>
-          <wp:anchor distT="0" distB="0" distL="114300" distR="114300" simplePos="0" relativeHeight="251659264" behindDoc="0" locked="0" layoutInCell="1" allowOverlap="1" wp14:anchorId="214EC23D" wp14:editId="038DAC6E">
-            <wp:simplePos x="0" y="0"/>
-            <wp:positionH relativeFrom="margin">
-              <wp:align>center</wp:align>
-            </wp:positionH>
-            <wp:positionV relativeFrom="paragraph">
-              <wp:posOffset>282575</wp:posOffset>
-            </wp:positionV>
-            <wp:extent cx="7491730" cy="4634865"/>
+          <wp:inline distT="0" distB="0" distL="0" distR="0" wp14:anchorId="30B819DA" wp14:editId="5A110966">
+            <wp:extent cx="5943600" cy="4229735"/>
             <wp:effectExtent l="0" t="0" r="0" b="0"/>
-            <wp:wrapTopAndBottom/>
-            <wp:docPr id="1413808989" name="Imagen 2"/>
+            <wp:docPr id="1" name="Imagen 1"/>
             <wp:cNvGraphicFramePr>
               <a:graphicFrameLocks xmlns:a="http://schemas.openxmlformats.org/drawingml/2006/main" noChangeAspect="1"/>
             </wp:cNvGraphicFramePr>
@@ -6020,10 +6047,8 @@
               <a:graphicData uri="http://schemas.openxmlformats.org/drawingml/2006/picture">
                 <pic:pic xmlns:pic="http://schemas.openxmlformats.org/drawingml/2006/picture">
                   <pic:nvPicPr>
-                    <pic:cNvPr id="0" name="Picture 2"/>
-                    <pic:cNvPicPr>
-                      <a:picLocks noChangeAspect="1" noChangeArrowheads="1"/>
-                    </pic:cNvPicPr>
+                    <pic:cNvPr id="1" name="Imagen 1"/>
+                    <pic:cNvPicPr/>
                   </pic:nvPicPr>
                   <pic:blipFill>
                     <a:blip r:embed="rId11">
@@ -6033,73 +6058,25 @@
                         </a:ext>
                       </a:extLst>
                     </a:blip>
-                    <a:srcRect/>
                     <a:stretch>
                       <a:fillRect/>
                     </a:stretch>
                   </pic:blipFill>
-                  <pic:spPr bwMode="auto">
+                  <pic:spPr>
                     <a:xfrm>
                       <a:off x="0" y="0"/>
-                      <a:ext cx="7491730" cy="4634865"/>
+                      <a:ext cx="5943600" cy="4229735"/>
                     </a:xfrm>
                     <a:prstGeom prst="rect">
                       <a:avLst/>
                     </a:prstGeom>
-                    <a:noFill/>
-                    <a:ln>
-                      <a:noFill/>
-                    </a:ln>
                   </pic:spPr>
                 </pic:pic>
               </a:graphicData>
             </a:graphic>
-            <wp14:sizeRelH relativeFrom="page">
-              <wp14:pctWidth>0</wp14:pctWidth>
-            </wp14:sizeRelH>
-            <wp14:sizeRelV relativeFrom="page">
-              <wp14:pctHeight>0</wp14:pctHeight>
-            </wp14:sizeRelV>
-          </wp:anchor>
+          </wp:inline>
         </w:drawing>
       </w:r>
-      <w:r>
-        <w:rPr>
-          <w:rFonts w:ascii="Arial" w:hAnsi="Arial" w:cs="Arial"/>
-          <w:b/>
-          <w:bCs/>
-          <w:sz w:val="24"/>
-          <w:szCs w:val="24"/>
-          <w:lang w:val="es-MX"/>
-        </w:rPr>
-        <w:t>Modelado de base de datos</w:t>
-      </w:r>
-    </w:p>
-    <w:p>
-      <w:pPr>
-        <w:pStyle w:val="Prrafodelista"/>
-        <w:spacing w:after="0"/>
-        <w:ind w:left="1080"/>
-        <w:rPr>
-          <w:rFonts w:ascii="Arial" w:hAnsi="Arial" w:cs="Arial"/>
-          <w:sz w:val="24"/>
-          <w:szCs w:val="24"/>
-          <w:lang w:val="es-MX"/>
-        </w:rPr>
-      </w:pPr>
-    </w:p>
-    <w:p>
-      <w:pPr>
-        <w:pStyle w:val="Prrafodelista"/>
-        <w:spacing w:after="0"/>
-        <w:ind w:left="1080"/>
-        <w:rPr>
-          <w:rFonts w:ascii="Arial" w:hAnsi="Arial" w:cs="Arial"/>
-          <w:sz w:val="24"/>
-          <w:szCs w:val="24"/>
-          <w:lang w:val="es-MX"/>
-        </w:rPr>
-      </w:pPr>
     </w:p>
     <w:p>
       <w:pPr>
@@ -10880,6 +10857,7 @@
     <w:lsdException w:name="HTML Sample" w:semiHidden="1" w:unhideWhenUsed="1"/>
     <w:lsdException w:name="HTML Typewriter" w:semiHidden="1" w:unhideWhenUsed="1"/>
     <w:lsdException w:name="HTML Variable" w:semiHidden="1" w:unhideWhenUsed="1"/>
+    <w:lsdException w:name="Normal Table" w:semiHidden="1" w:unhideWhenUsed="1"/>
     <w:lsdException w:name="annotation subject" w:semiHidden="1" w:unhideWhenUsed="1"/>
     <w:lsdException w:name="No List" w:semiHidden="1" w:unhideWhenUsed="1"/>
     <w:lsdException w:name="Outline List 1" w:semiHidden="1" w:unhideWhenUsed="1"/>
@@ -10926,8 +10904,10 @@
     <w:lsdException w:name="Table Subtle 2" w:semiHidden="1" w:unhideWhenUsed="1"/>
     <w:lsdException w:name="Table Web 1" w:semiHidden="1" w:unhideWhenUsed="1"/>
     <w:lsdException w:name="Table Web 2" w:semiHidden="1" w:unhideWhenUsed="1"/>
+    <w:lsdException w:name="Table Web 3" w:semiHidden="1" w:unhideWhenUsed="1"/>
     <w:lsdException w:name="Balloon Text" w:semiHidden="1" w:unhideWhenUsed="1"/>
     <w:lsdException w:name="Table Grid" w:uiPriority="39"/>
+    <w:lsdException w:name="Table Theme" w:semiHidden="1" w:unhideWhenUsed="1"/>
     <w:lsdException w:name="Placeholder Text" w:semiHidden="1"/>
     <w:lsdException w:name="No Spacing" w:uiPriority="1" w:qFormat="1"/>
     <w:lsdException w:name="Light Shading" w:uiPriority="60"/>

</xml_diff>

<commit_message>
Se finalizo el documento :D
</commit_message>
<xml_diff>
--- a/Documentación Proyecto.docx
+++ b/Documentación Proyecto.docx
@@ -1701,332 +1701,30 @@
     </w:p>
     <w:p>
       <w:pPr>
-        <w:spacing w:after="0"/>
-        <w:rPr>
-          <w:rFonts w:ascii="Arial" w:hAnsi="Arial" w:cs="Arial"/>
-          <w:b/>
-          <w:bCs/>
-          <w:sz w:val="24"/>
-          <w:szCs w:val="24"/>
-          <w:lang w:val="es-MX"/>
-        </w:rPr>
-      </w:pPr>
-    </w:p>
-    <w:p>
-      <w:pPr>
-        <w:spacing w:after="0"/>
-        <w:rPr>
-          <w:rFonts w:ascii="Arial" w:hAnsi="Arial" w:cs="Arial"/>
-          <w:b/>
-          <w:bCs/>
-          <w:sz w:val="24"/>
-          <w:szCs w:val="24"/>
-          <w:lang w:val="es-MX"/>
-        </w:rPr>
-      </w:pPr>
-    </w:p>
-    <w:p>
-      <w:pPr>
-        <w:spacing w:after="0"/>
-        <w:rPr>
-          <w:rFonts w:ascii="Arial" w:hAnsi="Arial" w:cs="Arial"/>
-          <w:b/>
-          <w:bCs/>
-          <w:sz w:val="24"/>
-          <w:szCs w:val="24"/>
-          <w:lang w:val="es-MX"/>
-        </w:rPr>
-      </w:pPr>
-    </w:p>
-    <w:p>
-      <w:pPr>
-        <w:spacing w:after="0"/>
-        <w:rPr>
-          <w:rFonts w:ascii="Arial" w:hAnsi="Arial" w:cs="Arial"/>
-          <w:b/>
-          <w:bCs/>
-          <w:sz w:val="24"/>
-          <w:szCs w:val="24"/>
-          <w:lang w:val="es-MX"/>
-        </w:rPr>
-      </w:pPr>
-    </w:p>
-    <w:p>
-      <w:pPr>
-        <w:spacing w:after="0"/>
-        <w:rPr>
-          <w:rFonts w:ascii="Arial" w:hAnsi="Arial" w:cs="Arial"/>
-          <w:b/>
-          <w:bCs/>
-          <w:sz w:val="24"/>
-          <w:szCs w:val="24"/>
-          <w:lang w:val="es-MX"/>
-        </w:rPr>
-      </w:pPr>
-    </w:p>
-    <w:p>
-      <w:pPr>
-        <w:spacing w:after="0"/>
-        <w:rPr>
-          <w:rFonts w:ascii="Arial" w:hAnsi="Arial" w:cs="Arial"/>
-          <w:b/>
-          <w:bCs/>
-          <w:sz w:val="24"/>
-          <w:szCs w:val="24"/>
-          <w:lang w:val="es-MX"/>
-        </w:rPr>
-      </w:pPr>
-    </w:p>
-    <w:p>
-      <w:pPr>
-        <w:spacing w:after="0"/>
-        <w:rPr>
-          <w:rFonts w:ascii="Arial" w:hAnsi="Arial" w:cs="Arial"/>
-          <w:b/>
-          <w:bCs/>
-          <w:sz w:val="24"/>
-          <w:szCs w:val="24"/>
-          <w:lang w:val="es-MX"/>
-        </w:rPr>
-      </w:pPr>
-    </w:p>
-    <w:p>
-      <w:pPr>
-        <w:spacing w:after="0"/>
-        <w:rPr>
-          <w:rFonts w:ascii="Arial" w:hAnsi="Arial" w:cs="Arial"/>
-          <w:b/>
-          <w:bCs/>
-          <w:sz w:val="24"/>
-          <w:szCs w:val="24"/>
-          <w:lang w:val="es-MX"/>
-        </w:rPr>
-      </w:pPr>
-    </w:p>
-    <w:p>
-      <w:pPr>
-        <w:spacing w:after="0"/>
-        <w:rPr>
-          <w:rFonts w:ascii="Arial" w:hAnsi="Arial" w:cs="Arial"/>
-          <w:b/>
-          <w:bCs/>
-          <w:sz w:val="24"/>
-          <w:szCs w:val="24"/>
-          <w:lang w:val="es-MX"/>
-        </w:rPr>
-      </w:pPr>
-    </w:p>
-    <w:p>
-      <w:pPr>
-        <w:spacing w:after="0"/>
-        <w:rPr>
-          <w:rFonts w:ascii="Arial" w:hAnsi="Arial" w:cs="Arial"/>
-          <w:b/>
-          <w:bCs/>
-          <w:sz w:val="24"/>
-          <w:szCs w:val="24"/>
-          <w:lang w:val="es-MX"/>
-        </w:rPr>
-      </w:pPr>
-    </w:p>
-    <w:p>
-      <w:pPr>
-        <w:spacing w:after="0"/>
-        <w:rPr>
-          <w:rFonts w:ascii="Arial" w:hAnsi="Arial" w:cs="Arial"/>
-          <w:b/>
-          <w:bCs/>
-          <w:sz w:val="24"/>
-          <w:szCs w:val="24"/>
-          <w:lang w:val="es-MX"/>
-        </w:rPr>
-      </w:pPr>
-    </w:p>
-    <w:p>
-      <w:pPr>
-        <w:spacing w:after="0"/>
-        <w:rPr>
-          <w:rFonts w:ascii="Arial" w:hAnsi="Arial" w:cs="Arial"/>
-          <w:b/>
-          <w:bCs/>
-          <w:sz w:val="24"/>
-          <w:szCs w:val="24"/>
-          <w:lang w:val="es-MX"/>
-        </w:rPr>
-      </w:pPr>
-    </w:p>
-    <w:p>
-      <w:pPr>
-        <w:spacing w:after="0"/>
-        <w:rPr>
-          <w:rFonts w:ascii="Arial" w:hAnsi="Arial" w:cs="Arial"/>
-          <w:b/>
-          <w:bCs/>
-          <w:sz w:val="24"/>
-          <w:szCs w:val="24"/>
-          <w:lang w:val="es-MX"/>
-        </w:rPr>
-      </w:pPr>
-    </w:p>
-    <w:p>
-      <w:pPr>
-        <w:spacing w:after="0"/>
-        <w:rPr>
-          <w:rFonts w:ascii="Arial" w:hAnsi="Arial" w:cs="Arial"/>
-          <w:b/>
-          <w:bCs/>
-          <w:sz w:val="24"/>
-          <w:szCs w:val="24"/>
-          <w:lang w:val="es-MX"/>
-        </w:rPr>
-      </w:pPr>
-    </w:p>
-    <w:p>
-      <w:pPr>
-        <w:spacing w:after="0"/>
-        <w:rPr>
-          <w:rFonts w:ascii="Arial" w:hAnsi="Arial" w:cs="Arial"/>
-          <w:b/>
-          <w:bCs/>
-          <w:sz w:val="24"/>
-          <w:szCs w:val="24"/>
-          <w:lang w:val="es-MX"/>
-        </w:rPr>
-      </w:pPr>
-    </w:p>
-    <w:p>
-      <w:pPr>
-        <w:spacing w:after="0"/>
-        <w:rPr>
-          <w:rFonts w:ascii="Arial" w:hAnsi="Arial" w:cs="Arial"/>
-          <w:b/>
-          <w:bCs/>
-          <w:sz w:val="24"/>
-          <w:szCs w:val="24"/>
-          <w:lang w:val="es-MX"/>
-        </w:rPr>
-      </w:pPr>
-    </w:p>
-    <w:p>
-      <w:pPr>
-        <w:spacing w:after="0"/>
-        <w:rPr>
-          <w:rFonts w:ascii="Arial" w:hAnsi="Arial" w:cs="Arial"/>
-          <w:b/>
-          <w:bCs/>
-          <w:sz w:val="24"/>
-          <w:szCs w:val="24"/>
-          <w:lang w:val="es-MX"/>
-        </w:rPr>
-      </w:pPr>
-    </w:p>
-    <w:p>
-      <w:pPr>
-        <w:spacing w:after="0"/>
-        <w:rPr>
-          <w:rFonts w:ascii="Arial" w:hAnsi="Arial" w:cs="Arial"/>
-          <w:b/>
-          <w:bCs/>
-          <w:sz w:val="24"/>
-          <w:szCs w:val="24"/>
-          <w:lang w:val="es-MX"/>
-        </w:rPr>
-      </w:pPr>
-    </w:p>
-    <w:p>
-      <w:pPr>
-        <w:spacing w:after="0"/>
-        <w:rPr>
-          <w:rFonts w:ascii="Arial" w:hAnsi="Arial" w:cs="Arial"/>
-          <w:b/>
-          <w:bCs/>
-          <w:sz w:val="24"/>
-          <w:szCs w:val="24"/>
-          <w:lang w:val="es-MX"/>
-        </w:rPr>
-      </w:pPr>
-    </w:p>
-    <w:p>
-      <w:pPr>
-        <w:spacing w:after="0"/>
-        <w:rPr>
-          <w:rFonts w:ascii="Arial" w:hAnsi="Arial" w:cs="Arial"/>
-          <w:b/>
-          <w:bCs/>
-          <w:sz w:val="24"/>
-          <w:szCs w:val="24"/>
-          <w:lang w:val="es-MX"/>
-        </w:rPr>
-      </w:pPr>
-    </w:p>
-    <w:p>
-      <w:pPr>
-        <w:spacing w:after="0"/>
-        <w:rPr>
-          <w:rFonts w:ascii="Arial" w:hAnsi="Arial" w:cs="Arial"/>
-          <w:b/>
-          <w:bCs/>
-          <w:sz w:val="24"/>
-          <w:szCs w:val="24"/>
-          <w:lang w:val="es-MX"/>
-        </w:rPr>
-      </w:pPr>
-    </w:p>
-    <w:p>
-      <w:pPr>
-        <w:spacing w:after="0"/>
-        <w:rPr>
-          <w:rFonts w:ascii="Arial" w:hAnsi="Arial" w:cs="Arial"/>
-          <w:b/>
-          <w:bCs/>
-          <w:sz w:val="24"/>
-          <w:szCs w:val="24"/>
-          <w:lang w:val="es-MX"/>
-        </w:rPr>
-      </w:pPr>
-    </w:p>
-    <w:p>
-      <w:pPr>
-        <w:spacing w:after="0"/>
-        <w:rPr>
-          <w:rFonts w:ascii="Arial" w:hAnsi="Arial" w:cs="Arial"/>
-          <w:b/>
-          <w:bCs/>
-          <w:sz w:val="24"/>
-          <w:szCs w:val="24"/>
-          <w:lang w:val="es-MX"/>
-        </w:rPr>
-      </w:pPr>
-    </w:p>
-    <w:p>
-      <w:pPr>
-        <w:spacing w:after="0"/>
-        <w:rPr>
-          <w:rFonts w:ascii="Arial" w:hAnsi="Arial" w:cs="Arial"/>
-          <w:b/>
-          <w:bCs/>
-          <w:sz w:val="24"/>
-          <w:szCs w:val="24"/>
-          <w:lang w:val="es-MX"/>
-        </w:rPr>
-      </w:pPr>
-    </w:p>
-    <w:p>
-      <w:pPr>
-        <w:spacing w:after="0"/>
-        <w:rPr>
-          <w:rFonts w:ascii="Arial" w:hAnsi="Arial" w:cs="Arial"/>
-          <w:b/>
-          <w:bCs/>
-          <w:sz w:val="24"/>
-          <w:szCs w:val="24"/>
-          <w:lang w:val="es-MX"/>
-        </w:rPr>
-      </w:pPr>
-    </w:p>
-    <w:p>
-      <w:pPr>
-        <w:spacing w:after="0"/>
+        <w:rPr>
+          <w:rFonts w:ascii="Arial" w:hAnsi="Arial" w:cs="Arial"/>
+          <w:b/>
+          <w:bCs/>
+          <w:sz w:val="24"/>
+          <w:szCs w:val="24"/>
+          <w:lang w:val="es-MX"/>
+        </w:rPr>
+      </w:pPr>
+      <w:r>
+        <w:rPr>
+          <w:rFonts w:ascii="Arial" w:hAnsi="Arial" w:cs="Arial"/>
+          <w:b/>
+          <w:bCs/>
+          <w:sz w:val="24"/>
+          <w:szCs w:val="24"/>
+          <w:lang w:val="es-MX"/>
+        </w:rPr>
+        <w:br w:type="page"/>
+      </w:r>
+    </w:p>
+    <w:p>
+      <w:pPr>
+        <w:pStyle w:val="Ttulo1"/>
         <w:rPr>
           <w:rFonts w:ascii="Arial" w:hAnsi="Arial" w:cs="Arial"/>
           <w:b/>
@@ -2070,6 +1768,7 @@
           <w:numId w:val="1"/>
         </w:numPr>
         <w:spacing w:after="0"/>
+        <w:outlineLvl w:val="1"/>
         <w:rPr>
           <w:rFonts w:ascii="Arial" w:hAnsi="Arial" w:cs="Arial"/>
           <w:bCs/>
@@ -2592,7 +2291,6 @@
           <w:strike/>
           <w:sz w:val="24"/>
           <w:szCs w:val="24"/>
-          <w:lang w:val="es-MX"/>
         </w:rPr>
       </w:pPr>
       <w:r>
@@ -2618,165 +2316,24 @@
     </w:p>
     <w:p>
       <w:pPr>
-        <w:spacing w:after="0"/>
-        <w:ind w:left="360"/>
-        <w:rPr>
-          <w:rFonts w:ascii="Arial" w:hAnsi="Arial" w:cs="Arial"/>
-          <w:sz w:val="24"/>
-          <w:szCs w:val="24"/>
-          <w:lang w:val="es-MX"/>
-        </w:rPr>
-      </w:pPr>
-    </w:p>
-    <w:p>
-      <w:pPr>
-        <w:spacing w:after="0"/>
-        <w:ind w:left="360"/>
-        <w:rPr>
-          <w:rFonts w:ascii="Arial" w:hAnsi="Arial" w:cs="Arial"/>
-          <w:sz w:val="24"/>
-          <w:szCs w:val="24"/>
-          <w:lang w:val="es-MX"/>
-        </w:rPr>
-      </w:pPr>
-    </w:p>
-    <w:p>
-      <w:pPr>
-        <w:spacing w:after="0"/>
-        <w:ind w:left="360"/>
-        <w:rPr>
-          <w:rFonts w:ascii="Arial" w:hAnsi="Arial" w:cs="Arial"/>
-          <w:sz w:val="24"/>
-          <w:szCs w:val="24"/>
-          <w:lang w:val="es-MX"/>
-        </w:rPr>
-      </w:pPr>
-    </w:p>
-    <w:p>
-      <w:pPr>
-        <w:spacing w:after="0"/>
-        <w:ind w:left="360"/>
-        <w:rPr>
-          <w:rFonts w:ascii="Arial" w:hAnsi="Arial" w:cs="Arial"/>
-          <w:sz w:val="24"/>
-          <w:szCs w:val="24"/>
-          <w:lang w:val="es-MX"/>
-        </w:rPr>
-      </w:pPr>
-    </w:p>
-    <w:p>
-      <w:pPr>
-        <w:spacing w:after="0"/>
-        <w:ind w:left="360"/>
-        <w:rPr>
-          <w:rFonts w:ascii="Arial" w:hAnsi="Arial" w:cs="Arial"/>
-          <w:sz w:val="24"/>
-          <w:szCs w:val="24"/>
-          <w:lang w:val="es-MX"/>
-        </w:rPr>
-      </w:pPr>
-    </w:p>
-    <w:p>
-      <w:pPr>
-        <w:spacing w:after="0"/>
-        <w:ind w:left="360"/>
-        <w:rPr>
-          <w:rFonts w:ascii="Arial" w:hAnsi="Arial" w:cs="Arial"/>
-          <w:sz w:val="24"/>
-          <w:szCs w:val="24"/>
-          <w:lang w:val="es-MX"/>
-        </w:rPr>
-      </w:pPr>
-    </w:p>
-    <w:p>
-      <w:pPr>
-        <w:spacing w:after="0"/>
-        <w:ind w:left="360"/>
-        <w:rPr>
-          <w:rFonts w:ascii="Arial" w:hAnsi="Arial" w:cs="Arial"/>
-          <w:sz w:val="24"/>
-          <w:szCs w:val="24"/>
-          <w:lang w:val="es-MX"/>
-        </w:rPr>
-      </w:pPr>
-    </w:p>
-    <w:p>
-      <w:pPr>
-        <w:spacing w:after="0"/>
-        <w:ind w:left="360"/>
-        <w:rPr>
-          <w:rFonts w:ascii="Arial" w:hAnsi="Arial" w:cs="Arial"/>
-          <w:sz w:val="24"/>
-          <w:szCs w:val="24"/>
-          <w:lang w:val="es-MX"/>
-        </w:rPr>
-      </w:pPr>
-    </w:p>
-    <w:p>
-      <w:pPr>
-        <w:spacing w:after="0"/>
-        <w:rPr>
-          <w:rFonts w:ascii="Arial" w:hAnsi="Arial" w:cs="Arial"/>
-          <w:sz w:val="24"/>
-          <w:szCs w:val="24"/>
-          <w:lang w:val="es-MX"/>
-        </w:rPr>
-      </w:pPr>
-    </w:p>
-    <w:p>
-      <w:pPr>
-        <w:spacing w:after="0"/>
-        <w:rPr>
-          <w:rFonts w:ascii="Arial" w:hAnsi="Arial" w:cs="Arial"/>
-          <w:sz w:val="24"/>
-          <w:szCs w:val="24"/>
-          <w:lang w:val="es-MX"/>
-        </w:rPr>
-      </w:pPr>
-    </w:p>
-    <w:p>
-      <w:pPr>
-        <w:spacing w:after="0"/>
-        <w:rPr>
-          <w:rFonts w:ascii="Arial" w:hAnsi="Arial" w:cs="Arial"/>
-          <w:sz w:val="24"/>
-          <w:szCs w:val="24"/>
-          <w:lang w:val="es-MX"/>
-        </w:rPr>
-      </w:pPr>
-    </w:p>
-    <w:p>
-      <w:pPr>
-        <w:spacing w:after="0"/>
-        <w:rPr>
-          <w:rFonts w:ascii="Arial" w:hAnsi="Arial" w:cs="Arial"/>
-          <w:sz w:val="24"/>
-          <w:szCs w:val="24"/>
-          <w:lang w:val="es-MX"/>
-        </w:rPr>
-      </w:pPr>
-    </w:p>
-    <w:p>
-      <w:pPr>
-        <w:spacing w:after="0"/>
-        <w:rPr>
-          <w:rFonts w:ascii="Arial" w:hAnsi="Arial" w:cs="Arial"/>
-          <w:sz w:val="24"/>
-          <w:szCs w:val="24"/>
-          <w:lang w:val="es-MX"/>
-        </w:rPr>
-      </w:pPr>
-    </w:p>
-    <w:p>
-      <w:pPr>
-        <w:spacing w:after="0"/>
-        <w:rPr>
-          <w:rFonts w:ascii="Arial" w:hAnsi="Arial" w:cs="Arial"/>
-          <w:sz w:val="24"/>
-          <w:szCs w:val="24"/>
-          <w:lang w:val="es-MX"/>
-        </w:rPr>
-      </w:pPr>
+        <w:rPr>
+          <w:rFonts w:ascii="Arial" w:hAnsi="Arial" w:cs="Arial"/>
+          <w:bCs/>
+          <w:strike/>
+          <w:sz w:val="24"/>
+          <w:szCs w:val="24"/>
+        </w:rPr>
+      </w:pPr>
+      <w:r>
+        <w:rPr>
+          <w:rFonts w:ascii="Arial" w:hAnsi="Arial" w:cs="Arial"/>
+          <w:bCs/>
+          <w:strike/>
+          <w:sz w:val="24"/>
+          <w:szCs w:val="24"/>
+        </w:rPr>
+        <w:br w:type="page"/>
+      </w:r>
     </w:p>
     <w:p>
       <w:pPr>
@@ -2786,6 +2343,7 @@
           <w:numId w:val="1"/>
         </w:numPr>
         <w:spacing w:after="0"/>
+        <w:outlineLvl w:val="1"/>
         <w:rPr>
           <w:rFonts w:ascii="Arial" w:hAnsi="Arial" w:cs="Arial"/>
           <w:b/>
@@ -2805,7 +2363,6 @@
           <w:szCs w:val="24"/>
           <w:lang w:val="es-MX"/>
         </w:rPr>
-        <w:lastRenderedPageBreak/>
         <w:t xml:space="preserve">OBJETIVOS DEL </w:t>
       </w:r>
       <w:r>
@@ -2849,6 +2406,7 @@
           <w:numId w:val="1"/>
         </w:numPr>
         <w:spacing w:after="0"/>
+        <w:outlineLvl w:val="2"/>
         <w:rPr>
           <w:rFonts w:ascii="Arial" w:hAnsi="Arial" w:cs="Arial"/>
           <w:b/>
@@ -2999,6 +2557,7 @@
           <w:numId w:val="1"/>
         </w:numPr>
         <w:spacing w:after="0"/>
+        <w:outlineLvl w:val="2"/>
         <w:rPr>
           <w:rFonts w:ascii="Arial" w:hAnsi="Arial" w:cs="Arial"/>
           <w:b/>
@@ -3265,168 +2824,22 @@
     </w:p>
     <w:p>
       <w:pPr>
-        <w:spacing w:after="0"/>
-        <w:rPr>
-          <w:rFonts w:ascii="Arial" w:hAnsi="Arial" w:cs="Arial"/>
-          <w:sz w:val="24"/>
-          <w:szCs w:val="24"/>
-          <w:lang w:val="es-MX"/>
-        </w:rPr>
-      </w:pPr>
-    </w:p>
-    <w:p>
-      <w:pPr>
-        <w:spacing w:after="0"/>
-        <w:rPr>
-          <w:rFonts w:ascii="Arial" w:hAnsi="Arial" w:cs="Arial"/>
-          <w:sz w:val="24"/>
-          <w:szCs w:val="24"/>
-          <w:lang w:val="es-MX"/>
-        </w:rPr>
-      </w:pPr>
-    </w:p>
-    <w:p>
-      <w:pPr>
-        <w:spacing w:after="0"/>
-        <w:rPr>
-          <w:rFonts w:ascii="Arial" w:hAnsi="Arial" w:cs="Arial"/>
-          <w:sz w:val="24"/>
-          <w:szCs w:val="24"/>
-          <w:lang w:val="es-MX"/>
-        </w:rPr>
-      </w:pPr>
-    </w:p>
-    <w:p>
-      <w:pPr>
-        <w:spacing w:after="0"/>
-        <w:rPr>
-          <w:rFonts w:ascii="Arial" w:hAnsi="Arial" w:cs="Arial"/>
-          <w:sz w:val="24"/>
-          <w:szCs w:val="24"/>
-          <w:lang w:val="es-MX"/>
-        </w:rPr>
-      </w:pPr>
-    </w:p>
-    <w:p>
-      <w:pPr>
-        <w:spacing w:after="0"/>
-        <w:rPr>
-          <w:rFonts w:ascii="Arial" w:hAnsi="Arial" w:cs="Arial"/>
-          <w:sz w:val="24"/>
-          <w:szCs w:val="24"/>
-          <w:lang w:val="es-MX"/>
-        </w:rPr>
-      </w:pPr>
-    </w:p>
-    <w:p>
-      <w:pPr>
-        <w:spacing w:after="0"/>
-        <w:rPr>
-          <w:rFonts w:ascii="Arial" w:hAnsi="Arial" w:cs="Arial"/>
-          <w:sz w:val="24"/>
-          <w:szCs w:val="24"/>
-          <w:lang w:val="es-MX"/>
-        </w:rPr>
-      </w:pPr>
-    </w:p>
-    <w:p>
-      <w:pPr>
-        <w:spacing w:after="0"/>
-        <w:rPr>
-          <w:rFonts w:ascii="Arial" w:hAnsi="Arial" w:cs="Arial"/>
-          <w:sz w:val="24"/>
-          <w:szCs w:val="24"/>
-          <w:lang w:val="es-MX"/>
-        </w:rPr>
-      </w:pPr>
-    </w:p>
-    <w:p>
-      <w:pPr>
-        <w:spacing w:after="0"/>
-        <w:rPr>
-          <w:rFonts w:ascii="Arial" w:hAnsi="Arial" w:cs="Arial"/>
-          <w:sz w:val="24"/>
-          <w:szCs w:val="24"/>
-          <w:lang w:val="es-MX"/>
-        </w:rPr>
-      </w:pPr>
-    </w:p>
-    <w:p>
-      <w:pPr>
-        <w:spacing w:after="0"/>
-        <w:rPr>
-          <w:rFonts w:ascii="Arial" w:hAnsi="Arial" w:cs="Arial"/>
-          <w:sz w:val="24"/>
-          <w:szCs w:val="24"/>
-          <w:lang w:val="es-MX"/>
-        </w:rPr>
-      </w:pPr>
-    </w:p>
-    <w:p>
-      <w:pPr>
-        <w:spacing w:after="0"/>
-        <w:rPr>
-          <w:rFonts w:ascii="Arial" w:hAnsi="Arial" w:cs="Arial"/>
-          <w:sz w:val="24"/>
-          <w:szCs w:val="24"/>
-          <w:lang w:val="es-MX"/>
-        </w:rPr>
-      </w:pPr>
-    </w:p>
-    <w:p>
-      <w:pPr>
-        <w:spacing w:after="0"/>
-        <w:rPr>
-          <w:rFonts w:ascii="Arial" w:hAnsi="Arial" w:cs="Arial"/>
-          <w:sz w:val="24"/>
-          <w:szCs w:val="24"/>
-          <w:lang w:val="es-MX"/>
-        </w:rPr>
-      </w:pPr>
-    </w:p>
-    <w:p>
-      <w:pPr>
-        <w:spacing w:after="0"/>
-        <w:rPr>
-          <w:rFonts w:ascii="Arial" w:hAnsi="Arial" w:cs="Arial"/>
-          <w:sz w:val="24"/>
-          <w:szCs w:val="24"/>
-          <w:lang w:val="es-MX"/>
-        </w:rPr>
-      </w:pPr>
-    </w:p>
-    <w:p>
-      <w:pPr>
-        <w:spacing w:after="0"/>
-        <w:rPr>
-          <w:rFonts w:ascii="Arial" w:hAnsi="Arial" w:cs="Arial"/>
-          <w:sz w:val="24"/>
-          <w:szCs w:val="24"/>
-          <w:lang w:val="es-MX"/>
-        </w:rPr>
-      </w:pPr>
-    </w:p>
-    <w:p>
-      <w:pPr>
-        <w:spacing w:after="0"/>
-        <w:rPr>
-          <w:rFonts w:ascii="Arial" w:hAnsi="Arial" w:cs="Arial"/>
-          <w:sz w:val="24"/>
-          <w:szCs w:val="24"/>
-          <w:lang w:val="es-MX"/>
-        </w:rPr>
-      </w:pPr>
-    </w:p>
-    <w:p>
-      <w:pPr>
-        <w:spacing w:after="0"/>
-        <w:rPr>
-          <w:rFonts w:ascii="Arial" w:hAnsi="Arial" w:cs="Arial"/>
-          <w:sz w:val="24"/>
-          <w:szCs w:val="24"/>
-          <w:lang w:val="es-MX"/>
-        </w:rPr>
-      </w:pPr>
+        <w:rPr>
+          <w:rFonts w:ascii="Arial" w:hAnsi="Arial" w:cs="Arial"/>
+          <w:sz w:val="24"/>
+          <w:szCs w:val="24"/>
+          <w:lang w:val="es-MX"/>
+        </w:rPr>
+      </w:pPr>
+      <w:r>
+        <w:rPr>
+          <w:rFonts w:ascii="Arial" w:hAnsi="Arial" w:cs="Arial"/>
+          <w:sz w:val="24"/>
+          <w:szCs w:val="24"/>
+          <w:lang w:val="es-MX"/>
+        </w:rPr>
+        <w:br w:type="page"/>
+      </w:r>
     </w:p>
     <w:p>
       <w:pPr>
@@ -3436,6 +2849,7 @@
           <w:numId w:val="1"/>
         </w:numPr>
         <w:spacing w:after="0"/>
+        <w:outlineLvl w:val="1"/>
         <w:rPr>
           <w:rFonts w:ascii="Arial" w:hAnsi="Arial" w:cs="Arial"/>
           <w:b/>
@@ -3455,7 +2869,6 @@
           <w:szCs w:val="24"/>
           <w:lang w:val="es-MX"/>
         </w:rPr>
-        <w:lastRenderedPageBreak/>
         <w:t>REQUERIMIENTOS DEL SISTEMA</w:t>
       </w:r>
       <w:commentRangeEnd w:id="4"/>
@@ -3471,26 +2884,16 @@
         <w:pStyle w:val="Prrafodelista"/>
         <w:spacing w:after="0"/>
         <w:ind w:left="360"/>
-        <w:rPr>
-          <w:rFonts w:ascii="Arial" w:hAnsi="Arial" w:cs="Arial"/>
-          <w:b/>
-          <w:bCs/>
-          <w:sz w:val="24"/>
-          <w:szCs w:val="24"/>
-          <w:lang w:val="es-MX"/>
-        </w:rPr>
-      </w:pPr>
-      <w:r>
-        <w:rPr>
-          <w:rFonts w:ascii="Arial" w:hAnsi="Arial" w:cs="Arial"/>
-          <w:b/>
-          <w:bCs/>
-          <w:sz w:val="24"/>
-          <w:szCs w:val="24"/>
-          <w:lang w:val="es-MX"/>
-        </w:rPr>
-        <w:br/>
-      </w:r>
+        <w:outlineLvl w:val="2"/>
+        <w:rPr>
+          <w:rFonts w:ascii="Arial" w:hAnsi="Arial" w:cs="Arial"/>
+          <w:b/>
+          <w:bCs/>
+          <w:sz w:val="24"/>
+          <w:szCs w:val="24"/>
+          <w:lang w:val="es-MX"/>
+        </w:rPr>
+      </w:pPr>
       <w:commentRangeStart w:id="5"/>
       <w:r>
         <w:rPr>
@@ -4599,7 +4002,6 @@
           <w:szCs w:val="24"/>
           <w:lang w:val="es-MX"/>
         </w:rPr>
-        <w:lastRenderedPageBreak/>
         <w:t>creado</w:t>
       </w:r>
       <w:r>
@@ -4701,6 +4103,7 @@
           <w:numId w:val="1"/>
         </w:numPr>
         <w:spacing w:after="0"/>
+        <w:outlineLvl w:val="2"/>
         <w:rPr>
           <w:rFonts w:ascii="Arial" w:hAnsi="Arial" w:cs="Arial"/>
           <w:b/>
@@ -5006,7 +4409,27 @@
           <w:szCs w:val="24"/>
           <w:lang w:val="es-MX"/>
         </w:rPr>
-        <w:t>y siguiendo las buenas practicas de desarrollo para facilitar su mantenimiento</w:t>
+        <w:t xml:space="preserve">y siguiendo las buenas </w:t>
+      </w:r>
+      <w:proofErr w:type="spellStart"/>
+      <w:r>
+        <w:rPr>
+          <w:rFonts w:ascii="Arial" w:hAnsi="Arial" w:cs="Arial"/>
+          <w:sz w:val="24"/>
+          <w:szCs w:val="24"/>
+          <w:lang w:val="es-MX"/>
+        </w:rPr>
+        <w:t>practicas</w:t>
+      </w:r>
+      <w:proofErr w:type="spellEnd"/>
+      <w:r>
+        <w:rPr>
+          <w:rFonts w:ascii="Arial" w:hAnsi="Arial" w:cs="Arial"/>
+          <w:sz w:val="24"/>
+          <w:szCs w:val="24"/>
+          <w:lang w:val="es-MX"/>
+        </w:rPr>
+        <w:t xml:space="preserve"> de desarrollo para facilitar su mantenimiento</w:t>
       </w:r>
       <w:r>
         <w:rPr>
@@ -5611,25 +5034,25 @@
           <w:numId w:val="1"/>
         </w:numPr>
         <w:spacing w:after="0"/>
-        <w:rPr>
-          <w:rFonts w:ascii="Arial" w:hAnsi="Arial" w:cs="Arial"/>
-          <w:b/>
-          <w:bCs/>
-          <w:sz w:val="24"/>
-          <w:szCs w:val="24"/>
-          <w:lang w:val="es-MX"/>
-        </w:rPr>
-      </w:pPr>
-      <w:r>
-        <w:rPr>
-          <w:rFonts w:ascii="Arial" w:hAnsi="Arial" w:cs="Arial"/>
-          <w:b/>
-          <w:bCs/>
-          <w:sz w:val="24"/>
-          <w:szCs w:val="24"/>
-          <w:lang w:val="es-MX"/>
-        </w:rPr>
-        <w:lastRenderedPageBreak/>
+        <w:outlineLvl w:val="1"/>
+        <w:rPr>
+          <w:rFonts w:ascii="Arial" w:hAnsi="Arial" w:cs="Arial"/>
+          <w:b/>
+          <w:bCs/>
+          <w:sz w:val="24"/>
+          <w:szCs w:val="24"/>
+          <w:lang w:val="es-MX"/>
+        </w:rPr>
+      </w:pPr>
+      <w:r>
+        <w:rPr>
+          <w:rFonts w:ascii="Arial" w:hAnsi="Arial" w:cs="Arial"/>
+          <w:b/>
+          <w:bCs/>
+          <w:sz w:val="24"/>
+          <w:szCs w:val="24"/>
+          <w:lang w:val="es-MX"/>
+        </w:rPr>
         <w:t>DIAGRAMAS</w:t>
       </w:r>
     </w:p>
@@ -5700,7 +5123,7 @@
                     </pic:cNvPicPr>
                   </pic:nvPicPr>
                   <pic:blipFill>
-                    <a:blip r:embed="rId9">
+                    <a:blip r:embed="rId10">
                       <a:extLst>
                         <a:ext uri="{28A0092B-C50C-407E-A947-70E740481C1C}">
                           <a14:useLocalDpi xmlns:a14="http://schemas.microsoft.com/office/drawing/2010/main" val="0"/>
@@ -5898,7 +5321,6 @@
           <w:szCs w:val="24"/>
           <w:lang w:val="es-MX"/>
         </w:rPr>
-        <w:lastRenderedPageBreak/>
         <w:t>Diagrama de clases</w:t>
       </w:r>
     </w:p>
@@ -5936,7 +5358,7 @@
                     <pic:cNvPicPr/>
                   </pic:nvPicPr>
                   <pic:blipFill>
-                    <a:blip r:embed="rId10">
+                    <a:blip r:embed="rId11">
                       <a:extLst>
                         <a:ext uri="{28A0092B-C50C-407E-A947-70E740481C1C}">
                           <a14:useLocalDpi xmlns:a14="http://schemas.microsoft.com/office/drawing/2010/main" val="0"/>
@@ -6000,7 +5422,6 @@
           <w:szCs w:val="24"/>
           <w:lang w:val="es-MX"/>
         </w:rPr>
-        <w:lastRenderedPageBreak/>
         <w:t>Modelado de base de datos</w:t>
       </w:r>
       <w:r>
@@ -6051,7 +5472,7 @@
                     <pic:cNvPicPr/>
                   </pic:nvPicPr>
                   <pic:blipFill>
-                    <a:blip r:embed="rId11">
+                    <a:blip r:embed="rId12">
                       <a:extLst>
                         <a:ext uri="{28A0092B-C50C-407E-A947-70E740481C1C}">
                           <a14:useLocalDpi xmlns:a14="http://schemas.microsoft.com/office/drawing/2010/main" val="0"/>
@@ -6116,6 +5537,7 @@
           <w:numId w:val="1"/>
         </w:numPr>
         <w:spacing w:after="0"/>
+        <w:outlineLvl w:val="1"/>
         <w:rPr>
           <w:rFonts w:ascii="Arial" w:hAnsi="Arial" w:cs="Arial"/>
           <w:b/>
@@ -6165,6 +5587,7 @@
           <w:numId w:val="1"/>
         </w:numPr>
         <w:spacing w:after="0"/>
+        <w:outlineLvl w:val="2"/>
         <w:rPr>
           <w:rFonts w:ascii="Arial" w:hAnsi="Arial" w:cs="Arial"/>
           <w:b/>
@@ -6538,6 +5961,7 @@
           <w:numId w:val="1"/>
         </w:numPr>
         <w:spacing w:after="0"/>
+        <w:outlineLvl w:val="2"/>
         <w:rPr>
           <w:rFonts w:ascii="Arial" w:hAnsi="Arial" w:cs="Arial"/>
           <w:b/>
@@ -6965,7 +6389,6 @@
           <w:szCs w:val="24"/>
           <w:lang w:val="es-MX"/>
         </w:rPr>
-        <w:lastRenderedPageBreak/>
         <w:t xml:space="preserve">Copias de seguridad: </w:t>
       </w:r>
       <w:r>
@@ -7110,16 +6533,7 @@
           <w:szCs w:val="24"/>
           <w:lang w:val="es-MX"/>
         </w:rPr>
-        <w:t xml:space="preserve">: </w:t>
-      </w:r>
-      <w:r>
-        <w:rPr>
-          <w:rFonts w:ascii="Arial" w:hAnsi="Arial" w:cs="Arial"/>
-          <w:sz w:val="24"/>
-          <w:szCs w:val="24"/>
-          <w:lang w:val="es-MX"/>
-        </w:rPr>
-        <w:t>Por definir.</w:t>
+        <w:t>:</w:t>
       </w:r>
       <w:r>
         <w:rPr>
@@ -7130,103 +6544,243 @@
           <w:lang w:val="es-MX"/>
         </w:rPr>
         <w:br/>
-      </w:r>
-    </w:p>
-    <w:p>
-      <w:pPr>
-        <w:pStyle w:val="Prrafodelista"/>
-        <w:numPr>
-          <w:ilvl w:val="2"/>
-          <w:numId w:val="1"/>
-        </w:numPr>
-        <w:spacing w:after="0"/>
-        <w:rPr>
-          <w:rFonts w:ascii="Arial" w:hAnsi="Arial" w:cs="Arial"/>
-          <w:b/>
-          <w:sz w:val="24"/>
-          <w:szCs w:val="24"/>
-          <w:lang w:val="es-MX"/>
-        </w:rPr>
-      </w:pPr>
-      <w:r>
-        <w:rPr>
-          <w:rFonts w:ascii="Arial" w:hAnsi="Arial" w:cs="Arial"/>
-          <w:b/>
-          <w:sz w:val="24"/>
-          <w:szCs w:val="24"/>
-          <w:lang w:val="es-MX"/>
-        </w:rPr>
-        <w:t xml:space="preserve">Gestión de dependencias: </w:t>
-      </w:r>
-      <w:r>
-        <w:rPr>
-          <w:rFonts w:ascii="Arial" w:hAnsi="Arial" w:cs="Arial"/>
-          <w:sz w:val="24"/>
-          <w:szCs w:val="24"/>
-          <w:lang w:val="es-MX"/>
-        </w:rPr>
-        <w:t>Por definir</w:t>
-      </w:r>
-    </w:p>
-    <w:p>
-      <w:pPr>
-        <w:spacing w:after="0"/>
-        <w:rPr>
-          <w:rFonts w:ascii="Arial" w:hAnsi="Arial" w:cs="Arial"/>
-          <w:b/>
-          <w:sz w:val="24"/>
-          <w:szCs w:val="24"/>
-          <w:lang w:val="es-MX"/>
-        </w:rPr>
-      </w:pPr>
-    </w:p>
-    <w:p>
-      <w:pPr>
-        <w:spacing w:after="0"/>
-        <w:rPr>
-          <w:rFonts w:ascii="Arial" w:hAnsi="Arial" w:cs="Arial"/>
-          <w:b/>
-          <w:sz w:val="24"/>
-          <w:szCs w:val="24"/>
-          <w:lang w:val="es-MX"/>
-        </w:rPr>
-      </w:pPr>
-    </w:p>
-    <w:p>
-      <w:pPr>
-        <w:spacing w:after="0"/>
-        <w:rPr>
-          <w:rFonts w:ascii="Arial" w:hAnsi="Arial" w:cs="Arial"/>
-          <w:b/>
-          <w:sz w:val="24"/>
-          <w:szCs w:val="24"/>
-          <w:lang w:val="es-MX"/>
-        </w:rPr>
-      </w:pPr>
-    </w:p>
-    <w:p>
-      <w:pPr>
-        <w:spacing w:after="0"/>
-        <w:rPr>
-          <w:rFonts w:ascii="Arial" w:hAnsi="Arial" w:cs="Arial"/>
-          <w:b/>
-          <w:sz w:val="24"/>
-          <w:szCs w:val="24"/>
-          <w:lang w:val="es-MX"/>
-        </w:rPr>
-      </w:pPr>
-    </w:p>
-    <w:p>
-      <w:pPr>
-        <w:spacing w:after="0"/>
-        <w:rPr>
-          <w:rFonts w:ascii="Arial" w:hAnsi="Arial" w:cs="Arial"/>
-          <w:b/>
-          <w:sz w:val="24"/>
-          <w:szCs w:val="24"/>
-          <w:lang w:val="es-MX"/>
-        </w:rPr>
-      </w:pPr>
+        <w:t>Aplicativo JAVA:</w:t>
+      </w:r>
+      <w:r>
+        <w:rPr>
+          <w:rFonts w:ascii="Arial" w:hAnsi="Arial" w:cs="Arial"/>
+          <w:b/>
+          <w:sz w:val="24"/>
+          <w:szCs w:val="24"/>
+          <w:lang w:val="es-MX"/>
+        </w:rPr>
+        <w:t xml:space="preserve"> </w:t>
+      </w:r>
+      <w:r>
+        <w:rPr>
+          <w:rFonts w:ascii="Arial" w:hAnsi="Arial" w:cs="Arial"/>
+          <w:bCs/>
+          <w:sz w:val="24"/>
+          <w:szCs w:val="24"/>
+          <w:lang w:val="es-MX"/>
+        </w:rPr>
+        <w:t xml:space="preserve">Se realizará con java Web (JSP), utilizando como gestor de bases de datos </w:t>
+      </w:r>
+      <w:proofErr w:type="spellStart"/>
+      <w:r>
+        <w:rPr>
+          <w:rFonts w:ascii="Arial" w:hAnsi="Arial" w:cs="Arial"/>
+          <w:bCs/>
+          <w:sz w:val="24"/>
+          <w:szCs w:val="24"/>
+          <w:lang w:val="es-MX"/>
+        </w:rPr>
+        <w:t>phpMyadmin</w:t>
+      </w:r>
+      <w:proofErr w:type="spellEnd"/>
+      <w:r>
+        <w:rPr>
+          <w:rFonts w:ascii="Arial" w:hAnsi="Arial" w:cs="Arial"/>
+          <w:bCs/>
+          <w:sz w:val="24"/>
+          <w:szCs w:val="24"/>
+          <w:lang w:val="es-MX"/>
+        </w:rPr>
+        <w:t xml:space="preserve"> con MySQL 8 y utilizando un servidor local en esta ocasión, </w:t>
+      </w:r>
+      <w:proofErr w:type="spellStart"/>
+      <w:r>
+        <w:rPr>
+          <w:rFonts w:ascii="Arial" w:hAnsi="Arial" w:cs="Arial"/>
+          <w:bCs/>
+          <w:sz w:val="24"/>
+          <w:szCs w:val="24"/>
+          <w:lang w:val="es-MX"/>
+        </w:rPr>
+        <w:t>Laragon</w:t>
+      </w:r>
+      <w:proofErr w:type="spellEnd"/>
+      <w:r>
+        <w:rPr>
+          <w:rFonts w:ascii="Arial" w:hAnsi="Arial" w:cs="Arial"/>
+          <w:bCs/>
+          <w:sz w:val="24"/>
+          <w:szCs w:val="24"/>
+          <w:lang w:val="es-MX"/>
+        </w:rPr>
+        <w:t>.</w:t>
+      </w:r>
+      <w:r>
+        <w:rPr>
+          <w:rFonts w:ascii="Arial" w:hAnsi="Arial" w:cs="Arial"/>
+          <w:bCs/>
+          <w:sz w:val="24"/>
+          <w:szCs w:val="24"/>
+          <w:lang w:val="es-MX"/>
+        </w:rPr>
+        <w:br/>
+      </w:r>
+      <w:r>
+        <w:rPr>
+          <w:rFonts w:ascii="Arial" w:hAnsi="Arial" w:cs="Arial"/>
+          <w:bCs/>
+          <w:sz w:val="24"/>
+          <w:szCs w:val="24"/>
+          <w:lang w:val="es-MX"/>
+        </w:rPr>
+        <w:br/>
+      </w:r>
+      <w:r>
+        <w:rPr>
+          <w:rFonts w:ascii="Arial" w:hAnsi="Arial" w:cs="Arial"/>
+          <w:b/>
+          <w:sz w:val="24"/>
+          <w:szCs w:val="24"/>
+          <w:lang w:val="es-MX"/>
+        </w:rPr>
+        <w:t xml:space="preserve">Aplicativo Web: </w:t>
+      </w:r>
+      <w:r>
+        <w:rPr>
+          <w:rFonts w:ascii="Arial" w:hAnsi="Arial" w:cs="Arial"/>
+          <w:bCs/>
+          <w:sz w:val="24"/>
+          <w:szCs w:val="24"/>
+          <w:lang w:val="es-MX"/>
+        </w:rPr>
+        <w:t xml:space="preserve">Se realizará con tecnologías </w:t>
+      </w:r>
+      <w:proofErr w:type="spellStart"/>
+      <w:r>
+        <w:rPr>
+          <w:rFonts w:ascii="Arial" w:hAnsi="Arial" w:cs="Arial"/>
+          <w:bCs/>
+          <w:sz w:val="24"/>
+          <w:szCs w:val="24"/>
+          <w:lang w:val="es-MX"/>
+        </w:rPr>
+        <w:t>Backend</w:t>
+      </w:r>
+      <w:proofErr w:type="spellEnd"/>
+      <w:r>
+        <w:rPr>
+          <w:rFonts w:ascii="Arial" w:hAnsi="Arial" w:cs="Arial"/>
+          <w:bCs/>
+          <w:sz w:val="24"/>
+          <w:szCs w:val="24"/>
+          <w:lang w:val="es-MX"/>
+        </w:rPr>
+        <w:t xml:space="preserve"> con Laravel 10 y </w:t>
+      </w:r>
+      <w:proofErr w:type="spellStart"/>
+      <w:r>
+        <w:rPr>
+          <w:rFonts w:ascii="Arial" w:hAnsi="Arial" w:cs="Arial"/>
+          <w:bCs/>
+          <w:sz w:val="24"/>
+          <w:szCs w:val="24"/>
+          <w:lang w:val="es-MX"/>
+        </w:rPr>
+        <w:t>php</w:t>
+      </w:r>
+      <w:proofErr w:type="spellEnd"/>
+      <w:r>
+        <w:rPr>
+          <w:rFonts w:ascii="Arial" w:hAnsi="Arial" w:cs="Arial"/>
+          <w:bCs/>
+          <w:sz w:val="24"/>
+          <w:szCs w:val="24"/>
+          <w:lang w:val="es-MX"/>
+        </w:rPr>
+        <w:t xml:space="preserve"> 8, en tanto en la parte del </w:t>
+      </w:r>
+      <w:proofErr w:type="spellStart"/>
+      <w:r>
+        <w:rPr>
+          <w:rFonts w:ascii="Arial" w:hAnsi="Arial" w:cs="Arial"/>
+          <w:bCs/>
+          <w:sz w:val="24"/>
+          <w:szCs w:val="24"/>
+          <w:lang w:val="es-MX"/>
+        </w:rPr>
+        <w:t>Frontend</w:t>
+      </w:r>
+      <w:proofErr w:type="spellEnd"/>
+      <w:r>
+        <w:rPr>
+          <w:rFonts w:ascii="Arial" w:hAnsi="Arial" w:cs="Arial"/>
+          <w:bCs/>
+          <w:sz w:val="24"/>
+          <w:szCs w:val="24"/>
+          <w:lang w:val="es-MX"/>
+        </w:rPr>
+        <w:t xml:space="preserve"> con HTML, CSS, JavaScript y </w:t>
+      </w:r>
+      <w:proofErr w:type="spellStart"/>
+      <w:r>
+        <w:rPr>
+          <w:rFonts w:ascii="Arial" w:hAnsi="Arial" w:cs="Arial"/>
+          <w:bCs/>
+          <w:sz w:val="24"/>
+          <w:szCs w:val="24"/>
+          <w:lang w:val="es-MX"/>
+        </w:rPr>
+        <w:t>frameworks</w:t>
+      </w:r>
+      <w:proofErr w:type="spellEnd"/>
+      <w:r>
+        <w:rPr>
+          <w:rFonts w:ascii="Arial" w:hAnsi="Arial" w:cs="Arial"/>
+          <w:bCs/>
+          <w:sz w:val="24"/>
+          <w:szCs w:val="24"/>
+          <w:lang w:val="es-MX"/>
+        </w:rPr>
+        <w:t xml:space="preserve"> de CSS, </w:t>
+      </w:r>
+      <w:proofErr w:type="spellStart"/>
+      <w:r>
+        <w:rPr>
+          <w:rFonts w:ascii="Arial" w:hAnsi="Arial" w:cs="Arial"/>
+          <w:bCs/>
+          <w:sz w:val="24"/>
+          <w:szCs w:val="24"/>
+          <w:lang w:val="es-MX"/>
+        </w:rPr>
+        <w:t>Tailwind</w:t>
+      </w:r>
+      <w:proofErr w:type="spellEnd"/>
+      <w:r>
+        <w:rPr>
+          <w:rFonts w:ascii="Arial" w:hAnsi="Arial" w:cs="Arial"/>
+          <w:bCs/>
+          <w:sz w:val="24"/>
+          <w:szCs w:val="24"/>
+          <w:lang w:val="es-MX"/>
+        </w:rPr>
+        <w:t xml:space="preserve"> CSS.</w:t>
+      </w:r>
+    </w:p>
+    <w:p>
+      <w:pPr>
+        <w:rPr>
+          <w:rFonts w:ascii="Arial" w:hAnsi="Arial" w:cs="Arial"/>
+          <w:b/>
+          <w:sz w:val="24"/>
+          <w:szCs w:val="24"/>
+          <w:lang w:val="es-MX"/>
+        </w:rPr>
+      </w:pPr>
+      <w:r>
+        <w:rPr>
+          <w:rFonts w:ascii="Arial" w:hAnsi="Arial" w:cs="Arial"/>
+          <w:b/>
+          <w:sz w:val="24"/>
+          <w:szCs w:val="24"/>
+          <w:lang w:val="es-MX"/>
+        </w:rPr>
+        <w:br w:type="page"/>
+      </w:r>
     </w:p>
     <w:p>
       <w:pPr>
@@ -7236,6 +6790,7 @@
           <w:numId w:val="1"/>
         </w:numPr>
         <w:spacing w:after="0"/>
+        <w:outlineLvl w:val="1"/>
         <w:rPr>
           <w:rFonts w:ascii="Arial" w:hAnsi="Arial" w:cs="Arial"/>
           <w:b/>
@@ -7318,7 +6873,7 @@
       </w:tr>
       <w:tr>
         <w:trPr>
-          <w:trHeight w:val="838"/>
+          <w:trHeight w:val="680"/>
         </w:trPr>
         <w:tc>
           <w:tcPr>
@@ -7421,17 +6976,32 @@
                 <w:szCs w:val="24"/>
               </w:rPr>
             </w:pPr>
-            <w:hyperlink r:id="rId12" w:history="1">
-              <w:r>
-                <w:rPr>
-                  <w:rStyle w:val="Hipervnculo"/>
-                  <w:rFonts w:ascii="Arial" w:hAnsi="Arial" w:cs="Arial"/>
-                  <w:sz w:val="24"/>
-                  <w:szCs w:val="24"/>
-                </w:rPr>
-                <w:t>Cámara de seguridad</w:t>
-              </w:r>
-            </w:hyperlink>
+            <w:r>
+              <w:rPr>
+                <w:rFonts w:ascii="Arial" w:hAnsi="Arial" w:cs="Arial"/>
+                <w:sz w:val="24"/>
+                <w:szCs w:val="24"/>
+              </w:rPr>
+              <w:t xml:space="preserve">Computador </w:t>
+            </w:r>
+            <w:proofErr w:type="spellStart"/>
+            <w:r>
+              <w:rPr>
+                <w:rFonts w:ascii="Arial" w:hAnsi="Arial" w:cs="Arial"/>
+                <w:sz w:val="24"/>
+                <w:szCs w:val="24"/>
+              </w:rPr>
+              <w:t>dell</w:t>
+            </w:r>
+            <w:proofErr w:type="spellEnd"/>
+            <w:r>
+              <w:rPr>
+                <w:rFonts w:ascii="Arial" w:hAnsi="Arial" w:cs="Arial"/>
+                <w:sz w:val="24"/>
+                <w:szCs w:val="24"/>
+              </w:rPr>
+              <w:t xml:space="preserve"> con procesador Intel I7</w:t>
+            </w:r>
           </w:p>
         </w:tc>
         <w:tc>
@@ -7452,7 +7022,57 @@
                 <w:sz w:val="24"/>
                 <w:szCs w:val="24"/>
               </w:rPr>
-              <w:t>Permite la captura de rostros para realizar un reconocimiento facial.</w:t>
+              <w:t xml:space="preserve">En este computador </w:t>
+            </w:r>
+            <w:proofErr w:type="spellStart"/>
+            <w:r>
+              <w:rPr>
+                <w:rFonts w:ascii="Arial" w:hAnsi="Arial" w:cs="Arial"/>
+                <w:sz w:val="24"/>
+                <w:szCs w:val="24"/>
+              </w:rPr>
+              <w:t>dell</w:t>
+            </w:r>
+            <w:proofErr w:type="spellEnd"/>
+            <w:r>
+              <w:rPr>
+                <w:rFonts w:ascii="Arial" w:hAnsi="Arial" w:cs="Arial"/>
+                <w:sz w:val="24"/>
+                <w:szCs w:val="24"/>
+              </w:rPr>
+              <w:t xml:space="preserve"> todo en uno es donde se </w:t>
+            </w:r>
+            <w:r>
+              <w:rPr>
+                <w:rFonts w:ascii="Arial" w:hAnsi="Arial" w:cs="Arial"/>
+                <w:sz w:val="24"/>
+                <w:szCs w:val="24"/>
+              </w:rPr>
+              <w:t>desarrollará</w:t>
+            </w:r>
+            <w:r>
+              <w:rPr>
+                <w:rFonts w:ascii="Arial" w:hAnsi="Arial" w:cs="Arial"/>
+                <w:sz w:val="24"/>
+                <w:szCs w:val="24"/>
+              </w:rPr>
+              <w:t xml:space="preserve"> el blog de conocimientos, donde tendrá 1TB de almacenamiento, 32GB </w:t>
+            </w:r>
+            <w:r>
+              <w:rPr>
+                <w:rFonts w:ascii="Arial" w:hAnsi="Arial" w:cs="Arial"/>
+                <w:sz w:val="24"/>
+                <w:szCs w:val="24"/>
+              </w:rPr>
+              <w:t>RAM</w:t>
+            </w:r>
+            <w:r>
+              <w:rPr>
+                <w:rFonts w:ascii="Arial" w:hAnsi="Arial" w:cs="Arial"/>
+                <w:sz w:val="24"/>
+                <w:szCs w:val="24"/>
+              </w:rPr>
+              <w:t xml:space="preserve"> y un procesador Intel I7 de 12700Hz.</w:t>
             </w:r>
           </w:p>
         </w:tc>
@@ -7475,7 +7095,159 @@
                 <w:sz w:val="24"/>
                 <w:szCs w:val="24"/>
               </w:rPr>
-              <w:t>$159.480,12</w:t>
+              <w:t>$</w:t>
+            </w:r>
+            <w:r>
+              <w:rPr>
+                <w:rFonts w:ascii="Arial" w:hAnsi="Arial" w:cs="Arial"/>
+                <w:sz w:val="24"/>
+                <w:szCs w:val="24"/>
+              </w:rPr>
+              <w:t xml:space="preserve">7.220.635 </w:t>
+            </w:r>
+          </w:p>
+        </w:tc>
+      </w:tr>
+      <w:tr>
+        <w:trPr>
+          <w:trHeight w:val="814"/>
+        </w:trPr>
+        <w:tc>
+          <w:tcPr>
+            <w:tcW w:w="1974" w:type="dxa"/>
+          </w:tcPr>
+          <w:p>
+            <w:pPr>
+              <w:rPr>
+                <w:rFonts w:ascii="Arial" w:hAnsi="Arial" w:cs="Arial"/>
+                <w:sz w:val="24"/>
+                <w:szCs w:val="24"/>
+              </w:rPr>
+            </w:pPr>
+            <w:r>
+              <w:rPr>
+                <w:rFonts w:ascii="Arial" w:hAnsi="Arial" w:cs="Arial"/>
+                <w:sz w:val="24"/>
+                <w:szCs w:val="24"/>
+              </w:rPr>
+              <w:t>Servidor de alojamiento</w:t>
+            </w:r>
+          </w:p>
+        </w:tc>
+        <w:tc>
+          <w:tcPr>
+            <w:tcW w:w="5372" w:type="dxa"/>
+          </w:tcPr>
+          <w:p>
+            <w:pPr>
+              <w:rPr>
+                <w:rFonts w:ascii="Arial" w:hAnsi="Arial" w:cs="Arial"/>
+                <w:sz w:val="24"/>
+                <w:szCs w:val="24"/>
+              </w:rPr>
+            </w:pPr>
+            <w:r>
+              <w:rPr>
+                <w:rFonts w:ascii="Arial" w:hAnsi="Arial" w:cs="Arial"/>
+                <w:sz w:val="24"/>
+                <w:szCs w:val="24"/>
+              </w:rPr>
+              <w:t>Se tendrá en cuenta el alojamiento del aplicativo en Hostinger.</w:t>
+            </w:r>
+          </w:p>
+        </w:tc>
+        <w:tc>
+          <w:tcPr>
+            <w:tcW w:w="1838" w:type="dxa"/>
+          </w:tcPr>
+          <w:p>
+            <w:pPr>
+              <w:jc w:val="center"/>
+              <w:rPr>
+                <w:rFonts w:ascii="Arial" w:hAnsi="Arial" w:cs="Arial"/>
+                <w:sz w:val="24"/>
+                <w:szCs w:val="24"/>
+              </w:rPr>
+            </w:pPr>
+            <w:r>
+              <w:rPr>
+                <w:rFonts w:ascii="Arial" w:hAnsi="Arial" w:cs="Arial"/>
+                <w:sz w:val="24"/>
+                <w:szCs w:val="24"/>
+              </w:rPr>
+              <w:t>$405.600</w:t>
+            </w:r>
+          </w:p>
+        </w:tc>
+      </w:tr>
+      <w:tr>
+        <w:trPr>
+          <w:trHeight w:val="814"/>
+        </w:trPr>
+        <w:tc>
+          <w:tcPr>
+            <w:tcW w:w="1974" w:type="dxa"/>
+          </w:tcPr>
+          <w:p>
+            <w:pPr>
+              <w:rPr>
+                <w:rFonts w:ascii="Arial" w:hAnsi="Arial" w:cs="Arial"/>
+                <w:sz w:val="24"/>
+                <w:szCs w:val="24"/>
+              </w:rPr>
+            </w:pPr>
+            <w:r>
+              <w:rPr>
+                <w:rFonts w:ascii="Arial" w:hAnsi="Arial" w:cs="Arial"/>
+                <w:sz w:val="24"/>
+                <w:szCs w:val="24"/>
+              </w:rPr>
+              <w:t>Tiempo de desarrollo</w:t>
+            </w:r>
+          </w:p>
+        </w:tc>
+        <w:tc>
+          <w:tcPr>
+            <w:tcW w:w="5372" w:type="dxa"/>
+          </w:tcPr>
+          <w:p>
+            <w:pPr>
+              <w:rPr>
+                <w:rFonts w:ascii="Arial" w:hAnsi="Arial" w:cs="Arial"/>
+                <w:sz w:val="24"/>
+                <w:szCs w:val="24"/>
+              </w:rPr>
+            </w:pPr>
+            <w:r>
+              <w:rPr>
+                <w:rFonts w:ascii="Arial" w:hAnsi="Arial" w:cs="Arial"/>
+                <w:sz w:val="24"/>
+                <w:szCs w:val="24"/>
+              </w:rPr>
+              <w:t>Se tendrá en cuenta el transcurso del tiempo en el cual se realizó el aplicativo web.</w:t>
+            </w:r>
+          </w:p>
+        </w:tc>
+        <w:tc>
+          <w:tcPr>
+            <w:tcW w:w="1838" w:type="dxa"/>
+          </w:tcPr>
+          <w:p>
+            <w:pPr>
+              <w:jc w:val="center"/>
+              <w:rPr>
+                <w:rFonts w:ascii="Arial" w:hAnsi="Arial" w:cs="Arial"/>
+                <w:sz w:val="24"/>
+                <w:szCs w:val="24"/>
+              </w:rPr>
+            </w:pPr>
+            <w:r>
+              <w:rPr>
+                <w:rFonts w:ascii="Arial" w:hAnsi="Arial" w:cs="Arial"/>
+                <w:sz w:val="24"/>
+                <w:szCs w:val="24"/>
+              </w:rPr>
+              <w:t>$762.970</w:t>
             </w:r>
           </w:p>
         </w:tc>
@@ -7500,7 +7272,6 @@
                 <w:szCs w:val="24"/>
               </w:rPr>
             </w:pPr>
-            <w:proofErr w:type="gramStart"/>
             <w:r>
               <w:rPr>
                 <w:rFonts w:ascii="Arial" w:hAnsi="Arial" w:cs="Arial"/>
@@ -7509,9 +7280,8 @@
                 <w:sz w:val="24"/>
                 <w:szCs w:val="24"/>
               </w:rPr>
-              <w:t>TOTAL</w:t>
+              <w:t>TOTAL,</w:t>
             </w:r>
-            <w:proofErr w:type="gramEnd"/>
             <w:r>
               <w:rPr>
                 <w:rFonts w:ascii="Arial" w:hAnsi="Arial" w:cs="Arial"/>
@@ -7547,7 +7317,17 @@
                 <w:sz w:val="24"/>
                 <w:szCs w:val="24"/>
               </w:rPr>
-              <w:t>$4’824.352,32</w:t>
+              <w:t>$</w:t>
+            </w:r>
+            <w:r>
+              <w:rPr>
+                <w:rFonts w:ascii="Arial" w:hAnsi="Arial" w:cs="Arial"/>
+                <w:b/>
+                <w:bCs/>
+                <w:sz w:val="24"/>
+                <w:szCs w:val="24"/>
+              </w:rPr>
+              <w:t>8.389.205</w:t>
             </w:r>
           </w:p>
         </w:tc>
@@ -7591,30 +7371,223 @@
           <w:numId w:val="1"/>
         </w:numPr>
         <w:spacing w:after="0"/>
-        <w:rPr>
-          <w:rFonts w:ascii="Arial" w:hAnsi="Arial" w:cs="Arial"/>
-          <w:b/>
-          <w:bCs/>
-          <w:sz w:val="24"/>
-          <w:szCs w:val="24"/>
-          <w:lang w:val="es-MX"/>
-        </w:rPr>
-      </w:pPr>
-      <w:r>
-        <w:rPr>
-          <w:rFonts w:ascii="Arial" w:hAnsi="Arial" w:cs="Arial"/>
-          <w:b/>
-          <w:bCs/>
-          <w:sz w:val="24"/>
-          <w:szCs w:val="24"/>
-          <w:lang w:val="es-MX"/>
-        </w:rPr>
-        <w:lastRenderedPageBreak/>
+        <w:outlineLvl w:val="1"/>
+        <w:rPr>
+          <w:rFonts w:ascii="Arial" w:hAnsi="Arial" w:cs="Arial"/>
+          <w:b/>
+          <w:bCs/>
+          <w:sz w:val="24"/>
+          <w:szCs w:val="24"/>
+          <w:lang w:val="es-MX"/>
+        </w:rPr>
+      </w:pPr>
+      <w:r>
+        <w:rPr>
+          <w:rFonts w:ascii="Arial" w:hAnsi="Arial" w:cs="Arial"/>
+          <w:b/>
+          <w:bCs/>
+          <w:sz w:val="24"/>
+          <w:szCs w:val="24"/>
+          <w:lang w:val="es-MX"/>
+        </w:rPr>
         <w:t>CONCLUSIONES</w:t>
       </w:r>
     </w:p>
     <w:p>
       <w:pPr>
+        <w:pStyle w:val="Prrafodelista"/>
+        <w:numPr>
+          <w:ilvl w:val="0"/>
+          <w:numId w:val="26"/>
+        </w:numPr>
+        <w:spacing w:after="0"/>
+        <w:rPr>
+          <w:rFonts w:ascii="Arial" w:hAnsi="Arial" w:cs="Arial"/>
+          <w:b/>
+          <w:bCs/>
+          <w:sz w:val="24"/>
+          <w:szCs w:val="24"/>
+          <w:lang w:val="es-MX"/>
+        </w:rPr>
+      </w:pPr>
+      <w:r>
+        <w:rPr>
+          <w:rFonts w:ascii="Arial" w:hAnsi="Arial" w:cs="Arial"/>
+          <w:sz w:val="24"/>
+          <w:szCs w:val="24"/>
+          <w:lang w:val="es-MX"/>
+        </w:rPr>
+        <w:t>Se tuvo en cuenta que no todos los aprendices podrán subir material educativo al blog, si no, sencillamente los instructores especializados en dichas áreas, se encargaran de asignarles ciertas tareas a aprendices específicos.</w:t>
+      </w:r>
+    </w:p>
+    <w:p>
+      <w:pPr>
+        <w:pStyle w:val="Prrafodelista"/>
+        <w:numPr>
+          <w:ilvl w:val="0"/>
+          <w:numId w:val="26"/>
+        </w:numPr>
+        <w:spacing w:after="0"/>
+        <w:rPr>
+          <w:rFonts w:ascii="Arial" w:hAnsi="Arial" w:cs="Arial"/>
+          <w:b/>
+          <w:bCs/>
+          <w:sz w:val="24"/>
+          <w:szCs w:val="24"/>
+          <w:lang w:val="es-MX"/>
+        </w:rPr>
+      </w:pPr>
+      <w:r>
+        <w:rPr>
+          <w:rFonts w:ascii="Arial" w:hAnsi="Arial" w:cs="Arial"/>
+          <w:sz w:val="24"/>
+          <w:szCs w:val="24"/>
+          <w:lang w:val="es-MX"/>
+        </w:rPr>
+        <w:t>En cuestiones de diseño se pudo mantener los estándares de diseño ya establecidos para asimismo poder generar una mejor experiencia de usuario.</w:t>
+      </w:r>
+    </w:p>
+    <w:p>
+      <w:pPr>
+        <w:pStyle w:val="Prrafodelista"/>
+        <w:numPr>
+          <w:ilvl w:val="0"/>
+          <w:numId w:val="26"/>
+        </w:numPr>
+        <w:spacing w:after="0"/>
+        <w:rPr>
+          <w:rFonts w:ascii="Arial" w:hAnsi="Arial" w:cs="Arial"/>
+          <w:b/>
+          <w:bCs/>
+          <w:sz w:val="24"/>
+          <w:szCs w:val="24"/>
+          <w:lang w:val="es-MX"/>
+        </w:rPr>
+      </w:pPr>
+      <w:r>
+        <w:rPr>
+          <w:rFonts w:ascii="Arial" w:hAnsi="Arial" w:cs="Arial"/>
+          <w:sz w:val="24"/>
+          <w:szCs w:val="24"/>
+          <w:lang w:val="es-MX"/>
+        </w:rPr>
+        <w:t>Se tuvo en cuenta 100% la normalización de la base de datos para que no haya ningún inconveniente con redundancia de datos.</w:t>
+      </w:r>
+    </w:p>
+    <w:p>
+      <w:pPr>
+        <w:pStyle w:val="Prrafodelista"/>
+        <w:numPr>
+          <w:ilvl w:val="0"/>
+          <w:numId w:val="26"/>
+        </w:numPr>
+        <w:spacing w:after="0"/>
+        <w:rPr>
+          <w:rFonts w:ascii="Arial" w:hAnsi="Arial" w:cs="Arial"/>
+          <w:b/>
+          <w:bCs/>
+          <w:sz w:val="24"/>
+          <w:szCs w:val="24"/>
+          <w:lang w:val="es-MX"/>
+        </w:rPr>
+      </w:pPr>
+      <w:r>
+        <w:rPr>
+          <w:rFonts w:ascii="Arial" w:hAnsi="Arial" w:cs="Arial"/>
+          <w:sz w:val="24"/>
+          <w:szCs w:val="24"/>
+          <w:lang w:val="es-MX"/>
+        </w:rPr>
+        <w:t xml:space="preserve">Se tendrá en cuenta la documentación oficial de los </w:t>
+      </w:r>
+      <w:proofErr w:type="spellStart"/>
+      <w:r>
+        <w:rPr>
+          <w:rFonts w:ascii="Arial" w:hAnsi="Arial" w:cs="Arial"/>
+          <w:sz w:val="24"/>
+          <w:szCs w:val="24"/>
+          <w:lang w:val="es-MX"/>
+        </w:rPr>
+        <w:t>frameworks</w:t>
+      </w:r>
+      <w:proofErr w:type="spellEnd"/>
+      <w:r>
+        <w:rPr>
+          <w:rFonts w:ascii="Arial" w:hAnsi="Arial" w:cs="Arial"/>
+          <w:sz w:val="24"/>
+          <w:szCs w:val="24"/>
+          <w:lang w:val="es-MX"/>
+        </w:rPr>
+        <w:t xml:space="preserve">, tanto de </w:t>
+      </w:r>
+      <w:proofErr w:type="spellStart"/>
+      <w:r>
+        <w:rPr>
+          <w:rFonts w:ascii="Arial" w:hAnsi="Arial" w:cs="Arial"/>
+          <w:sz w:val="24"/>
+          <w:szCs w:val="24"/>
+          <w:lang w:val="es-MX"/>
+        </w:rPr>
+        <w:t>Frontend</w:t>
+      </w:r>
+      <w:proofErr w:type="spellEnd"/>
+      <w:r>
+        <w:rPr>
+          <w:rFonts w:ascii="Arial" w:hAnsi="Arial" w:cs="Arial"/>
+          <w:sz w:val="24"/>
+          <w:szCs w:val="24"/>
+          <w:lang w:val="es-MX"/>
+        </w:rPr>
+        <w:t xml:space="preserve"> como de </w:t>
+      </w:r>
+      <w:proofErr w:type="spellStart"/>
+      <w:r>
+        <w:rPr>
+          <w:rFonts w:ascii="Arial" w:hAnsi="Arial" w:cs="Arial"/>
+          <w:sz w:val="24"/>
+          <w:szCs w:val="24"/>
+          <w:lang w:val="es-MX"/>
+        </w:rPr>
+        <w:t>Backend</w:t>
+      </w:r>
+      <w:proofErr w:type="spellEnd"/>
+      <w:r>
+        <w:rPr>
+          <w:rFonts w:ascii="Arial" w:hAnsi="Arial" w:cs="Arial"/>
+          <w:sz w:val="24"/>
+          <w:szCs w:val="24"/>
+          <w:lang w:val="es-MX"/>
+        </w:rPr>
+        <w:t>.</w:t>
+      </w:r>
+    </w:p>
+    <w:p>
+      <w:pPr>
+        <w:pStyle w:val="Prrafodelista"/>
+        <w:numPr>
+          <w:ilvl w:val="0"/>
+          <w:numId w:val="26"/>
+        </w:numPr>
+        <w:spacing w:after="0"/>
+        <w:rPr>
+          <w:rFonts w:ascii="Arial" w:hAnsi="Arial" w:cs="Arial"/>
+          <w:sz w:val="24"/>
+          <w:szCs w:val="24"/>
+          <w:lang w:val="es-MX"/>
+        </w:rPr>
+      </w:pPr>
+      <w:r>
+        <w:rPr>
+          <w:rFonts w:ascii="Arial" w:hAnsi="Arial" w:cs="Arial"/>
+          <w:sz w:val="24"/>
+          <w:szCs w:val="24"/>
+          <w:lang w:val="es-MX"/>
+        </w:rPr>
+        <w:t>Se tuvo una lluvia de ideas con el cual se pudo llegar a la conclusión de que el instructor especializado, tendrá la oportunidad de asignarle a algún aprendiz un rol monitor el cual es el que subirá el material de apoyo.</w:t>
+      </w:r>
+    </w:p>
+    <w:p>
+      <w:pPr>
         <w:rPr>
           <w:rFonts w:ascii="Arial" w:hAnsi="Arial" w:cs="Arial"/>
           <w:sz w:val="24"/>
@@ -7631,17 +7604,6 @@
         </w:rPr>
         <w:br w:type="page"/>
       </w:r>
-    </w:p>
-    <w:p>
-      <w:pPr>
-        <w:spacing w:after="0"/>
-        <w:rPr>
-          <w:rFonts w:ascii="Arial" w:hAnsi="Arial" w:cs="Arial"/>
-          <w:sz w:val="24"/>
-          <w:szCs w:val="24"/>
-          <w:lang w:val="es-MX"/>
-        </w:rPr>
-      </w:pPr>
     </w:p>
     <w:p>
       <w:pPr>
@@ -7651,6 +7613,7 @@
           <w:numId w:val="1"/>
         </w:numPr>
         <w:spacing w:after="0"/>
+        <w:outlineLvl w:val="1"/>
         <w:rPr>
           <w:rFonts w:ascii="Arial" w:hAnsi="Arial" w:cs="Arial"/>
           <w:b/>
@@ -7682,20 +7645,6 @@
         </w:rPr>
         <w:t>A</w:t>
       </w:r>
-    </w:p>
-    <w:p>
-      <w:pPr>
-        <w:spacing w:after="0"/>
-        <w:ind w:left="360"/>
-        <w:rPr>
-          <w:rFonts w:ascii="Arial" w:hAnsi="Arial" w:cs="Arial"/>
-          <w:b/>
-          <w:bCs/>
-          <w:sz w:val="24"/>
-          <w:szCs w:val="24"/>
-          <w:lang w:val="es-MX"/>
-        </w:rPr>
-      </w:pPr>
     </w:p>
     <w:p>
       <w:pPr>
@@ -7712,7 +7661,7 @@
           <w:lang w:val="es-MX"/>
         </w:rPr>
       </w:pPr>
-      <w:hyperlink r:id="rId13" w:anchor=":~:text=La%20visi%C3%B3n%20artificial%20es%20una,actuar%20de%20una%20manera%20determinada" w:history="1">
+      <w:hyperlink r:id="rId13" w:history="1">
         <w:r>
           <w:rPr>
             <w:rStyle w:val="Hipervnculo"/>
@@ -7721,7 +7670,7 @@
             <w:szCs w:val="24"/>
             <w:lang w:val="es-MX"/>
           </w:rPr>
-          <w:t>https://www.iberdrola.com/innovacion/vision-artificial#:~:text=La%20visi%C3%B3n%20artificial%20es%20una,actuar%20de%20una%20manera%20determinada</w:t>
+          <w:t>https://gemini.google.com/app/5e0cdbc1d33ceafb</w:t>
         </w:r>
       </w:hyperlink>
     </w:p>
@@ -7749,7 +7698,7 @@
             <w:szCs w:val="24"/>
             <w:lang w:val="es-MX"/>
           </w:rPr>
-          <w:t>https://intelequia.com/blog/post/ciclo-de-vida-del-software-todo-lo-que-necesitas-saber</w:t>
+          <w:t>https://www.dell.com/es-es</w:t>
         </w:r>
       </w:hyperlink>
     </w:p>
@@ -7768,7 +7717,7 @@
           <w:lang w:val="es-MX"/>
         </w:rPr>
       </w:pPr>
-      <w:hyperlink r:id="rId15" w:anchor=":~:text=Seg%C3%BAn%20esta%20establecido%20en%20el,art%C3%ADstico%2C%20literario%2C%20cient%C3%ADfico%20o%20el" w:history="1">
+      <w:hyperlink r:id="rId15" w:history="1">
         <w:r>
           <w:rPr>
             <w:rStyle w:val="Hipervnculo"/>
@@ -7777,7 +7726,7 @@
             <w:szCs w:val="24"/>
             <w:lang w:val="es-MX"/>
           </w:rPr>
-          <w:t>https://www.asuntoslegales.com.co/consultorio/patentes-de-invencion-en-colombia-2342156#:~:text=Seg%C3%BAn%20esta%20establecido%20en%20el,art%C3%ADstico%2C%20literario%2C%20cient%C3%ADfico%20o%20el</w:t>
+          <w:t>https://www.hostinger.co/?ppc_campaign=google_search_brand&amp;bidkw=hostinger&amp;gad_source=1&amp;gclid=CjwKCAjw_e2wBhAEEiwAyFFFo4nct9CyNucXvkl0fTvKnw178hfqDmUlsfe0ppOXJS1M7wlnaXOpyxoCLxIQAvD_BwE</w:t>
         </w:r>
       </w:hyperlink>
     </w:p>
@@ -7790,12 +7739,9 @@
         </w:numPr>
         <w:spacing w:after="0"/>
         <w:rPr>
-          <w:rStyle w:val="Hipervnculo"/>
-          <w:rFonts w:ascii="Arial" w:hAnsi="Arial" w:cs="Arial"/>
-          <w:color w:val="auto"/>
-          <w:sz w:val="24"/>
-          <w:szCs w:val="24"/>
-          <w:u w:val="none"/>
+          <w:rFonts w:ascii="Arial" w:hAnsi="Arial" w:cs="Arial"/>
+          <w:sz w:val="24"/>
+          <w:szCs w:val="24"/>
           <w:lang w:val="es-MX"/>
         </w:rPr>
       </w:pPr>
@@ -7808,7 +7754,7 @@
             <w:szCs w:val="24"/>
             <w:lang w:val="es-MX"/>
           </w:rPr>
-          <w:t>http://derechodeautor.gov.co:8080/software</w:t>
+          <w:t>https://laragon.org/download/index.html</w:t>
         </w:r>
       </w:hyperlink>
     </w:p>
@@ -7836,7 +7782,7 @@
             <w:szCs w:val="24"/>
             <w:lang w:val="es-MX"/>
           </w:rPr>
-          <w:t>https://www.iartificial.net/librerias-de-python-para-machine-learning/</w:t>
+          <w:t>https://www.ibm.com/docs/es/dmrt/9.5?topic=files-javaserver-pages-jsp-technology</w:t>
         </w:r>
       </w:hyperlink>
     </w:p>
@@ -7864,7 +7810,175 @@
             <w:szCs w:val="24"/>
             <w:lang w:val="es-MX"/>
           </w:rPr>
-          <w:t>https://www.hepyco.com/blog/software/librerias-python-para-procesamiento-de-imagenes-parte-3-de-3/</w:t>
+          <w:t>https://www.php.net/manual/es/intro-whatis.php</w:t>
+        </w:r>
+      </w:hyperlink>
+    </w:p>
+    <w:p>
+      <w:pPr>
+        <w:pStyle w:val="Prrafodelista"/>
+        <w:numPr>
+          <w:ilvl w:val="1"/>
+          <w:numId w:val="3"/>
+        </w:numPr>
+        <w:spacing w:after="0"/>
+        <w:rPr>
+          <w:rFonts w:ascii="Arial" w:hAnsi="Arial" w:cs="Arial"/>
+          <w:sz w:val="24"/>
+          <w:szCs w:val="24"/>
+          <w:lang w:val="es-MX"/>
+        </w:rPr>
+      </w:pPr>
+      <w:hyperlink r:id="rId19" w:history="1">
+        <w:r>
+          <w:rPr>
+            <w:rStyle w:val="Hipervnculo"/>
+            <w:rFonts w:ascii="Arial" w:hAnsi="Arial" w:cs="Arial"/>
+            <w:sz w:val="24"/>
+            <w:szCs w:val="24"/>
+            <w:lang w:val="es-MX"/>
+          </w:rPr>
+          <w:t>https://laravel.com/docs/10.x</w:t>
+        </w:r>
+      </w:hyperlink>
+    </w:p>
+    <w:p>
+      <w:pPr>
+        <w:pStyle w:val="Prrafodelista"/>
+        <w:numPr>
+          <w:ilvl w:val="1"/>
+          <w:numId w:val="3"/>
+        </w:numPr>
+        <w:spacing w:after="0"/>
+        <w:rPr>
+          <w:rFonts w:ascii="Arial" w:hAnsi="Arial" w:cs="Arial"/>
+          <w:sz w:val="24"/>
+          <w:szCs w:val="24"/>
+          <w:lang w:val="es-MX"/>
+        </w:rPr>
+      </w:pPr>
+      <w:hyperlink r:id="rId20" w:history="1">
+        <w:r>
+          <w:rPr>
+            <w:rStyle w:val="Hipervnculo"/>
+            <w:rFonts w:ascii="Arial" w:hAnsi="Arial" w:cs="Arial"/>
+            <w:sz w:val="24"/>
+            <w:szCs w:val="24"/>
+            <w:lang w:val="es-MX"/>
+          </w:rPr>
+          <w:t>https://desarrolloweb.com/articulos/que-es-html.html</w:t>
+        </w:r>
+      </w:hyperlink>
+    </w:p>
+    <w:p>
+      <w:pPr>
+        <w:pStyle w:val="Prrafodelista"/>
+        <w:numPr>
+          <w:ilvl w:val="1"/>
+          <w:numId w:val="3"/>
+        </w:numPr>
+        <w:spacing w:after="0"/>
+        <w:rPr>
+          <w:rFonts w:ascii="Arial" w:hAnsi="Arial" w:cs="Arial"/>
+          <w:sz w:val="24"/>
+          <w:szCs w:val="24"/>
+          <w:lang w:val="es-MX"/>
+        </w:rPr>
+      </w:pPr>
+      <w:hyperlink r:id="rId21" w:history="1">
+        <w:r>
+          <w:rPr>
+            <w:rStyle w:val="Hipervnculo"/>
+            <w:rFonts w:ascii="Arial" w:hAnsi="Arial" w:cs="Arial"/>
+            <w:sz w:val="24"/>
+            <w:szCs w:val="24"/>
+            <w:lang w:val="es-MX"/>
+          </w:rPr>
+          <w:t>https://blog.hubspot.es/website/que-es-css</w:t>
+        </w:r>
+      </w:hyperlink>
+    </w:p>
+    <w:p>
+      <w:pPr>
+        <w:pStyle w:val="Prrafodelista"/>
+        <w:numPr>
+          <w:ilvl w:val="1"/>
+          <w:numId w:val="3"/>
+        </w:numPr>
+        <w:spacing w:after="0"/>
+        <w:rPr>
+          <w:rFonts w:ascii="Arial" w:hAnsi="Arial" w:cs="Arial"/>
+          <w:sz w:val="24"/>
+          <w:szCs w:val="24"/>
+          <w:lang w:val="es-MX"/>
+        </w:rPr>
+      </w:pPr>
+      <w:hyperlink r:id="rId22" w:history="1">
+        <w:r>
+          <w:rPr>
+            <w:rStyle w:val="Hipervnculo"/>
+            <w:rFonts w:ascii="Arial" w:hAnsi="Arial" w:cs="Arial"/>
+            <w:sz w:val="24"/>
+            <w:szCs w:val="24"/>
+            <w:lang w:val="es-MX"/>
+          </w:rPr>
+          <w:t>https://blog.hubspot.es/website/que-es-javascript</w:t>
+        </w:r>
+      </w:hyperlink>
+    </w:p>
+    <w:p>
+      <w:pPr>
+        <w:pStyle w:val="Prrafodelista"/>
+        <w:numPr>
+          <w:ilvl w:val="1"/>
+          <w:numId w:val="3"/>
+        </w:numPr>
+        <w:spacing w:after="0"/>
+        <w:rPr>
+          <w:rFonts w:ascii="Arial" w:hAnsi="Arial" w:cs="Arial"/>
+          <w:sz w:val="24"/>
+          <w:szCs w:val="24"/>
+          <w:lang w:val="es-MX"/>
+        </w:rPr>
+      </w:pPr>
+      <w:hyperlink r:id="rId23" w:history="1">
+        <w:r>
+          <w:rPr>
+            <w:rStyle w:val="Hipervnculo"/>
+            <w:rFonts w:ascii="Arial" w:hAnsi="Arial" w:cs="Arial"/>
+            <w:sz w:val="24"/>
+            <w:szCs w:val="24"/>
+            <w:lang w:val="es-MX"/>
+          </w:rPr>
+          <w:t>https://www.mysql.com/</w:t>
+        </w:r>
+      </w:hyperlink>
+    </w:p>
+    <w:p>
+      <w:pPr>
+        <w:pStyle w:val="Prrafodelista"/>
+        <w:numPr>
+          <w:ilvl w:val="1"/>
+          <w:numId w:val="3"/>
+        </w:numPr>
+        <w:spacing w:after="0"/>
+        <w:rPr>
+          <w:rFonts w:ascii="Arial" w:hAnsi="Arial" w:cs="Arial"/>
+          <w:sz w:val="24"/>
+          <w:szCs w:val="24"/>
+          <w:lang w:val="es-MX"/>
+        </w:rPr>
+      </w:pPr>
+      <w:hyperlink r:id="rId24" w:history="1">
+        <w:r>
+          <w:rPr>
+            <w:rStyle w:val="Hipervnculo"/>
+            <w:rFonts w:ascii="Arial" w:hAnsi="Arial" w:cs="Arial"/>
+            <w:sz w:val="24"/>
+            <w:szCs w:val="24"/>
+            <w:lang w:val="es-MX"/>
+          </w:rPr>
+          <w:t>https://chat.openai.com/</w:t>
         </w:r>
       </w:hyperlink>
     </w:p>
@@ -8910,6 +9024,119 @@
     </w:lvl>
   </w:abstractNum>
   <w:abstractNum w:abstractNumId="7" w15:restartNumberingAfterBreak="0">
+    <w:nsid w:val="34847438"/>
+    <w:multiLevelType w:val="hybridMultilevel"/>
+    <w:tmpl w:val="D24C400E"/>
+    <w:lvl w:ilvl="0" w:tplc="240A0001">
+      <w:start w:val="1"/>
+      <w:numFmt w:val="bullet"/>
+      <w:lvlText w:val=""/>
+      <w:lvlJc w:val="left"/>
+      <w:pPr>
+        <w:ind w:left="3600" w:hanging="360"/>
+      </w:pPr>
+      <w:rPr>
+        <w:rFonts w:ascii="Symbol" w:hAnsi="Symbol" w:hint="default"/>
+      </w:rPr>
+    </w:lvl>
+    <w:lvl w:ilvl="1" w:tplc="240A0003" w:tentative="1">
+      <w:start w:val="1"/>
+      <w:numFmt w:val="bullet"/>
+      <w:lvlText w:val="o"/>
+      <w:lvlJc w:val="left"/>
+      <w:pPr>
+        <w:ind w:left="4320" w:hanging="360"/>
+      </w:pPr>
+      <w:rPr>
+        <w:rFonts w:ascii="Courier New" w:hAnsi="Courier New" w:cs="Courier New" w:hint="default"/>
+      </w:rPr>
+    </w:lvl>
+    <w:lvl w:ilvl="2" w:tplc="240A0005" w:tentative="1">
+      <w:start w:val="1"/>
+      <w:numFmt w:val="bullet"/>
+      <w:lvlText w:val=""/>
+      <w:lvlJc w:val="left"/>
+      <w:pPr>
+        <w:ind w:left="5040" w:hanging="360"/>
+      </w:pPr>
+      <w:rPr>
+        <w:rFonts w:ascii="Wingdings" w:hAnsi="Wingdings" w:hint="default"/>
+      </w:rPr>
+    </w:lvl>
+    <w:lvl w:ilvl="3" w:tplc="240A0001" w:tentative="1">
+      <w:start w:val="1"/>
+      <w:numFmt w:val="bullet"/>
+      <w:lvlText w:val=""/>
+      <w:lvlJc w:val="left"/>
+      <w:pPr>
+        <w:ind w:left="5760" w:hanging="360"/>
+      </w:pPr>
+      <w:rPr>
+        <w:rFonts w:ascii="Symbol" w:hAnsi="Symbol" w:hint="default"/>
+      </w:rPr>
+    </w:lvl>
+    <w:lvl w:ilvl="4" w:tplc="240A0003" w:tentative="1">
+      <w:start w:val="1"/>
+      <w:numFmt w:val="bullet"/>
+      <w:lvlText w:val="o"/>
+      <w:lvlJc w:val="left"/>
+      <w:pPr>
+        <w:ind w:left="6480" w:hanging="360"/>
+      </w:pPr>
+      <w:rPr>
+        <w:rFonts w:ascii="Courier New" w:hAnsi="Courier New" w:cs="Courier New" w:hint="default"/>
+      </w:rPr>
+    </w:lvl>
+    <w:lvl w:ilvl="5" w:tplc="240A0005" w:tentative="1">
+      <w:start w:val="1"/>
+      <w:numFmt w:val="bullet"/>
+      <w:lvlText w:val=""/>
+      <w:lvlJc w:val="left"/>
+      <w:pPr>
+        <w:ind w:left="7200" w:hanging="360"/>
+      </w:pPr>
+      <w:rPr>
+        <w:rFonts w:ascii="Wingdings" w:hAnsi="Wingdings" w:hint="default"/>
+      </w:rPr>
+    </w:lvl>
+    <w:lvl w:ilvl="6" w:tplc="240A0001" w:tentative="1">
+      <w:start w:val="1"/>
+      <w:numFmt w:val="bullet"/>
+      <w:lvlText w:val=""/>
+      <w:lvlJc w:val="left"/>
+      <w:pPr>
+        <w:ind w:left="7920" w:hanging="360"/>
+      </w:pPr>
+      <w:rPr>
+        <w:rFonts w:ascii="Symbol" w:hAnsi="Symbol" w:hint="default"/>
+      </w:rPr>
+    </w:lvl>
+    <w:lvl w:ilvl="7" w:tplc="240A0003" w:tentative="1">
+      <w:start w:val="1"/>
+      <w:numFmt w:val="bullet"/>
+      <w:lvlText w:val="o"/>
+      <w:lvlJc w:val="left"/>
+      <w:pPr>
+        <w:ind w:left="8640" w:hanging="360"/>
+      </w:pPr>
+      <w:rPr>
+        <w:rFonts w:ascii="Courier New" w:hAnsi="Courier New" w:cs="Courier New" w:hint="default"/>
+      </w:rPr>
+    </w:lvl>
+    <w:lvl w:ilvl="8" w:tplc="240A0005" w:tentative="1">
+      <w:start w:val="1"/>
+      <w:numFmt w:val="bullet"/>
+      <w:lvlText w:val=""/>
+      <w:lvlJc w:val="left"/>
+      <w:pPr>
+        <w:ind w:left="9360" w:hanging="360"/>
+      </w:pPr>
+      <w:rPr>
+        <w:rFonts w:ascii="Wingdings" w:hAnsi="Wingdings" w:hint="default"/>
+      </w:rPr>
+    </w:lvl>
+  </w:abstractNum>
+  <w:abstractNum w:abstractNumId="8" w15:restartNumberingAfterBreak="0">
     <w:nsid w:val="3F2822AE"/>
     <w:multiLevelType w:val="multilevel"/>
     <w:tmpl w:val="AD703F26"/>
@@ -9030,7 +9257,7 @@
       </w:rPr>
     </w:lvl>
   </w:abstractNum>
-  <w:abstractNum w:abstractNumId="8" w15:restartNumberingAfterBreak="0">
+  <w:abstractNum w:abstractNumId="9" w15:restartNumberingAfterBreak="0">
     <w:nsid w:val="4D16035C"/>
     <w:multiLevelType w:val="multilevel"/>
     <w:tmpl w:val="3946B6F0"/>
@@ -9143,7 +9370,7 @@
       </w:rPr>
     </w:lvl>
   </w:abstractNum>
-  <w:abstractNum w:abstractNumId="9" w15:restartNumberingAfterBreak="0">
+  <w:abstractNum w:abstractNumId="10" w15:restartNumberingAfterBreak="0">
     <w:nsid w:val="4D630BBC"/>
     <w:multiLevelType w:val="hybridMultilevel"/>
     <w:tmpl w:val="B6546804"/>
@@ -9258,7 +9485,120 @@
       </w:rPr>
     </w:lvl>
   </w:abstractNum>
-  <w:abstractNum w:abstractNumId="10" w15:restartNumberingAfterBreak="0">
+  <w:abstractNum w:abstractNumId="11" w15:restartNumberingAfterBreak="0">
+    <w:nsid w:val="4F7A3343"/>
+    <w:multiLevelType w:val="hybridMultilevel"/>
+    <w:tmpl w:val="9B488B22"/>
+    <w:lvl w:ilvl="0" w:tplc="240A0001">
+      <w:start w:val="1"/>
+      <w:numFmt w:val="bullet"/>
+      <w:lvlText w:val=""/>
+      <w:lvlJc w:val="left"/>
+      <w:pPr>
+        <w:ind w:left="720" w:hanging="360"/>
+      </w:pPr>
+      <w:rPr>
+        <w:rFonts w:ascii="Symbol" w:hAnsi="Symbol" w:hint="default"/>
+      </w:rPr>
+    </w:lvl>
+    <w:lvl w:ilvl="1" w:tplc="240A0003" w:tentative="1">
+      <w:start w:val="1"/>
+      <w:numFmt w:val="bullet"/>
+      <w:lvlText w:val="o"/>
+      <w:lvlJc w:val="left"/>
+      <w:pPr>
+        <w:ind w:left="1440" w:hanging="360"/>
+      </w:pPr>
+      <w:rPr>
+        <w:rFonts w:ascii="Courier New" w:hAnsi="Courier New" w:cs="Courier New" w:hint="default"/>
+      </w:rPr>
+    </w:lvl>
+    <w:lvl w:ilvl="2" w:tplc="240A0005" w:tentative="1">
+      <w:start w:val="1"/>
+      <w:numFmt w:val="bullet"/>
+      <w:lvlText w:val=""/>
+      <w:lvlJc w:val="left"/>
+      <w:pPr>
+        <w:ind w:left="2160" w:hanging="360"/>
+      </w:pPr>
+      <w:rPr>
+        <w:rFonts w:ascii="Wingdings" w:hAnsi="Wingdings" w:hint="default"/>
+      </w:rPr>
+    </w:lvl>
+    <w:lvl w:ilvl="3" w:tplc="240A0001" w:tentative="1">
+      <w:start w:val="1"/>
+      <w:numFmt w:val="bullet"/>
+      <w:lvlText w:val=""/>
+      <w:lvlJc w:val="left"/>
+      <w:pPr>
+        <w:ind w:left="2880" w:hanging="360"/>
+      </w:pPr>
+      <w:rPr>
+        <w:rFonts w:ascii="Symbol" w:hAnsi="Symbol" w:hint="default"/>
+      </w:rPr>
+    </w:lvl>
+    <w:lvl w:ilvl="4" w:tplc="240A0003" w:tentative="1">
+      <w:start w:val="1"/>
+      <w:numFmt w:val="bullet"/>
+      <w:lvlText w:val="o"/>
+      <w:lvlJc w:val="left"/>
+      <w:pPr>
+        <w:ind w:left="3600" w:hanging="360"/>
+      </w:pPr>
+      <w:rPr>
+        <w:rFonts w:ascii="Courier New" w:hAnsi="Courier New" w:cs="Courier New" w:hint="default"/>
+      </w:rPr>
+    </w:lvl>
+    <w:lvl w:ilvl="5" w:tplc="240A0005" w:tentative="1">
+      <w:start w:val="1"/>
+      <w:numFmt w:val="bullet"/>
+      <w:lvlText w:val=""/>
+      <w:lvlJc w:val="left"/>
+      <w:pPr>
+        <w:ind w:left="4320" w:hanging="360"/>
+      </w:pPr>
+      <w:rPr>
+        <w:rFonts w:ascii="Wingdings" w:hAnsi="Wingdings" w:hint="default"/>
+      </w:rPr>
+    </w:lvl>
+    <w:lvl w:ilvl="6" w:tplc="240A0001" w:tentative="1">
+      <w:start w:val="1"/>
+      <w:numFmt w:val="bullet"/>
+      <w:lvlText w:val=""/>
+      <w:lvlJc w:val="left"/>
+      <w:pPr>
+        <w:ind w:left="5040" w:hanging="360"/>
+      </w:pPr>
+      <w:rPr>
+        <w:rFonts w:ascii="Symbol" w:hAnsi="Symbol" w:hint="default"/>
+      </w:rPr>
+    </w:lvl>
+    <w:lvl w:ilvl="7" w:tplc="240A0003" w:tentative="1">
+      <w:start w:val="1"/>
+      <w:numFmt w:val="bullet"/>
+      <w:lvlText w:val="o"/>
+      <w:lvlJc w:val="left"/>
+      <w:pPr>
+        <w:ind w:left="5760" w:hanging="360"/>
+      </w:pPr>
+      <w:rPr>
+        <w:rFonts w:ascii="Courier New" w:hAnsi="Courier New" w:cs="Courier New" w:hint="default"/>
+      </w:rPr>
+    </w:lvl>
+    <w:lvl w:ilvl="8" w:tplc="240A0005" w:tentative="1">
+      <w:start w:val="1"/>
+      <w:numFmt w:val="bullet"/>
+      <w:lvlText w:val=""/>
+      <w:lvlJc w:val="left"/>
+      <w:pPr>
+        <w:ind w:left="6480" w:hanging="360"/>
+      </w:pPr>
+      <w:rPr>
+        <w:rFonts w:ascii="Wingdings" w:hAnsi="Wingdings" w:hint="default"/>
+      </w:rPr>
+    </w:lvl>
+  </w:abstractNum>
+  <w:abstractNum w:abstractNumId="12" w15:restartNumberingAfterBreak="0">
     <w:nsid w:val="510F0377"/>
     <w:multiLevelType w:val="multilevel"/>
     <w:tmpl w:val="52D2ADF4"/>
@@ -9371,7 +9711,7 @@
       </w:rPr>
     </w:lvl>
   </w:abstractNum>
-  <w:abstractNum w:abstractNumId="11" w15:restartNumberingAfterBreak="0">
+  <w:abstractNum w:abstractNumId="13" w15:restartNumberingAfterBreak="0">
     <w:nsid w:val="52B937AE"/>
     <w:multiLevelType w:val="multilevel"/>
     <w:tmpl w:val="91341B56"/>
@@ -9484,7 +9824,7 @@
       </w:rPr>
     </w:lvl>
   </w:abstractNum>
-  <w:abstractNum w:abstractNumId="12" w15:restartNumberingAfterBreak="0">
+  <w:abstractNum w:abstractNumId="14" w15:restartNumberingAfterBreak="0">
     <w:nsid w:val="5398250B"/>
     <w:multiLevelType w:val="multilevel"/>
     <w:tmpl w:val="3946B6F0"/>
@@ -9597,7 +9937,7 @@
       </w:rPr>
     </w:lvl>
   </w:abstractNum>
-  <w:abstractNum w:abstractNumId="13" w15:restartNumberingAfterBreak="0">
+  <w:abstractNum w:abstractNumId="15" w15:restartNumberingAfterBreak="0">
     <w:nsid w:val="53B46D9A"/>
     <w:multiLevelType w:val="multilevel"/>
     <w:tmpl w:val="F5429C1A"/>
@@ -9711,7 +10051,7 @@
       </w:rPr>
     </w:lvl>
   </w:abstractNum>
-  <w:abstractNum w:abstractNumId="14" w15:restartNumberingAfterBreak="0">
+  <w:abstractNum w:abstractNumId="16" w15:restartNumberingAfterBreak="0">
     <w:nsid w:val="57B15869"/>
     <w:multiLevelType w:val="hybridMultilevel"/>
     <w:tmpl w:val="E6BEBC88"/>
@@ -9797,7 +10137,7 @@
       </w:pPr>
     </w:lvl>
   </w:abstractNum>
-  <w:abstractNum w:abstractNumId="15" w15:restartNumberingAfterBreak="0">
+  <w:abstractNum w:abstractNumId="17" w15:restartNumberingAfterBreak="0">
     <w:nsid w:val="5A7E60A6"/>
     <w:multiLevelType w:val="hybridMultilevel"/>
     <w:tmpl w:val="9B1052AC"/>
@@ -9886,7 +10226,7 @@
       </w:pPr>
     </w:lvl>
   </w:abstractNum>
-  <w:abstractNum w:abstractNumId="16" w15:restartNumberingAfterBreak="0">
+  <w:abstractNum w:abstractNumId="18" w15:restartNumberingAfterBreak="0">
     <w:nsid w:val="6498547C"/>
     <w:multiLevelType w:val="multilevel"/>
     <w:tmpl w:val="3946B6F0"/>
@@ -9999,7 +10339,7 @@
       </w:rPr>
     </w:lvl>
   </w:abstractNum>
-  <w:abstractNum w:abstractNumId="17" w15:restartNumberingAfterBreak="0">
+  <w:abstractNum w:abstractNumId="19" w15:restartNumberingAfterBreak="0">
     <w:nsid w:val="64C11D14"/>
     <w:multiLevelType w:val="hybridMultilevel"/>
     <w:tmpl w:val="E2C65618"/>
@@ -10112,7 +10452,7 @@
       </w:rPr>
     </w:lvl>
   </w:abstractNum>
-  <w:abstractNum w:abstractNumId="18" w15:restartNumberingAfterBreak="0">
+  <w:abstractNum w:abstractNumId="20" w15:restartNumberingAfterBreak="0">
     <w:nsid w:val="6501131C"/>
     <w:multiLevelType w:val="multilevel"/>
     <w:tmpl w:val="3946B6F0"/>
@@ -10225,7 +10565,7 @@
       </w:rPr>
     </w:lvl>
   </w:abstractNum>
-  <w:abstractNum w:abstractNumId="19" w15:restartNumberingAfterBreak="0">
+  <w:abstractNum w:abstractNumId="21" w15:restartNumberingAfterBreak="0">
     <w:nsid w:val="6704580B"/>
     <w:multiLevelType w:val="hybridMultilevel"/>
     <w:tmpl w:val="21E4855C"/>
@@ -10338,7 +10678,7 @@
       </w:rPr>
     </w:lvl>
   </w:abstractNum>
-  <w:abstractNum w:abstractNumId="20" w15:restartNumberingAfterBreak="0">
+  <w:abstractNum w:abstractNumId="22" w15:restartNumberingAfterBreak="0">
     <w:nsid w:val="6C10654A"/>
     <w:multiLevelType w:val="hybridMultilevel"/>
     <w:tmpl w:val="090C6FD6"/>
@@ -10424,7 +10764,7 @@
       </w:pPr>
     </w:lvl>
   </w:abstractNum>
-  <w:abstractNum w:abstractNumId="21" w15:restartNumberingAfterBreak="0">
+  <w:abstractNum w:abstractNumId="23" w15:restartNumberingAfterBreak="0">
     <w:nsid w:val="6ED36EA7"/>
     <w:multiLevelType w:val="hybridMultilevel"/>
     <w:tmpl w:val="0F08E808"/>
@@ -10539,7 +10879,7 @@
       </w:rPr>
     </w:lvl>
   </w:abstractNum>
-  <w:abstractNum w:abstractNumId="22" w15:restartNumberingAfterBreak="0">
+  <w:abstractNum w:abstractNumId="24" w15:restartNumberingAfterBreak="0">
     <w:nsid w:val="78DA1152"/>
     <w:multiLevelType w:val="multilevel"/>
     <w:tmpl w:val="3946B6F0"/>
@@ -10652,65 +10992,178 @@
       </w:rPr>
     </w:lvl>
   </w:abstractNum>
+  <w:abstractNum w:abstractNumId="25" w15:restartNumberingAfterBreak="0">
+    <w:nsid w:val="7A0F631A"/>
+    <w:multiLevelType w:val="hybridMultilevel"/>
+    <w:tmpl w:val="76785122"/>
+    <w:lvl w:ilvl="0" w:tplc="240A0001">
+      <w:start w:val="1"/>
+      <w:numFmt w:val="bullet"/>
+      <w:lvlText w:val=""/>
+      <w:lvlJc w:val="left"/>
+      <w:pPr>
+        <w:ind w:left="3600" w:hanging="360"/>
+      </w:pPr>
+      <w:rPr>
+        <w:rFonts w:ascii="Symbol" w:hAnsi="Symbol" w:hint="default"/>
+      </w:rPr>
+    </w:lvl>
+    <w:lvl w:ilvl="1" w:tplc="240A0003" w:tentative="1">
+      <w:start w:val="1"/>
+      <w:numFmt w:val="bullet"/>
+      <w:lvlText w:val="o"/>
+      <w:lvlJc w:val="left"/>
+      <w:pPr>
+        <w:ind w:left="4320" w:hanging="360"/>
+      </w:pPr>
+      <w:rPr>
+        <w:rFonts w:ascii="Courier New" w:hAnsi="Courier New" w:cs="Courier New" w:hint="default"/>
+      </w:rPr>
+    </w:lvl>
+    <w:lvl w:ilvl="2" w:tplc="240A0005" w:tentative="1">
+      <w:start w:val="1"/>
+      <w:numFmt w:val="bullet"/>
+      <w:lvlText w:val=""/>
+      <w:lvlJc w:val="left"/>
+      <w:pPr>
+        <w:ind w:left="5040" w:hanging="360"/>
+      </w:pPr>
+      <w:rPr>
+        <w:rFonts w:ascii="Wingdings" w:hAnsi="Wingdings" w:hint="default"/>
+      </w:rPr>
+    </w:lvl>
+    <w:lvl w:ilvl="3" w:tplc="240A0001" w:tentative="1">
+      <w:start w:val="1"/>
+      <w:numFmt w:val="bullet"/>
+      <w:lvlText w:val=""/>
+      <w:lvlJc w:val="left"/>
+      <w:pPr>
+        <w:ind w:left="5760" w:hanging="360"/>
+      </w:pPr>
+      <w:rPr>
+        <w:rFonts w:ascii="Symbol" w:hAnsi="Symbol" w:hint="default"/>
+      </w:rPr>
+    </w:lvl>
+    <w:lvl w:ilvl="4" w:tplc="240A0003" w:tentative="1">
+      <w:start w:val="1"/>
+      <w:numFmt w:val="bullet"/>
+      <w:lvlText w:val="o"/>
+      <w:lvlJc w:val="left"/>
+      <w:pPr>
+        <w:ind w:left="6480" w:hanging="360"/>
+      </w:pPr>
+      <w:rPr>
+        <w:rFonts w:ascii="Courier New" w:hAnsi="Courier New" w:cs="Courier New" w:hint="default"/>
+      </w:rPr>
+    </w:lvl>
+    <w:lvl w:ilvl="5" w:tplc="240A0005" w:tentative="1">
+      <w:start w:val="1"/>
+      <w:numFmt w:val="bullet"/>
+      <w:lvlText w:val=""/>
+      <w:lvlJc w:val="left"/>
+      <w:pPr>
+        <w:ind w:left="7200" w:hanging="360"/>
+      </w:pPr>
+      <w:rPr>
+        <w:rFonts w:ascii="Wingdings" w:hAnsi="Wingdings" w:hint="default"/>
+      </w:rPr>
+    </w:lvl>
+    <w:lvl w:ilvl="6" w:tplc="240A0001" w:tentative="1">
+      <w:start w:val="1"/>
+      <w:numFmt w:val="bullet"/>
+      <w:lvlText w:val=""/>
+      <w:lvlJc w:val="left"/>
+      <w:pPr>
+        <w:ind w:left="7920" w:hanging="360"/>
+      </w:pPr>
+      <w:rPr>
+        <w:rFonts w:ascii="Symbol" w:hAnsi="Symbol" w:hint="default"/>
+      </w:rPr>
+    </w:lvl>
+    <w:lvl w:ilvl="7" w:tplc="240A0003" w:tentative="1">
+      <w:start w:val="1"/>
+      <w:numFmt w:val="bullet"/>
+      <w:lvlText w:val="o"/>
+      <w:lvlJc w:val="left"/>
+      <w:pPr>
+        <w:ind w:left="8640" w:hanging="360"/>
+      </w:pPr>
+      <w:rPr>
+        <w:rFonts w:ascii="Courier New" w:hAnsi="Courier New" w:cs="Courier New" w:hint="default"/>
+      </w:rPr>
+    </w:lvl>
+    <w:lvl w:ilvl="8" w:tplc="240A0005" w:tentative="1">
+      <w:start w:val="1"/>
+      <w:numFmt w:val="bullet"/>
+      <w:lvlText w:val=""/>
+      <w:lvlJc w:val="left"/>
+      <w:pPr>
+        <w:ind w:left="9360" w:hanging="360"/>
+      </w:pPr>
+      <w:rPr>
+        <w:rFonts w:ascii="Wingdings" w:hAnsi="Wingdings" w:hint="default"/>
+      </w:rPr>
+    </w:lvl>
+  </w:abstractNum>
   <w:num w:numId="1">
-    <w:abstractNumId w:val="13"/>
+    <w:abstractNumId w:val="15"/>
   </w:num>
   <w:num w:numId="2">
     <w:abstractNumId w:val="2"/>
   </w:num>
   <w:num w:numId="3">
-    <w:abstractNumId w:val="21"/>
+    <w:abstractNumId w:val="23"/>
   </w:num>
   <w:num w:numId="4">
+    <w:abstractNumId w:val="19"/>
+  </w:num>
+  <w:num w:numId="5">
     <w:abstractNumId w:val="17"/>
   </w:num>
-  <w:num w:numId="5">
-    <w:abstractNumId w:val="15"/>
-  </w:num>
   <w:num w:numId="6">
-    <w:abstractNumId w:val="19"/>
+    <w:abstractNumId w:val="21"/>
   </w:num>
   <w:num w:numId="7">
     <w:abstractNumId w:val="3"/>
   </w:num>
   <w:num w:numId="8">
-    <w:abstractNumId w:val="9"/>
+    <w:abstractNumId w:val="10"/>
   </w:num>
   <w:num w:numId="9">
     <w:abstractNumId w:val="6"/>
   </w:num>
   <w:num w:numId="10">
-    <w:abstractNumId w:val="7"/>
+    <w:abstractNumId w:val="8"/>
   </w:num>
   <w:num w:numId="11">
     <w:abstractNumId w:val="1"/>
   </w:num>
   <w:num w:numId="12">
-    <w:abstractNumId w:val="10"/>
+    <w:abstractNumId w:val="12"/>
   </w:num>
   <w:num w:numId="13">
-    <w:abstractNumId w:val="8"/>
+    <w:abstractNumId w:val="9"/>
   </w:num>
   <w:num w:numId="14">
-    <w:abstractNumId w:val="16"/>
+    <w:abstractNumId w:val="18"/>
   </w:num>
   <w:num w:numId="15">
+    <w:abstractNumId w:val="24"/>
+  </w:num>
+  <w:num w:numId="16">
+    <w:abstractNumId w:val="13"/>
+  </w:num>
+  <w:num w:numId="17">
+    <w:abstractNumId w:val="20"/>
+  </w:num>
+  <w:num w:numId="18">
+    <w:abstractNumId w:val="14"/>
+  </w:num>
+  <w:num w:numId="19">
     <w:abstractNumId w:val="22"/>
   </w:num>
-  <w:num w:numId="16">
-    <w:abstractNumId w:val="11"/>
-  </w:num>
-  <w:num w:numId="17">
-    <w:abstractNumId w:val="18"/>
-  </w:num>
-  <w:num w:numId="18">
-    <w:abstractNumId w:val="12"/>
-  </w:num>
-  <w:num w:numId="19">
-    <w:abstractNumId w:val="20"/>
-  </w:num>
   <w:num w:numId="20">
-    <w:abstractNumId w:val="14"/>
+    <w:abstractNumId w:val="16"/>
   </w:num>
   <w:num w:numId="21">
     <w:abstractNumId w:val="5"/>
@@ -10720,6 +11173,15 @@
   </w:num>
   <w:num w:numId="23">
     <w:abstractNumId w:val="4"/>
+  </w:num>
+  <w:num w:numId="24">
+    <w:abstractNumId w:val="25"/>
+  </w:num>
+  <w:num w:numId="25">
+    <w:abstractNumId w:val="7"/>
+  </w:num>
+  <w:num w:numId="26">
+    <w:abstractNumId w:val="11"/>
   </w:num>
 </w:numbering>
 </file>
@@ -11133,6 +11595,27 @@
     <w:name w:val="Normal"/>
     <w:qFormat/>
   </w:style>
+  <w:style w:type="paragraph" w:styleId="Ttulo1">
+    <w:name w:val="heading 1"/>
+    <w:basedOn w:val="Normal"/>
+    <w:next w:val="Normal"/>
+    <w:link w:val="Ttulo1Car"/>
+    <w:uiPriority w:val="9"/>
+    <w:qFormat/>
+    <w:rsid w:val="002A00EB"/>
+    <w:pPr>
+      <w:keepNext/>
+      <w:keepLines/>
+      <w:spacing w:before="240" w:after="0"/>
+      <w:outlineLvl w:val="0"/>
+    </w:pPr>
+    <w:rPr>
+      <w:rFonts w:asciiTheme="majorHAnsi" w:eastAsiaTheme="majorEastAsia" w:hAnsiTheme="majorHAnsi" w:cstheme="majorBidi"/>
+      <w:color w:val="2F5496" w:themeColor="accent1" w:themeShade="BF"/>
+      <w:sz w:val="32"/>
+      <w:szCs w:val="32"/>
+    </w:rPr>
+  </w:style>
   <w:style w:type="character" w:default="1" w:styleId="Fuentedeprrafopredeter">
     <w:name w:val="Default Paragraph Font"/>
     <w:uiPriority w:val="1"/>
@@ -11321,6 +11804,19 @@
       <w:rFonts w:ascii="Segoe UI" w:hAnsi="Segoe UI" w:cs="Segoe UI"/>
       <w:sz w:val="18"/>
       <w:szCs w:val="18"/>
+    </w:rPr>
+  </w:style>
+  <w:style w:type="character" w:customStyle="1" w:styleId="Ttulo1Car">
+    <w:name w:val="Título 1 Car"/>
+    <w:basedOn w:val="Fuentedeprrafopredeter"/>
+    <w:link w:val="Ttulo1"/>
+    <w:uiPriority w:val="9"/>
+    <w:rsid w:val="002A00EB"/>
+    <w:rPr>
+      <w:rFonts w:asciiTheme="majorHAnsi" w:eastAsiaTheme="majorEastAsia" w:hAnsiTheme="majorHAnsi" w:cstheme="majorBidi"/>
+      <w:color w:val="2F5496" w:themeColor="accent1" w:themeShade="BF"/>
+      <w:sz w:val="32"/>
+      <w:szCs w:val="32"/>
     </w:rPr>
   </w:style>
 </w:styles>
@@ -11619,4 +12115,16 @@
     </a:ext>
   </a:extLst>
 </a:theme>
+</file>
+
+<file path=customXml/item1.xml><?xml version="1.0" encoding="utf-8"?>
+<b:Sources xmlns:b="http://schemas.openxmlformats.org/officeDocument/2006/bibliography" xmlns="http://schemas.openxmlformats.org/officeDocument/2006/bibliography" SelectedStyle="\APASixthEditionOfficeOnline.xsl" StyleName="APA" Version="6"/>
+</file>
+
+<file path=customXml/itemProps1.xml><?xml version="1.0" encoding="utf-8"?>
+<ds:datastoreItem xmlns:ds="http://schemas.openxmlformats.org/officeDocument/2006/customXml" ds:itemID="{F44CD8AD-7615-4C17-9F8B-E19F7BC4611E}">
+  <ds:schemaRefs>
+    <ds:schemaRef ds:uri="http://schemas.openxmlformats.org/officeDocument/2006/bibliography"/>
+  </ds:schemaRefs>
+</ds:datastoreItem>
 </file>
</xml_diff>

<commit_message>
Cambios en documentacion JAVA
</commit_message>
<xml_diff>
--- a/Documentación Proyecto.docx
+++ b/Documentación Proyecto.docx
@@ -1,6 +1,6 @@
 
 <file path=word/document.xml><?xml version="1.0" encoding="utf-8"?>
-<w:document xmlns:wpc="http://schemas.microsoft.com/office/word/2010/wordprocessingCanvas" xmlns:cx="http://schemas.microsoft.com/office/drawing/2014/chartex" xmlns:cx1="http://schemas.microsoft.com/office/drawing/2015/9/8/chartex" xmlns:cx2="http://schemas.microsoft.com/office/drawing/2015/10/21/chartex" xmlns:cx3="http://schemas.microsoft.com/office/drawing/2016/5/9/chartex" xmlns:cx4="http://schemas.microsoft.com/office/drawing/2016/5/10/chartex" xmlns:cx5="http://schemas.microsoft.com/office/drawing/2016/5/11/chartex" xmlns:cx6="http://schemas.microsoft.com/office/drawing/2016/5/12/chartex" xmlns:cx7="http://schemas.microsoft.com/office/drawing/2016/5/13/chartex" xmlns:cx8="http://schemas.microsoft.com/office/drawing/2016/5/14/chartex" xmlns:mc="http://schemas.openxmlformats.org/markup-compatibility/2006" xmlns:aink="http://schemas.microsoft.com/office/drawing/2016/ink" xmlns:am3d="http://schemas.microsoft.com/office/drawing/2017/model3d" xmlns:o="urn:schemas-microsoft-com:office:office" xmlns:r="http://schemas.openxmlformats.org/officeDocument/2006/relationships" xmlns:m="http://schemas.openxmlformats.org/officeDocument/2006/math" xmlns:v="urn:schemas-microsoft-com:vml" xmlns:wp14="http://schemas.microsoft.com/office/word/2010/wordprocessingDrawing" xmlns:wp="http://schemas.openxmlformats.org/drawingml/2006/wordprocessingDrawing" xmlns:w10="urn:schemas-microsoft-com:office:word" xmlns:w="http://schemas.openxmlformats.org/wordprocessingml/2006/main" xmlns:w14="http://schemas.microsoft.com/office/word/2010/wordml" xmlns:w15="http://schemas.microsoft.com/office/word/2012/wordml" xmlns:w16cex="http://schemas.microsoft.com/office/word/2018/wordml/cex" xmlns:w16cid="http://schemas.microsoft.com/office/word/2016/wordml/cid" xmlns:w16="http://schemas.microsoft.com/office/word/2018/wordml" xmlns:w16sdtdh="http://schemas.microsoft.com/office/word/2020/wordml/sdtdatahash" xmlns:w16se="http://schemas.microsoft.com/office/word/2015/wordml/symex" xmlns:wpg="http://schemas.microsoft.com/office/word/2010/wordprocessingGroup" xmlns:wpi="http://schemas.microsoft.com/office/word/2010/wordprocessingInk" xmlns:wne="http://schemas.microsoft.com/office/word/2006/wordml" xmlns:wps="http://schemas.microsoft.com/office/word/2010/wordprocessingShape" mc:Ignorable="w14 w15 w16se w16cid w16 w16cex w16sdtdh wp14">
+<w:document xmlns:wpc="http://schemas.microsoft.com/office/word/2010/wordprocessingCanvas" xmlns:cx="http://schemas.microsoft.com/office/drawing/2014/chartex" xmlns:cx1="http://schemas.microsoft.com/office/drawing/2015/9/8/chartex" xmlns:cx2="http://schemas.microsoft.com/office/drawing/2015/10/21/chartex" xmlns:cx3="http://schemas.microsoft.com/office/drawing/2016/5/9/chartex" xmlns:cx4="http://schemas.microsoft.com/office/drawing/2016/5/10/chartex" xmlns:cx5="http://schemas.microsoft.com/office/drawing/2016/5/11/chartex" xmlns:cx6="http://schemas.microsoft.com/office/drawing/2016/5/12/chartex" xmlns:cx7="http://schemas.microsoft.com/office/drawing/2016/5/13/chartex" xmlns:cx8="http://schemas.microsoft.com/office/drawing/2016/5/14/chartex" xmlns:mc="http://schemas.openxmlformats.org/markup-compatibility/2006" xmlns:aink="http://schemas.microsoft.com/office/drawing/2016/ink" xmlns:am3d="http://schemas.microsoft.com/office/drawing/2017/model3d" xmlns:o="urn:schemas-microsoft-com:office:office" xmlns:r="http://schemas.openxmlformats.org/officeDocument/2006/relationships" xmlns:m="http://schemas.openxmlformats.org/officeDocument/2006/math" xmlns:v="urn:schemas-microsoft-com:vml" xmlns:wp14="http://schemas.microsoft.com/office/word/2010/wordprocessingDrawing" xmlns:wp="http://schemas.openxmlformats.org/drawingml/2006/wordprocessingDrawing" xmlns:w10="urn:schemas-microsoft-com:office:word" xmlns:w="http://schemas.openxmlformats.org/wordprocessingml/2006/main" xmlns:w14="http://schemas.microsoft.com/office/word/2010/wordml" xmlns:w15="http://schemas.microsoft.com/office/word/2012/wordml" xmlns:w16cid="http://schemas.microsoft.com/office/word/2016/wordml/cid" xmlns:w16se="http://schemas.microsoft.com/office/word/2015/wordml/symex" xmlns:wpg="http://schemas.microsoft.com/office/word/2010/wordprocessingGroup" xmlns:wpi="http://schemas.microsoft.com/office/word/2010/wordprocessingInk" xmlns:wne="http://schemas.microsoft.com/office/word/2006/wordml" xmlns:wps="http://schemas.microsoft.com/office/word/2010/wordprocessingShape" mc:Ignorable="w14 w15 w16se w16cid wp14">
   <w:body>
     <w:p>
       <w:pPr>
@@ -2363,6 +2363,7 @@
           <w:szCs w:val="24"/>
           <w:lang w:val="es-MX"/>
         </w:rPr>
+        <w:lastRenderedPageBreak/>
         <w:t xml:space="preserve">OBJETIVOS DEL </w:t>
       </w:r>
       <w:r>
@@ -2869,6 +2870,7 @@
           <w:szCs w:val="24"/>
           <w:lang w:val="es-MX"/>
         </w:rPr>
+        <w:lastRenderedPageBreak/>
         <w:t>REQUERIMIENTOS DEL SISTEMA</w:t>
       </w:r>
       <w:commentRangeEnd w:id="4"/>
@@ -4002,6 +4004,7 @@
           <w:szCs w:val="24"/>
           <w:lang w:val="es-MX"/>
         </w:rPr>
+        <w:lastRenderedPageBreak/>
         <w:t>creado</w:t>
       </w:r>
       <w:r>
@@ -4411,17 +4414,15 @@
         </w:rPr>
         <w:t xml:space="preserve">y siguiendo las buenas </w:t>
       </w:r>
-      <w:proofErr w:type="spellStart"/>
-      <w:r>
-        <w:rPr>
-          <w:rFonts w:ascii="Arial" w:hAnsi="Arial" w:cs="Arial"/>
-          <w:sz w:val="24"/>
-          <w:szCs w:val="24"/>
-          <w:lang w:val="es-MX"/>
-        </w:rPr>
-        <w:t>practicas</w:t>
-      </w:r>
-      <w:proofErr w:type="spellEnd"/>
+      <w:r>
+        <w:rPr>
+          <w:rFonts w:ascii="Arial" w:hAnsi="Arial" w:cs="Arial"/>
+          <w:sz w:val="24"/>
+          <w:szCs w:val="24"/>
+          <w:lang w:val="es-MX"/>
+        </w:rPr>
+        <w:t>prácticas</w:t>
+      </w:r>
       <w:r>
         <w:rPr>
           <w:rFonts w:ascii="Arial" w:hAnsi="Arial" w:cs="Arial"/>
@@ -5053,6 +5054,7 @@
           <w:szCs w:val="24"/>
           <w:lang w:val="es-MX"/>
         </w:rPr>
+        <w:lastRenderedPageBreak/>
         <w:t>DIAGRAMAS</w:t>
       </w:r>
     </w:p>
@@ -5123,7 +5125,7 @@
                     </pic:cNvPicPr>
                   </pic:nvPicPr>
                   <pic:blipFill>
-                    <a:blip r:embed="rId10">
+                    <a:blip r:embed="rId9">
                       <a:extLst>
                         <a:ext uri="{28A0092B-C50C-407E-A947-70E740481C1C}">
                           <a14:useLocalDpi xmlns:a14="http://schemas.microsoft.com/office/drawing/2010/main" val="0"/>
@@ -5321,6 +5323,7 @@
           <w:szCs w:val="24"/>
           <w:lang w:val="es-MX"/>
         </w:rPr>
+        <w:lastRenderedPageBreak/>
         <w:t>Diagrama de clases</w:t>
       </w:r>
     </w:p>
@@ -5358,7 +5361,7 @@
                     <pic:cNvPicPr/>
                   </pic:nvPicPr>
                   <pic:blipFill>
-                    <a:blip r:embed="rId11">
+                    <a:blip r:embed="rId10">
                       <a:extLst>
                         <a:ext uri="{28A0092B-C50C-407E-A947-70E740481C1C}">
                           <a14:useLocalDpi xmlns:a14="http://schemas.microsoft.com/office/drawing/2010/main" val="0"/>
@@ -5422,6 +5425,7 @@
           <w:szCs w:val="24"/>
           <w:lang w:val="es-MX"/>
         </w:rPr>
+        <w:lastRenderedPageBreak/>
         <w:t>Modelado de base de datos</w:t>
       </w:r>
       <w:r>
@@ -5472,7 +5476,7 @@
                     <pic:cNvPicPr/>
                   </pic:nvPicPr>
                   <pic:blipFill>
-                    <a:blip r:embed="rId12">
+                    <a:blip r:embed="rId11">
                       <a:extLst>
                         <a:ext uri="{28A0092B-C50C-407E-A947-70E740481C1C}">
                           <a14:useLocalDpi xmlns:a14="http://schemas.microsoft.com/office/drawing/2010/main" val="0"/>
@@ -6033,36 +6037,35 @@
           <w:szCs w:val="24"/>
           <w:lang w:val="es-MX"/>
         </w:rPr>
-        <w:t xml:space="preserve">: </w:t>
-      </w:r>
-      <w:r>
-        <w:rPr>
-          <w:rFonts w:ascii="Arial" w:hAnsi="Arial" w:cs="Arial"/>
-          <w:sz w:val="24"/>
-          <w:szCs w:val="24"/>
-          <w:lang w:val="es-MX"/>
-        </w:rPr>
-        <w:t xml:space="preserve">Desarrollo colaborativamente en un editor de texto, el cual será Visual Studio </w:t>
-      </w:r>
-      <w:proofErr w:type="spellStart"/>
-      <w:r>
-        <w:rPr>
-          <w:rFonts w:ascii="Arial" w:hAnsi="Arial" w:cs="Arial"/>
-          <w:sz w:val="24"/>
-          <w:szCs w:val="24"/>
-          <w:lang w:val="es-MX"/>
-        </w:rPr>
-        <w:t>Code</w:t>
-      </w:r>
-      <w:proofErr w:type="spellEnd"/>
-      <w:r>
-        <w:rPr>
-          <w:rFonts w:ascii="Arial" w:hAnsi="Arial" w:cs="Arial"/>
-          <w:sz w:val="24"/>
-          <w:szCs w:val="24"/>
-          <w:lang w:val="es-MX"/>
-        </w:rPr>
-        <w:t>.</w:t>
+        <w:t>:</w:t>
+      </w:r>
+      <w:r>
+        <w:rPr>
+          <w:rFonts w:ascii="Arial" w:hAnsi="Arial" w:cs="Arial"/>
+          <w:b/>
+          <w:sz w:val="24"/>
+          <w:szCs w:val="24"/>
+          <w:lang w:val="es-MX"/>
+        </w:rPr>
+        <w:t xml:space="preserve"> </w:t>
+      </w:r>
+      <w:r>
+        <w:rPr>
+          <w:rFonts w:ascii="Arial" w:hAnsi="Arial" w:cs="Arial"/>
+          <w:sz w:val="24"/>
+          <w:szCs w:val="24"/>
+          <w:lang w:val="es-MX"/>
+        </w:rPr>
+        <w:t>Apache NetBeans IDE</w:t>
+      </w:r>
+      <w:r>
+        <w:rPr>
+          <w:rFonts w:ascii="Arial" w:hAnsi="Arial" w:cs="Arial"/>
+          <w:sz w:val="24"/>
+          <w:szCs w:val="24"/>
+          <w:lang w:val="es-MX"/>
+        </w:rPr>
+        <w:t xml:space="preserve"> 16.</w:t>
       </w:r>
       <w:r>
         <w:rPr>
@@ -6098,36 +6101,35 @@
           <w:szCs w:val="24"/>
           <w:lang w:val="es-MX"/>
         </w:rPr>
-        <w:t xml:space="preserve">Servidor web local (localhost): </w:t>
-      </w:r>
-      <w:r>
-        <w:rPr>
-          <w:rFonts w:ascii="Arial" w:hAnsi="Arial" w:cs="Arial"/>
-          <w:sz w:val="24"/>
-          <w:szCs w:val="24"/>
-          <w:lang w:val="es-MX"/>
-        </w:rPr>
-        <w:t xml:space="preserve">Un servidor local para el desarrollo del portal, se usará </w:t>
-      </w:r>
-      <w:proofErr w:type="spellStart"/>
-      <w:r>
-        <w:rPr>
-          <w:rFonts w:ascii="Arial" w:hAnsi="Arial" w:cs="Arial"/>
-          <w:sz w:val="24"/>
-          <w:szCs w:val="24"/>
-          <w:lang w:val="es-MX"/>
-        </w:rPr>
-        <w:t>Laragon</w:t>
-      </w:r>
-      <w:proofErr w:type="spellEnd"/>
-      <w:r>
-        <w:rPr>
-          <w:rFonts w:ascii="Arial" w:hAnsi="Arial" w:cs="Arial"/>
-          <w:sz w:val="24"/>
-          <w:szCs w:val="24"/>
-          <w:lang w:val="es-MX"/>
-        </w:rPr>
-        <w:t xml:space="preserve"> para poder obtener los servicios necesitados para el desarrollo.</w:t>
+        <w:t>Contenedor</w:t>
+      </w:r>
+      <w:r>
+        <w:rPr>
+          <w:rFonts w:ascii="Arial" w:hAnsi="Arial" w:cs="Arial"/>
+          <w:b/>
+          <w:sz w:val="24"/>
+          <w:szCs w:val="24"/>
+          <w:lang w:val="es-MX"/>
+        </w:rPr>
+        <w:t xml:space="preserve"> web local: </w:t>
+      </w:r>
+      <w:r>
+        <w:rPr>
+          <w:rFonts w:ascii="Arial" w:hAnsi="Arial" w:cs="Arial"/>
+          <w:sz w:val="24"/>
+          <w:szCs w:val="24"/>
+          <w:lang w:val="es-MX"/>
+        </w:rPr>
+        <w:t>Tomcat 10.1.20</w:t>
+      </w:r>
+      <w:r>
+        <w:rPr>
+          <w:rFonts w:ascii="Arial" w:hAnsi="Arial" w:cs="Arial"/>
+          <w:sz w:val="24"/>
+          <w:szCs w:val="24"/>
+          <w:lang w:val="es-MX"/>
+        </w:rPr>
+        <w:t>.</w:t>
       </w:r>
       <w:r>
         <w:rPr>
@@ -6270,25 +6272,14 @@
         </w:rPr>
         <w:t xml:space="preserve"> </w:t>
       </w:r>
-      <w:proofErr w:type="spellStart"/>
-      <w:r>
-        <w:rPr>
-          <w:rFonts w:ascii="Arial" w:hAnsi="Arial" w:cs="Arial"/>
-          <w:sz w:val="24"/>
-          <w:szCs w:val="24"/>
-          <w:lang w:val="es-MX"/>
-        </w:rPr>
-        <w:t>phpMyAdmin</w:t>
-      </w:r>
-      <w:proofErr w:type="spellEnd"/>
-      <w:r>
-        <w:rPr>
-          <w:rFonts w:ascii="Arial" w:hAnsi="Arial" w:cs="Arial"/>
-          <w:sz w:val="24"/>
-          <w:szCs w:val="24"/>
-          <w:lang w:val="es-MX"/>
-        </w:rPr>
-        <w:t>.</w:t>
+      <w:r>
+        <w:rPr>
+          <w:rFonts w:ascii="Arial" w:hAnsi="Arial" w:cs="Arial"/>
+          <w:sz w:val="24"/>
+          <w:szCs w:val="24"/>
+          <w:lang w:val="es-MX"/>
+        </w:rPr>
+        <w:t>phpMyAdmin.</w:t>
       </w:r>
       <w:r>
         <w:rPr>
@@ -6489,288 +6480,66 @@
           <w:szCs w:val="24"/>
           <w:lang w:val="es-MX"/>
         </w:rPr>
-        <w:t xml:space="preserve">Tecnologías de </w:t>
+        <w:lastRenderedPageBreak/>
+        <w:t>Tecnologías de fronted y backend:</w:t>
+      </w:r>
+      <w:r>
+        <w:rPr>
+          <w:rFonts w:ascii="Arial" w:hAnsi="Arial" w:cs="Arial"/>
+          <w:b/>
+          <w:sz w:val="24"/>
+          <w:szCs w:val="24"/>
+          <w:lang w:val="es-MX"/>
+        </w:rPr>
+        <w:br/>
+      </w:r>
+      <w:r>
+        <w:rPr>
+          <w:rFonts w:ascii="Arial" w:hAnsi="Arial" w:cs="Arial"/>
+          <w:sz w:val="24"/>
+          <w:szCs w:val="24"/>
+          <w:lang w:val="es-MX"/>
+        </w:rPr>
+        <w:t>Java EE 7 web (HTML, CSS, JavaScript)</w:t>
+      </w:r>
+      <w:r>
+        <w:rPr>
+          <w:rFonts w:ascii="Arial" w:hAnsi="Arial" w:cs="Arial"/>
+          <w:sz w:val="24"/>
+          <w:szCs w:val="24"/>
+          <w:lang w:val="es-MX"/>
+        </w:rPr>
+        <w:br/>
       </w:r>
       <w:proofErr w:type="spellStart"/>
       <w:r>
         <w:rPr>
           <w:rFonts w:ascii="Arial" w:hAnsi="Arial" w:cs="Arial"/>
-          <w:b/>
-          <w:sz w:val="24"/>
-          <w:szCs w:val="24"/>
-          <w:lang w:val="es-MX"/>
-        </w:rPr>
-        <w:t>fronted</w:t>
+          <w:sz w:val="24"/>
+          <w:szCs w:val="24"/>
+          <w:lang w:val="es-MX"/>
+        </w:rPr>
+        <w:t>JDK</w:t>
       </w:r>
       <w:proofErr w:type="spellEnd"/>
       <w:r>
         <w:rPr>
           <w:rFonts w:ascii="Arial" w:hAnsi="Arial" w:cs="Arial"/>
-          <w:b/>
-          <w:sz w:val="24"/>
-          <w:szCs w:val="24"/>
-          <w:lang w:val="es-MX"/>
-        </w:rPr>
-        <w:t xml:space="preserve"> y </w:t>
-      </w:r>
-      <w:proofErr w:type="spellStart"/>
-      <w:r>
-        <w:rPr>
-          <w:rFonts w:ascii="Arial" w:hAnsi="Arial" w:cs="Arial"/>
-          <w:b/>
-          <w:sz w:val="24"/>
-          <w:szCs w:val="24"/>
-          <w:lang w:val="es-MX"/>
-        </w:rPr>
-        <w:t>backend</w:t>
-      </w:r>
-      <w:proofErr w:type="spellEnd"/>
-      <w:r>
-        <w:rPr>
-          <w:rFonts w:ascii="Arial" w:hAnsi="Arial" w:cs="Arial"/>
-          <w:b/>
-          <w:sz w:val="24"/>
-          <w:szCs w:val="24"/>
-          <w:lang w:val="es-MX"/>
-        </w:rPr>
-        <w:t>:</w:t>
-      </w:r>
-      <w:r>
-        <w:rPr>
-          <w:rFonts w:ascii="Arial" w:hAnsi="Arial" w:cs="Arial"/>
-          <w:b/>
-          <w:sz w:val="24"/>
-          <w:szCs w:val="24"/>
-          <w:lang w:val="es-MX"/>
-        </w:rPr>
-        <w:br/>
-        <w:t>Aplicativo JAVA:</w:t>
-      </w:r>
-      <w:r>
-        <w:rPr>
-          <w:rFonts w:ascii="Arial" w:hAnsi="Arial" w:cs="Arial"/>
-          <w:b/>
-          <w:sz w:val="24"/>
-          <w:szCs w:val="24"/>
-          <w:lang w:val="es-MX"/>
-        </w:rPr>
-        <w:t xml:space="preserve"> </w:t>
-      </w:r>
-      <w:r>
-        <w:rPr>
-          <w:rFonts w:ascii="Arial" w:hAnsi="Arial" w:cs="Arial"/>
-          <w:bCs/>
-          <w:sz w:val="24"/>
-          <w:szCs w:val="24"/>
-          <w:lang w:val="es-MX"/>
-        </w:rPr>
-        <w:t xml:space="preserve">Se realizará con java Web (JSP), utilizando como gestor de bases de datos </w:t>
-      </w:r>
-      <w:proofErr w:type="spellStart"/>
-      <w:r>
-        <w:rPr>
-          <w:rFonts w:ascii="Arial" w:hAnsi="Arial" w:cs="Arial"/>
-          <w:bCs/>
-          <w:sz w:val="24"/>
-          <w:szCs w:val="24"/>
-          <w:lang w:val="es-MX"/>
-        </w:rPr>
-        <w:t>phpMyadmin</w:t>
-      </w:r>
-      <w:proofErr w:type="spellEnd"/>
-      <w:r>
-        <w:rPr>
-          <w:rFonts w:ascii="Arial" w:hAnsi="Arial" w:cs="Arial"/>
-          <w:bCs/>
-          <w:sz w:val="24"/>
-          <w:szCs w:val="24"/>
-          <w:lang w:val="es-MX"/>
-        </w:rPr>
-        <w:t xml:space="preserve"> con MySQL 8 y utilizando un servidor local en esta ocasión, </w:t>
-      </w:r>
-      <w:proofErr w:type="spellStart"/>
-      <w:r>
-        <w:rPr>
-          <w:rFonts w:ascii="Arial" w:hAnsi="Arial" w:cs="Arial"/>
-          <w:bCs/>
-          <w:sz w:val="24"/>
-          <w:szCs w:val="24"/>
-          <w:lang w:val="es-MX"/>
-        </w:rPr>
-        <w:t>Laragon</w:t>
-      </w:r>
-      <w:proofErr w:type="spellEnd"/>
-      <w:r>
-        <w:rPr>
-          <w:rFonts w:ascii="Arial" w:hAnsi="Arial" w:cs="Arial"/>
-          <w:bCs/>
+          <w:sz w:val="24"/>
+          <w:szCs w:val="24"/>
+          <w:lang w:val="es-MX"/>
+        </w:rPr>
+        <w:t xml:space="preserve"> 16</w:t>
+      </w:r>
+      <w:r>
+        <w:rPr>
+          <w:rFonts w:ascii="Arial" w:hAnsi="Arial" w:cs="Arial"/>
           <w:sz w:val="24"/>
           <w:szCs w:val="24"/>
           <w:lang w:val="es-MX"/>
         </w:rPr>
         <w:t>.</w:t>
       </w:r>
-      <w:r>
-        <w:rPr>
-          <w:rFonts w:ascii="Arial" w:hAnsi="Arial" w:cs="Arial"/>
-          <w:bCs/>
-          <w:sz w:val="24"/>
-          <w:szCs w:val="24"/>
-          <w:lang w:val="es-MX"/>
-        </w:rPr>
-        <w:br/>
-      </w:r>
-      <w:r>
-        <w:rPr>
-          <w:rFonts w:ascii="Arial" w:hAnsi="Arial" w:cs="Arial"/>
-          <w:bCs/>
-          <w:sz w:val="24"/>
-          <w:szCs w:val="24"/>
-          <w:lang w:val="es-MX"/>
-        </w:rPr>
-        <w:br/>
-      </w:r>
-      <w:r>
-        <w:rPr>
-          <w:rFonts w:ascii="Arial" w:hAnsi="Arial" w:cs="Arial"/>
-          <w:b/>
-          <w:sz w:val="24"/>
-          <w:szCs w:val="24"/>
-          <w:lang w:val="es-MX"/>
-        </w:rPr>
-        <w:t xml:space="preserve">Aplicativo Web: </w:t>
-      </w:r>
-      <w:r>
-        <w:rPr>
-          <w:rFonts w:ascii="Arial" w:hAnsi="Arial" w:cs="Arial"/>
-          <w:bCs/>
-          <w:sz w:val="24"/>
-          <w:szCs w:val="24"/>
-          <w:lang w:val="es-MX"/>
-        </w:rPr>
-        <w:t xml:space="preserve">Se realizará con tecnologías </w:t>
-      </w:r>
-      <w:proofErr w:type="spellStart"/>
-      <w:r>
-        <w:rPr>
-          <w:rFonts w:ascii="Arial" w:hAnsi="Arial" w:cs="Arial"/>
-          <w:bCs/>
-          <w:sz w:val="24"/>
-          <w:szCs w:val="24"/>
-          <w:lang w:val="es-MX"/>
-        </w:rPr>
-        <w:t>Backend</w:t>
-      </w:r>
-      <w:proofErr w:type="spellEnd"/>
-      <w:r>
-        <w:rPr>
-          <w:rFonts w:ascii="Arial" w:hAnsi="Arial" w:cs="Arial"/>
-          <w:bCs/>
-          <w:sz w:val="24"/>
-          <w:szCs w:val="24"/>
-          <w:lang w:val="es-MX"/>
-        </w:rPr>
-        <w:t xml:space="preserve"> con Laravel 10 y </w:t>
-      </w:r>
-      <w:proofErr w:type="spellStart"/>
-      <w:r>
-        <w:rPr>
-          <w:rFonts w:ascii="Arial" w:hAnsi="Arial" w:cs="Arial"/>
-          <w:bCs/>
-          <w:sz w:val="24"/>
-          <w:szCs w:val="24"/>
-          <w:lang w:val="es-MX"/>
-        </w:rPr>
-        <w:t>php</w:t>
-      </w:r>
-      <w:proofErr w:type="spellEnd"/>
-      <w:r>
-        <w:rPr>
-          <w:rFonts w:ascii="Arial" w:hAnsi="Arial" w:cs="Arial"/>
-          <w:bCs/>
-          <w:sz w:val="24"/>
-          <w:szCs w:val="24"/>
-          <w:lang w:val="es-MX"/>
-        </w:rPr>
-        <w:t xml:space="preserve"> 8, en tanto en la parte del </w:t>
-      </w:r>
-      <w:proofErr w:type="spellStart"/>
-      <w:r>
-        <w:rPr>
-          <w:rFonts w:ascii="Arial" w:hAnsi="Arial" w:cs="Arial"/>
-          <w:bCs/>
-          <w:sz w:val="24"/>
-          <w:szCs w:val="24"/>
-          <w:lang w:val="es-MX"/>
-        </w:rPr>
-        <w:t>Frontend</w:t>
-      </w:r>
-      <w:proofErr w:type="spellEnd"/>
-      <w:r>
-        <w:rPr>
-          <w:rFonts w:ascii="Arial" w:hAnsi="Arial" w:cs="Arial"/>
-          <w:bCs/>
-          <w:sz w:val="24"/>
-          <w:szCs w:val="24"/>
-          <w:lang w:val="es-MX"/>
-        </w:rPr>
-        <w:t xml:space="preserve"> con HTML, CSS, JavaScript y </w:t>
-      </w:r>
-      <w:proofErr w:type="spellStart"/>
-      <w:r>
-        <w:rPr>
-          <w:rFonts w:ascii="Arial" w:hAnsi="Arial" w:cs="Arial"/>
-          <w:bCs/>
-          <w:sz w:val="24"/>
-          <w:szCs w:val="24"/>
-          <w:lang w:val="es-MX"/>
-        </w:rPr>
-        <w:t>frameworks</w:t>
-      </w:r>
-      <w:proofErr w:type="spellEnd"/>
-      <w:r>
-        <w:rPr>
-          <w:rFonts w:ascii="Arial" w:hAnsi="Arial" w:cs="Arial"/>
-          <w:bCs/>
-          <w:sz w:val="24"/>
-          <w:szCs w:val="24"/>
-          <w:lang w:val="es-MX"/>
-        </w:rPr>
-        <w:t xml:space="preserve"> de CSS, </w:t>
-      </w:r>
-      <w:proofErr w:type="spellStart"/>
-      <w:r>
-        <w:rPr>
-          <w:rFonts w:ascii="Arial" w:hAnsi="Arial" w:cs="Arial"/>
-          <w:bCs/>
-          <w:sz w:val="24"/>
-          <w:szCs w:val="24"/>
-          <w:lang w:val="es-MX"/>
-        </w:rPr>
-        <w:t>Tailwind</w:t>
-      </w:r>
-      <w:proofErr w:type="spellEnd"/>
-      <w:r>
-        <w:rPr>
-          <w:rFonts w:ascii="Arial" w:hAnsi="Arial" w:cs="Arial"/>
-          <w:bCs/>
-          <w:sz w:val="24"/>
-          <w:szCs w:val="24"/>
-          <w:lang w:val="es-MX"/>
-        </w:rPr>
-        <w:t xml:space="preserve"> CSS.</w:t>
-      </w:r>
-    </w:p>
-    <w:p>
-      <w:pPr>
-        <w:rPr>
-          <w:rFonts w:ascii="Arial" w:hAnsi="Arial" w:cs="Arial"/>
-          <w:b/>
-          <w:sz w:val="24"/>
-          <w:szCs w:val="24"/>
-          <w:lang w:val="es-MX"/>
-        </w:rPr>
-      </w:pPr>
       <w:r>
         <w:rPr>
           <w:rFonts w:ascii="Arial" w:hAnsi="Arial" w:cs="Arial"/>
@@ -6809,6 +6578,7 @@
           <w:szCs w:val="24"/>
           <w:lang w:val="es-MX"/>
         </w:rPr>
+        <w:lastRenderedPageBreak/>
         <w:t>PRESUPUESTOS DEL PROYECTO</w:t>
       </w:r>
     </w:p>
@@ -7390,6 +7160,7 @@
           <w:szCs w:val="24"/>
           <w:lang w:val="es-MX"/>
         </w:rPr>
+        <w:lastRenderedPageBreak/>
         <w:t>CONCLUSIONES</w:t>
       </w:r>
     </w:p>
@@ -7498,7 +7269,16 @@
           <w:szCs w:val="24"/>
           <w:lang w:val="es-MX"/>
         </w:rPr>
-        <w:t xml:space="preserve">Se tendrá en cuenta la documentación oficial de los </w:t>
+        <w:t>Se tendrá en cuenta la documentación oficial</w:t>
+      </w:r>
+      <w:r>
+        <w:rPr>
+          <w:rFonts w:ascii="Arial" w:hAnsi="Arial" w:cs="Arial"/>
+          <w:sz w:val="24"/>
+          <w:szCs w:val="24"/>
+          <w:lang w:val="es-MX"/>
+        </w:rPr>
+        <w:t xml:space="preserve"> de java web (</w:t>
       </w:r>
       <w:proofErr w:type="spellStart"/>
       <w:r>
@@ -7508,7 +7288,7 @@
           <w:szCs w:val="24"/>
           <w:lang w:val="es-MX"/>
         </w:rPr>
-        <w:t>frameworks</w:t>
+        <w:t>JSP</w:t>
       </w:r>
       <w:proofErr w:type="spellEnd"/>
       <w:r>
@@ -7518,47 +7298,7 @@
           <w:szCs w:val="24"/>
           <w:lang w:val="es-MX"/>
         </w:rPr>
-        <w:t xml:space="preserve">, tanto de </w:t>
-      </w:r>
-      <w:proofErr w:type="spellStart"/>
-      <w:r>
-        <w:rPr>
-          <w:rFonts w:ascii="Arial" w:hAnsi="Arial" w:cs="Arial"/>
-          <w:sz w:val="24"/>
-          <w:szCs w:val="24"/>
-          <w:lang w:val="es-MX"/>
-        </w:rPr>
-        <w:t>Frontend</w:t>
-      </w:r>
-      <w:proofErr w:type="spellEnd"/>
-      <w:r>
-        <w:rPr>
-          <w:rFonts w:ascii="Arial" w:hAnsi="Arial" w:cs="Arial"/>
-          <w:sz w:val="24"/>
-          <w:szCs w:val="24"/>
-          <w:lang w:val="es-MX"/>
-        </w:rPr>
-        <w:t xml:space="preserve"> como de </w:t>
-      </w:r>
-      <w:proofErr w:type="spellStart"/>
-      <w:r>
-        <w:rPr>
-          <w:rFonts w:ascii="Arial" w:hAnsi="Arial" w:cs="Arial"/>
-          <w:sz w:val="24"/>
-          <w:szCs w:val="24"/>
-          <w:lang w:val="es-MX"/>
-        </w:rPr>
-        <w:t>Backend</w:t>
-      </w:r>
-      <w:proofErr w:type="spellEnd"/>
-      <w:r>
-        <w:rPr>
-          <w:rFonts w:ascii="Arial" w:hAnsi="Arial" w:cs="Arial"/>
-          <w:sz w:val="24"/>
-          <w:szCs w:val="24"/>
-          <w:lang w:val="es-MX"/>
-        </w:rPr>
-        <w:t>.</w:t>
+        <w:t>).</w:t>
       </w:r>
     </w:p>
     <w:p>
@@ -7583,18 +7323,17 @@
           <w:szCs w:val="24"/>
           <w:lang w:val="es-MX"/>
         </w:rPr>
-        <w:t>Se tuvo una lluvia de ideas con el cual se pudo llegar a la conclusión de que el instructor especializado, tendrá la oportunidad de asignarle a algún aprendiz un rol monitor el cual es el que subirá el material de apoyo.</w:t>
-      </w:r>
-    </w:p>
-    <w:p>
-      <w:pPr>
-        <w:rPr>
-          <w:rFonts w:ascii="Arial" w:hAnsi="Arial" w:cs="Arial"/>
-          <w:sz w:val="24"/>
-          <w:szCs w:val="24"/>
-          <w:lang w:val="es-MX"/>
-        </w:rPr>
-      </w:pPr>
+        <w:t>S</w:t>
+      </w:r>
+      <w:r>
+        <w:rPr>
+          <w:rFonts w:ascii="Arial" w:hAnsi="Arial" w:cs="Arial"/>
+          <w:sz w:val="24"/>
+          <w:szCs w:val="24"/>
+          <w:lang w:val="es-MX"/>
+        </w:rPr>
+        <w:t>e llego a la conclusión que se podrá a escalar a un futuro el proyecto.</w:t>
+      </w:r>
       <w:r>
         <w:rPr>
           <w:rFonts w:ascii="Arial" w:hAnsi="Arial" w:cs="Arial"/>
@@ -7632,6 +7371,7 @@
           <w:szCs w:val="24"/>
           <w:lang w:val="es-MX"/>
         </w:rPr>
+        <w:lastRenderedPageBreak/>
         <w:t>BIBLIOGRAFÍ</w:t>
       </w:r>
       <w:r>
@@ -7661,35 +7401,7 @@
           <w:lang w:val="es-MX"/>
         </w:rPr>
       </w:pPr>
-      <w:hyperlink r:id="rId13" w:history="1">
-        <w:r>
-          <w:rPr>
-            <w:rStyle w:val="Hipervnculo"/>
-            <w:rFonts w:ascii="Arial" w:hAnsi="Arial" w:cs="Arial"/>
-            <w:sz w:val="24"/>
-            <w:szCs w:val="24"/>
-            <w:lang w:val="es-MX"/>
-          </w:rPr>
-          <w:t>https://gemini.google.com/app/5e0cdbc1d33ceafb</w:t>
-        </w:r>
-      </w:hyperlink>
-    </w:p>
-    <w:p>
-      <w:pPr>
-        <w:pStyle w:val="Prrafodelista"/>
-        <w:numPr>
-          <w:ilvl w:val="1"/>
-          <w:numId w:val="3"/>
-        </w:numPr>
-        <w:spacing w:after="0"/>
-        <w:rPr>
-          <w:rFonts w:ascii="Arial" w:hAnsi="Arial" w:cs="Arial"/>
-          <w:sz w:val="24"/>
-          <w:szCs w:val="24"/>
-          <w:lang w:val="es-MX"/>
-        </w:rPr>
-      </w:pPr>
-      <w:hyperlink r:id="rId14" w:history="1">
+      <w:hyperlink r:id="rId12" w:history="1">
         <w:r>
           <w:rPr>
             <w:rStyle w:val="Hipervnculo"/>
@@ -7717,7 +7429,7 @@
           <w:lang w:val="es-MX"/>
         </w:rPr>
       </w:pPr>
-      <w:hyperlink r:id="rId15" w:history="1">
+      <w:hyperlink r:id="rId13" w:history="1">
         <w:r>
           <w:rPr>
             <w:rStyle w:val="Hipervnculo"/>
@@ -7745,7 +7457,7 @@
           <w:lang w:val="es-MX"/>
         </w:rPr>
       </w:pPr>
-      <w:hyperlink r:id="rId16" w:history="1">
+      <w:hyperlink r:id="rId14" w:history="1">
         <w:r>
           <w:rPr>
             <w:rStyle w:val="Hipervnculo"/>
@@ -7773,7 +7485,7 @@
           <w:lang w:val="es-MX"/>
         </w:rPr>
       </w:pPr>
-      <w:hyperlink r:id="rId17" w:history="1">
+      <w:hyperlink r:id="rId15" w:history="1">
         <w:r>
           <w:rPr>
             <w:rStyle w:val="Hipervnculo"/>
@@ -7782,26 +7494,8 @@
             <w:szCs w:val="24"/>
             <w:lang w:val="es-MX"/>
           </w:rPr>
-          <w:t>https://www.ibm.com/docs/es/dmrt/9.5?topic=files-javaserver-pages-jsp-technology</w:t>
+          <w:t>https://www.ibm.com</w:t>
         </w:r>
-      </w:hyperlink>
-    </w:p>
-    <w:p>
-      <w:pPr>
-        <w:pStyle w:val="Prrafodelista"/>
-        <w:numPr>
-          <w:ilvl w:val="1"/>
-          <w:numId w:val="3"/>
-        </w:numPr>
-        <w:spacing w:after="0"/>
-        <w:rPr>
-          <w:rFonts w:ascii="Arial" w:hAnsi="Arial" w:cs="Arial"/>
-          <w:sz w:val="24"/>
-          <w:szCs w:val="24"/>
-          <w:lang w:val="es-MX"/>
-        </w:rPr>
-      </w:pPr>
-      <w:hyperlink r:id="rId18" w:history="1">
         <w:r>
           <w:rPr>
             <w:rStyle w:val="Hipervnculo"/>
@@ -7810,26 +7504,8 @@
             <w:szCs w:val="24"/>
             <w:lang w:val="es-MX"/>
           </w:rPr>
-          <w:t>https://www.php.net/manual/es/intro-whatis.php</w:t>
+          <w:t>/</w:t>
         </w:r>
-      </w:hyperlink>
-    </w:p>
-    <w:p>
-      <w:pPr>
-        <w:pStyle w:val="Prrafodelista"/>
-        <w:numPr>
-          <w:ilvl w:val="1"/>
-          <w:numId w:val="3"/>
-        </w:numPr>
-        <w:spacing w:after="0"/>
-        <w:rPr>
-          <w:rFonts w:ascii="Arial" w:hAnsi="Arial" w:cs="Arial"/>
-          <w:sz w:val="24"/>
-          <w:szCs w:val="24"/>
-          <w:lang w:val="es-MX"/>
-        </w:rPr>
-      </w:pPr>
-      <w:hyperlink r:id="rId19" w:history="1">
         <w:r>
           <w:rPr>
             <w:rStyle w:val="Hipervnculo"/>
@@ -7838,7 +7514,7 @@
             <w:szCs w:val="24"/>
             <w:lang w:val="es-MX"/>
           </w:rPr>
-          <w:t>https://laravel.com/docs/10.x</w:t>
+          <w:t>docs/es/dmrt/9.5?topic=files-javaserver-pages-jsp-technology</w:t>
         </w:r>
       </w:hyperlink>
     </w:p>
@@ -7857,7 +7533,7 @@
           <w:lang w:val="es-MX"/>
         </w:rPr>
       </w:pPr>
-      <w:hyperlink r:id="rId20" w:history="1">
+      <w:hyperlink r:id="rId16" w:history="1">
         <w:r>
           <w:rPr>
             <w:rStyle w:val="Hipervnculo"/>
@@ -7885,7 +7561,7 @@
           <w:lang w:val="es-MX"/>
         </w:rPr>
       </w:pPr>
-      <w:hyperlink r:id="rId21" w:history="1">
+      <w:hyperlink r:id="rId17" w:history="1">
         <w:r>
           <w:rPr>
             <w:rStyle w:val="Hipervnculo"/>
@@ -7913,7 +7589,7 @@
           <w:lang w:val="es-MX"/>
         </w:rPr>
       </w:pPr>
-      <w:hyperlink r:id="rId22" w:history="1">
+      <w:hyperlink r:id="rId18" w:history="1">
         <w:r>
           <w:rPr>
             <w:rStyle w:val="Hipervnculo"/>
@@ -7935,13 +7611,16 @@
         </w:numPr>
         <w:spacing w:after="0"/>
         <w:rPr>
-          <w:rFonts w:ascii="Arial" w:hAnsi="Arial" w:cs="Arial"/>
-          <w:sz w:val="24"/>
-          <w:szCs w:val="24"/>
-          <w:lang w:val="es-MX"/>
-        </w:rPr>
-      </w:pPr>
-      <w:hyperlink r:id="rId23" w:history="1">
+          <w:rStyle w:val="Hipervnculo"/>
+          <w:rFonts w:ascii="Arial" w:hAnsi="Arial" w:cs="Arial"/>
+          <w:color w:val="auto"/>
+          <w:sz w:val="24"/>
+          <w:szCs w:val="24"/>
+          <w:u w:val="none"/>
+          <w:lang w:val="es-MX"/>
+        </w:rPr>
+      </w:pPr>
+      <w:hyperlink r:id="rId19" w:history="1">
         <w:r>
           <w:rPr>
             <w:rStyle w:val="Hipervnculo"/>
@@ -7969,7 +7648,7 @@
           <w:lang w:val="es-MX"/>
         </w:rPr>
       </w:pPr>
-      <w:hyperlink r:id="rId24" w:history="1">
+      <w:hyperlink r:id="rId20" w:history="1">
         <w:r>
           <w:rPr>
             <w:rStyle w:val="Hipervnculo"/>
@@ -7978,9 +7657,67 @@
             <w:szCs w:val="24"/>
             <w:lang w:val="es-MX"/>
           </w:rPr>
-          <w:t>https://chat.openai.com/</w:t>
+          <w:t>https://www.ibm.com/docs/es/i/7.3?topic=platform-java-development-kit</w:t>
         </w:r>
       </w:hyperlink>
+    </w:p>
+    <w:p>
+      <w:pPr>
+        <w:pStyle w:val="Prrafodelista"/>
+        <w:numPr>
+          <w:ilvl w:val="1"/>
+          <w:numId w:val="3"/>
+        </w:numPr>
+        <w:spacing w:after="0"/>
+        <w:rPr>
+          <w:rFonts w:ascii="Arial" w:hAnsi="Arial" w:cs="Arial"/>
+          <w:sz w:val="24"/>
+          <w:szCs w:val="24"/>
+          <w:lang w:val="es-MX"/>
+        </w:rPr>
+      </w:pPr>
+      <w:hyperlink r:id="rId21" w:history="1">
+        <w:r>
+          <w:rPr>
+            <w:rStyle w:val="Hipervnculo"/>
+            <w:rFonts w:ascii="Arial" w:hAnsi="Arial" w:cs="Arial"/>
+            <w:sz w:val="24"/>
+            <w:szCs w:val="24"/>
+            <w:lang w:val="es-MX"/>
+          </w:rPr>
+          <w:t>https://www.hostdime.com.ar/blog/que-es-apache-tomcat/</w:t>
+        </w:r>
+      </w:hyperlink>
+    </w:p>
+    <w:p>
+      <w:pPr>
+        <w:pStyle w:val="Prrafodelista"/>
+        <w:numPr>
+          <w:ilvl w:val="1"/>
+          <w:numId w:val="3"/>
+        </w:numPr>
+        <w:spacing w:after="0"/>
+        <w:rPr>
+          <w:rFonts w:ascii="Arial" w:hAnsi="Arial" w:cs="Arial"/>
+          <w:sz w:val="24"/>
+          <w:szCs w:val="24"/>
+          <w:lang w:val="es-MX"/>
+        </w:rPr>
+      </w:pPr>
+      <w:hyperlink r:id="rId22" w:history="1">
+        <w:r>
+          <w:rPr>
+            <w:rStyle w:val="Hipervnculo"/>
+            <w:rFonts w:ascii="Arial" w:hAnsi="Arial" w:cs="Arial"/>
+            <w:sz w:val="24"/>
+            <w:szCs w:val="24"/>
+            <w:lang w:val="es-MX"/>
+          </w:rPr>
+          <w:t>https://immune.institute/blog/que-es-netbeans/</w:t>
+        </w:r>
+      </w:hyperlink>
+      <w:bookmarkStart w:id="10" w:name="_GoBack"/>
+      <w:bookmarkEnd w:id="10"/>
     </w:p>
     <w:sectPr>
       <w:pgSz w:w="12240" w:h="15840"/>
@@ -7993,7 +7730,7 @@
 </file>
 
 <file path=word/comments.xml><?xml version="1.0" encoding="utf-8"?>
-<w:comments xmlns:wpc="http://schemas.microsoft.com/office/word/2010/wordprocessingCanvas" xmlns:cx="http://schemas.microsoft.com/office/drawing/2014/chartex" xmlns:cx1="http://schemas.microsoft.com/office/drawing/2015/9/8/chartex" xmlns:cx2="http://schemas.microsoft.com/office/drawing/2015/10/21/chartex" xmlns:cx3="http://schemas.microsoft.com/office/drawing/2016/5/9/chartex" xmlns:cx4="http://schemas.microsoft.com/office/drawing/2016/5/10/chartex" xmlns:cx5="http://schemas.microsoft.com/office/drawing/2016/5/11/chartex" xmlns:cx6="http://schemas.microsoft.com/office/drawing/2016/5/12/chartex" xmlns:cx7="http://schemas.microsoft.com/office/drawing/2016/5/13/chartex" xmlns:cx8="http://schemas.microsoft.com/office/drawing/2016/5/14/chartex" xmlns:mc="http://schemas.openxmlformats.org/markup-compatibility/2006" xmlns:aink="http://schemas.microsoft.com/office/drawing/2016/ink" xmlns:am3d="http://schemas.microsoft.com/office/drawing/2017/model3d" xmlns:o="urn:schemas-microsoft-com:office:office" xmlns:r="http://schemas.openxmlformats.org/officeDocument/2006/relationships" xmlns:m="http://schemas.openxmlformats.org/officeDocument/2006/math" xmlns:v="urn:schemas-microsoft-com:vml" xmlns:wp14="http://schemas.microsoft.com/office/word/2010/wordprocessingDrawing" xmlns:wp="http://schemas.openxmlformats.org/drawingml/2006/wordprocessingDrawing" xmlns:w10="urn:schemas-microsoft-com:office:word" xmlns:w="http://schemas.openxmlformats.org/wordprocessingml/2006/main" xmlns:w14="http://schemas.microsoft.com/office/word/2010/wordml" xmlns:w15="http://schemas.microsoft.com/office/word/2012/wordml" xmlns:w16cex="http://schemas.microsoft.com/office/word/2018/wordml/cex" xmlns:w16cid="http://schemas.microsoft.com/office/word/2016/wordml/cid" xmlns:w16="http://schemas.microsoft.com/office/word/2018/wordml" xmlns:w16sdtdh="http://schemas.microsoft.com/office/word/2020/wordml/sdtdatahash" xmlns:w16se="http://schemas.microsoft.com/office/word/2015/wordml/symex" xmlns:wpg="http://schemas.microsoft.com/office/word/2010/wordprocessingGroup" xmlns:wpi="http://schemas.microsoft.com/office/word/2010/wordprocessingInk" xmlns:wne="http://schemas.microsoft.com/office/word/2006/wordml" xmlns:wps="http://schemas.microsoft.com/office/word/2010/wordprocessingShape" mc:Ignorable="w14 w15 w16se w16cid w16 w16cex w16sdtdh wp14">
+<w:comments xmlns:wpc="http://schemas.microsoft.com/office/word/2010/wordprocessingCanvas" xmlns:cx="http://schemas.microsoft.com/office/drawing/2014/chartex" xmlns:cx1="http://schemas.microsoft.com/office/drawing/2015/9/8/chartex" xmlns:cx2="http://schemas.microsoft.com/office/drawing/2015/10/21/chartex" xmlns:cx3="http://schemas.microsoft.com/office/drawing/2016/5/9/chartex" xmlns:cx4="http://schemas.microsoft.com/office/drawing/2016/5/10/chartex" xmlns:cx5="http://schemas.microsoft.com/office/drawing/2016/5/11/chartex" xmlns:cx6="http://schemas.microsoft.com/office/drawing/2016/5/12/chartex" xmlns:cx7="http://schemas.microsoft.com/office/drawing/2016/5/13/chartex" xmlns:cx8="http://schemas.microsoft.com/office/drawing/2016/5/14/chartex" xmlns:mc="http://schemas.openxmlformats.org/markup-compatibility/2006" xmlns:aink="http://schemas.microsoft.com/office/drawing/2016/ink" xmlns:am3d="http://schemas.microsoft.com/office/drawing/2017/model3d" xmlns:o="urn:schemas-microsoft-com:office:office" xmlns:r="http://schemas.openxmlformats.org/officeDocument/2006/relationships" xmlns:m="http://schemas.openxmlformats.org/officeDocument/2006/math" xmlns:v="urn:schemas-microsoft-com:vml" xmlns:wp14="http://schemas.microsoft.com/office/word/2010/wordprocessingDrawing" xmlns:wp="http://schemas.openxmlformats.org/drawingml/2006/wordprocessingDrawing" xmlns:w10="urn:schemas-microsoft-com:office:word" xmlns:w="http://schemas.openxmlformats.org/wordprocessingml/2006/main" xmlns:w14="http://schemas.microsoft.com/office/word/2010/wordml" xmlns:w15="http://schemas.microsoft.com/office/word/2012/wordml" xmlns:w16cid="http://schemas.microsoft.com/office/word/2016/wordml/cid" xmlns:w16se="http://schemas.microsoft.com/office/word/2015/wordml/symex" xmlns:wpg="http://schemas.microsoft.com/office/word/2010/wordprocessingGroup" xmlns:wpi="http://schemas.microsoft.com/office/word/2010/wordprocessingInk" xmlns:wne="http://schemas.microsoft.com/office/word/2006/wordml" xmlns:wps="http://schemas.microsoft.com/office/word/2010/wordprocessingShape" mc:Ignorable="w14 w15 w16se w16cid wp14">
   <w:comment w:id="0" w:author="Tonos de Azul" w:date="2024-04-02T21:43:00Z" w:initials="TdA">
     <w:p>
       <w:pPr>
@@ -8224,7 +7961,7 @@
 </file>
 
 <file path=word/commentsExtended.xml><?xml version="1.0" encoding="utf-8"?>
-<w15:commentsEx xmlns:wpc="http://schemas.microsoft.com/office/word/2010/wordprocessingCanvas" xmlns:cx="http://schemas.microsoft.com/office/drawing/2014/chartex" xmlns:cx1="http://schemas.microsoft.com/office/drawing/2015/9/8/chartex" xmlns:cx2="http://schemas.microsoft.com/office/drawing/2015/10/21/chartex" xmlns:cx3="http://schemas.microsoft.com/office/drawing/2016/5/9/chartex" xmlns:cx4="http://schemas.microsoft.com/office/drawing/2016/5/10/chartex" xmlns:cx5="http://schemas.microsoft.com/office/drawing/2016/5/11/chartex" xmlns:cx6="http://schemas.microsoft.com/office/drawing/2016/5/12/chartex" xmlns:cx7="http://schemas.microsoft.com/office/drawing/2016/5/13/chartex" xmlns:cx8="http://schemas.microsoft.com/office/drawing/2016/5/14/chartex" xmlns:mc="http://schemas.openxmlformats.org/markup-compatibility/2006" xmlns:aink="http://schemas.microsoft.com/office/drawing/2016/ink" xmlns:am3d="http://schemas.microsoft.com/office/drawing/2017/model3d" xmlns:o="urn:schemas-microsoft-com:office:office" xmlns:r="http://schemas.openxmlformats.org/officeDocument/2006/relationships" xmlns:m="http://schemas.openxmlformats.org/officeDocument/2006/math" xmlns:v="urn:schemas-microsoft-com:vml" xmlns:wp14="http://schemas.microsoft.com/office/word/2010/wordprocessingDrawing" xmlns:wp="http://schemas.openxmlformats.org/drawingml/2006/wordprocessingDrawing" xmlns:w10="urn:schemas-microsoft-com:office:word" xmlns:w="http://schemas.openxmlformats.org/wordprocessingml/2006/main" xmlns:w14="http://schemas.microsoft.com/office/word/2010/wordml" xmlns:w15="http://schemas.microsoft.com/office/word/2012/wordml" xmlns:w16cex="http://schemas.microsoft.com/office/word/2018/wordml/cex" xmlns:w16cid="http://schemas.microsoft.com/office/word/2016/wordml/cid" xmlns:w16="http://schemas.microsoft.com/office/word/2018/wordml" xmlns:w16sdtdh="http://schemas.microsoft.com/office/word/2020/wordml/sdtdatahash" xmlns:w16se="http://schemas.microsoft.com/office/word/2015/wordml/symex" xmlns:wpg="http://schemas.microsoft.com/office/word/2010/wordprocessingGroup" xmlns:wpi="http://schemas.microsoft.com/office/word/2010/wordprocessingInk" xmlns:wne="http://schemas.microsoft.com/office/word/2006/wordml" xmlns:wps="http://schemas.microsoft.com/office/word/2010/wordprocessingShape" mc:Ignorable="w14 w15 w16se w16cid w16 w16cex w16sdtdh wp14">
+<w15:commentsEx xmlns:wpc="http://schemas.microsoft.com/office/word/2010/wordprocessingCanvas" xmlns:cx="http://schemas.microsoft.com/office/drawing/2014/chartex" xmlns:cx1="http://schemas.microsoft.com/office/drawing/2015/9/8/chartex" xmlns:cx2="http://schemas.microsoft.com/office/drawing/2015/10/21/chartex" xmlns:cx3="http://schemas.microsoft.com/office/drawing/2016/5/9/chartex" xmlns:cx4="http://schemas.microsoft.com/office/drawing/2016/5/10/chartex" xmlns:cx5="http://schemas.microsoft.com/office/drawing/2016/5/11/chartex" xmlns:cx6="http://schemas.microsoft.com/office/drawing/2016/5/12/chartex" xmlns:cx7="http://schemas.microsoft.com/office/drawing/2016/5/13/chartex" xmlns:cx8="http://schemas.microsoft.com/office/drawing/2016/5/14/chartex" xmlns:mc="http://schemas.openxmlformats.org/markup-compatibility/2006" xmlns:aink="http://schemas.microsoft.com/office/drawing/2016/ink" xmlns:am3d="http://schemas.microsoft.com/office/drawing/2017/model3d" xmlns:o="urn:schemas-microsoft-com:office:office" xmlns:r="http://schemas.openxmlformats.org/officeDocument/2006/relationships" xmlns:m="http://schemas.openxmlformats.org/officeDocument/2006/math" xmlns:v="urn:schemas-microsoft-com:vml" xmlns:wp14="http://schemas.microsoft.com/office/word/2010/wordprocessingDrawing" xmlns:wp="http://schemas.openxmlformats.org/drawingml/2006/wordprocessingDrawing" xmlns:w10="urn:schemas-microsoft-com:office:word" xmlns:w="http://schemas.openxmlformats.org/wordprocessingml/2006/main" xmlns:w14="http://schemas.microsoft.com/office/word/2010/wordml" xmlns:w15="http://schemas.microsoft.com/office/word/2012/wordml" xmlns:w16cid="http://schemas.microsoft.com/office/word/2016/wordml/cid" xmlns:w16se="http://schemas.microsoft.com/office/word/2015/wordml/symex" xmlns:wpg="http://schemas.microsoft.com/office/word/2010/wordprocessingGroup" xmlns:wpi="http://schemas.microsoft.com/office/word/2010/wordprocessingInk" xmlns:wne="http://schemas.microsoft.com/office/word/2006/wordml" xmlns:wps="http://schemas.microsoft.com/office/word/2010/wordprocessingShape" mc:Ignorable="w14 w15 w16se w16cid wp14">
   <w15:commentEx w15:paraId="4474DC00" w15:done="0"/>
   <w15:commentEx w15:paraId="54478E90" w15:done="0"/>
   <w15:commentEx w15:paraId="6CBE470F" w15:done="0"/>
@@ -8254,7 +7991,7 @@
 </file>
 
 <file path=word/commentsIds.xml><?xml version="1.0" encoding="utf-8"?>
-<w16cid:commentsIds xmlns:wpc="http://schemas.microsoft.com/office/word/2010/wordprocessingCanvas" xmlns:cx="http://schemas.microsoft.com/office/drawing/2014/chartex" xmlns:cx1="http://schemas.microsoft.com/office/drawing/2015/9/8/chartex" xmlns:cx2="http://schemas.microsoft.com/office/drawing/2015/10/21/chartex" xmlns:cx3="http://schemas.microsoft.com/office/drawing/2016/5/9/chartex" xmlns:cx4="http://schemas.microsoft.com/office/drawing/2016/5/10/chartex" xmlns:cx5="http://schemas.microsoft.com/office/drawing/2016/5/11/chartex" xmlns:cx6="http://schemas.microsoft.com/office/drawing/2016/5/12/chartex" xmlns:cx7="http://schemas.microsoft.com/office/drawing/2016/5/13/chartex" xmlns:cx8="http://schemas.microsoft.com/office/drawing/2016/5/14/chartex" xmlns:mc="http://schemas.openxmlformats.org/markup-compatibility/2006" xmlns:aink="http://schemas.microsoft.com/office/drawing/2016/ink" xmlns:am3d="http://schemas.microsoft.com/office/drawing/2017/model3d" xmlns:o="urn:schemas-microsoft-com:office:office" xmlns:r="http://schemas.openxmlformats.org/officeDocument/2006/relationships" xmlns:m="http://schemas.openxmlformats.org/officeDocument/2006/math" xmlns:v="urn:schemas-microsoft-com:vml" xmlns:wp14="http://schemas.microsoft.com/office/word/2010/wordprocessingDrawing" xmlns:wp="http://schemas.openxmlformats.org/drawingml/2006/wordprocessingDrawing" xmlns:w10="urn:schemas-microsoft-com:office:word" xmlns:w="http://schemas.openxmlformats.org/wordprocessingml/2006/main" xmlns:w14="http://schemas.microsoft.com/office/word/2010/wordml" xmlns:w15="http://schemas.microsoft.com/office/word/2012/wordml" xmlns:w16cex="http://schemas.microsoft.com/office/word/2018/wordml/cex" xmlns:w16cid="http://schemas.microsoft.com/office/word/2016/wordml/cid" xmlns:w16="http://schemas.microsoft.com/office/word/2018/wordml" xmlns:w16sdtdh="http://schemas.microsoft.com/office/word/2020/wordml/sdtdatahash" xmlns:w16se="http://schemas.microsoft.com/office/word/2015/wordml/symex" xmlns:wpg="http://schemas.microsoft.com/office/word/2010/wordprocessingGroup" xmlns:wpi="http://schemas.microsoft.com/office/word/2010/wordprocessingInk" xmlns:wne="http://schemas.microsoft.com/office/word/2006/wordml" xmlns:wps="http://schemas.microsoft.com/office/word/2010/wordprocessingShape" mc:Ignorable="w14 w15 w16se w16cid w16 w16cex w16sdtdh wp14">
+<w16cid:commentsIds xmlns:wpc="http://schemas.microsoft.com/office/word/2010/wordprocessingCanvas" xmlns:cx="http://schemas.microsoft.com/office/drawing/2014/chartex" xmlns:cx1="http://schemas.microsoft.com/office/drawing/2015/9/8/chartex" xmlns:cx2="http://schemas.microsoft.com/office/drawing/2015/10/21/chartex" xmlns:cx3="http://schemas.microsoft.com/office/drawing/2016/5/9/chartex" xmlns:cx4="http://schemas.microsoft.com/office/drawing/2016/5/10/chartex" xmlns:cx5="http://schemas.microsoft.com/office/drawing/2016/5/11/chartex" xmlns:cx6="http://schemas.microsoft.com/office/drawing/2016/5/12/chartex" xmlns:cx7="http://schemas.microsoft.com/office/drawing/2016/5/13/chartex" xmlns:cx8="http://schemas.microsoft.com/office/drawing/2016/5/14/chartex" xmlns:mc="http://schemas.openxmlformats.org/markup-compatibility/2006" xmlns:aink="http://schemas.microsoft.com/office/drawing/2016/ink" xmlns:am3d="http://schemas.microsoft.com/office/drawing/2017/model3d" xmlns:o="urn:schemas-microsoft-com:office:office" xmlns:r="http://schemas.openxmlformats.org/officeDocument/2006/relationships" xmlns:m="http://schemas.openxmlformats.org/officeDocument/2006/math" xmlns:v="urn:schemas-microsoft-com:vml" xmlns:wp14="http://schemas.microsoft.com/office/word/2010/wordprocessingDrawing" xmlns:wp="http://schemas.openxmlformats.org/drawingml/2006/wordprocessingDrawing" xmlns:w10="urn:schemas-microsoft-com:office:word" xmlns:w="http://schemas.openxmlformats.org/wordprocessingml/2006/main" xmlns:w14="http://schemas.microsoft.com/office/word/2010/wordml" xmlns:w15="http://schemas.microsoft.com/office/word/2012/wordml" xmlns:w16cid="http://schemas.microsoft.com/office/word/2016/wordml/cid" xmlns:w16se="http://schemas.microsoft.com/office/word/2015/wordml/symex" xmlns:wpg="http://schemas.microsoft.com/office/word/2010/wordprocessingGroup" xmlns:wpi="http://schemas.microsoft.com/office/word/2010/wordprocessingInk" xmlns:wne="http://schemas.microsoft.com/office/word/2006/wordml" xmlns:wps="http://schemas.microsoft.com/office/word/2010/wordprocessingShape" mc:Ignorable="w14 w15 w16se w16cid wp14">
   <w16cid:commentId w16cid:paraId="4474DC00" w16cid:durableId="3F1C87FB"/>
   <w16cid:commentId w16cid:paraId="54478E90" w16cid:durableId="78FD1F79"/>
   <w16cid:commentId w16cid:paraId="6CBE470F" w16cid:durableId="342C5A16"/>
@@ -8269,7 +8006,7 @@
 </file>
 
 <file path=word/numbering.xml><?xml version="1.0" encoding="utf-8"?>
-<w:numbering xmlns:wpc="http://schemas.microsoft.com/office/word/2010/wordprocessingCanvas" xmlns:cx="http://schemas.microsoft.com/office/drawing/2014/chartex" xmlns:cx1="http://schemas.microsoft.com/office/drawing/2015/9/8/chartex" xmlns:cx2="http://schemas.microsoft.com/office/drawing/2015/10/21/chartex" xmlns:cx3="http://schemas.microsoft.com/office/drawing/2016/5/9/chartex" xmlns:cx4="http://schemas.microsoft.com/office/drawing/2016/5/10/chartex" xmlns:cx5="http://schemas.microsoft.com/office/drawing/2016/5/11/chartex" xmlns:cx6="http://schemas.microsoft.com/office/drawing/2016/5/12/chartex" xmlns:cx7="http://schemas.microsoft.com/office/drawing/2016/5/13/chartex" xmlns:cx8="http://schemas.microsoft.com/office/drawing/2016/5/14/chartex" xmlns:mc="http://schemas.openxmlformats.org/markup-compatibility/2006" xmlns:aink="http://schemas.microsoft.com/office/drawing/2016/ink" xmlns:am3d="http://schemas.microsoft.com/office/drawing/2017/model3d" xmlns:o="urn:schemas-microsoft-com:office:office" xmlns:r="http://schemas.openxmlformats.org/officeDocument/2006/relationships" xmlns:m="http://schemas.openxmlformats.org/officeDocument/2006/math" xmlns:v="urn:schemas-microsoft-com:vml" xmlns:wp14="http://schemas.microsoft.com/office/word/2010/wordprocessingDrawing" xmlns:wp="http://schemas.openxmlformats.org/drawingml/2006/wordprocessingDrawing" xmlns:w10="urn:schemas-microsoft-com:office:word" xmlns:w="http://schemas.openxmlformats.org/wordprocessingml/2006/main" xmlns:w14="http://schemas.microsoft.com/office/word/2010/wordml" xmlns:w15="http://schemas.microsoft.com/office/word/2012/wordml" xmlns:w16cex="http://schemas.microsoft.com/office/word/2018/wordml/cex" xmlns:w16cid="http://schemas.microsoft.com/office/word/2016/wordml/cid" xmlns:w16="http://schemas.microsoft.com/office/word/2018/wordml" xmlns:w16sdtdh="http://schemas.microsoft.com/office/word/2020/wordml/sdtdatahash" xmlns:w16se="http://schemas.microsoft.com/office/word/2015/wordml/symex" xmlns:wpg="http://schemas.microsoft.com/office/word/2010/wordprocessingGroup" xmlns:wpi="http://schemas.microsoft.com/office/word/2010/wordprocessingInk" xmlns:wne="http://schemas.microsoft.com/office/word/2006/wordml" xmlns:wps="http://schemas.microsoft.com/office/word/2010/wordprocessingShape" mc:Ignorable="w14 w15 w16se w16cid w16 w16cex w16sdtdh wp14">
+<w:numbering xmlns:wpc="http://schemas.microsoft.com/office/word/2010/wordprocessingCanvas" xmlns:cx="http://schemas.microsoft.com/office/drawing/2014/chartex" xmlns:cx1="http://schemas.microsoft.com/office/drawing/2015/9/8/chartex" xmlns:cx2="http://schemas.microsoft.com/office/drawing/2015/10/21/chartex" xmlns:cx3="http://schemas.microsoft.com/office/drawing/2016/5/9/chartex" xmlns:cx4="http://schemas.microsoft.com/office/drawing/2016/5/10/chartex" xmlns:cx5="http://schemas.microsoft.com/office/drawing/2016/5/11/chartex" xmlns:cx6="http://schemas.microsoft.com/office/drawing/2016/5/12/chartex" xmlns:cx7="http://schemas.microsoft.com/office/drawing/2016/5/13/chartex" xmlns:cx8="http://schemas.microsoft.com/office/drawing/2016/5/14/chartex" xmlns:mc="http://schemas.openxmlformats.org/markup-compatibility/2006" xmlns:aink="http://schemas.microsoft.com/office/drawing/2016/ink" xmlns:am3d="http://schemas.microsoft.com/office/drawing/2017/model3d" xmlns:o="urn:schemas-microsoft-com:office:office" xmlns:r="http://schemas.openxmlformats.org/officeDocument/2006/relationships" xmlns:m="http://schemas.openxmlformats.org/officeDocument/2006/math" xmlns:v="urn:schemas-microsoft-com:vml" xmlns:wp14="http://schemas.microsoft.com/office/word/2010/wordprocessingDrawing" xmlns:wp="http://schemas.openxmlformats.org/drawingml/2006/wordprocessingDrawing" xmlns:w10="urn:schemas-microsoft-com:office:word" xmlns:w="http://schemas.openxmlformats.org/wordprocessingml/2006/main" xmlns:w14="http://schemas.microsoft.com/office/word/2010/wordml" xmlns:w15="http://schemas.microsoft.com/office/word/2012/wordml" xmlns:w16cid="http://schemas.microsoft.com/office/word/2016/wordml/cid" xmlns:w16se="http://schemas.microsoft.com/office/word/2015/wordml/symex" xmlns:wpg="http://schemas.microsoft.com/office/word/2010/wordprocessingGroup" xmlns:wpi="http://schemas.microsoft.com/office/word/2010/wordprocessingInk" xmlns:wne="http://schemas.microsoft.com/office/word/2006/wordml" xmlns:wps="http://schemas.microsoft.com/office/word/2010/wordprocessingShape" mc:Ignorable="w14 w15 w16se w16cid wp14">
   <w:abstractNum w:abstractNumId="0" w15:restartNumberingAfterBreak="0">
     <w:nsid w:val="057A43D8"/>
     <w:multiLevelType w:val="multilevel"/>
@@ -11187,7 +10924,7 @@
 </file>
 
 <file path=word/people.xml><?xml version="1.0" encoding="utf-8"?>
-<w15:people xmlns:wpc="http://schemas.microsoft.com/office/word/2010/wordprocessingCanvas" xmlns:cx="http://schemas.microsoft.com/office/drawing/2014/chartex" xmlns:cx1="http://schemas.microsoft.com/office/drawing/2015/9/8/chartex" xmlns:cx2="http://schemas.microsoft.com/office/drawing/2015/10/21/chartex" xmlns:cx3="http://schemas.microsoft.com/office/drawing/2016/5/9/chartex" xmlns:cx4="http://schemas.microsoft.com/office/drawing/2016/5/10/chartex" xmlns:cx5="http://schemas.microsoft.com/office/drawing/2016/5/11/chartex" xmlns:cx6="http://schemas.microsoft.com/office/drawing/2016/5/12/chartex" xmlns:cx7="http://schemas.microsoft.com/office/drawing/2016/5/13/chartex" xmlns:cx8="http://schemas.microsoft.com/office/drawing/2016/5/14/chartex" xmlns:mc="http://schemas.openxmlformats.org/markup-compatibility/2006" xmlns:aink="http://schemas.microsoft.com/office/drawing/2016/ink" xmlns:am3d="http://schemas.microsoft.com/office/drawing/2017/model3d" xmlns:o="urn:schemas-microsoft-com:office:office" xmlns:r="http://schemas.openxmlformats.org/officeDocument/2006/relationships" xmlns:m="http://schemas.openxmlformats.org/officeDocument/2006/math" xmlns:v="urn:schemas-microsoft-com:vml" xmlns:wp14="http://schemas.microsoft.com/office/word/2010/wordprocessingDrawing" xmlns:wp="http://schemas.openxmlformats.org/drawingml/2006/wordprocessingDrawing" xmlns:w10="urn:schemas-microsoft-com:office:word" xmlns:w="http://schemas.openxmlformats.org/wordprocessingml/2006/main" xmlns:w14="http://schemas.microsoft.com/office/word/2010/wordml" xmlns:w15="http://schemas.microsoft.com/office/word/2012/wordml" xmlns:w16cex="http://schemas.microsoft.com/office/word/2018/wordml/cex" xmlns:w16cid="http://schemas.microsoft.com/office/word/2016/wordml/cid" xmlns:w16="http://schemas.microsoft.com/office/word/2018/wordml" xmlns:w16sdtdh="http://schemas.microsoft.com/office/word/2020/wordml/sdtdatahash" xmlns:w16se="http://schemas.microsoft.com/office/word/2015/wordml/symex" xmlns:wpg="http://schemas.microsoft.com/office/word/2010/wordprocessingGroup" xmlns:wpi="http://schemas.microsoft.com/office/word/2010/wordprocessingInk" xmlns:wne="http://schemas.microsoft.com/office/word/2006/wordml" xmlns:wps="http://schemas.microsoft.com/office/word/2010/wordprocessingShape" mc:Ignorable="w14 w15 w16se w16cid w16 w16cex w16sdtdh wp14">
+<w15:people xmlns:wpc="http://schemas.microsoft.com/office/word/2010/wordprocessingCanvas" xmlns:cx="http://schemas.microsoft.com/office/drawing/2014/chartex" xmlns:cx1="http://schemas.microsoft.com/office/drawing/2015/9/8/chartex" xmlns:cx2="http://schemas.microsoft.com/office/drawing/2015/10/21/chartex" xmlns:cx3="http://schemas.microsoft.com/office/drawing/2016/5/9/chartex" xmlns:cx4="http://schemas.microsoft.com/office/drawing/2016/5/10/chartex" xmlns:cx5="http://schemas.microsoft.com/office/drawing/2016/5/11/chartex" xmlns:cx6="http://schemas.microsoft.com/office/drawing/2016/5/12/chartex" xmlns:cx7="http://schemas.microsoft.com/office/drawing/2016/5/13/chartex" xmlns:cx8="http://schemas.microsoft.com/office/drawing/2016/5/14/chartex" xmlns:mc="http://schemas.openxmlformats.org/markup-compatibility/2006" xmlns:aink="http://schemas.microsoft.com/office/drawing/2016/ink" xmlns:am3d="http://schemas.microsoft.com/office/drawing/2017/model3d" xmlns:o="urn:schemas-microsoft-com:office:office" xmlns:r="http://schemas.openxmlformats.org/officeDocument/2006/relationships" xmlns:m="http://schemas.openxmlformats.org/officeDocument/2006/math" xmlns:v="urn:schemas-microsoft-com:vml" xmlns:wp14="http://schemas.microsoft.com/office/word/2010/wordprocessingDrawing" xmlns:wp="http://schemas.openxmlformats.org/drawingml/2006/wordprocessingDrawing" xmlns:w10="urn:schemas-microsoft-com:office:word" xmlns:w="http://schemas.openxmlformats.org/wordprocessingml/2006/main" xmlns:w14="http://schemas.microsoft.com/office/word/2010/wordml" xmlns:w15="http://schemas.microsoft.com/office/word/2012/wordml" xmlns:w16cid="http://schemas.microsoft.com/office/word/2016/wordml/cid" xmlns:w16se="http://schemas.microsoft.com/office/word/2015/wordml/symex" xmlns:wpg="http://schemas.microsoft.com/office/word/2010/wordprocessingGroup" xmlns:wpi="http://schemas.microsoft.com/office/word/2010/wordprocessingInk" xmlns:wne="http://schemas.microsoft.com/office/word/2006/wordml" xmlns:wps="http://schemas.microsoft.com/office/word/2010/wordprocessingShape" mc:Ignorable="w14 w15 w16se w16cid wp14">
   <w15:person w15:author="Tonos de Azul">
     <w15:presenceInfo w15:providerId="None" w15:userId="Tonos de Azul"/>
   </w15:person>
@@ -11195,7 +10932,7 @@
 </file>
 
 <file path=word/styles.xml><?xml version="1.0" encoding="utf-8"?>
-<w:styles xmlns:mc="http://schemas.openxmlformats.org/markup-compatibility/2006" xmlns:r="http://schemas.openxmlformats.org/officeDocument/2006/relationships" xmlns:w="http://schemas.openxmlformats.org/wordprocessingml/2006/main" xmlns:w14="http://schemas.microsoft.com/office/word/2010/wordml" xmlns:w15="http://schemas.microsoft.com/office/word/2012/wordml" xmlns:w16cex="http://schemas.microsoft.com/office/word/2018/wordml/cex" xmlns:w16cid="http://schemas.microsoft.com/office/word/2016/wordml/cid" xmlns:w16="http://schemas.microsoft.com/office/word/2018/wordml" xmlns:w16sdtdh="http://schemas.microsoft.com/office/word/2020/wordml/sdtdatahash" xmlns:w16se="http://schemas.microsoft.com/office/word/2015/wordml/symex" mc:Ignorable="w14 w15 w16se w16cid w16 w16cex w16sdtdh">
+<w:styles xmlns:mc="http://schemas.openxmlformats.org/markup-compatibility/2006" xmlns:r="http://schemas.openxmlformats.org/officeDocument/2006/relationships" xmlns:w="http://schemas.openxmlformats.org/wordprocessingml/2006/main" xmlns:w14="http://schemas.microsoft.com/office/word/2010/wordml" xmlns:w15="http://schemas.microsoft.com/office/word/2012/wordml" xmlns:w16cid="http://schemas.microsoft.com/office/word/2016/wordml/cid" xmlns:w16se="http://schemas.microsoft.com/office/word/2015/wordml/symex" mc:Ignorable="w14 w15 w16se w16cid">
   <w:docDefaults>
     <w:rPrDefault>
       <w:rPr>
@@ -11213,7 +10950,7 @@
       </w:pPr>
     </w:pPrDefault>
   </w:docDefaults>
-  <w:latentStyles w:defLockedState="0" w:defUIPriority="99" w:defSemiHidden="0" w:defUnhideWhenUsed="0" w:defQFormat="0" w:count="376">
+  <w:latentStyles w:defLockedState="0" w:defUIPriority="99" w:defSemiHidden="0" w:defUnhideWhenUsed="0" w:defQFormat="0" w:count="375">
     <w:lsdException w:name="Normal" w:uiPriority="0" w:qFormat="1"/>
     <w:lsdException w:name="heading 1" w:uiPriority="9" w:qFormat="1"/>
     <w:lsdException w:name="heading 2" w:semiHidden="1" w:uiPriority="9" w:unhideWhenUsed="1" w:qFormat="1"/>
@@ -11589,7 +11326,6 @@
     <w:lsdException w:name="Smart Hyperlink" w:semiHidden="1" w:unhideWhenUsed="1"/>
     <w:lsdException w:name="Hashtag" w:semiHidden="1" w:unhideWhenUsed="1"/>
     <w:lsdException w:name="Unresolved Mention" w:semiHidden="1" w:unhideWhenUsed="1"/>
-    <w:lsdException w:name="Smart Link" w:semiHidden="1" w:unhideWhenUsed="1"/>
   </w:latentStyles>
   <w:style w:type="paragraph" w:default="1" w:styleId="Normal">
     <w:name w:val="Normal"/>
@@ -12122,7 +11858,7 @@
 </file>
 
 <file path=customXml/itemProps1.xml><?xml version="1.0" encoding="utf-8"?>
-<ds:datastoreItem xmlns:ds="http://schemas.openxmlformats.org/officeDocument/2006/customXml" ds:itemID="{F44CD8AD-7615-4C17-9F8B-E19F7BC4611E}">
+<ds:datastoreItem xmlns:ds="http://schemas.openxmlformats.org/officeDocument/2006/customXml" ds:itemID="{7C1EDEC6-573F-4AAE-B4FA-4174DF1EB975}">
   <ds:schemaRefs>
     <ds:schemaRef ds:uri="http://schemas.openxmlformats.org/officeDocument/2006/bibliography"/>
   </ds:schemaRefs>

</xml_diff>